<commit_message>
UC format, cập nhật yêu cầu
</commit_message>
<xml_diff>
--- a/Library Requirements.docx
+++ b/Library Requirements.docx
@@ -1,6 +1,6 @@
 
 <file path=word/document.xml><?xml version="1.0" encoding="utf-8"?>
-<w:document xmlns:wpc="http://schemas.microsoft.com/office/word/2010/wordprocessingCanvas" xmlns:mc="http://schemas.openxmlformats.org/markup-compatibility/2006" xmlns:o="urn:schemas-microsoft-com:office:office" xmlns:r="http://schemas.openxmlformats.org/officeDocument/2006/relationships" xmlns:m="http://schemas.openxmlformats.org/officeDocument/2006/math" xmlns:v="urn:schemas-microsoft-com:vml" xmlns:wp14="http://schemas.microsoft.com/office/word/2010/wordprocessingDrawing" xmlns:wp="http://schemas.openxmlformats.org/drawingml/2006/wordprocessingDrawing" xmlns:w10="urn:schemas-microsoft-com:office:word" xmlns:w="http://schemas.openxmlformats.org/wordprocessingml/2006/main" xmlns:w14="http://schemas.microsoft.com/office/word/2010/wordml" xmlns:w15="http://schemas.microsoft.com/office/word/2012/wordml" xmlns:wpg="http://schemas.microsoft.com/office/word/2010/wordprocessingGroup" xmlns:wpi="http://schemas.microsoft.com/office/word/2010/wordprocessingInk" xmlns:wne="http://schemas.microsoft.com/office/word/2006/wordml" xmlns:wps="http://schemas.microsoft.com/office/word/2010/wordprocessingShape" mc:Ignorable="w14 w15 wp14">
+<w:document xmlns:wpc="http://schemas.microsoft.com/office/word/2010/wordprocessingCanvas" xmlns:cx="http://schemas.microsoft.com/office/drawing/2014/chartex" xmlns:cx1="http://schemas.microsoft.com/office/drawing/2015/9/8/chartex" xmlns:cx2="http://schemas.microsoft.com/office/drawing/2015/10/21/chartex" xmlns:cx3="http://schemas.microsoft.com/office/drawing/2016/5/9/chartex" xmlns:cx4="http://schemas.microsoft.com/office/drawing/2016/5/10/chartex" xmlns:cx5="http://schemas.microsoft.com/office/drawing/2016/5/11/chartex" xmlns:cx6="http://schemas.microsoft.com/office/drawing/2016/5/12/chartex" xmlns:cx7="http://schemas.microsoft.com/office/drawing/2016/5/13/chartex" xmlns:cx8="http://schemas.microsoft.com/office/drawing/2016/5/14/chartex" xmlns:mc="http://schemas.openxmlformats.org/markup-compatibility/2006" xmlns:aink="http://schemas.microsoft.com/office/drawing/2016/ink" xmlns:am3d="http://schemas.microsoft.com/office/drawing/2017/model3d" xmlns:o="urn:schemas-microsoft-com:office:office" xmlns:r="http://schemas.openxmlformats.org/officeDocument/2006/relationships" xmlns:m="http://schemas.openxmlformats.org/officeDocument/2006/math" xmlns:v="urn:schemas-microsoft-com:vml" xmlns:wp14="http://schemas.microsoft.com/office/word/2010/wordprocessingDrawing" xmlns:wp="http://schemas.openxmlformats.org/drawingml/2006/wordprocessingDrawing" xmlns:w10="urn:schemas-microsoft-com:office:word" xmlns:w="http://schemas.openxmlformats.org/wordprocessingml/2006/main" xmlns:w14="http://schemas.microsoft.com/office/word/2010/wordml" xmlns:w15="http://schemas.microsoft.com/office/word/2012/wordml" xmlns:w16cex="http://schemas.microsoft.com/office/word/2018/wordml/cex" xmlns:w16cid="http://schemas.microsoft.com/office/word/2016/wordml/cid" xmlns:w16="http://schemas.microsoft.com/office/word/2018/wordml" xmlns:w16se="http://schemas.microsoft.com/office/word/2015/wordml/symex" xmlns:wpg="http://schemas.microsoft.com/office/word/2010/wordprocessingGroup" xmlns:wpi="http://schemas.microsoft.com/office/word/2010/wordprocessingInk" xmlns:wne="http://schemas.microsoft.com/office/word/2006/wordml" xmlns:wps="http://schemas.microsoft.com/office/word/2010/wordprocessingShape" mc:Ignorable="w14 w15 w16se w16cid w16 w16cex wp14">
   <w:body>
     <w:p>
       <w:pPr>
@@ -33,9 +33,9 @@
         <w:tblLook w:val="04A0" w:firstRow="1" w:lastRow="0" w:firstColumn="1" w:lastColumn="0" w:noHBand="0" w:noVBand="1"/>
       </w:tblPr>
       <w:tblGrid>
-        <w:gridCol w:w="2425"/>
-        <w:gridCol w:w="3245"/>
-        <w:gridCol w:w="5485"/>
+        <w:gridCol w:w="1909"/>
+        <w:gridCol w:w="1530"/>
+        <w:gridCol w:w="7716"/>
       </w:tblGrid>
       <w:tr>
         <w:tc>
@@ -230,43 +230,199 @@
                 <w:sz w:val="32"/>
                 <w:szCs w:val="32"/>
               </w:rPr>
-              <w:t xml:space="preserve">Là thủ </w:t>
-            </w:r>
-            <w:proofErr w:type="gramStart"/>
-            <w:r>
-              <w:rPr>
-                <w:rFonts w:ascii="Times New Roman" w:hAnsi="Times New Roman" w:cs="Times New Roman"/>
-                <w:sz w:val="32"/>
-                <w:szCs w:val="32"/>
-              </w:rPr>
-              <w:t>thư</w:t>
-            </w:r>
-            <w:proofErr w:type="gramEnd"/>
-            <w:r>
-              <w:rPr>
-                <w:rFonts w:ascii="Times New Roman" w:hAnsi="Times New Roman" w:cs="Times New Roman"/>
-                <w:sz w:val="32"/>
-                <w:szCs w:val="32"/>
-              </w:rPr>
-              <w:t xml:space="preserve">, tôi cần form đăng ký thẻ thư viện. Để nhập thông tin đọc giả vào form và tạo thẻ </w:t>
-            </w:r>
-            <w:proofErr w:type="gramStart"/>
-            <w:r>
-              <w:rPr>
-                <w:rFonts w:ascii="Times New Roman" w:hAnsi="Times New Roman" w:cs="Times New Roman"/>
-                <w:sz w:val="32"/>
-                <w:szCs w:val="32"/>
-              </w:rPr>
-              <w:t>thư</w:t>
-            </w:r>
-            <w:proofErr w:type="gramEnd"/>
-            <w:r>
-              <w:rPr>
-                <w:rFonts w:ascii="Times New Roman" w:hAnsi="Times New Roman" w:cs="Times New Roman"/>
-                <w:sz w:val="32"/>
-                <w:szCs w:val="32"/>
-              </w:rPr>
-              <w:t xml:space="preserve"> viện.</w:t>
+              <w:t>Thủ thư cần xem được danh sách các đọc giả đã tạo hồ sơ, in thẻ thư viện và biết được ngày cấp thẻ và ngày hết hạn thẻ thư viện của đọc giả.</w:t>
+            </w:r>
+          </w:p>
+          <w:p>
+            <w:pPr>
+              <w:pStyle w:val="ListParagraph"/>
+              <w:numPr>
+                <w:ilvl w:val="1"/>
+                <w:numId w:val="6"/>
+              </w:numPr>
+              <w:spacing w:line="240" w:lineRule="auto"/>
+              <w:rPr>
+                <w:rFonts w:ascii="Times New Roman" w:hAnsi="Times New Roman" w:cs="Times New Roman"/>
+                <w:sz w:val="32"/>
+                <w:szCs w:val="32"/>
+              </w:rPr>
+            </w:pPr>
+            <w:r>
+              <w:rPr>
+                <w:rFonts w:ascii="Times New Roman" w:hAnsi="Times New Roman" w:cs="Times New Roman"/>
+                <w:sz w:val="32"/>
+                <w:szCs w:val="32"/>
+              </w:rPr>
+              <w:t>Là thủ thư, tôi cần form đăng ký thẻ thư viện. Để nhập thông tin đọc giả vào form và tạo thẻ thư viện.</w:t>
+            </w:r>
+          </w:p>
+          <w:p>
+            <w:pPr>
+              <w:pStyle w:val="ListParagraph"/>
+              <w:spacing w:line="240" w:lineRule="auto"/>
+              <w:ind w:left="1080"/>
+              <w:rPr>
+                <w:rFonts w:ascii="Times New Roman" w:hAnsi="Times New Roman" w:cs="Times New Roman"/>
+                <w:sz w:val="32"/>
+                <w:szCs w:val="32"/>
+              </w:rPr>
+            </w:pPr>
+            <w:r>
+              <w:rPr>
+                <w:noProof/>
+              </w:rPr>
+              <w:drawing>
+                <wp:inline distT="0" distB="0" distL="0" distR="0" wp14:anchorId="39FDDA0A" wp14:editId="5AA27884">
+                  <wp:extent cx="4076190" cy="2647619"/>
+                  <wp:effectExtent l="0" t="0" r="635" b="635"/>
+                  <wp:docPr id="3" name="Picture 3"/>
+                  <wp:cNvGraphicFramePr>
+                    <a:graphicFrameLocks xmlns:a="http://schemas.openxmlformats.org/drawingml/2006/main" noChangeAspect="1"/>
+                  </wp:cNvGraphicFramePr>
+                  <a:graphic xmlns:a="http://schemas.openxmlformats.org/drawingml/2006/main">
+                    <a:graphicData uri="http://schemas.openxmlformats.org/drawingml/2006/picture">
+                      <pic:pic xmlns:pic="http://schemas.openxmlformats.org/drawingml/2006/picture">
+                        <pic:nvPicPr>
+                          <pic:cNvPr id="1" name=""/>
+                          <pic:cNvPicPr/>
+                        </pic:nvPicPr>
+                        <pic:blipFill>
+                          <a:blip r:embed="rId6"/>
+                          <a:stretch>
+                            <a:fillRect/>
+                          </a:stretch>
+                        </pic:blipFill>
+                        <pic:spPr>
+                          <a:xfrm>
+                            <a:off x="0" y="0"/>
+                            <a:ext cx="4076190" cy="2647619"/>
+                          </a:xfrm>
+                          <a:prstGeom prst="rect">
+                            <a:avLst/>
+                          </a:prstGeom>
+                        </pic:spPr>
+                      </pic:pic>
+                    </a:graphicData>
+                  </a:graphic>
+                </wp:inline>
+              </w:drawing>
+            </w:r>
+          </w:p>
+          <w:p>
+            <w:pPr>
+              <w:pStyle w:val="ListParagraph"/>
+              <w:numPr>
+                <w:ilvl w:val="1"/>
+                <w:numId w:val="6"/>
+              </w:numPr>
+              <w:spacing w:line="240" w:lineRule="auto"/>
+              <w:rPr>
+                <w:rFonts w:ascii="Times New Roman" w:hAnsi="Times New Roman" w:cs="Times New Roman"/>
+                <w:sz w:val="32"/>
+                <w:szCs w:val="32"/>
+              </w:rPr>
+            </w:pPr>
+            <w:r>
+              <w:rPr>
+                <w:rFonts w:ascii="Times New Roman" w:hAnsi="Times New Roman" w:cs="Times New Roman"/>
+                <w:sz w:val="32"/>
+                <w:szCs w:val="32"/>
+              </w:rPr>
+              <w:t>Là thủ thư, tôi cầ</w:t>
+            </w:r>
+            <w:r>
+              <w:rPr>
+                <w:rFonts w:ascii="Times New Roman" w:hAnsi="Times New Roman" w:cs="Times New Roman"/>
+                <w:sz w:val="32"/>
+                <w:szCs w:val="32"/>
+              </w:rPr>
+              <w:t xml:space="preserve">n </w:t>
+            </w:r>
+            <w:r>
+              <w:rPr>
+                <w:rFonts w:ascii="Times New Roman" w:hAnsi="Times New Roman" w:cs="Times New Roman"/>
+                <w:sz w:val="32"/>
+                <w:szCs w:val="32"/>
+              </w:rPr>
+              <w:t xml:space="preserve">xem chi tiết </w:t>
+            </w:r>
+            <w:r>
+              <w:rPr>
+                <w:rFonts w:ascii="Times New Roman" w:hAnsi="Times New Roman" w:cs="Times New Roman"/>
+                <w:sz w:val="32"/>
+                <w:szCs w:val="32"/>
+              </w:rPr>
+              <w:t>đọc giả để theo dõi hoạt độ</w:t>
+            </w:r>
+            <w:r>
+              <w:rPr>
+                <w:rFonts w:ascii="Times New Roman" w:hAnsi="Times New Roman" w:cs="Times New Roman"/>
+                <w:sz w:val="32"/>
+                <w:szCs w:val="32"/>
+              </w:rPr>
+              <w:t xml:space="preserve">ng </w:t>
+            </w:r>
+            <w:r>
+              <w:rPr>
+                <w:rFonts w:ascii="Times New Roman" w:hAnsi="Times New Roman" w:cs="Times New Roman"/>
+                <w:sz w:val="32"/>
+                <w:szCs w:val="32"/>
+              </w:rPr>
+              <w:t>mượ</w:t>
+            </w:r>
+            <w:r>
+              <w:rPr>
+                <w:rFonts w:ascii="Times New Roman" w:hAnsi="Times New Roman" w:cs="Times New Roman"/>
+                <w:sz w:val="32"/>
+                <w:szCs w:val="32"/>
+              </w:rPr>
+              <w:t>n sách của đọc giả thông qua danh sách đọc giả.</w:t>
+            </w:r>
+          </w:p>
+          <w:p>
+            <w:pPr>
+              <w:pStyle w:val="ListParagraph"/>
+              <w:numPr>
+                <w:ilvl w:val="1"/>
+                <w:numId w:val="6"/>
+              </w:numPr>
+              <w:spacing w:line="240" w:lineRule="auto"/>
+              <w:rPr>
+                <w:rFonts w:ascii="Times New Roman" w:hAnsi="Times New Roman" w:cs="Times New Roman"/>
+                <w:sz w:val="32"/>
+                <w:szCs w:val="32"/>
+              </w:rPr>
+            </w:pPr>
+            <w:r>
+              <w:rPr>
+                <w:rFonts w:ascii="Times New Roman" w:hAnsi="Times New Roman" w:cs="Times New Roman"/>
+                <w:sz w:val="32"/>
+                <w:szCs w:val="32"/>
+              </w:rPr>
+              <w:t>Là thủ thư, tôi cần in thẻ thư viện cho đọc giả đã tạo hồ sơ thành công tại quầy.</w:t>
+            </w:r>
+          </w:p>
+          <w:p>
+            <w:pPr>
+              <w:pStyle w:val="ListParagraph"/>
+              <w:numPr>
+                <w:ilvl w:val="1"/>
+                <w:numId w:val="6"/>
+              </w:numPr>
+              <w:spacing w:line="240" w:lineRule="auto"/>
+              <w:rPr>
+                <w:rFonts w:ascii="Times New Roman" w:hAnsi="Times New Roman" w:cs="Times New Roman"/>
+                <w:sz w:val="32"/>
+                <w:szCs w:val="32"/>
+              </w:rPr>
+            </w:pPr>
+            <w:r>
+              <w:rPr>
+                <w:rFonts w:ascii="Times New Roman" w:hAnsi="Times New Roman" w:cs="Times New Roman"/>
+                <w:sz w:val="32"/>
+                <w:szCs w:val="32"/>
+              </w:rPr>
+              <w:t>Là thủ thư, tôi có thẻ xem thông tin hồ sơ của đọc giả</w:t>
             </w:r>
           </w:p>
           <w:p>
@@ -283,14 +439,6 @@
                 <w:szCs w:val="32"/>
               </w:rPr>
             </w:pPr>
-            <w:r>
-              <w:rPr>
-                <w:rFonts w:ascii="Times New Roman" w:hAnsi="Times New Roman" w:cs="Times New Roman"/>
-                <w:sz w:val="32"/>
-                <w:szCs w:val="32"/>
-              </w:rPr>
-              <w:t xml:space="preserve"> </w:t>
-            </w:r>
             <w:proofErr w:type="gramStart"/>
             <w:r>
               <w:rPr>
@@ -307,212 +455,31 @@
                 <w:sz w:val="32"/>
                 <w:szCs w:val="32"/>
               </w:rPr>
-              <w:t xml:space="preserve"> Form</w:t>
-            </w:r>
-            <w:r>
-              <w:rPr>
-                <w:rFonts w:ascii="Times New Roman" w:hAnsi="Times New Roman" w:cs="Times New Roman"/>
-                <w:sz w:val="32"/>
-                <w:szCs w:val="32"/>
-              </w:rPr>
-              <w:t xml:space="preserve"> </w:t>
-            </w:r>
-            <w:r>
-              <w:rPr>
-                <w:rFonts w:ascii="Times New Roman" w:hAnsi="Times New Roman" w:cs="Times New Roman"/>
-                <w:sz w:val="32"/>
-                <w:szCs w:val="32"/>
-              </w:rPr>
-              <w:t>Đăng ký thẻ</w:t>
-            </w:r>
-            <w:r>
-              <w:rPr>
-                <w:rFonts w:ascii="Times New Roman" w:hAnsi="Times New Roman" w:cs="Times New Roman"/>
-                <w:sz w:val="32"/>
-                <w:szCs w:val="32"/>
-              </w:rPr>
-              <w:t xml:space="preserve"> : Họ Tên, Ngày Sinh, CMND, Nghề nghiệp, Email, Địa chỉ, Giới tính, Nơi cấp thẻ, SĐT, Ảnh 3x4.</w:t>
-            </w:r>
-            <w:r>
-              <w:rPr>
-                <w:rFonts w:ascii="Times New Roman" w:hAnsi="Times New Roman" w:cs="Times New Roman"/>
-                <w:sz w:val="32"/>
-                <w:szCs w:val="32"/>
-              </w:rPr>
-              <w:t xml:space="preserve"> </w:t>
-            </w:r>
-            <w:r>
-              <w:rPr>
-                <w:rFonts w:ascii="Times New Roman" w:hAnsi="Times New Roman" w:cs="Times New Roman"/>
-                <w:sz w:val="32"/>
-                <w:szCs w:val="32"/>
-              </w:rPr>
-              <w:t xml:space="preserve">Điều </w:t>
-            </w:r>
-            <w:proofErr w:type="gramStart"/>
-            <w:r>
-              <w:rPr>
-                <w:rFonts w:ascii="Times New Roman" w:hAnsi="Times New Roman" w:cs="Times New Roman"/>
-                <w:sz w:val="32"/>
-                <w:szCs w:val="32"/>
-              </w:rPr>
-              <w:t>kiện :</w:t>
-            </w:r>
-            <w:proofErr w:type="gramEnd"/>
-            <w:r>
-              <w:rPr>
-                <w:rFonts w:ascii="Times New Roman" w:hAnsi="Times New Roman" w:cs="Times New Roman"/>
-                <w:sz w:val="32"/>
-                <w:szCs w:val="32"/>
-              </w:rPr>
-              <w:t xml:space="preserve"> Đọc giả cần xuất trình CMND </w:t>
-            </w:r>
-            <w:r>
-              <w:rPr>
-                <w:rFonts w:ascii="Times New Roman" w:hAnsi="Times New Roman" w:cs="Times New Roman"/>
-                <w:sz w:val="32"/>
-                <w:szCs w:val="32"/>
-              </w:rPr>
-              <w:t>để kiểm tra tính hợp lệ và đồng bộ thông tin với form</w:t>
-            </w:r>
-            <w:r>
-              <w:rPr>
-                <w:rFonts w:ascii="Times New Roman" w:hAnsi="Times New Roman" w:cs="Times New Roman"/>
-                <w:sz w:val="32"/>
-                <w:szCs w:val="32"/>
-              </w:rPr>
-              <w:t xml:space="preserve"> </w:t>
-            </w:r>
-            <w:r>
-              <w:rPr>
-                <w:rFonts w:ascii="Times New Roman" w:hAnsi="Times New Roman" w:cs="Times New Roman"/>
-                <w:sz w:val="32"/>
-                <w:szCs w:val="32"/>
-              </w:rPr>
-              <w:t>Đăng</w:t>
-            </w:r>
-            <w:r>
-              <w:rPr>
-                <w:rFonts w:ascii="Times New Roman" w:hAnsi="Times New Roman" w:cs="Times New Roman"/>
-                <w:sz w:val="32"/>
-                <w:szCs w:val="32"/>
-              </w:rPr>
-              <w:t xml:space="preserve"> ký</w:t>
-            </w:r>
-            <w:r>
-              <w:rPr>
-                <w:rFonts w:ascii="Times New Roman" w:hAnsi="Times New Roman" w:cs="Times New Roman"/>
-                <w:sz w:val="32"/>
-                <w:szCs w:val="32"/>
-              </w:rPr>
-              <w:t xml:space="preserve">. Khi đó mới được tạo thẻ </w:t>
-            </w:r>
-            <w:proofErr w:type="gramStart"/>
-            <w:r>
-              <w:rPr>
-                <w:rFonts w:ascii="Times New Roman" w:hAnsi="Times New Roman" w:cs="Times New Roman"/>
-                <w:sz w:val="32"/>
-                <w:szCs w:val="32"/>
-              </w:rPr>
-              <w:t>thư</w:t>
-            </w:r>
-            <w:proofErr w:type="gramEnd"/>
-            <w:r>
-              <w:rPr>
-                <w:rFonts w:ascii="Times New Roman" w:hAnsi="Times New Roman" w:cs="Times New Roman"/>
-                <w:sz w:val="32"/>
-                <w:szCs w:val="32"/>
-              </w:rPr>
-              <w:t xml:space="preserve"> viện.</w:t>
-            </w:r>
-          </w:p>
-          <w:p>
-            <w:pPr>
-              <w:pStyle w:val="ListParagraph"/>
-              <w:numPr>
-                <w:ilvl w:val="1"/>
-                <w:numId w:val="6"/>
-              </w:numPr>
-              <w:spacing w:line="240" w:lineRule="auto"/>
-              <w:rPr>
-                <w:rFonts w:ascii="Times New Roman" w:hAnsi="Times New Roman" w:cs="Times New Roman"/>
-                <w:sz w:val="32"/>
-                <w:szCs w:val="32"/>
-              </w:rPr>
-            </w:pPr>
-            <w:r>
-              <w:rPr>
-                <w:rFonts w:ascii="Times New Roman" w:hAnsi="Times New Roman" w:cs="Times New Roman"/>
-                <w:sz w:val="32"/>
-                <w:szCs w:val="32"/>
-              </w:rPr>
-              <w:t xml:space="preserve">Là thủ </w:t>
-            </w:r>
-            <w:proofErr w:type="gramStart"/>
-            <w:r>
-              <w:rPr>
-                <w:rFonts w:ascii="Times New Roman" w:hAnsi="Times New Roman" w:cs="Times New Roman"/>
-                <w:sz w:val="32"/>
-                <w:szCs w:val="32"/>
-              </w:rPr>
-              <w:t>thư</w:t>
-            </w:r>
-            <w:proofErr w:type="gramEnd"/>
-            <w:r>
-              <w:rPr>
-                <w:rFonts w:ascii="Times New Roman" w:hAnsi="Times New Roman" w:cs="Times New Roman"/>
-                <w:sz w:val="32"/>
-                <w:szCs w:val="32"/>
-              </w:rPr>
-              <w:t>, tôi cầ</w:t>
-            </w:r>
-            <w:r>
-              <w:rPr>
-                <w:rFonts w:ascii="Times New Roman" w:hAnsi="Times New Roman" w:cs="Times New Roman"/>
-                <w:sz w:val="32"/>
-                <w:szCs w:val="32"/>
-              </w:rPr>
-              <w:t xml:space="preserve">n </w:t>
-            </w:r>
-            <w:r>
-              <w:rPr>
-                <w:rFonts w:ascii="Times New Roman" w:hAnsi="Times New Roman" w:cs="Times New Roman"/>
-                <w:sz w:val="32"/>
-                <w:szCs w:val="32"/>
-              </w:rPr>
-              <w:t xml:space="preserve">xem chi tiết </w:t>
-            </w:r>
-            <w:r>
-              <w:rPr>
-                <w:rFonts w:ascii="Times New Roman" w:hAnsi="Times New Roman" w:cs="Times New Roman"/>
-                <w:sz w:val="32"/>
-                <w:szCs w:val="32"/>
-              </w:rPr>
-              <w:t>đọc giả để theo dõi hoạt độ</w:t>
-            </w:r>
-            <w:r>
-              <w:rPr>
-                <w:rFonts w:ascii="Times New Roman" w:hAnsi="Times New Roman" w:cs="Times New Roman"/>
-                <w:sz w:val="32"/>
-                <w:szCs w:val="32"/>
-              </w:rPr>
-              <w:t xml:space="preserve">ng </w:t>
-            </w:r>
-            <w:r>
-              <w:rPr>
-                <w:rFonts w:ascii="Times New Roman" w:hAnsi="Times New Roman" w:cs="Times New Roman"/>
-                <w:sz w:val="32"/>
-                <w:szCs w:val="32"/>
-              </w:rPr>
-              <w:t>mượ</w:t>
-            </w:r>
-            <w:r>
-              <w:rPr>
-                <w:rFonts w:ascii="Times New Roman" w:hAnsi="Times New Roman" w:cs="Times New Roman"/>
-                <w:sz w:val="32"/>
-                <w:szCs w:val="32"/>
-              </w:rPr>
-              <w:t>n sách của đọc giả thông qua danh sách đọc giả.</w:t>
+              <w:t xml:space="preserve"> Danh sách đọc giả : </w:t>
+            </w:r>
+            <w:r>
+              <w:rPr>
+                <w:rFonts w:ascii="Times New Roman" w:hAnsi="Times New Roman" w:cs="Times New Roman"/>
+                <w:sz w:val="32"/>
+                <w:szCs w:val="32"/>
+              </w:rPr>
+              <w:t xml:space="preserve">Mã thẻ, </w:t>
+            </w:r>
+            <w:r>
+              <w:rPr>
+                <w:rFonts w:ascii="Times New Roman" w:hAnsi="Times New Roman" w:cs="Times New Roman"/>
+                <w:sz w:val="32"/>
+                <w:szCs w:val="32"/>
+              </w:rPr>
+              <w:t>Họ tên , SĐT</w:t>
+            </w:r>
+            <w:r>
+              <w:rPr>
+                <w:rFonts w:ascii="Times New Roman" w:hAnsi="Times New Roman" w:cs="Times New Roman"/>
+                <w:sz w:val="32"/>
+                <w:szCs w:val="32"/>
+              </w:rPr>
+              <w:t>, Ngày cấp thẻ, Ngày hết hạn thẻ thư viện.</w:t>
             </w:r>
           </w:p>
           <w:p>
@@ -529,82 +496,72 @@
                 <w:szCs w:val="32"/>
               </w:rPr>
             </w:pPr>
-            <w:proofErr w:type="gramStart"/>
-            <w:r>
-              <w:rPr>
-                <w:rFonts w:ascii="Times New Roman" w:hAnsi="Times New Roman" w:cs="Times New Roman"/>
-                <w:sz w:val="32"/>
-                <w:szCs w:val="32"/>
-              </w:rPr>
-              <w:t>Note :</w:t>
-            </w:r>
-            <w:proofErr w:type="gramEnd"/>
-            <w:r>
-              <w:rPr>
-                <w:rFonts w:ascii="Times New Roman" w:hAnsi="Times New Roman" w:cs="Times New Roman"/>
-                <w:sz w:val="32"/>
-                <w:szCs w:val="32"/>
-              </w:rPr>
-              <w:t xml:space="preserve"> Danh sách đọc giả : Họ tên , Ngày Sinh, Email, SĐT.</w:t>
-            </w:r>
-          </w:p>
-          <w:p>
-            <w:pPr>
-              <w:pStyle w:val="ListParagraph"/>
-              <w:numPr>
-                <w:ilvl w:val="0"/>
-                <w:numId w:val="12"/>
-              </w:numPr>
-              <w:spacing w:line="240" w:lineRule="auto"/>
-              <w:rPr>
-                <w:rFonts w:ascii="Times New Roman" w:hAnsi="Times New Roman" w:cs="Times New Roman"/>
-                <w:sz w:val="32"/>
-                <w:szCs w:val="32"/>
-              </w:rPr>
-            </w:pPr>
-            <w:r>
-              <w:rPr>
-                <w:rFonts w:ascii="Times New Roman" w:hAnsi="Times New Roman" w:cs="Times New Roman"/>
-                <w:sz w:val="32"/>
-                <w:szCs w:val="32"/>
-              </w:rPr>
-              <w:t>Chi tiết: Ngày giờ mượn, Tên sách, Hạn ngày mượn (20 ngày</w:t>
-            </w:r>
-            <w:proofErr w:type="gramStart"/>
-            <w:r>
-              <w:rPr>
-                <w:rFonts w:ascii="Times New Roman" w:hAnsi="Times New Roman" w:cs="Times New Roman"/>
-                <w:sz w:val="32"/>
-                <w:szCs w:val="32"/>
-              </w:rPr>
-              <w:t>) ,</w:t>
-            </w:r>
-            <w:proofErr w:type="gramEnd"/>
-            <w:r>
-              <w:rPr>
-                <w:rFonts w:ascii="Times New Roman" w:hAnsi="Times New Roman" w:cs="Times New Roman"/>
-                <w:sz w:val="32"/>
-                <w:szCs w:val="32"/>
-              </w:rPr>
-              <w:t xml:space="preserve"> Số lượng sách mượn</w:t>
-            </w:r>
-            <w:r>
-              <w:rPr>
-                <w:rFonts w:ascii="Times New Roman" w:hAnsi="Times New Roman" w:cs="Times New Roman"/>
-                <w:sz w:val="32"/>
-                <w:szCs w:val="32"/>
-              </w:rPr>
-              <w:t>.</w:t>
-            </w:r>
-          </w:p>
-          <w:p>
-            <w:pPr>
-              <w:rPr>
-                <w:rFonts w:ascii="Times New Roman" w:hAnsi="Times New Roman" w:cs="Times New Roman"/>
-                <w:sz w:val="32"/>
-                <w:szCs w:val="32"/>
-              </w:rPr>
-            </w:pPr>
+            <w:r>
+              <w:rPr>
+                <w:rFonts w:ascii="Times New Roman" w:hAnsi="Times New Roman" w:cs="Times New Roman"/>
+                <w:sz w:val="32"/>
+                <w:szCs w:val="32"/>
+              </w:rPr>
+              <w:t>Chi tiết:</w:t>
+            </w:r>
+            <w:r>
+              <w:rPr>
+                <w:rFonts w:ascii="Times New Roman" w:hAnsi="Times New Roman" w:cs="Times New Roman"/>
+                <w:sz w:val="32"/>
+                <w:szCs w:val="32"/>
+              </w:rPr>
+              <w:t xml:space="preserve"> Mã phiếu mượn, Ngày mượn</w:t>
+            </w:r>
+          </w:p>
+          <w:p>
+            <w:pPr>
+              <w:rPr>
+                <w:rFonts w:ascii="Times New Roman" w:hAnsi="Times New Roman" w:cs="Times New Roman"/>
+                <w:sz w:val="32"/>
+                <w:szCs w:val="32"/>
+              </w:rPr>
+            </w:pPr>
+            <w:r>
+              <w:rPr>
+                <w:noProof/>
+              </w:rPr>
+              <w:lastRenderedPageBreak/>
+              <w:drawing>
+                <wp:inline distT="0" distB="0" distL="0" distR="0" wp14:anchorId="6C63437E" wp14:editId="3721366E">
+                  <wp:extent cx="3161905" cy="1666667"/>
+                  <wp:effectExtent l="0" t="0" r="635" b="0"/>
+                  <wp:docPr id="1" name="Picture 1"/>
+                  <wp:cNvGraphicFramePr>
+                    <a:graphicFrameLocks xmlns:a="http://schemas.openxmlformats.org/drawingml/2006/main" noChangeAspect="1"/>
+                  </wp:cNvGraphicFramePr>
+                  <a:graphic xmlns:a="http://schemas.openxmlformats.org/drawingml/2006/main">
+                    <a:graphicData uri="http://schemas.openxmlformats.org/drawingml/2006/picture">
+                      <pic:pic xmlns:pic="http://schemas.openxmlformats.org/drawingml/2006/picture">
+                        <pic:nvPicPr>
+                          <pic:cNvPr id="1" name=""/>
+                          <pic:cNvPicPr/>
+                        </pic:nvPicPr>
+                        <pic:blipFill>
+                          <a:blip r:embed="rId7"/>
+                          <a:stretch>
+                            <a:fillRect/>
+                          </a:stretch>
+                        </pic:blipFill>
+                        <pic:spPr>
+                          <a:xfrm>
+                            <a:off x="0" y="0"/>
+                            <a:ext cx="3161905" cy="1666667"/>
+                          </a:xfrm>
+                          <a:prstGeom prst="rect">
+                            <a:avLst/>
+                          </a:prstGeom>
+                        </pic:spPr>
+                      </pic:pic>
+                    </a:graphicData>
+                  </a:graphic>
+                </wp:inline>
+              </w:drawing>
+            </w:r>
           </w:p>
           <w:p>
             <w:pPr>
@@ -642,6 +599,7 @@
                 <w:sz w:val="32"/>
                 <w:szCs w:val="32"/>
               </w:rPr>
+              <w:lastRenderedPageBreak/>
               <w:t>Quản lí mượn sách</w:t>
             </w:r>
           </w:p>
@@ -704,23 +662,31 @@
                 <w:sz w:val="32"/>
                 <w:szCs w:val="32"/>
               </w:rPr>
-              <w:t>ượn để in biên lai</w:t>
-            </w:r>
-            <w:r>
-              <w:rPr>
-                <w:rFonts w:ascii="Times New Roman" w:hAnsi="Times New Roman" w:cs="Times New Roman"/>
-                <w:sz w:val="32"/>
-                <w:szCs w:val="32"/>
-              </w:rPr>
-              <w:t xml:space="preserve"> (phiếu mượn)</w:t>
-            </w:r>
-            <w:r>
-              <w:rPr>
-                <w:rFonts w:ascii="Times New Roman" w:hAnsi="Times New Roman" w:cs="Times New Roman"/>
-                <w:sz w:val="32"/>
-                <w:szCs w:val="32"/>
-              </w:rPr>
-              <w:t xml:space="preserve"> mượn sách cho đọc giả</w:t>
+              <w:t xml:space="preserve">ượn để in </w:t>
+            </w:r>
+            <w:r>
+              <w:rPr>
+                <w:rFonts w:ascii="Times New Roman" w:hAnsi="Times New Roman" w:cs="Times New Roman"/>
+                <w:sz w:val="32"/>
+                <w:szCs w:val="32"/>
+              </w:rPr>
+              <w:t xml:space="preserve">phiếu  </w:t>
+            </w:r>
+            <w:r>
+              <w:rPr>
+                <w:rFonts w:ascii="Times New Roman" w:hAnsi="Times New Roman" w:cs="Times New Roman"/>
+                <w:sz w:val="32"/>
+                <w:szCs w:val="32"/>
+              </w:rPr>
+              <w:t xml:space="preserve"> </w:t>
+            </w:r>
+            <w:r>
+              <w:rPr>
+                <w:rFonts w:ascii="Times New Roman" w:hAnsi="Times New Roman" w:cs="Times New Roman"/>
+                <w:sz w:val="32"/>
+                <w:szCs w:val="32"/>
+              </w:rPr>
+              <w:t>mượn sách cho đọc giả</w:t>
             </w:r>
             <w:r>
               <w:rPr>
@@ -796,25 +762,7 @@
                 <w:sz w:val="32"/>
                 <w:szCs w:val="32"/>
               </w:rPr>
-              <w:t xml:space="preserve">Là thủ </w:t>
-            </w:r>
-            <w:proofErr w:type="gramStart"/>
-            <w:r>
-              <w:rPr>
-                <w:rFonts w:ascii="Times New Roman" w:hAnsi="Times New Roman" w:cs="Times New Roman"/>
-                <w:sz w:val="32"/>
-                <w:szCs w:val="32"/>
-              </w:rPr>
-              <w:t>thư</w:t>
-            </w:r>
-            <w:proofErr w:type="gramEnd"/>
-            <w:r>
-              <w:rPr>
-                <w:rFonts w:ascii="Times New Roman" w:hAnsi="Times New Roman" w:cs="Times New Roman"/>
-                <w:sz w:val="32"/>
-                <w:szCs w:val="32"/>
-              </w:rPr>
-              <w:t>, tôi cầ</w:t>
+              <w:t>Là thủ thư, tôi cầ</w:t>
             </w:r>
             <w:r>
               <w:rPr>
@@ -854,7 +802,23 @@
                 <w:sz w:val="32"/>
                 <w:szCs w:val="32"/>
               </w:rPr>
-              <w:t>. In biên lai và cập nhật lại kho sách</w:t>
+              <w:t xml:space="preserve">. In </w:t>
+            </w:r>
+            <w:r>
+              <w:rPr>
+                <w:rFonts w:ascii="Times New Roman" w:hAnsi="Times New Roman" w:cs="Times New Roman"/>
+                <w:sz w:val="32"/>
+                <w:szCs w:val="32"/>
+              </w:rPr>
+              <w:t>phiếu mượn</w:t>
+            </w:r>
+            <w:r>
+              <w:rPr>
+                <w:rFonts w:ascii="Times New Roman" w:hAnsi="Times New Roman" w:cs="Times New Roman"/>
+                <w:sz w:val="32"/>
+                <w:szCs w:val="32"/>
+              </w:rPr>
+              <w:t xml:space="preserve"> và cập nhật lại kho sách</w:t>
             </w:r>
             <w:r>
               <w:rPr>
@@ -863,6 +827,58 @@
                 <w:szCs w:val="32"/>
               </w:rPr>
               <w:t>.</w:t>
+            </w:r>
+          </w:p>
+          <w:p>
+            <w:pPr>
+              <w:pStyle w:val="ListParagraph"/>
+              <w:spacing w:line="240" w:lineRule="auto"/>
+              <w:ind w:left="1080"/>
+              <w:rPr>
+                <w:rFonts w:ascii="Times New Roman" w:hAnsi="Times New Roman" w:cs="Times New Roman"/>
+                <w:sz w:val="32"/>
+                <w:szCs w:val="32"/>
+              </w:rPr>
+            </w:pPr>
+            <w:r>
+              <w:rPr>
+                <w:noProof/>
+              </w:rPr>
+              <w:drawing>
+                <wp:inline distT="0" distB="0" distL="0" distR="0" wp14:anchorId="7272A59A" wp14:editId="3347F08B">
+                  <wp:extent cx="3971429" cy="2266667"/>
+                  <wp:effectExtent l="0" t="0" r="0" b="635"/>
+                  <wp:docPr id="4" name="Picture 4"/>
+                  <wp:cNvGraphicFramePr>
+                    <a:graphicFrameLocks xmlns:a="http://schemas.openxmlformats.org/drawingml/2006/main" noChangeAspect="1"/>
+                  </wp:cNvGraphicFramePr>
+                  <a:graphic xmlns:a="http://schemas.openxmlformats.org/drawingml/2006/main">
+                    <a:graphicData uri="http://schemas.openxmlformats.org/drawingml/2006/picture">
+                      <pic:pic xmlns:pic="http://schemas.openxmlformats.org/drawingml/2006/picture">
+                        <pic:nvPicPr>
+                          <pic:cNvPr id="1" name=""/>
+                          <pic:cNvPicPr/>
+                        </pic:nvPicPr>
+                        <pic:blipFill>
+                          <a:blip r:embed="rId8"/>
+                          <a:stretch>
+                            <a:fillRect/>
+                          </a:stretch>
+                        </pic:blipFill>
+                        <pic:spPr>
+                          <a:xfrm>
+                            <a:off x="0" y="0"/>
+                            <a:ext cx="3971429" cy="2266667"/>
+                          </a:xfrm>
+                          <a:prstGeom prst="rect">
+                            <a:avLst/>
+                          </a:prstGeom>
+                        </pic:spPr>
+                      </pic:pic>
+                    </a:graphicData>
+                  </a:graphic>
+                </wp:inline>
+              </w:drawing>
             </w:r>
           </w:p>
           <w:p>
@@ -885,44 +901,23 @@
                 <w:sz w:val="32"/>
                 <w:szCs w:val="32"/>
               </w:rPr>
-              <w:lastRenderedPageBreak/>
-              <w:t xml:space="preserve">Khi đọc giả mượn sách, thủ </w:t>
-            </w:r>
-            <w:proofErr w:type="gramStart"/>
-            <w:r>
-              <w:rPr>
-                <w:rFonts w:ascii="Times New Roman" w:hAnsi="Times New Roman" w:cs="Times New Roman"/>
-                <w:sz w:val="32"/>
-                <w:szCs w:val="32"/>
-              </w:rPr>
-              <w:t>thư</w:t>
-            </w:r>
-            <w:proofErr w:type="gramEnd"/>
-            <w:r>
-              <w:rPr>
-                <w:rFonts w:ascii="Times New Roman" w:hAnsi="Times New Roman" w:cs="Times New Roman"/>
-                <w:sz w:val="32"/>
-                <w:szCs w:val="32"/>
-              </w:rPr>
-              <w:t xml:space="preserve"> lập phiếu mượn và in ra biên lai cho đọc giả. Phiếu mượn cần được lưu lại để khi đọc giả trả sách thủ </w:t>
-            </w:r>
-            <w:proofErr w:type="gramStart"/>
-            <w:r>
-              <w:rPr>
-                <w:rFonts w:ascii="Times New Roman" w:hAnsi="Times New Roman" w:cs="Times New Roman"/>
-                <w:sz w:val="32"/>
-                <w:szCs w:val="32"/>
-              </w:rPr>
-              <w:t>thư</w:t>
-            </w:r>
-            <w:proofErr w:type="gramEnd"/>
-            <w:r>
-              <w:rPr>
-                <w:rFonts w:ascii="Times New Roman" w:hAnsi="Times New Roman" w:cs="Times New Roman"/>
-                <w:sz w:val="32"/>
-                <w:szCs w:val="32"/>
-              </w:rPr>
-              <w:t xml:space="preserve"> lấy thông tin phiếu mượn ra đối chiếu.</w:t>
+              <w:t xml:space="preserve">Khi đọc giả mượn sách, thủ thư lập phiếu mượn và in ra </w:t>
+            </w:r>
+            <w:r>
+              <w:rPr>
+                <w:rFonts w:ascii="Times New Roman" w:hAnsi="Times New Roman" w:cs="Times New Roman"/>
+                <w:sz w:val="32"/>
+                <w:szCs w:val="32"/>
+              </w:rPr>
+              <w:t>phiếu</w:t>
+            </w:r>
+            <w:r>
+              <w:rPr>
+                <w:rFonts w:ascii="Times New Roman" w:hAnsi="Times New Roman" w:cs="Times New Roman"/>
+                <w:sz w:val="32"/>
+                <w:szCs w:val="32"/>
+              </w:rPr>
+              <w:t xml:space="preserve"> cho đọc giả. Phiếu mượn cần được lưu lại để khi đọc giả trả sách thủ thư lấy thông tin phiếu mượn ra đối chiếu.</w:t>
             </w:r>
           </w:p>
           <w:p>
@@ -945,25 +940,7 @@
                 <w:sz w:val="32"/>
                 <w:szCs w:val="32"/>
               </w:rPr>
-              <w:t xml:space="preserve">Thủ </w:t>
-            </w:r>
-            <w:proofErr w:type="gramStart"/>
-            <w:r>
-              <w:rPr>
-                <w:rFonts w:ascii="Times New Roman" w:hAnsi="Times New Roman" w:cs="Times New Roman"/>
-                <w:sz w:val="32"/>
-                <w:szCs w:val="32"/>
-              </w:rPr>
-              <w:t>thư</w:t>
-            </w:r>
-            <w:proofErr w:type="gramEnd"/>
-            <w:r>
-              <w:rPr>
-                <w:rFonts w:ascii="Times New Roman" w:hAnsi="Times New Roman" w:cs="Times New Roman"/>
-                <w:sz w:val="32"/>
-                <w:szCs w:val="32"/>
-              </w:rPr>
-              <w:t xml:space="preserve"> cần phải xem được danh sách phiếu mượn.</w:t>
+              <w:t>Thủ thư cần phải xem được danh sách phiếu mượn.</w:t>
             </w:r>
           </w:p>
           <w:p>
@@ -986,25 +963,7 @@
                 <w:sz w:val="32"/>
                 <w:szCs w:val="32"/>
               </w:rPr>
-              <w:t xml:space="preserve">Khi đọc giả hỏi mượn sách thì thủ </w:t>
-            </w:r>
-            <w:proofErr w:type="gramStart"/>
-            <w:r>
-              <w:rPr>
-                <w:rFonts w:ascii="Times New Roman" w:hAnsi="Times New Roman" w:cs="Times New Roman"/>
-                <w:sz w:val="32"/>
-                <w:szCs w:val="32"/>
-              </w:rPr>
-              <w:t>thư</w:t>
-            </w:r>
-            <w:proofErr w:type="gramEnd"/>
-            <w:r>
-              <w:rPr>
-                <w:rFonts w:ascii="Times New Roman" w:hAnsi="Times New Roman" w:cs="Times New Roman"/>
-                <w:sz w:val="32"/>
-                <w:szCs w:val="32"/>
-              </w:rPr>
-              <w:t xml:space="preserve"> có thể biết được sách có trong thư viện không để thông báo cho đọc giả biết.</w:t>
+              <w:t>Khi đọc giả hỏi mượn sách thì thủ thư có thể biết được sách có trong thư viện không để thông báo cho đọc giả biết.</w:t>
             </w:r>
           </w:p>
           <w:p>
@@ -1027,25 +986,7 @@
                 <w:sz w:val="32"/>
                 <w:szCs w:val="32"/>
               </w:rPr>
-              <w:t xml:space="preserve">Phí mượn sách được tính </w:t>
-            </w:r>
-            <w:proofErr w:type="gramStart"/>
-            <w:r>
-              <w:rPr>
-                <w:rFonts w:ascii="Times New Roman" w:hAnsi="Times New Roman" w:cs="Times New Roman"/>
-                <w:sz w:val="32"/>
-                <w:szCs w:val="32"/>
-              </w:rPr>
-              <w:t>theo</w:t>
-            </w:r>
-            <w:proofErr w:type="gramEnd"/>
-            <w:r>
-              <w:rPr>
-                <w:rFonts w:ascii="Times New Roman" w:hAnsi="Times New Roman" w:cs="Times New Roman"/>
-                <w:sz w:val="32"/>
-                <w:szCs w:val="32"/>
-              </w:rPr>
-              <w:t xml:space="preserve"> số trang x 1.000 đồng + </w:t>
+              <w:t xml:space="preserve">Phí mượn sách được tính theo số trang x 1.000 đồng + </w:t>
             </w:r>
             <w:r>
               <w:rPr>
@@ -1107,83 +1048,9 @@
                 <w:sz w:val="32"/>
                 <w:szCs w:val="32"/>
               </w:rPr>
+              <w:lastRenderedPageBreak/>
               <w:t>Chỉ được mượn tối đa 5 quyển, chỉ được mượn tối đa 20 ngày. Khi quá hạn phí phạt sẽ là 10.000 đồng/ngày.</w:t>
             </w:r>
-          </w:p>
-          <w:p>
-            <w:pPr>
-              <w:pStyle w:val="ListParagraph"/>
-              <w:numPr>
-                <w:ilvl w:val="0"/>
-                <w:numId w:val="12"/>
-              </w:numPr>
-              <w:spacing w:line="240" w:lineRule="auto"/>
-              <w:rPr>
-                <w:rFonts w:ascii="Times New Roman" w:hAnsi="Times New Roman" w:cs="Times New Roman"/>
-                <w:sz w:val="32"/>
-                <w:szCs w:val="32"/>
-              </w:rPr>
-            </w:pPr>
-            <w:proofErr w:type="gramStart"/>
-            <w:r>
-              <w:rPr>
-                <w:rFonts w:ascii="Times New Roman" w:hAnsi="Times New Roman" w:cs="Times New Roman"/>
-                <w:sz w:val="32"/>
-                <w:szCs w:val="32"/>
-              </w:rPr>
-              <w:t>Note :</w:t>
-            </w:r>
-            <w:proofErr w:type="gramEnd"/>
-            <w:r>
-              <w:rPr>
-                <w:rFonts w:ascii="Times New Roman" w:hAnsi="Times New Roman" w:cs="Times New Roman"/>
-                <w:sz w:val="32"/>
-                <w:szCs w:val="32"/>
-              </w:rPr>
-              <w:t xml:space="preserve"> Form tạo phiếu mượn : Mã thẻ, Mã sách, Tên sá</w:t>
-            </w:r>
-            <w:r>
-              <w:rPr>
-                <w:rFonts w:ascii="Times New Roman" w:hAnsi="Times New Roman" w:cs="Times New Roman"/>
-                <w:sz w:val="32"/>
-                <w:szCs w:val="32"/>
-              </w:rPr>
-              <w:t xml:space="preserve">ch . </w:t>
-            </w:r>
-          </w:p>
-          <w:p>
-            <w:pPr>
-              <w:pStyle w:val="ListParagraph"/>
-              <w:numPr>
-                <w:ilvl w:val="0"/>
-                <w:numId w:val="12"/>
-              </w:numPr>
-              <w:spacing w:line="240" w:lineRule="auto"/>
-              <w:rPr>
-                <w:rFonts w:ascii="Times New Roman" w:hAnsi="Times New Roman" w:cs="Times New Roman"/>
-                <w:sz w:val="32"/>
-                <w:szCs w:val="32"/>
-              </w:rPr>
-            </w:pPr>
-            <w:r>
-              <w:rPr>
-                <w:rFonts w:ascii="Times New Roman" w:hAnsi="Times New Roman" w:cs="Times New Roman"/>
-                <w:sz w:val="32"/>
-                <w:szCs w:val="32"/>
-              </w:rPr>
-              <w:t>Biên lai: Mã biên lai, tên đọc giả, mã thẻ, tên sách, mã sách.</w:t>
-            </w:r>
-          </w:p>
-          <w:p>
-            <w:pPr>
-              <w:pStyle w:val="ListParagraph"/>
-              <w:spacing w:line="240" w:lineRule="auto"/>
-              <w:rPr>
-                <w:rFonts w:ascii="Times New Roman" w:hAnsi="Times New Roman" w:cs="Times New Roman"/>
-                <w:sz w:val="32"/>
-                <w:szCs w:val="32"/>
-              </w:rPr>
-            </w:pPr>
           </w:p>
         </w:tc>
       </w:tr>
@@ -1223,12 +1090,6 @@
           </w:tcPr>
           <w:p>
             <w:pPr>
-              <w:pStyle w:val="ListParagraph"/>
-              <w:numPr>
-                <w:ilvl w:val="0"/>
-                <w:numId w:val="8"/>
-              </w:numPr>
-              <w:spacing w:line="240" w:lineRule="auto"/>
               <w:rPr>
                 <w:rFonts w:ascii="Times New Roman" w:hAnsi="Times New Roman" w:cs="Times New Roman"/>
                 <w:sz w:val="32"/>
@@ -1293,43 +1154,23 @@
                 <w:sz w:val="32"/>
                 <w:szCs w:val="32"/>
               </w:rPr>
-              <w:t xml:space="preserve">hi đọc giả trả sách, thủ </w:t>
-            </w:r>
-            <w:proofErr w:type="gramStart"/>
-            <w:r>
-              <w:rPr>
-                <w:rFonts w:ascii="Times New Roman" w:hAnsi="Times New Roman" w:cs="Times New Roman"/>
-                <w:sz w:val="32"/>
-                <w:szCs w:val="32"/>
-              </w:rPr>
-              <w:t>thư</w:t>
-            </w:r>
-            <w:proofErr w:type="gramEnd"/>
-            <w:r>
-              <w:rPr>
-                <w:rFonts w:ascii="Times New Roman" w:hAnsi="Times New Roman" w:cs="Times New Roman"/>
-                <w:sz w:val="32"/>
-                <w:szCs w:val="32"/>
-              </w:rPr>
-              <w:t xml:space="preserve"> cần kiểm tra biên lai (Phiếu mượn) của đọc giả để đối chiếu với Phiếu mượn đã được lưu thông qua mã phiếu mượn. Thủ </w:t>
-            </w:r>
-            <w:proofErr w:type="gramStart"/>
-            <w:r>
-              <w:rPr>
-                <w:rFonts w:ascii="Times New Roman" w:hAnsi="Times New Roman" w:cs="Times New Roman"/>
-                <w:sz w:val="32"/>
-                <w:szCs w:val="32"/>
-              </w:rPr>
-              <w:t>thư</w:t>
-            </w:r>
-            <w:proofErr w:type="gramEnd"/>
-            <w:r>
-              <w:rPr>
-                <w:rFonts w:ascii="Times New Roman" w:hAnsi="Times New Roman" w:cs="Times New Roman"/>
-                <w:sz w:val="32"/>
-                <w:szCs w:val="32"/>
-              </w:rPr>
-              <w:t xml:space="preserve"> kiểm tra sách trả có khớp với thông tin với phiếu mượn hay không.</w:t>
+              <w:t xml:space="preserve">hi đọc giả trả sách, thủ thư cần kiểm tra </w:t>
+            </w:r>
+            <w:r>
+              <w:rPr>
+                <w:rFonts w:ascii="Times New Roman" w:hAnsi="Times New Roman" w:cs="Times New Roman"/>
+                <w:sz w:val="32"/>
+                <w:szCs w:val="32"/>
+              </w:rPr>
+              <w:t>phiếu mượn</w:t>
+            </w:r>
+            <w:r>
+              <w:rPr>
+                <w:rFonts w:ascii="Times New Roman" w:hAnsi="Times New Roman" w:cs="Times New Roman"/>
+                <w:sz w:val="32"/>
+                <w:szCs w:val="32"/>
+              </w:rPr>
+              <w:t xml:space="preserve"> của đọc giả để đối chiếu với Phiếu mượn đã được lưu thông qua mã phiếu mượn. Thủ thư kiểm tra sách trả có khớp với thông tin với phiếu mượn hay không.</w:t>
             </w:r>
           </w:p>
           <w:p>
@@ -1352,26 +1193,23 @@
                 <w:sz w:val="32"/>
                 <w:szCs w:val="32"/>
               </w:rPr>
-              <w:lastRenderedPageBreak/>
-              <w:t xml:space="preserve">Khi đọc giả trả sách, thủ </w:t>
-            </w:r>
-            <w:proofErr w:type="gramStart"/>
-            <w:r>
-              <w:rPr>
-                <w:rFonts w:ascii="Times New Roman" w:hAnsi="Times New Roman" w:cs="Times New Roman"/>
-                <w:sz w:val="32"/>
-                <w:szCs w:val="32"/>
-              </w:rPr>
-              <w:t>thư</w:t>
-            </w:r>
-            <w:proofErr w:type="gramEnd"/>
-            <w:r>
-              <w:rPr>
-                <w:rFonts w:ascii="Times New Roman" w:hAnsi="Times New Roman" w:cs="Times New Roman"/>
-                <w:sz w:val="32"/>
-                <w:szCs w:val="32"/>
-              </w:rPr>
-              <w:t xml:space="preserve"> đối chiếu biên lai của đọc giả với thông tin Phiếu mượn lưu trong hệ thống: tiền cọc sẽ trả theo số ngày mượn (phí cọc mượn sách – 1.000 đồng/ngày = tiền cọc sẽ trả).</w:t>
+              <w:t xml:space="preserve">Khi đọc giả trả sách, thủ thư đối chiếu </w:t>
+            </w:r>
+            <w:r>
+              <w:rPr>
+                <w:rFonts w:ascii="Times New Roman" w:hAnsi="Times New Roman" w:cs="Times New Roman"/>
+                <w:sz w:val="32"/>
+                <w:szCs w:val="32"/>
+              </w:rPr>
+              <w:t>phiếu mượn</w:t>
+            </w:r>
+            <w:r>
+              <w:rPr>
+                <w:rFonts w:ascii="Times New Roman" w:hAnsi="Times New Roman" w:cs="Times New Roman"/>
+                <w:sz w:val="32"/>
+                <w:szCs w:val="32"/>
+              </w:rPr>
+              <w:t xml:space="preserve"> của đọc giả với thông tin Phiếu mượn lưu trong hệ thống: tiền cọc sẽ trả theo số ngày mượn (phí cọc mượn sách – 1.000 đồng/ngày = tiền cọc sẽ trả).</w:t>
             </w:r>
           </w:p>
           <w:p>
@@ -1394,25 +1232,7 @@
                 <w:sz w:val="32"/>
                 <w:szCs w:val="32"/>
               </w:rPr>
-              <w:t xml:space="preserve">Nếu trả thiếu sách thì tiền cọc và phí mượn sách x với số trang của sách đó sẽ bị </w:t>
-            </w:r>
-            <w:proofErr w:type="gramStart"/>
-            <w:r>
-              <w:rPr>
-                <w:rFonts w:ascii="Times New Roman" w:hAnsi="Times New Roman" w:cs="Times New Roman"/>
-                <w:sz w:val="32"/>
-                <w:szCs w:val="32"/>
-              </w:rPr>
-              <w:t>thu</w:t>
-            </w:r>
-            <w:proofErr w:type="gramEnd"/>
-            <w:r>
-              <w:rPr>
-                <w:rFonts w:ascii="Times New Roman" w:hAnsi="Times New Roman" w:cs="Times New Roman"/>
-                <w:sz w:val="32"/>
-                <w:szCs w:val="32"/>
-              </w:rPr>
-              <w:t>. Kiểm tra sách có bị thiệt hại gì không. Mức thiệt hại từ 50.000 – 300.000 đồng.</w:t>
+              <w:t>Nếu trả thiếu sách thì tiền cọc và phí mượn sách x với số trang của sách đó sẽ bị thu. Kiểm tra sách có bị thiệt hại gì không. Mức thiệt hại từ 50.000 – 300.000 đồng.</w:t>
             </w:r>
           </w:p>
           <w:p>
@@ -1474,25 +1294,7 @@
                 <w:sz w:val="32"/>
                 <w:szCs w:val="32"/>
               </w:rPr>
-              <w:t xml:space="preserve">Thủ </w:t>
-            </w:r>
-            <w:proofErr w:type="gramStart"/>
-            <w:r>
-              <w:rPr>
-                <w:rFonts w:ascii="Times New Roman" w:hAnsi="Times New Roman" w:cs="Times New Roman"/>
-                <w:sz w:val="32"/>
-                <w:szCs w:val="32"/>
-              </w:rPr>
-              <w:t>thư</w:t>
-            </w:r>
-            <w:proofErr w:type="gramEnd"/>
-            <w:r>
-              <w:rPr>
-                <w:rFonts w:ascii="Times New Roman" w:hAnsi="Times New Roman" w:cs="Times New Roman"/>
-                <w:sz w:val="32"/>
-                <w:szCs w:val="32"/>
-              </w:rPr>
-              <w:t xml:space="preserve"> sẽ in biên lai trả sách và trả tiền cho đọc giả (đã qua kiểm tra phạt).</w:t>
+              <w:t>Thủ thư sẽ in biên lai trả sách và trả tiền cho đọc giả (đã qua kiểm tra phạt).</w:t>
             </w:r>
           </w:p>
         </w:tc>
@@ -1522,7 +1324,6 @@
                 <w:sz w:val="32"/>
                 <w:szCs w:val="32"/>
               </w:rPr>
-              <w:lastRenderedPageBreak/>
               <w:t>Đăng nhập</w:t>
             </w:r>
           </w:p>
@@ -1533,12 +1334,6 @@
           </w:tcPr>
           <w:p>
             <w:pPr>
-              <w:pStyle w:val="ListParagraph"/>
-              <w:numPr>
-                <w:ilvl w:val="0"/>
-                <w:numId w:val="8"/>
-              </w:numPr>
-              <w:spacing w:line="240" w:lineRule="auto"/>
               <w:rPr>
                 <w:rFonts w:ascii="Times New Roman" w:hAnsi="Times New Roman" w:cs="Times New Roman"/>
                 <w:sz w:val="32"/>
@@ -1579,25 +1374,7 @@
                 <w:sz w:val="32"/>
                 <w:szCs w:val="32"/>
               </w:rPr>
-              <w:t xml:space="preserve">Thủ </w:t>
-            </w:r>
-            <w:proofErr w:type="gramStart"/>
-            <w:r>
-              <w:rPr>
-                <w:rFonts w:ascii="Times New Roman" w:hAnsi="Times New Roman" w:cs="Times New Roman"/>
-                <w:sz w:val="32"/>
-                <w:szCs w:val="32"/>
-              </w:rPr>
-              <w:t>thư</w:t>
-            </w:r>
-            <w:proofErr w:type="gramEnd"/>
-            <w:r>
-              <w:rPr>
-                <w:rFonts w:ascii="Times New Roman" w:hAnsi="Times New Roman" w:cs="Times New Roman"/>
-                <w:sz w:val="32"/>
-                <w:szCs w:val="32"/>
-              </w:rPr>
-              <w:t xml:space="preserve"> cần có tài khoản để truy cập vào các chức năng quản lí sách, quản lí mượn/trả sách, nhập sách, thanh lí, thống kê.</w:t>
+              <w:t>Thủ thư cần có tài khoản để truy cập vào các chức năng quản lí sách, quản lí mượn/trả sách, nhập sách, thanh lí, thống kê.</w:t>
             </w:r>
           </w:p>
         </w:tc>
@@ -1637,12 +1414,6 @@
           </w:tcPr>
           <w:p>
             <w:pPr>
-              <w:pStyle w:val="ListParagraph"/>
-              <w:numPr>
-                <w:ilvl w:val="0"/>
-                <w:numId w:val="8"/>
-              </w:numPr>
-              <w:spacing w:line="240" w:lineRule="auto"/>
               <w:rPr>
                 <w:rFonts w:ascii="Times New Roman" w:hAnsi="Times New Roman" w:cs="Times New Roman"/>
                 <w:sz w:val="32"/>
@@ -1683,25 +1454,7 @@
                 <w:sz w:val="32"/>
                 <w:szCs w:val="32"/>
               </w:rPr>
-              <w:t xml:space="preserve">Thủ </w:t>
-            </w:r>
-            <w:proofErr w:type="gramStart"/>
-            <w:r>
-              <w:rPr>
-                <w:rFonts w:ascii="Times New Roman" w:hAnsi="Times New Roman" w:cs="Times New Roman"/>
-                <w:sz w:val="32"/>
-                <w:szCs w:val="32"/>
-              </w:rPr>
-              <w:t>thư</w:t>
-            </w:r>
-            <w:proofErr w:type="gramEnd"/>
-            <w:r>
-              <w:rPr>
-                <w:rFonts w:ascii="Times New Roman" w:hAnsi="Times New Roman" w:cs="Times New Roman"/>
-                <w:sz w:val="32"/>
-                <w:szCs w:val="32"/>
-              </w:rPr>
-              <w:t xml:space="preserve"> khi nhập sách vào thư viện phải phân theo chủ để (XX). Ví dụ như chủ đề Khoa học = KH.</w:t>
+              <w:t>Thủ thư khi nhập sách vào thư viện phải phân theo chủ để (XX). Ví dụ như chủ đề Khoa học = KH.</w:t>
             </w:r>
           </w:p>
           <w:p>
@@ -1724,52 +1477,7 @@
                 <w:sz w:val="32"/>
                 <w:szCs w:val="32"/>
               </w:rPr>
-              <w:t xml:space="preserve">Mỗi cuốn sách được phân </w:t>
-            </w:r>
-            <w:proofErr w:type="gramStart"/>
-            <w:r>
-              <w:rPr>
-                <w:rFonts w:ascii="Times New Roman" w:hAnsi="Times New Roman" w:cs="Times New Roman"/>
-                <w:sz w:val="32"/>
-                <w:szCs w:val="32"/>
-              </w:rPr>
-              <w:t>theo</w:t>
-            </w:r>
-            <w:proofErr w:type="gramEnd"/>
-            <w:r>
-              <w:rPr>
-                <w:rFonts w:ascii="Times New Roman" w:hAnsi="Times New Roman" w:cs="Times New Roman"/>
-                <w:sz w:val="32"/>
-                <w:szCs w:val="32"/>
-              </w:rPr>
-              <w:t xml:space="preserve"> chủ đề sẽ có thứ tự khi nhập. </w:t>
-            </w:r>
-            <w:proofErr w:type="gramStart"/>
-            <w:r>
-              <w:rPr>
-                <w:rFonts w:ascii="Times New Roman" w:hAnsi="Times New Roman" w:cs="Times New Roman"/>
-                <w:sz w:val="32"/>
-                <w:szCs w:val="32"/>
-              </w:rPr>
-              <w:t>ví</w:t>
-            </w:r>
-            <w:proofErr w:type="gramEnd"/>
-            <w:r>
-              <w:rPr>
-                <w:rFonts w:ascii="Times New Roman" w:hAnsi="Times New Roman" w:cs="Times New Roman"/>
-                <w:sz w:val="32"/>
-                <w:szCs w:val="32"/>
-              </w:rPr>
-              <w:t xml:space="preserve"> dụ như chủ đề Khoa học có 2 </w:t>
-            </w:r>
-            <w:r>
-              <w:rPr>
-                <w:rFonts w:ascii="Times New Roman" w:hAnsi="Times New Roman" w:cs="Times New Roman"/>
-                <w:sz w:val="32"/>
-                <w:szCs w:val="32"/>
-              </w:rPr>
-              <w:lastRenderedPageBreak/>
-              <w:t>quyển sách mới nhập = KH0001, KH0002.</w:t>
+              <w:t>Mỗi cuốn sách được phân theo chủ đề sẽ có thứ tự khi nhập. ví dụ như chủ đề Khoa học có 2 quyển sách mới nhập = KH0001, KH0002.</w:t>
             </w:r>
           </w:p>
           <w:p>
@@ -1792,25 +1500,8 @@
                 <w:sz w:val="32"/>
                 <w:szCs w:val="32"/>
               </w:rPr>
-              <w:t xml:space="preserve">Thủ </w:t>
-            </w:r>
-            <w:proofErr w:type="gramStart"/>
-            <w:r>
-              <w:rPr>
-                <w:rFonts w:ascii="Times New Roman" w:hAnsi="Times New Roman" w:cs="Times New Roman"/>
-                <w:sz w:val="32"/>
-                <w:szCs w:val="32"/>
-              </w:rPr>
-              <w:t>thư</w:t>
-            </w:r>
-            <w:proofErr w:type="gramEnd"/>
-            <w:r>
-              <w:rPr>
-                <w:rFonts w:ascii="Times New Roman" w:hAnsi="Times New Roman" w:cs="Times New Roman"/>
-                <w:sz w:val="32"/>
-                <w:szCs w:val="32"/>
-              </w:rPr>
-              <w:t xml:space="preserve"> cần tra cứu được sách dựa theo tên sách, theo chủ đề, theo tác giả.</w:t>
+              <w:lastRenderedPageBreak/>
+              <w:t>Thủ thư cần tra cứu được sách dựa theo tên sách, theo chủ đề, theo tác giả.</w:t>
             </w:r>
           </w:p>
         </w:tc>
@@ -1851,43 +1542,19 @@
           </w:tcPr>
           <w:p>
             <w:pPr>
-              <w:pStyle w:val="ListParagraph"/>
-              <w:numPr>
-                <w:ilvl w:val="0"/>
-                <w:numId w:val="8"/>
-              </w:numPr>
-              <w:spacing w:line="240" w:lineRule="auto"/>
-              <w:rPr>
-                <w:rFonts w:ascii="Times New Roman" w:hAnsi="Times New Roman" w:cs="Times New Roman"/>
-                <w:sz w:val="32"/>
-                <w:szCs w:val="32"/>
-              </w:rPr>
-            </w:pPr>
-            <w:r>
-              <w:rPr>
-                <w:rFonts w:ascii="Times New Roman" w:hAnsi="Times New Roman" w:cs="Times New Roman"/>
-                <w:sz w:val="32"/>
-                <w:szCs w:val="32"/>
-              </w:rPr>
-              <w:t xml:space="preserve">Cho phép thủ </w:t>
-            </w:r>
-            <w:proofErr w:type="gramStart"/>
-            <w:r>
-              <w:rPr>
-                <w:rFonts w:ascii="Times New Roman" w:hAnsi="Times New Roman" w:cs="Times New Roman"/>
-                <w:sz w:val="32"/>
-                <w:szCs w:val="32"/>
-              </w:rPr>
-              <w:t>thư</w:t>
-            </w:r>
-            <w:proofErr w:type="gramEnd"/>
-            <w:r>
-              <w:rPr>
-                <w:rFonts w:ascii="Times New Roman" w:hAnsi="Times New Roman" w:cs="Times New Roman"/>
-                <w:sz w:val="32"/>
-                <w:szCs w:val="32"/>
-              </w:rPr>
-              <w:t xml:space="preserve"> </w:t>
+              <w:rPr>
+                <w:rFonts w:ascii="Times New Roman" w:hAnsi="Times New Roman" w:cs="Times New Roman"/>
+                <w:sz w:val="32"/>
+                <w:szCs w:val="32"/>
+              </w:rPr>
+            </w:pPr>
+            <w:r>
+              <w:rPr>
+                <w:rFonts w:ascii="Times New Roman" w:hAnsi="Times New Roman" w:cs="Times New Roman"/>
+                <w:sz w:val="32"/>
+                <w:szCs w:val="32"/>
+              </w:rPr>
+              <w:t xml:space="preserve">Cho phép thủ thư </w:t>
             </w:r>
             <w:r>
               <w:rPr>
@@ -2203,25 +1870,28 @@
           </w:tcPr>
           <w:p>
             <w:pPr>
-              <w:pStyle w:val="ListParagraph"/>
-              <w:numPr>
-                <w:ilvl w:val="0"/>
-                <w:numId w:val="8"/>
-              </w:numPr>
-              <w:spacing w:line="240" w:lineRule="auto"/>
-              <w:rPr>
-                <w:rFonts w:ascii="Times New Roman" w:hAnsi="Times New Roman" w:cs="Times New Roman"/>
-                <w:sz w:val="32"/>
-                <w:szCs w:val="32"/>
-              </w:rPr>
-            </w:pPr>
-            <w:r>
-              <w:rPr>
-                <w:rFonts w:ascii="Times New Roman" w:hAnsi="Times New Roman" w:cs="Times New Roman"/>
-                <w:sz w:val="32"/>
-                <w:szCs w:val="32"/>
-              </w:rPr>
-              <w:t>Lập phiếu nhập sách định kỳ mỗi tháng dựa vào thống kê số lượng sách cần nhập để gửi cho nhà cung cấp phản hồi đơn đặt hàng lại cho thủ thư chuẩn bị ngân sách chi trả</w:t>
+              <w:rPr>
+                <w:rFonts w:ascii="Times New Roman" w:hAnsi="Times New Roman" w:cs="Times New Roman"/>
+                <w:sz w:val="32"/>
+                <w:szCs w:val="32"/>
+              </w:rPr>
+            </w:pPr>
+            <w:r>
+              <w:rPr>
+                <w:rFonts w:ascii="Times New Roman" w:hAnsi="Times New Roman" w:cs="Times New Roman"/>
+                <w:sz w:val="32"/>
+                <w:szCs w:val="32"/>
+              </w:rPr>
+              <w:t xml:space="preserve">Lập phiếu nhập sách định kỳ mỗi tháng dựa vào thống kê số lượng sách cần nhập để gửi cho nhà cung cấp phản hồi đơn đặt hàng lại cho thủ thư chuẩn bị </w:t>
+            </w:r>
+            <w:r>
+              <w:rPr>
+                <w:rFonts w:ascii="Times New Roman" w:hAnsi="Times New Roman" w:cs="Times New Roman"/>
+                <w:sz w:val="32"/>
+                <w:szCs w:val="32"/>
+              </w:rPr>
+              <w:lastRenderedPageBreak/>
+              <w:t>ngân sách chi trả</w:t>
             </w:r>
           </w:p>
         </w:tc>
@@ -2249,25 +1919,8 @@
                 <w:sz w:val="32"/>
                 <w:szCs w:val="32"/>
               </w:rPr>
-              <w:t xml:space="preserve">Là thủ </w:t>
-            </w:r>
-            <w:proofErr w:type="gramStart"/>
-            <w:r>
-              <w:rPr>
-                <w:rFonts w:ascii="Times New Roman" w:hAnsi="Times New Roman" w:cs="Times New Roman"/>
-                <w:sz w:val="32"/>
-                <w:szCs w:val="32"/>
-              </w:rPr>
-              <w:t>thư</w:t>
-            </w:r>
-            <w:proofErr w:type="gramEnd"/>
-            <w:r>
-              <w:rPr>
-                <w:rFonts w:ascii="Times New Roman" w:hAnsi="Times New Roman" w:cs="Times New Roman"/>
-                <w:sz w:val="32"/>
-                <w:szCs w:val="32"/>
-              </w:rPr>
-              <w:t>, tôi cần lập phiếu nhập sách để gửi yêu cầu mua sách với nhà cung cấp.</w:t>
+              <w:lastRenderedPageBreak/>
+              <w:t>Là thủ thư, tôi cần lập phiếu nhập sách để gửi yêu cầu mua sách với nhà cung cấp.</w:t>
             </w:r>
           </w:p>
           <w:p>
@@ -2290,25 +1943,7 @@
                 <w:sz w:val="32"/>
                 <w:szCs w:val="32"/>
               </w:rPr>
-              <w:t xml:space="preserve">Là thủ </w:t>
-            </w:r>
-            <w:proofErr w:type="gramStart"/>
-            <w:r>
-              <w:rPr>
-                <w:rFonts w:ascii="Times New Roman" w:hAnsi="Times New Roman" w:cs="Times New Roman"/>
-                <w:sz w:val="32"/>
-                <w:szCs w:val="32"/>
-              </w:rPr>
-              <w:t>thư</w:t>
-            </w:r>
-            <w:proofErr w:type="gramEnd"/>
-            <w:r>
-              <w:rPr>
-                <w:rFonts w:ascii="Times New Roman" w:hAnsi="Times New Roman" w:cs="Times New Roman"/>
-                <w:sz w:val="32"/>
-                <w:szCs w:val="32"/>
-              </w:rPr>
-              <w:t>, tôi cần Phiếu nhập sách để điền các thông tin sách cần nhập từ bảng thống kê hàng tháng.</w:t>
+              <w:t>Là thủ thư, tôi cần Phiếu nhập sách để điền các thông tin sách cần nhập từ bảng thống kê hàng tháng.</w:t>
             </w:r>
           </w:p>
           <w:p>
@@ -2331,25 +1966,7 @@
                 <w:sz w:val="32"/>
                 <w:szCs w:val="32"/>
               </w:rPr>
-              <w:t xml:space="preserve">Thủ </w:t>
-            </w:r>
-            <w:proofErr w:type="gramStart"/>
-            <w:r>
-              <w:rPr>
-                <w:rFonts w:ascii="Times New Roman" w:hAnsi="Times New Roman" w:cs="Times New Roman"/>
-                <w:sz w:val="32"/>
-                <w:szCs w:val="32"/>
-              </w:rPr>
-              <w:t>thư</w:t>
-            </w:r>
-            <w:proofErr w:type="gramEnd"/>
-            <w:r>
-              <w:rPr>
-                <w:rFonts w:ascii="Times New Roman" w:hAnsi="Times New Roman" w:cs="Times New Roman"/>
-                <w:sz w:val="32"/>
-                <w:szCs w:val="32"/>
-              </w:rPr>
-              <w:t xml:space="preserve"> cần in Phiếu nhập sách gửi cho nhà cung cấp để nhận phản hồi đơn đặt hàng.</w:t>
+              <w:t>Thủ thư cần in Phiếu nhập sách gửi cho nhà cung cấp để nhận phản hồi đơn đặt hàng.</w:t>
             </w:r>
           </w:p>
           <w:p>
@@ -2372,25 +1989,7 @@
                 <w:sz w:val="32"/>
                 <w:szCs w:val="32"/>
               </w:rPr>
-              <w:t xml:space="preserve">Là thủ </w:t>
-            </w:r>
-            <w:proofErr w:type="gramStart"/>
-            <w:r>
-              <w:rPr>
-                <w:rFonts w:ascii="Times New Roman" w:hAnsi="Times New Roman" w:cs="Times New Roman"/>
-                <w:sz w:val="32"/>
-                <w:szCs w:val="32"/>
-              </w:rPr>
-              <w:t>thư</w:t>
-            </w:r>
-            <w:proofErr w:type="gramEnd"/>
-            <w:r>
-              <w:rPr>
-                <w:rFonts w:ascii="Times New Roman" w:hAnsi="Times New Roman" w:cs="Times New Roman"/>
-                <w:sz w:val="32"/>
-                <w:szCs w:val="32"/>
-              </w:rPr>
-              <w:t>, khi có phản hồi đơn đặt hàng của NCC, tôi cần lưu trữ và cập nhật vào danh sách phiếu nhập của thư viện để kiểm tra sách cũng như số lượng khi sách được giao tới thư viện.</w:t>
+              <w:t>Là thủ thư, khi có phản hồi đơn đặt hàng của NCC, tôi cần lưu trữ và cập nhật vào danh sách phiếu nhập của thư viện để kiểm tra sách cũng như số lượng khi sách được giao tới thư viện.</w:t>
             </w:r>
           </w:p>
         </w:tc>
@@ -2420,7 +2019,6 @@
                 <w:sz w:val="32"/>
                 <w:szCs w:val="32"/>
               </w:rPr>
-              <w:lastRenderedPageBreak/>
               <w:t>Thố</w:t>
             </w:r>
             <w:r>
@@ -2439,53 +2037,23 @@
           </w:tcPr>
           <w:p>
             <w:pPr>
-              <w:pStyle w:val="ListParagraph"/>
-              <w:numPr>
-                <w:ilvl w:val="0"/>
-                <w:numId w:val="8"/>
-              </w:numPr>
-              <w:spacing w:line="240" w:lineRule="auto"/>
-              <w:rPr>
-                <w:rFonts w:ascii="Times New Roman" w:hAnsi="Times New Roman" w:cs="Times New Roman"/>
-                <w:sz w:val="32"/>
-                <w:szCs w:val="32"/>
-              </w:rPr>
-            </w:pPr>
-            <w:r>
-              <w:rPr>
-                <w:rFonts w:ascii="Times New Roman" w:hAnsi="Times New Roman" w:cs="Times New Roman"/>
-                <w:sz w:val="32"/>
-                <w:szCs w:val="32"/>
-              </w:rPr>
-              <w:t xml:space="preserve">Thống kê số lượng sách hiện có trong </w:t>
-            </w:r>
-            <w:proofErr w:type="gramStart"/>
-            <w:r>
-              <w:rPr>
-                <w:rFonts w:ascii="Times New Roman" w:hAnsi="Times New Roman" w:cs="Times New Roman"/>
-                <w:sz w:val="32"/>
-                <w:szCs w:val="32"/>
-              </w:rPr>
-              <w:t>thư</w:t>
-            </w:r>
-            <w:proofErr w:type="gramEnd"/>
-            <w:r>
-              <w:rPr>
-                <w:rFonts w:ascii="Times New Roman" w:hAnsi="Times New Roman" w:cs="Times New Roman"/>
-                <w:sz w:val="32"/>
-                <w:szCs w:val="32"/>
-              </w:rPr>
-              <w:t xml:space="preserve"> viện.</w:t>
-            </w:r>
-          </w:p>
-          <w:p>
-            <w:pPr>
-              <w:pStyle w:val="ListParagraph"/>
-              <w:numPr>
-                <w:ilvl w:val="0"/>
-                <w:numId w:val="8"/>
-              </w:numPr>
-              <w:spacing w:line="240" w:lineRule="auto"/>
+              <w:rPr>
+                <w:rFonts w:ascii="Times New Roman" w:hAnsi="Times New Roman" w:cs="Times New Roman"/>
+                <w:sz w:val="32"/>
+                <w:szCs w:val="32"/>
+              </w:rPr>
+            </w:pPr>
+            <w:r>
+              <w:rPr>
+                <w:rFonts w:ascii="Times New Roman" w:hAnsi="Times New Roman" w:cs="Times New Roman"/>
+                <w:sz w:val="32"/>
+                <w:szCs w:val="32"/>
+              </w:rPr>
+              <w:t>Thống kê số lượng sách hiện có trong thư viện.</w:t>
+            </w:r>
+          </w:p>
+          <w:p>
+            <w:pPr>
               <w:rPr>
                 <w:rFonts w:ascii="Times New Roman" w:hAnsi="Times New Roman" w:cs="Times New Roman"/>
                 <w:sz w:val="32"/>
@@ -2503,12 +2071,6 @@
           </w:p>
           <w:p>
             <w:pPr>
-              <w:pStyle w:val="ListParagraph"/>
-              <w:numPr>
-                <w:ilvl w:val="0"/>
-                <w:numId w:val="8"/>
-              </w:numPr>
-              <w:spacing w:line="240" w:lineRule="auto"/>
               <w:rPr>
                 <w:rFonts w:ascii="Times New Roman" w:hAnsi="Times New Roman" w:cs="Times New Roman"/>
                 <w:sz w:val="32"/>
@@ -2526,12 +2088,6 @@
           </w:p>
           <w:p>
             <w:pPr>
-              <w:pStyle w:val="ListParagraph"/>
-              <w:numPr>
-                <w:ilvl w:val="0"/>
-                <w:numId w:val="8"/>
-              </w:numPr>
-              <w:spacing w:line="240" w:lineRule="auto"/>
               <w:rPr>
                 <w:rFonts w:ascii="Times New Roman" w:hAnsi="Times New Roman" w:cs="Times New Roman"/>
                 <w:sz w:val="32"/>
@@ -2572,25 +2128,7 @@
                 <w:sz w:val="32"/>
                 <w:szCs w:val="32"/>
               </w:rPr>
-              <w:t xml:space="preserve">Là thủ </w:t>
-            </w:r>
-            <w:proofErr w:type="gramStart"/>
-            <w:r>
-              <w:rPr>
-                <w:rFonts w:ascii="Times New Roman" w:hAnsi="Times New Roman" w:cs="Times New Roman"/>
-                <w:sz w:val="32"/>
-                <w:szCs w:val="32"/>
-              </w:rPr>
-              <w:t>thư</w:t>
-            </w:r>
-            <w:proofErr w:type="gramEnd"/>
-            <w:r>
-              <w:rPr>
-                <w:rFonts w:ascii="Times New Roman" w:hAnsi="Times New Roman" w:cs="Times New Roman"/>
-                <w:sz w:val="32"/>
-                <w:szCs w:val="32"/>
-              </w:rPr>
-              <w:t>, tôi cần nắm rõ số sách hiện có trong thư viện để bổ trợ cho việc kiểm kê sách hàng tháng thông qua bảng thống kê sách hiện có trong thư viện.</w:t>
+              <w:t>Là thủ thư, tôi cần nắm rõ số sách hiện có trong thư viện để bổ trợ cho việc kiểm kê sách hàng tháng thông qua bảng thống kê sách hiện có trong thư viện.</w:t>
             </w:r>
           </w:p>
           <w:p>
@@ -2613,25 +2151,7 @@
                 <w:sz w:val="32"/>
                 <w:szCs w:val="32"/>
               </w:rPr>
-              <w:t xml:space="preserve">Là thủ </w:t>
-            </w:r>
-            <w:proofErr w:type="gramStart"/>
-            <w:r>
-              <w:rPr>
-                <w:rFonts w:ascii="Times New Roman" w:hAnsi="Times New Roman" w:cs="Times New Roman"/>
-                <w:sz w:val="32"/>
-                <w:szCs w:val="32"/>
-              </w:rPr>
-              <w:t>thư</w:t>
-            </w:r>
-            <w:proofErr w:type="gramEnd"/>
-            <w:r>
-              <w:rPr>
-                <w:rFonts w:ascii="Times New Roman" w:hAnsi="Times New Roman" w:cs="Times New Roman"/>
-                <w:sz w:val="32"/>
-                <w:szCs w:val="32"/>
-              </w:rPr>
-              <w:t xml:space="preserve">, tôi cần danh sách số sách cần nhập định kỳ hàng tháng để lập phiếu nhập sách yêu cầu </w:t>
+              <w:t xml:space="preserve">Là thủ thư, tôi cần danh sách số sách cần nhập định kỳ hàng tháng để lập phiếu nhập sách yêu cầu </w:t>
             </w:r>
             <w:r>
               <w:rPr>
@@ -2751,51 +2271,36 @@
           </w:tcPr>
           <w:p>
             <w:pPr>
-              <w:pStyle w:val="ListParagraph"/>
-              <w:numPr>
-                <w:ilvl w:val="0"/>
-                <w:numId w:val="8"/>
-              </w:numPr>
-              <w:spacing w:line="240" w:lineRule="auto"/>
-              <w:rPr>
-                <w:rFonts w:ascii="Times New Roman" w:hAnsi="Times New Roman" w:cs="Times New Roman"/>
-                <w:sz w:val="32"/>
-                <w:szCs w:val="32"/>
-              </w:rPr>
-            </w:pPr>
-            <w:r>
-              <w:rPr>
-                <w:rFonts w:ascii="Times New Roman" w:hAnsi="Times New Roman" w:cs="Times New Roman"/>
-                <w:sz w:val="32"/>
-                <w:szCs w:val="32"/>
-              </w:rPr>
-              <w:t xml:space="preserve">Thủ </w:t>
-            </w:r>
-            <w:proofErr w:type="gramStart"/>
-            <w:r>
-              <w:rPr>
-                <w:rFonts w:ascii="Times New Roman" w:hAnsi="Times New Roman" w:cs="Times New Roman"/>
-                <w:sz w:val="32"/>
-                <w:szCs w:val="32"/>
-              </w:rPr>
-              <w:t>thư</w:t>
-            </w:r>
-            <w:proofErr w:type="gramEnd"/>
-            <w:r>
-              <w:rPr>
-                <w:rFonts w:ascii="Times New Roman" w:hAnsi="Times New Roman" w:cs="Times New Roman"/>
-                <w:sz w:val="32"/>
-                <w:szCs w:val="32"/>
-              </w:rPr>
-              <w:t xml:space="preserve"> ghi chép các tài liệu cần thanh lí trong quá trình kiểm kê hoặc đối với các tài liệ</w:t>
-            </w:r>
-            <w:r>
-              <w:rPr>
-                <w:rFonts w:ascii="Times New Roman" w:hAnsi="Times New Roman" w:cs="Times New Roman"/>
-                <w:sz w:val="32"/>
-                <w:szCs w:val="32"/>
-              </w:rPr>
-              <w:t xml:space="preserve">u có trong phiếu mượn bị mất, hư hỏng nặng hoặc đối với các tài liệu cũ, lạc hậu. </w:t>
+              <w:rPr>
+                <w:rFonts w:ascii="Times New Roman" w:hAnsi="Times New Roman" w:cs="Times New Roman"/>
+                <w:sz w:val="32"/>
+                <w:szCs w:val="32"/>
+              </w:rPr>
+            </w:pPr>
+            <w:r>
+              <w:rPr>
+                <w:rFonts w:ascii="Times New Roman" w:hAnsi="Times New Roman" w:cs="Times New Roman"/>
+                <w:sz w:val="32"/>
+                <w:szCs w:val="32"/>
+              </w:rPr>
+              <w:t>Thủ thư ghi chép các tài liệu cần thanh lí trong quá trình kiểm kê hoặc đối với các tài liệ</w:t>
+            </w:r>
+            <w:r>
+              <w:rPr>
+                <w:rFonts w:ascii="Times New Roman" w:hAnsi="Times New Roman" w:cs="Times New Roman"/>
+                <w:sz w:val="32"/>
+                <w:szCs w:val="32"/>
+              </w:rPr>
+              <w:t xml:space="preserve">u có trong phiếu mượn bị mất, hư hỏng nặng hoặc </w:t>
+            </w:r>
+            <w:r>
+              <w:rPr>
+                <w:rFonts w:ascii="Times New Roman" w:hAnsi="Times New Roman" w:cs="Times New Roman"/>
+                <w:sz w:val="32"/>
+                <w:szCs w:val="32"/>
+              </w:rPr>
+              <w:lastRenderedPageBreak/>
+              <w:t xml:space="preserve">đối với các tài liệu cũ, lạc hậu. </w:t>
             </w:r>
           </w:p>
         </w:tc>
@@ -2823,6 +2328,7 @@
                 <w:sz w:val="32"/>
                 <w:szCs w:val="32"/>
               </w:rPr>
+              <w:lastRenderedPageBreak/>
               <w:t>Là thủ thư, tôi cần lập ra danh sách tài liệu cần đượ</w:t>
             </w:r>
             <w:r>
@@ -2971,16 +2477,7 @@
                 <w:sz w:val="32"/>
                 <w:szCs w:val="32"/>
               </w:rPr>
-              <w:t xml:space="preserve"> Trường hợp cần thanh lý TL : Hư hỏng về mặt vật lý, TL thừa bản, TL sau 5 năm xuất bản, TL bị </w:t>
-            </w:r>
-            <w:r>
-              <w:rPr>
-                <w:rFonts w:ascii="Times New Roman" w:hAnsi="Times New Roman" w:cs="Times New Roman"/>
-                <w:sz w:val="32"/>
-                <w:szCs w:val="32"/>
-              </w:rPr>
-              <w:lastRenderedPageBreak/>
-              <w:t>mất trong quá trình phục vụ đọc giả.</w:t>
+              <w:t xml:space="preserve"> Trường hợp cần thanh lý TL : Hư hỏng về mặt vật lý, TL thừa bản, TL sau 5 năm xuất bản, TL bị mất trong quá trình phục vụ đọc giả.</w:t>
             </w:r>
           </w:p>
           <w:p>
@@ -3003,25 +2500,7 @@
                 <w:sz w:val="32"/>
                 <w:szCs w:val="32"/>
               </w:rPr>
-              <w:t xml:space="preserve">Là thủ </w:t>
-            </w:r>
-            <w:proofErr w:type="gramStart"/>
-            <w:r>
-              <w:rPr>
-                <w:rFonts w:ascii="Times New Roman" w:hAnsi="Times New Roman" w:cs="Times New Roman"/>
-                <w:sz w:val="32"/>
-                <w:szCs w:val="32"/>
-              </w:rPr>
-              <w:t>thư</w:t>
-            </w:r>
-            <w:proofErr w:type="gramEnd"/>
-            <w:r>
-              <w:rPr>
-                <w:rFonts w:ascii="Times New Roman" w:hAnsi="Times New Roman" w:cs="Times New Roman"/>
-                <w:sz w:val="32"/>
-                <w:szCs w:val="32"/>
-              </w:rPr>
-              <w:t xml:space="preserve">, tôi cần danh sách thanh lý để đối chiếu </w:t>
+              <w:t xml:space="preserve">Là thủ thư, tôi cần danh sách thanh lý để đối chiếu </w:t>
             </w:r>
             <w:r>
               <w:rPr>
@@ -3165,7 +2644,16 @@
                 <w:sz w:val="32"/>
                 <w:szCs w:val="32"/>
               </w:rPr>
-              <w:t xml:space="preserve"> và giữ nguyên mã chủ đề để gán cho những TL mới nhập về</w:t>
+              <w:t xml:space="preserve"> và giữ nguyên mã </w:t>
+            </w:r>
+            <w:r>
+              <w:rPr>
+                <w:rFonts w:ascii="Times New Roman" w:hAnsi="Times New Roman" w:cs="Times New Roman"/>
+                <w:sz w:val="32"/>
+                <w:szCs w:val="32"/>
+              </w:rPr>
+              <w:lastRenderedPageBreak/>
+              <w:t>chủ đề để gán cho những TL mới nhập về</w:t>
             </w:r>
             <w:r>
               <w:rPr>
@@ -3212,25 +2700,7 @@
                 <w:sz w:val="32"/>
                 <w:szCs w:val="32"/>
               </w:rPr>
-              <w:t xml:space="preserve">Là thủ </w:t>
-            </w:r>
-            <w:proofErr w:type="gramStart"/>
-            <w:r>
-              <w:rPr>
-                <w:rFonts w:ascii="Times New Roman" w:hAnsi="Times New Roman" w:cs="Times New Roman"/>
-                <w:sz w:val="32"/>
-                <w:szCs w:val="32"/>
-              </w:rPr>
-              <w:t>thư</w:t>
-            </w:r>
-            <w:proofErr w:type="gramEnd"/>
-            <w:r>
-              <w:rPr>
-                <w:rFonts w:ascii="Times New Roman" w:hAnsi="Times New Roman" w:cs="Times New Roman"/>
-                <w:sz w:val="32"/>
-                <w:szCs w:val="32"/>
-              </w:rPr>
-              <w:t>, tôi cần danh sách</w:t>
+              <w:t>Là thủ thư, tôi cần danh sách</w:t>
             </w:r>
             <w:r>
               <w:rPr>
@@ -3270,8 +2740,6 @@
             </w:pPr>
           </w:p>
         </w:tc>
-        <w:bookmarkStart w:id="0" w:name="_GoBack"/>
-        <w:bookmarkEnd w:id="0"/>
       </w:tr>
     </w:tbl>
     <w:p>
@@ -3294,8 +2762,8 @@
 </file>
 
 <file path=word/numbering.xml><?xml version="1.0" encoding="utf-8"?>
-<w:numbering xmlns:wpc="http://schemas.microsoft.com/office/word/2010/wordprocessingCanvas" xmlns:mc="http://schemas.openxmlformats.org/markup-compatibility/2006" xmlns:o="urn:schemas-microsoft-com:office:office" xmlns:r="http://schemas.openxmlformats.org/officeDocument/2006/relationships" xmlns:m="http://schemas.openxmlformats.org/officeDocument/2006/math" xmlns:v="urn:schemas-microsoft-com:vml" xmlns:wp14="http://schemas.microsoft.com/office/word/2010/wordprocessingDrawing" xmlns:wp="http://schemas.openxmlformats.org/drawingml/2006/wordprocessingDrawing" xmlns:w10="urn:schemas-microsoft-com:office:word" xmlns:w="http://schemas.openxmlformats.org/wordprocessingml/2006/main" xmlns:w14="http://schemas.microsoft.com/office/word/2010/wordml" xmlns:w15="http://schemas.microsoft.com/office/word/2012/wordml" xmlns:wpg="http://schemas.microsoft.com/office/word/2010/wordprocessingGroup" xmlns:wpi="http://schemas.microsoft.com/office/word/2010/wordprocessingInk" xmlns:wne="http://schemas.microsoft.com/office/word/2006/wordml" xmlns:wps="http://schemas.microsoft.com/office/word/2010/wordprocessingShape" mc:Ignorable="w14 w15 wp14">
-  <w:abstractNum w:abstractNumId="0">
+<w:numbering xmlns:wpc="http://schemas.microsoft.com/office/word/2010/wordprocessingCanvas" xmlns:cx="http://schemas.microsoft.com/office/drawing/2014/chartex" xmlns:cx1="http://schemas.microsoft.com/office/drawing/2015/9/8/chartex" xmlns:cx2="http://schemas.microsoft.com/office/drawing/2015/10/21/chartex" xmlns:cx3="http://schemas.microsoft.com/office/drawing/2016/5/9/chartex" xmlns:cx4="http://schemas.microsoft.com/office/drawing/2016/5/10/chartex" xmlns:cx5="http://schemas.microsoft.com/office/drawing/2016/5/11/chartex" xmlns:cx6="http://schemas.microsoft.com/office/drawing/2016/5/12/chartex" xmlns:cx7="http://schemas.microsoft.com/office/drawing/2016/5/13/chartex" xmlns:cx8="http://schemas.microsoft.com/office/drawing/2016/5/14/chartex" xmlns:mc="http://schemas.openxmlformats.org/markup-compatibility/2006" xmlns:aink="http://schemas.microsoft.com/office/drawing/2016/ink" xmlns:am3d="http://schemas.microsoft.com/office/drawing/2017/model3d" xmlns:o="urn:schemas-microsoft-com:office:office" xmlns:r="http://schemas.openxmlformats.org/officeDocument/2006/relationships" xmlns:m="http://schemas.openxmlformats.org/officeDocument/2006/math" xmlns:v="urn:schemas-microsoft-com:vml" xmlns:wp14="http://schemas.microsoft.com/office/word/2010/wordprocessingDrawing" xmlns:wp="http://schemas.openxmlformats.org/drawingml/2006/wordprocessingDrawing" xmlns:w10="urn:schemas-microsoft-com:office:word" xmlns:w="http://schemas.openxmlformats.org/wordprocessingml/2006/main" xmlns:w14="http://schemas.microsoft.com/office/word/2010/wordml" xmlns:w15="http://schemas.microsoft.com/office/word/2012/wordml" xmlns:w16cex="http://schemas.microsoft.com/office/word/2018/wordml/cex" xmlns:w16cid="http://schemas.microsoft.com/office/word/2016/wordml/cid" xmlns:w16="http://schemas.microsoft.com/office/word/2018/wordml" xmlns:w16se="http://schemas.microsoft.com/office/word/2015/wordml/symex" xmlns:wpg="http://schemas.microsoft.com/office/word/2010/wordprocessingGroup" xmlns:wpi="http://schemas.microsoft.com/office/word/2010/wordprocessingInk" xmlns:wne="http://schemas.microsoft.com/office/word/2006/wordml" xmlns:wps="http://schemas.microsoft.com/office/word/2010/wordprocessingShape" mc:Ignorable="w14 w15 w16se w16cid w16 w16cex wp14">
+  <w:abstractNum w:abstractNumId="0" w15:restartNumberingAfterBreak="0">
     <w:nsid w:val="0573331E"/>
     <w:multiLevelType w:val="multilevel"/>
     <w:tmpl w:val="75C21BA4"/>
@@ -3408,7 +2876,7 @@
       </w:rPr>
     </w:lvl>
   </w:abstractNum>
-  <w:abstractNum w:abstractNumId="1">
+  <w:abstractNum w:abstractNumId="1" w15:restartNumberingAfterBreak="0">
     <w:nsid w:val="0FD75E3C"/>
     <w:multiLevelType w:val="multilevel"/>
     <w:tmpl w:val="B830A9EE"/>
@@ -3521,7 +2989,7 @@
       </w:rPr>
     </w:lvl>
   </w:abstractNum>
-  <w:abstractNum w:abstractNumId="2">
+  <w:abstractNum w:abstractNumId="2" w15:restartNumberingAfterBreak="0">
     <w:nsid w:val="15B5751F"/>
     <w:multiLevelType w:val="multilevel"/>
     <w:tmpl w:val="6BE4740E"/>
@@ -3642,7 +3110,7 @@
       </w:rPr>
     </w:lvl>
   </w:abstractNum>
-  <w:abstractNum w:abstractNumId="3">
+  <w:abstractNum w:abstractNumId="3" w15:restartNumberingAfterBreak="0">
     <w:nsid w:val="22427F26"/>
     <w:multiLevelType w:val="hybridMultilevel"/>
     <w:tmpl w:val="93083C04"/>
@@ -3755,7 +3223,7 @@
       </w:rPr>
     </w:lvl>
   </w:abstractNum>
-  <w:abstractNum w:abstractNumId="4">
+  <w:abstractNum w:abstractNumId="4" w15:restartNumberingAfterBreak="0">
     <w:nsid w:val="2D0B423D"/>
     <w:multiLevelType w:val="hybridMultilevel"/>
     <w:tmpl w:val="A84E32C6"/>
@@ -3868,7 +3336,7 @@
       </w:rPr>
     </w:lvl>
   </w:abstractNum>
-  <w:abstractNum w:abstractNumId="5">
+  <w:abstractNum w:abstractNumId="5" w15:restartNumberingAfterBreak="0">
     <w:nsid w:val="33DF1DE1"/>
     <w:multiLevelType w:val="multilevel"/>
     <w:tmpl w:val="7D1AE2FE"/>
@@ -3962,7 +3430,7 @@
       </w:pPr>
     </w:lvl>
   </w:abstractNum>
-  <w:abstractNum w:abstractNumId="6">
+  <w:abstractNum w:abstractNumId="6" w15:restartNumberingAfterBreak="0">
     <w:nsid w:val="4076238B"/>
     <w:multiLevelType w:val="multilevel"/>
     <w:tmpl w:val="AC7EDBCA"/>
@@ -4048,7 +3516,7 @@
       </w:pPr>
     </w:lvl>
   </w:abstractNum>
-  <w:abstractNum w:abstractNumId="7">
+  <w:abstractNum w:abstractNumId="7" w15:restartNumberingAfterBreak="0">
     <w:nsid w:val="446E7A09"/>
     <w:multiLevelType w:val="hybridMultilevel"/>
     <w:tmpl w:val="D7CAE466"/>
@@ -4134,7 +3602,7 @@
       </w:pPr>
     </w:lvl>
   </w:abstractNum>
-  <w:abstractNum w:abstractNumId="8">
+  <w:abstractNum w:abstractNumId="8" w15:restartNumberingAfterBreak="0">
     <w:nsid w:val="4A2649AF"/>
     <w:multiLevelType w:val="hybridMultilevel"/>
     <w:tmpl w:val="E262497E"/>
@@ -4247,7 +3715,7 @@
       </w:rPr>
     </w:lvl>
   </w:abstractNum>
-  <w:abstractNum w:abstractNumId="9">
+  <w:abstractNum w:abstractNumId="9" w15:restartNumberingAfterBreak="0">
     <w:nsid w:val="4F4F4B64"/>
     <w:multiLevelType w:val="multilevel"/>
     <w:tmpl w:val="E4AAFB7E"/>
@@ -4360,7 +3828,7 @@
       </w:rPr>
     </w:lvl>
   </w:abstractNum>
-  <w:abstractNum w:abstractNumId="10">
+  <w:abstractNum w:abstractNumId="10" w15:restartNumberingAfterBreak="0">
     <w:nsid w:val="6CAC3EDC"/>
     <w:multiLevelType w:val="multilevel"/>
     <w:tmpl w:val="6BE4740E"/>
@@ -4481,7 +3949,7 @@
       </w:rPr>
     </w:lvl>
   </w:abstractNum>
-  <w:abstractNum w:abstractNumId="11">
+  <w:abstractNum w:abstractNumId="11" w15:restartNumberingAfterBreak="0">
     <w:nsid w:val="77C47F31"/>
     <w:multiLevelType w:val="hybridMultilevel"/>
     <w:tmpl w:val="1B608BD2"/>
@@ -4688,7 +4156,7 @@
 </file>
 
 <file path=word/styles.xml><?xml version="1.0" encoding="utf-8"?>
-<w:styles xmlns:mc="http://schemas.openxmlformats.org/markup-compatibility/2006" xmlns:r="http://schemas.openxmlformats.org/officeDocument/2006/relationships" xmlns:w="http://schemas.openxmlformats.org/wordprocessingml/2006/main" xmlns:w14="http://schemas.microsoft.com/office/word/2010/wordml" xmlns:w15="http://schemas.microsoft.com/office/word/2012/wordml" mc:Ignorable="w14 w15">
+<w:styles xmlns:mc="http://schemas.openxmlformats.org/markup-compatibility/2006" xmlns:r="http://schemas.openxmlformats.org/officeDocument/2006/relationships" xmlns:w="http://schemas.openxmlformats.org/wordprocessingml/2006/main" xmlns:w14="http://schemas.microsoft.com/office/word/2010/wordml" xmlns:w15="http://schemas.microsoft.com/office/word/2012/wordml" xmlns:w16cex="http://schemas.microsoft.com/office/word/2018/wordml/cex" xmlns:w16cid="http://schemas.microsoft.com/office/word/2016/wordml/cid" xmlns:w16="http://schemas.microsoft.com/office/word/2018/wordml" xmlns:w16se="http://schemas.microsoft.com/office/word/2015/wordml/symex" mc:Ignorable="w14 w15 w16se w16cid w16 w16cex">
   <w:docDefaults>
     <w:rPrDefault>
       <w:rPr>
@@ -4704,7 +4172,7 @@
       </w:pPr>
     </w:pPrDefault>
   </w:docDefaults>
-  <w:latentStyles w:defLockedState="0" w:defUIPriority="99" w:defSemiHidden="0" w:defUnhideWhenUsed="0" w:defQFormat="0" w:count="371">
+  <w:latentStyles w:defLockedState="0" w:defUIPriority="99" w:defSemiHidden="0" w:defUnhideWhenUsed="0" w:defQFormat="0" w:count="376">
     <w:lsdException w:name="Normal" w:uiPriority="0" w:qFormat="1"/>
     <w:lsdException w:name="heading 1" w:uiPriority="9" w:qFormat="1"/>
     <w:lsdException w:name="heading 2" w:semiHidden="1" w:uiPriority="9" w:unhideWhenUsed="1" w:qFormat="1"/>
@@ -4810,7 +4278,6 @@
     <w:lsdException w:name="HTML Sample" w:semiHidden="1" w:unhideWhenUsed="1"/>
     <w:lsdException w:name="HTML Typewriter" w:semiHidden="1" w:unhideWhenUsed="1"/>
     <w:lsdException w:name="HTML Variable" w:semiHidden="1" w:unhideWhenUsed="1"/>
-    <w:lsdException w:name="Normal Table" w:semiHidden="1" w:unhideWhenUsed="1"/>
     <w:lsdException w:name="annotation subject" w:semiHidden="1" w:unhideWhenUsed="1"/>
     <w:lsdException w:name="No List" w:semiHidden="1" w:unhideWhenUsed="1"/>
     <w:lsdException w:name="Outline List 1" w:semiHidden="1" w:unhideWhenUsed="1"/>
@@ -4853,11 +4320,8 @@
     <w:lsdException w:name="Table Contemporary" w:semiHidden="1" w:unhideWhenUsed="1"/>
     <w:lsdException w:name="Table Elegant" w:semiHidden="1" w:unhideWhenUsed="1"/>
     <w:lsdException w:name="Table Professional" w:semiHidden="1" w:unhideWhenUsed="1"/>
-    <w:lsdException w:name="Table Subtle 1" w:semiHidden="1" w:unhideWhenUsed="1"/>
     <w:lsdException w:name="Table Subtle 2" w:semiHidden="1" w:unhideWhenUsed="1"/>
     <w:lsdException w:name="Table Web 1" w:semiHidden="1" w:unhideWhenUsed="1"/>
-    <w:lsdException w:name="Table Web 2" w:semiHidden="1" w:unhideWhenUsed="1"/>
-    <w:lsdException w:name="Table Web 3" w:semiHidden="1" w:unhideWhenUsed="1"/>
     <w:lsdException w:name="Balloon Text" w:semiHidden="1" w:unhideWhenUsed="1"/>
     <w:lsdException w:name="Table Grid" w:uiPriority="39"/>
     <w:lsdException w:name="Table Theme" w:semiHidden="1" w:unhideWhenUsed="1"/>
@@ -5076,6 +4540,11 @@
     <w:lsdException w:name="List Table 5 Dark Accent 6" w:uiPriority="50"/>
     <w:lsdException w:name="List Table 6 Colorful Accent 6" w:uiPriority="51"/>
     <w:lsdException w:name="List Table 7 Colorful Accent 6" w:uiPriority="52"/>
+    <w:lsdException w:name="Mention" w:semiHidden="1" w:unhideWhenUsed="1"/>
+    <w:lsdException w:name="Smart Hyperlink" w:semiHidden="1" w:unhideWhenUsed="1"/>
+    <w:lsdException w:name="Hashtag" w:semiHidden="1" w:unhideWhenUsed="1"/>
+    <w:lsdException w:name="Unresolved Mention" w:semiHidden="1" w:unhideWhenUsed="1"/>
+    <w:lsdException w:name="Smart Link" w:semiHidden="1" w:unhideWhenUsed="1"/>
   </w:latentStyles>
   <w:style w:type="paragraph" w:default="1" w:styleId="Normal">
     <w:name w:val="Normal"/>
@@ -5117,7 +4586,6 @@
       <w:spacing w:after="0" w:line="240" w:lineRule="auto"/>
     </w:pPr>
     <w:tblPr>
-      <w:tblInd w:w="0" w:type="dxa"/>
       <w:tblBorders>
         <w:top w:val="single" w:sz="4" w:space="0" w:color="auto"/>
         <w:left w:val="single" w:sz="4" w:space="0" w:color="auto"/>
@@ -5126,12 +4594,6 @@
         <w:insideH w:val="single" w:sz="4" w:space="0" w:color="auto"/>
         <w:insideV w:val="single" w:sz="4" w:space="0" w:color="auto"/>
       </w:tblBorders>
-      <w:tblCellMar>
-        <w:top w:w="0" w:type="dxa"/>
-        <w:left w:w="108" w:type="dxa"/>
-        <w:bottom w:w="0" w:type="dxa"/>
-        <w:right w:w="108" w:type="dxa"/>
-      </w:tblCellMar>
     </w:tblPr>
   </w:style>
   <w:style w:type="paragraph" w:styleId="ListParagraph">

</xml_diff>

<commit_message>
UC format Thanh li
</commit_message>
<xml_diff>
--- a/Library Requirements.docx
+++ b/Library Requirements.docx
@@ -230,43 +230,7 @@
                 <w:sz w:val="32"/>
                 <w:szCs w:val="32"/>
               </w:rPr>
-              <w:t xml:space="preserve">Là thủ </w:t>
-            </w:r>
-            <w:proofErr w:type="gramStart"/>
-            <w:r>
-              <w:rPr>
-                <w:rFonts w:ascii="Times New Roman" w:hAnsi="Times New Roman" w:cs="Times New Roman"/>
-                <w:sz w:val="32"/>
-                <w:szCs w:val="32"/>
-              </w:rPr>
-              <w:t>thư</w:t>
-            </w:r>
-            <w:proofErr w:type="gramEnd"/>
-            <w:r>
-              <w:rPr>
-                <w:rFonts w:ascii="Times New Roman" w:hAnsi="Times New Roman" w:cs="Times New Roman"/>
-                <w:sz w:val="32"/>
-                <w:szCs w:val="32"/>
-              </w:rPr>
-              <w:t xml:space="preserve">, tôi cần form đăng ký thẻ thư viện. Để nhập thông tin đọc giả vào form và tạo thẻ </w:t>
-            </w:r>
-            <w:proofErr w:type="gramStart"/>
-            <w:r>
-              <w:rPr>
-                <w:rFonts w:ascii="Times New Roman" w:hAnsi="Times New Roman" w:cs="Times New Roman"/>
-                <w:sz w:val="32"/>
-                <w:szCs w:val="32"/>
-              </w:rPr>
-              <w:t>thư</w:t>
-            </w:r>
-            <w:proofErr w:type="gramEnd"/>
-            <w:r>
-              <w:rPr>
-                <w:rFonts w:ascii="Times New Roman" w:hAnsi="Times New Roman" w:cs="Times New Roman"/>
-                <w:sz w:val="32"/>
-                <w:szCs w:val="32"/>
-              </w:rPr>
-              <w:t xml:space="preserve"> viện.</w:t>
+              <w:t>Là thủ thư, tôi cần form đăng ký thẻ thư viện. Để nhập thông tin đọc giả vào form và tạo thẻ thư viện.</w:t>
             </w:r>
           </w:p>
           <w:p>
@@ -291,7 +255,6 @@
               </w:rPr>
               <w:t xml:space="preserve"> </w:t>
             </w:r>
-            <w:proofErr w:type="gramStart"/>
             <w:r>
               <w:rPr>
                 <w:rFonts w:ascii="Times New Roman" w:hAnsi="Times New Roman" w:cs="Times New Roman"/>
@@ -300,7 +263,6 @@
               </w:rPr>
               <w:t>Note :</w:t>
             </w:r>
-            <w:proofErr w:type="gramEnd"/>
             <w:r>
               <w:rPr>
                 <w:rFonts w:ascii="Times New Roman" w:hAnsi="Times New Roman" w:cs="Times New Roman"/>
@@ -347,25 +309,7 @@
                 <w:sz w:val="32"/>
                 <w:szCs w:val="32"/>
               </w:rPr>
-              <w:t xml:space="preserve">Điều </w:t>
-            </w:r>
-            <w:proofErr w:type="gramStart"/>
-            <w:r>
-              <w:rPr>
-                <w:rFonts w:ascii="Times New Roman" w:hAnsi="Times New Roman" w:cs="Times New Roman"/>
-                <w:sz w:val="32"/>
-                <w:szCs w:val="32"/>
-              </w:rPr>
-              <w:t>kiện :</w:t>
-            </w:r>
-            <w:proofErr w:type="gramEnd"/>
-            <w:r>
-              <w:rPr>
-                <w:rFonts w:ascii="Times New Roman" w:hAnsi="Times New Roman" w:cs="Times New Roman"/>
-                <w:sz w:val="32"/>
-                <w:szCs w:val="32"/>
-              </w:rPr>
-              <w:t xml:space="preserve"> Đọc giả cần xuất trình CMND </w:t>
+              <w:t xml:space="preserve">Điều kiện : Đọc giả cần xuất trình CMND </w:t>
             </w:r>
             <w:r>
               <w:rPr>
@@ -405,25 +349,7 @@
                 <w:sz w:val="32"/>
                 <w:szCs w:val="32"/>
               </w:rPr>
-              <w:t xml:space="preserve">. Khi đó mới được tạo thẻ </w:t>
-            </w:r>
-            <w:proofErr w:type="gramStart"/>
-            <w:r>
-              <w:rPr>
-                <w:rFonts w:ascii="Times New Roman" w:hAnsi="Times New Roman" w:cs="Times New Roman"/>
-                <w:sz w:val="32"/>
-                <w:szCs w:val="32"/>
-              </w:rPr>
-              <w:t>thư</w:t>
-            </w:r>
-            <w:proofErr w:type="gramEnd"/>
-            <w:r>
-              <w:rPr>
-                <w:rFonts w:ascii="Times New Roman" w:hAnsi="Times New Roman" w:cs="Times New Roman"/>
-                <w:sz w:val="32"/>
-                <w:szCs w:val="32"/>
-              </w:rPr>
-              <w:t xml:space="preserve"> viện.</w:t>
+              <w:t>. Khi đó mới được tạo thẻ thư viện.</w:t>
             </w:r>
           </w:p>
           <w:p>
@@ -446,25 +372,7 @@
                 <w:sz w:val="32"/>
                 <w:szCs w:val="32"/>
               </w:rPr>
-              <w:t xml:space="preserve">Là thủ </w:t>
-            </w:r>
-            <w:proofErr w:type="gramStart"/>
-            <w:r>
-              <w:rPr>
-                <w:rFonts w:ascii="Times New Roman" w:hAnsi="Times New Roman" w:cs="Times New Roman"/>
-                <w:sz w:val="32"/>
-                <w:szCs w:val="32"/>
-              </w:rPr>
-              <w:t>thư</w:t>
-            </w:r>
-            <w:proofErr w:type="gramEnd"/>
-            <w:r>
-              <w:rPr>
-                <w:rFonts w:ascii="Times New Roman" w:hAnsi="Times New Roman" w:cs="Times New Roman"/>
-                <w:sz w:val="32"/>
-                <w:szCs w:val="32"/>
-              </w:rPr>
-              <w:t>, tôi cầ</w:t>
+              <w:t>Là thủ thư, tôi cầ</w:t>
             </w:r>
             <w:r>
               <w:rPr>
@@ -529,23 +437,13 @@
                 <w:szCs w:val="32"/>
               </w:rPr>
             </w:pPr>
-            <w:proofErr w:type="gramStart"/>
-            <w:r>
-              <w:rPr>
-                <w:rFonts w:ascii="Times New Roman" w:hAnsi="Times New Roman" w:cs="Times New Roman"/>
-                <w:sz w:val="32"/>
-                <w:szCs w:val="32"/>
-              </w:rPr>
-              <w:t>Note :</w:t>
-            </w:r>
-            <w:proofErr w:type="gramEnd"/>
-            <w:r>
-              <w:rPr>
-                <w:rFonts w:ascii="Times New Roman" w:hAnsi="Times New Roman" w:cs="Times New Roman"/>
-                <w:sz w:val="32"/>
-                <w:szCs w:val="32"/>
-              </w:rPr>
-              <w:t xml:space="preserve"> Danh sách đọc giả : Họ tên , Ngày Sinh, Email, SĐT.</w:t>
+            <w:r>
+              <w:rPr>
+                <w:rFonts w:ascii="Times New Roman" w:hAnsi="Times New Roman" w:cs="Times New Roman"/>
+                <w:sz w:val="32"/>
+                <w:szCs w:val="32"/>
+              </w:rPr>
+              <w:t>Note : Danh sách đọc giả : Họ tên , Ngày Sinh, Email, SĐT.</w:t>
             </w:r>
           </w:p>
           <w:p>
@@ -568,25 +466,7 @@
                 <w:sz w:val="32"/>
                 <w:szCs w:val="32"/>
               </w:rPr>
-              <w:t>Chi tiết: Ngày giờ mượn, Tên sách, Hạn ngày mượn (20 ngày</w:t>
-            </w:r>
-            <w:proofErr w:type="gramStart"/>
-            <w:r>
-              <w:rPr>
-                <w:rFonts w:ascii="Times New Roman" w:hAnsi="Times New Roman" w:cs="Times New Roman"/>
-                <w:sz w:val="32"/>
-                <w:szCs w:val="32"/>
-              </w:rPr>
-              <w:t>) ,</w:t>
-            </w:r>
-            <w:proofErr w:type="gramEnd"/>
-            <w:r>
-              <w:rPr>
-                <w:rFonts w:ascii="Times New Roman" w:hAnsi="Times New Roman" w:cs="Times New Roman"/>
-                <w:sz w:val="32"/>
-                <w:szCs w:val="32"/>
-              </w:rPr>
-              <w:t xml:space="preserve"> Số lượng sách mượn</w:t>
+              <w:t>Chi tiết: Ngày giờ mượn, Tên sách, Hạn ngày mượn (20 ngày) , Số lượng sách mượn</w:t>
             </w:r>
             <w:r>
               <w:rPr>
@@ -796,25 +676,7 @@
                 <w:sz w:val="32"/>
                 <w:szCs w:val="32"/>
               </w:rPr>
-              <w:t xml:space="preserve">Là thủ </w:t>
-            </w:r>
-            <w:proofErr w:type="gramStart"/>
-            <w:r>
-              <w:rPr>
-                <w:rFonts w:ascii="Times New Roman" w:hAnsi="Times New Roman" w:cs="Times New Roman"/>
-                <w:sz w:val="32"/>
-                <w:szCs w:val="32"/>
-              </w:rPr>
-              <w:t>thư</w:t>
-            </w:r>
-            <w:proofErr w:type="gramEnd"/>
-            <w:r>
-              <w:rPr>
-                <w:rFonts w:ascii="Times New Roman" w:hAnsi="Times New Roman" w:cs="Times New Roman"/>
-                <w:sz w:val="32"/>
-                <w:szCs w:val="32"/>
-              </w:rPr>
-              <w:t>, tôi cầ</w:t>
+              <w:t>Là thủ thư, tôi cầ</w:t>
             </w:r>
             <w:r>
               <w:rPr>
@@ -886,43 +748,7 @@
                 <w:szCs w:val="32"/>
               </w:rPr>
               <w:lastRenderedPageBreak/>
-              <w:t xml:space="preserve">Khi đọc giả mượn sách, thủ </w:t>
-            </w:r>
-            <w:proofErr w:type="gramStart"/>
-            <w:r>
-              <w:rPr>
-                <w:rFonts w:ascii="Times New Roman" w:hAnsi="Times New Roman" w:cs="Times New Roman"/>
-                <w:sz w:val="32"/>
-                <w:szCs w:val="32"/>
-              </w:rPr>
-              <w:t>thư</w:t>
-            </w:r>
-            <w:proofErr w:type="gramEnd"/>
-            <w:r>
-              <w:rPr>
-                <w:rFonts w:ascii="Times New Roman" w:hAnsi="Times New Roman" w:cs="Times New Roman"/>
-                <w:sz w:val="32"/>
-                <w:szCs w:val="32"/>
-              </w:rPr>
-              <w:t xml:space="preserve"> lập phiếu mượn và in ra biên lai cho đọc giả. Phiếu mượn cần được lưu lại để khi đọc giả trả sách thủ </w:t>
-            </w:r>
-            <w:proofErr w:type="gramStart"/>
-            <w:r>
-              <w:rPr>
-                <w:rFonts w:ascii="Times New Roman" w:hAnsi="Times New Roman" w:cs="Times New Roman"/>
-                <w:sz w:val="32"/>
-                <w:szCs w:val="32"/>
-              </w:rPr>
-              <w:t>thư</w:t>
-            </w:r>
-            <w:proofErr w:type="gramEnd"/>
-            <w:r>
-              <w:rPr>
-                <w:rFonts w:ascii="Times New Roman" w:hAnsi="Times New Roman" w:cs="Times New Roman"/>
-                <w:sz w:val="32"/>
-                <w:szCs w:val="32"/>
-              </w:rPr>
-              <w:t xml:space="preserve"> lấy thông tin phiếu mượn ra đối chiếu.</w:t>
+              <w:t>Khi đọc giả mượn sách, thủ thư lập phiếu mượn và in ra biên lai cho đọc giả. Phiếu mượn cần được lưu lại để khi đọc giả trả sách thủ thư lấy thông tin phiếu mượn ra đối chiếu.</w:t>
             </w:r>
           </w:p>
           <w:p>
@@ -945,25 +771,7 @@
                 <w:sz w:val="32"/>
                 <w:szCs w:val="32"/>
               </w:rPr>
-              <w:t xml:space="preserve">Thủ </w:t>
-            </w:r>
-            <w:proofErr w:type="gramStart"/>
-            <w:r>
-              <w:rPr>
-                <w:rFonts w:ascii="Times New Roman" w:hAnsi="Times New Roman" w:cs="Times New Roman"/>
-                <w:sz w:val="32"/>
-                <w:szCs w:val="32"/>
-              </w:rPr>
-              <w:t>thư</w:t>
-            </w:r>
-            <w:proofErr w:type="gramEnd"/>
-            <w:r>
-              <w:rPr>
-                <w:rFonts w:ascii="Times New Roman" w:hAnsi="Times New Roman" w:cs="Times New Roman"/>
-                <w:sz w:val="32"/>
-                <w:szCs w:val="32"/>
-              </w:rPr>
-              <w:t xml:space="preserve"> cần phải xem được danh sách phiếu mượn.</w:t>
+              <w:t>Thủ thư cần phải xem được danh sách phiếu mượn.</w:t>
             </w:r>
           </w:p>
           <w:p>
@@ -986,25 +794,7 @@
                 <w:sz w:val="32"/>
                 <w:szCs w:val="32"/>
               </w:rPr>
-              <w:t xml:space="preserve">Khi đọc giả hỏi mượn sách thì thủ </w:t>
-            </w:r>
-            <w:proofErr w:type="gramStart"/>
-            <w:r>
-              <w:rPr>
-                <w:rFonts w:ascii="Times New Roman" w:hAnsi="Times New Roman" w:cs="Times New Roman"/>
-                <w:sz w:val="32"/>
-                <w:szCs w:val="32"/>
-              </w:rPr>
-              <w:t>thư</w:t>
-            </w:r>
-            <w:proofErr w:type="gramEnd"/>
-            <w:r>
-              <w:rPr>
-                <w:rFonts w:ascii="Times New Roman" w:hAnsi="Times New Roman" w:cs="Times New Roman"/>
-                <w:sz w:val="32"/>
-                <w:szCs w:val="32"/>
-              </w:rPr>
-              <w:t xml:space="preserve"> có thể biết được sách có trong thư viện không để thông báo cho đọc giả biết.</w:t>
+              <w:t>Khi đọc giả hỏi mượn sách thì thủ thư có thể biết được sách có trong thư viện không để thông báo cho đọc giả biết.</w:t>
             </w:r>
           </w:p>
           <w:p>
@@ -1027,25 +817,7 @@
                 <w:sz w:val="32"/>
                 <w:szCs w:val="32"/>
               </w:rPr>
-              <w:t xml:space="preserve">Phí mượn sách được tính </w:t>
-            </w:r>
-            <w:proofErr w:type="gramStart"/>
-            <w:r>
-              <w:rPr>
-                <w:rFonts w:ascii="Times New Roman" w:hAnsi="Times New Roman" w:cs="Times New Roman"/>
-                <w:sz w:val="32"/>
-                <w:szCs w:val="32"/>
-              </w:rPr>
-              <w:t>theo</w:t>
-            </w:r>
-            <w:proofErr w:type="gramEnd"/>
-            <w:r>
-              <w:rPr>
-                <w:rFonts w:ascii="Times New Roman" w:hAnsi="Times New Roman" w:cs="Times New Roman"/>
-                <w:sz w:val="32"/>
-                <w:szCs w:val="32"/>
-              </w:rPr>
-              <w:t xml:space="preserve"> số trang x 1.000 đồng + </w:t>
+              <w:t xml:space="preserve">Phí mượn sách được tính theo số trang x 1.000 đồng + </w:t>
             </w:r>
             <w:r>
               <w:rPr>
@@ -1124,23 +896,13 @@
                 <w:szCs w:val="32"/>
               </w:rPr>
             </w:pPr>
-            <w:proofErr w:type="gramStart"/>
-            <w:r>
-              <w:rPr>
-                <w:rFonts w:ascii="Times New Roman" w:hAnsi="Times New Roman" w:cs="Times New Roman"/>
-                <w:sz w:val="32"/>
-                <w:szCs w:val="32"/>
-              </w:rPr>
-              <w:t>Note :</w:t>
-            </w:r>
-            <w:proofErr w:type="gramEnd"/>
-            <w:r>
-              <w:rPr>
-                <w:rFonts w:ascii="Times New Roman" w:hAnsi="Times New Roman" w:cs="Times New Roman"/>
-                <w:sz w:val="32"/>
-                <w:szCs w:val="32"/>
-              </w:rPr>
-              <w:t xml:space="preserve"> Form tạo phiếu mượn : Mã thẻ, Mã sách, Tên sá</w:t>
+            <w:r>
+              <w:rPr>
+                <w:rFonts w:ascii="Times New Roman" w:hAnsi="Times New Roman" w:cs="Times New Roman"/>
+                <w:sz w:val="32"/>
+                <w:szCs w:val="32"/>
+              </w:rPr>
+              <w:t>Note : Form tạo phiếu mượn : Mã thẻ, Mã sách, Tên sá</w:t>
             </w:r>
             <w:r>
               <w:rPr>
@@ -1293,43 +1055,7 @@
                 <w:sz w:val="32"/>
                 <w:szCs w:val="32"/>
               </w:rPr>
-              <w:t xml:space="preserve">hi đọc giả trả sách, thủ </w:t>
-            </w:r>
-            <w:proofErr w:type="gramStart"/>
-            <w:r>
-              <w:rPr>
-                <w:rFonts w:ascii="Times New Roman" w:hAnsi="Times New Roman" w:cs="Times New Roman"/>
-                <w:sz w:val="32"/>
-                <w:szCs w:val="32"/>
-              </w:rPr>
-              <w:t>thư</w:t>
-            </w:r>
-            <w:proofErr w:type="gramEnd"/>
-            <w:r>
-              <w:rPr>
-                <w:rFonts w:ascii="Times New Roman" w:hAnsi="Times New Roman" w:cs="Times New Roman"/>
-                <w:sz w:val="32"/>
-                <w:szCs w:val="32"/>
-              </w:rPr>
-              <w:t xml:space="preserve"> cần kiểm tra biên lai (Phiếu mượn) của đọc giả để đối chiếu với Phiếu mượn đã được lưu thông qua mã phiếu mượn. Thủ </w:t>
-            </w:r>
-            <w:proofErr w:type="gramStart"/>
-            <w:r>
-              <w:rPr>
-                <w:rFonts w:ascii="Times New Roman" w:hAnsi="Times New Roman" w:cs="Times New Roman"/>
-                <w:sz w:val="32"/>
-                <w:szCs w:val="32"/>
-              </w:rPr>
-              <w:t>thư</w:t>
-            </w:r>
-            <w:proofErr w:type="gramEnd"/>
-            <w:r>
-              <w:rPr>
-                <w:rFonts w:ascii="Times New Roman" w:hAnsi="Times New Roman" w:cs="Times New Roman"/>
-                <w:sz w:val="32"/>
-                <w:szCs w:val="32"/>
-              </w:rPr>
-              <w:t xml:space="preserve"> kiểm tra sách trả có khớp với thông tin với phiếu mượn hay không.</w:t>
+              <w:t>hi đọc giả trả sách, thủ thư cần kiểm tra biên lai (Phiếu mượn) của đọc giả để đối chiếu với Phiếu mượn đã được lưu thông qua mã phiếu mượn. Thủ thư kiểm tra sách trả có khớp với thông tin với phiếu mượn hay không.</w:t>
             </w:r>
           </w:p>
           <w:p>
@@ -1353,25 +1079,7 @@
                 <w:szCs w:val="32"/>
               </w:rPr>
               <w:lastRenderedPageBreak/>
-              <w:t xml:space="preserve">Khi đọc giả trả sách, thủ </w:t>
-            </w:r>
-            <w:proofErr w:type="gramStart"/>
-            <w:r>
-              <w:rPr>
-                <w:rFonts w:ascii="Times New Roman" w:hAnsi="Times New Roman" w:cs="Times New Roman"/>
-                <w:sz w:val="32"/>
-                <w:szCs w:val="32"/>
-              </w:rPr>
-              <w:t>thư</w:t>
-            </w:r>
-            <w:proofErr w:type="gramEnd"/>
-            <w:r>
-              <w:rPr>
-                <w:rFonts w:ascii="Times New Roman" w:hAnsi="Times New Roman" w:cs="Times New Roman"/>
-                <w:sz w:val="32"/>
-                <w:szCs w:val="32"/>
-              </w:rPr>
-              <w:t xml:space="preserve"> đối chiếu biên lai của đọc giả với thông tin Phiếu mượn lưu trong hệ thống: tiền cọc sẽ trả theo số ngày mượn (phí cọc mượn sách – 1.000 đồng/ngày = tiền cọc sẽ trả).</w:t>
+              <w:t>Khi đọc giả trả sách, thủ thư đối chiếu biên lai của đọc giả với thông tin Phiếu mượn lưu trong hệ thống: tiền cọc sẽ trả theo số ngày mượn (phí cọc mượn sách – 1.000 đồng/ngày = tiền cọc sẽ trả).</w:t>
             </w:r>
           </w:p>
           <w:p>
@@ -1394,25 +1102,7 @@
                 <w:sz w:val="32"/>
                 <w:szCs w:val="32"/>
               </w:rPr>
-              <w:t xml:space="preserve">Nếu trả thiếu sách thì tiền cọc và phí mượn sách x với số trang của sách đó sẽ bị </w:t>
-            </w:r>
-            <w:proofErr w:type="gramStart"/>
-            <w:r>
-              <w:rPr>
-                <w:rFonts w:ascii="Times New Roman" w:hAnsi="Times New Roman" w:cs="Times New Roman"/>
-                <w:sz w:val="32"/>
-                <w:szCs w:val="32"/>
-              </w:rPr>
-              <w:t>thu</w:t>
-            </w:r>
-            <w:proofErr w:type="gramEnd"/>
-            <w:r>
-              <w:rPr>
-                <w:rFonts w:ascii="Times New Roman" w:hAnsi="Times New Roman" w:cs="Times New Roman"/>
-                <w:sz w:val="32"/>
-                <w:szCs w:val="32"/>
-              </w:rPr>
-              <w:t>. Kiểm tra sách có bị thiệt hại gì không. Mức thiệt hại từ 50.000 – 300.000 đồng.</w:t>
+              <w:t>Nếu trả thiếu sách thì tiền cọc và phí mượn sách x với số trang của sách đó sẽ bị thu. Kiểm tra sách có bị thiệt hại gì không. Mức thiệt hại từ 50.000 – 300.000 đồng.</w:t>
             </w:r>
           </w:p>
           <w:p>
@@ -1474,25 +1164,7 @@
                 <w:sz w:val="32"/>
                 <w:szCs w:val="32"/>
               </w:rPr>
-              <w:t xml:space="preserve">Thủ </w:t>
-            </w:r>
-            <w:proofErr w:type="gramStart"/>
-            <w:r>
-              <w:rPr>
-                <w:rFonts w:ascii="Times New Roman" w:hAnsi="Times New Roman" w:cs="Times New Roman"/>
-                <w:sz w:val="32"/>
-                <w:szCs w:val="32"/>
-              </w:rPr>
-              <w:t>thư</w:t>
-            </w:r>
-            <w:proofErr w:type="gramEnd"/>
-            <w:r>
-              <w:rPr>
-                <w:rFonts w:ascii="Times New Roman" w:hAnsi="Times New Roman" w:cs="Times New Roman"/>
-                <w:sz w:val="32"/>
-                <w:szCs w:val="32"/>
-              </w:rPr>
-              <w:t xml:space="preserve"> sẽ in biên lai trả sách và trả tiền cho đọc giả (đã qua kiểm tra phạt).</w:t>
+              <w:t>Thủ thư sẽ in biên lai trả sách và trả tiền cho đọc giả (đã qua kiểm tra phạt).</w:t>
             </w:r>
           </w:p>
         </w:tc>
@@ -1579,25 +1251,7 @@
                 <w:sz w:val="32"/>
                 <w:szCs w:val="32"/>
               </w:rPr>
-              <w:t xml:space="preserve">Thủ </w:t>
-            </w:r>
-            <w:proofErr w:type="gramStart"/>
-            <w:r>
-              <w:rPr>
-                <w:rFonts w:ascii="Times New Roman" w:hAnsi="Times New Roman" w:cs="Times New Roman"/>
-                <w:sz w:val="32"/>
-                <w:szCs w:val="32"/>
-              </w:rPr>
-              <w:t>thư</w:t>
-            </w:r>
-            <w:proofErr w:type="gramEnd"/>
-            <w:r>
-              <w:rPr>
-                <w:rFonts w:ascii="Times New Roman" w:hAnsi="Times New Roman" w:cs="Times New Roman"/>
-                <w:sz w:val="32"/>
-                <w:szCs w:val="32"/>
-              </w:rPr>
-              <w:t xml:space="preserve"> cần có tài khoản để truy cập vào các chức năng quản lí sách, quản lí mượn/trả sách, nhập sách, thanh lí, thống kê.</w:t>
+              <w:t>Thủ thư cần có tài khoản để truy cập vào các chức năng quản lí sách, quản lí mượn/trả sách, nhập sách, thanh lí, thống kê.</w:t>
             </w:r>
           </w:p>
         </w:tc>
@@ -1683,25 +1337,7 @@
                 <w:sz w:val="32"/>
                 <w:szCs w:val="32"/>
               </w:rPr>
-              <w:t xml:space="preserve">Thủ </w:t>
-            </w:r>
-            <w:proofErr w:type="gramStart"/>
-            <w:r>
-              <w:rPr>
-                <w:rFonts w:ascii="Times New Roman" w:hAnsi="Times New Roman" w:cs="Times New Roman"/>
-                <w:sz w:val="32"/>
-                <w:szCs w:val="32"/>
-              </w:rPr>
-              <w:t>thư</w:t>
-            </w:r>
-            <w:proofErr w:type="gramEnd"/>
-            <w:r>
-              <w:rPr>
-                <w:rFonts w:ascii="Times New Roman" w:hAnsi="Times New Roman" w:cs="Times New Roman"/>
-                <w:sz w:val="32"/>
-                <w:szCs w:val="32"/>
-              </w:rPr>
-              <w:t xml:space="preserve"> khi nhập sách vào thư viện phải phân theo chủ để (XX). Ví dụ như chủ đề Khoa học = KH.</w:t>
+              <w:t>Thủ thư khi nhập sách vào thư viện phải phân theo chủ để (XX). Ví dụ như chủ đề Khoa học = KH.</w:t>
             </w:r>
           </w:p>
           <w:p>
@@ -1724,43 +1360,7 @@
                 <w:sz w:val="32"/>
                 <w:szCs w:val="32"/>
               </w:rPr>
-              <w:t xml:space="preserve">Mỗi cuốn sách được phân </w:t>
-            </w:r>
-            <w:proofErr w:type="gramStart"/>
-            <w:r>
-              <w:rPr>
-                <w:rFonts w:ascii="Times New Roman" w:hAnsi="Times New Roman" w:cs="Times New Roman"/>
-                <w:sz w:val="32"/>
-                <w:szCs w:val="32"/>
-              </w:rPr>
-              <w:t>theo</w:t>
-            </w:r>
-            <w:proofErr w:type="gramEnd"/>
-            <w:r>
-              <w:rPr>
-                <w:rFonts w:ascii="Times New Roman" w:hAnsi="Times New Roman" w:cs="Times New Roman"/>
-                <w:sz w:val="32"/>
-                <w:szCs w:val="32"/>
-              </w:rPr>
-              <w:t xml:space="preserve"> chủ đề sẽ có thứ tự khi nhập. </w:t>
-            </w:r>
-            <w:proofErr w:type="gramStart"/>
-            <w:r>
-              <w:rPr>
-                <w:rFonts w:ascii="Times New Roman" w:hAnsi="Times New Roman" w:cs="Times New Roman"/>
-                <w:sz w:val="32"/>
-                <w:szCs w:val="32"/>
-              </w:rPr>
-              <w:t>ví</w:t>
-            </w:r>
-            <w:proofErr w:type="gramEnd"/>
-            <w:r>
-              <w:rPr>
-                <w:rFonts w:ascii="Times New Roman" w:hAnsi="Times New Roman" w:cs="Times New Roman"/>
-                <w:sz w:val="32"/>
-                <w:szCs w:val="32"/>
-              </w:rPr>
-              <w:t xml:space="preserve"> dụ như chủ đề Khoa học có 2 </w:t>
+              <w:t xml:space="preserve">Mỗi cuốn sách được phân theo chủ đề sẽ có thứ tự khi nhập. ví dụ như chủ đề Khoa học có 2 </w:t>
             </w:r>
             <w:r>
               <w:rPr>
@@ -1792,25 +1392,7 @@
                 <w:sz w:val="32"/>
                 <w:szCs w:val="32"/>
               </w:rPr>
-              <w:t xml:space="preserve">Thủ </w:t>
-            </w:r>
-            <w:proofErr w:type="gramStart"/>
-            <w:r>
-              <w:rPr>
-                <w:rFonts w:ascii="Times New Roman" w:hAnsi="Times New Roman" w:cs="Times New Roman"/>
-                <w:sz w:val="32"/>
-                <w:szCs w:val="32"/>
-              </w:rPr>
-              <w:t>thư</w:t>
-            </w:r>
-            <w:proofErr w:type="gramEnd"/>
-            <w:r>
-              <w:rPr>
-                <w:rFonts w:ascii="Times New Roman" w:hAnsi="Times New Roman" w:cs="Times New Roman"/>
-                <w:sz w:val="32"/>
-                <w:szCs w:val="32"/>
-              </w:rPr>
-              <w:t xml:space="preserve"> cần tra cứu được sách dựa theo tên sách, theo chủ đề, theo tác giả.</w:t>
+              <w:t>Thủ thư cần tra cứu được sách dựa theo tên sách, theo chủ đề, theo tác giả.</w:t>
             </w:r>
           </w:p>
         </w:tc>
@@ -1869,25 +1451,7 @@
                 <w:sz w:val="32"/>
                 <w:szCs w:val="32"/>
               </w:rPr>
-              <w:t xml:space="preserve">Cho phép thủ </w:t>
-            </w:r>
-            <w:proofErr w:type="gramStart"/>
-            <w:r>
-              <w:rPr>
-                <w:rFonts w:ascii="Times New Roman" w:hAnsi="Times New Roman" w:cs="Times New Roman"/>
-                <w:sz w:val="32"/>
-                <w:szCs w:val="32"/>
-              </w:rPr>
-              <w:t>thư</w:t>
-            </w:r>
-            <w:proofErr w:type="gramEnd"/>
-            <w:r>
-              <w:rPr>
-                <w:rFonts w:ascii="Times New Roman" w:hAnsi="Times New Roman" w:cs="Times New Roman"/>
-                <w:sz w:val="32"/>
-                <w:szCs w:val="32"/>
-              </w:rPr>
-              <w:t xml:space="preserve"> </w:t>
+              <w:t xml:space="preserve">Cho phép thủ thư </w:t>
             </w:r>
             <w:r>
               <w:rPr>
@@ -2090,23 +1654,13 @@
                 <w:szCs w:val="32"/>
               </w:rPr>
             </w:pPr>
-            <w:proofErr w:type="gramStart"/>
-            <w:r>
-              <w:rPr>
-                <w:rFonts w:ascii="Times New Roman" w:hAnsi="Times New Roman" w:cs="Times New Roman"/>
-                <w:sz w:val="32"/>
-                <w:szCs w:val="32"/>
-              </w:rPr>
-              <w:t>Note :</w:t>
-            </w:r>
-            <w:proofErr w:type="gramEnd"/>
-            <w:r>
-              <w:rPr>
-                <w:rFonts w:ascii="Times New Roman" w:hAnsi="Times New Roman" w:cs="Times New Roman"/>
-                <w:sz w:val="32"/>
-                <w:szCs w:val="32"/>
-              </w:rPr>
-              <w:t xml:space="preserve"> Form nhập sách : </w:t>
+            <w:r>
+              <w:rPr>
+                <w:rFonts w:ascii="Times New Roman" w:hAnsi="Times New Roman" w:cs="Times New Roman"/>
+                <w:sz w:val="32"/>
+                <w:szCs w:val="32"/>
+              </w:rPr>
+              <w:t xml:space="preserve">Note : Form nhập sách : </w:t>
             </w:r>
             <w:r>
               <w:rPr>
@@ -2147,23 +1701,36 @@
                 <w:szCs w:val="32"/>
               </w:rPr>
             </w:pPr>
-            <w:proofErr w:type="gramStart"/>
-            <w:r>
-              <w:rPr>
-                <w:rFonts w:ascii="Times New Roman" w:hAnsi="Times New Roman" w:cs="Times New Roman"/>
-                <w:sz w:val="32"/>
-                <w:szCs w:val="32"/>
-              </w:rPr>
-              <w:t>Note :</w:t>
-            </w:r>
-            <w:proofErr w:type="gramEnd"/>
-            <w:r>
-              <w:rPr>
-                <w:rFonts w:ascii="Times New Roman" w:hAnsi="Times New Roman" w:cs="Times New Roman"/>
-                <w:sz w:val="32"/>
-                <w:szCs w:val="32"/>
-              </w:rPr>
-              <w:t xml:space="preserve"> MÃ SÁCH : Chữ cái đầu của mỗi từ trong Tên Sách.</w:t>
+            <w:r>
+              <w:rPr>
+                <w:rFonts w:ascii="Times New Roman" w:hAnsi="Times New Roman" w:cs="Times New Roman"/>
+                <w:sz w:val="32"/>
+                <w:szCs w:val="32"/>
+              </w:rPr>
+              <w:t>Note : MÃ SÁCH : Chữ cái đầu của mỗi từ trong Tên Sách.</w:t>
+            </w:r>
+          </w:p>
+          <w:p>
+            <w:pPr>
+              <w:pStyle w:val="ListParagraph"/>
+              <w:numPr>
+                <w:ilvl w:val="1"/>
+                <w:numId w:val="6"/>
+              </w:numPr>
+              <w:spacing w:line="240" w:lineRule="auto"/>
+              <w:rPr>
+                <w:rFonts w:ascii="Times New Roman" w:hAnsi="Times New Roman" w:cs="Times New Roman"/>
+                <w:sz w:val="32"/>
+                <w:szCs w:val="32"/>
+              </w:rPr>
+            </w:pPr>
+            <w:r>
+              <w:rPr>
+                <w:rFonts w:ascii="Times New Roman" w:hAnsi="Times New Roman" w:cs="Times New Roman"/>
+                <w:sz w:val="32"/>
+                <w:szCs w:val="32"/>
+              </w:rPr>
+              <w:t>Là thủ thư, tôi cần xác thư</w:t>
             </w:r>
           </w:p>
         </w:tc>
@@ -2249,25 +1816,7 @@
                 <w:sz w:val="32"/>
                 <w:szCs w:val="32"/>
               </w:rPr>
-              <w:t xml:space="preserve">Là thủ </w:t>
-            </w:r>
-            <w:proofErr w:type="gramStart"/>
-            <w:r>
-              <w:rPr>
-                <w:rFonts w:ascii="Times New Roman" w:hAnsi="Times New Roman" w:cs="Times New Roman"/>
-                <w:sz w:val="32"/>
-                <w:szCs w:val="32"/>
-              </w:rPr>
-              <w:t>thư</w:t>
-            </w:r>
-            <w:proofErr w:type="gramEnd"/>
-            <w:r>
-              <w:rPr>
-                <w:rFonts w:ascii="Times New Roman" w:hAnsi="Times New Roman" w:cs="Times New Roman"/>
-                <w:sz w:val="32"/>
-                <w:szCs w:val="32"/>
-              </w:rPr>
-              <w:t>, tôi cần lập phiếu nhập sách để gửi yêu cầu mua sách với nhà cung cấp.</w:t>
+              <w:t>Là thủ thư, tôi cần lập phiếu nhập sách để gửi yêu cầu mua sách với nhà cung cấp.</w:t>
             </w:r>
           </w:p>
           <w:p>
@@ -2290,25 +1839,7 @@
                 <w:sz w:val="32"/>
                 <w:szCs w:val="32"/>
               </w:rPr>
-              <w:t xml:space="preserve">Là thủ </w:t>
-            </w:r>
-            <w:proofErr w:type="gramStart"/>
-            <w:r>
-              <w:rPr>
-                <w:rFonts w:ascii="Times New Roman" w:hAnsi="Times New Roman" w:cs="Times New Roman"/>
-                <w:sz w:val="32"/>
-                <w:szCs w:val="32"/>
-              </w:rPr>
-              <w:t>thư</w:t>
-            </w:r>
-            <w:proofErr w:type="gramEnd"/>
-            <w:r>
-              <w:rPr>
-                <w:rFonts w:ascii="Times New Roman" w:hAnsi="Times New Roman" w:cs="Times New Roman"/>
-                <w:sz w:val="32"/>
-                <w:szCs w:val="32"/>
-              </w:rPr>
-              <w:t>, tôi cần Phiếu nhập sách để điền các thông tin sách cần nhập từ bảng thống kê hàng tháng.</w:t>
+              <w:t>Là thủ thư, tôi cần Phiếu nhập sách để điền các thông tin sách cần nhập từ bảng thống kê hàng tháng.</w:t>
             </w:r>
           </w:p>
           <w:p>
@@ -2331,25 +1862,7 @@
                 <w:sz w:val="32"/>
                 <w:szCs w:val="32"/>
               </w:rPr>
-              <w:t xml:space="preserve">Thủ </w:t>
-            </w:r>
-            <w:proofErr w:type="gramStart"/>
-            <w:r>
-              <w:rPr>
-                <w:rFonts w:ascii="Times New Roman" w:hAnsi="Times New Roman" w:cs="Times New Roman"/>
-                <w:sz w:val="32"/>
-                <w:szCs w:val="32"/>
-              </w:rPr>
-              <w:t>thư</w:t>
-            </w:r>
-            <w:proofErr w:type="gramEnd"/>
-            <w:r>
-              <w:rPr>
-                <w:rFonts w:ascii="Times New Roman" w:hAnsi="Times New Roman" w:cs="Times New Roman"/>
-                <w:sz w:val="32"/>
-                <w:szCs w:val="32"/>
-              </w:rPr>
-              <w:t xml:space="preserve"> cần in Phiếu nhập sách gửi cho nhà cung cấp để nhận phản hồi đơn đặt hàng.</w:t>
+              <w:t>Thủ thư cần in Phiếu nhập sách gửi cho nhà cung cấp để nhận phản hồi đơn đặt hàng.</w:t>
             </w:r>
           </w:p>
           <w:p>
@@ -2372,25 +1885,7 @@
                 <w:sz w:val="32"/>
                 <w:szCs w:val="32"/>
               </w:rPr>
-              <w:t xml:space="preserve">Là thủ </w:t>
-            </w:r>
-            <w:proofErr w:type="gramStart"/>
-            <w:r>
-              <w:rPr>
-                <w:rFonts w:ascii="Times New Roman" w:hAnsi="Times New Roman" w:cs="Times New Roman"/>
-                <w:sz w:val="32"/>
-                <w:szCs w:val="32"/>
-              </w:rPr>
-              <w:t>thư</w:t>
-            </w:r>
-            <w:proofErr w:type="gramEnd"/>
-            <w:r>
-              <w:rPr>
-                <w:rFonts w:ascii="Times New Roman" w:hAnsi="Times New Roman" w:cs="Times New Roman"/>
-                <w:sz w:val="32"/>
-                <w:szCs w:val="32"/>
-              </w:rPr>
-              <w:t>, khi có phản hồi đơn đặt hàng của NCC, tôi cần lưu trữ và cập nhật vào danh sách phiếu nhập của thư viện để kiểm tra sách cũng như số lượng khi sách được giao tới thư viện.</w:t>
+              <w:t>Là thủ thư, khi có phản hồi đơn đặt hàng của NCC, tôi cần lưu trữ và cập nhật vào danh sách phiếu nhập của thư viện để kiểm tra sách cũng như số lượng khi sách được giao tới thư viện.</w:t>
             </w:r>
           </w:p>
         </w:tc>
@@ -2457,25 +1952,7 @@
                 <w:sz w:val="32"/>
                 <w:szCs w:val="32"/>
               </w:rPr>
-              <w:t xml:space="preserve">Thống kê số lượng sách hiện có trong </w:t>
-            </w:r>
-            <w:proofErr w:type="gramStart"/>
-            <w:r>
-              <w:rPr>
-                <w:rFonts w:ascii="Times New Roman" w:hAnsi="Times New Roman" w:cs="Times New Roman"/>
-                <w:sz w:val="32"/>
-                <w:szCs w:val="32"/>
-              </w:rPr>
-              <w:t>thư</w:t>
-            </w:r>
-            <w:proofErr w:type="gramEnd"/>
-            <w:r>
-              <w:rPr>
-                <w:rFonts w:ascii="Times New Roman" w:hAnsi="Times New Roman" w:cs="Times New Roman"/>
-                <w:sz w:val="32"/>
-                <w:szCs w:val="32"/>
-              </w:rPr>
-              <w:t xml:space="preserve"> viện.</w:t>
+              <w:t>Thống kê số lượng sách hiện có trong thư viện.</w:t>
             </w:r>
           </w:p>
           <w:p>
@@ -2572,25 +2049,7 @@
                 <w:sz w:val="32"/>
                 <w:szCs w:val="32"/>
               </w:rPr>
-              <w:t xml:space="preserve">Là thủ </w:t>
-            </w:r>
-            <w:proofErr w:type="gramStart"/>
-            <w:r>
-              <w:rPr>
-                <w:rFonts w:ascii="Times New Roman" w:hAnsi="Times New Roman" w:cs="Times New Roman"/>
-                <w:sz w:val="32"/>
-                <w:szCs w:val="32"/>
-              </w:rPr>
-              <w:t>thư</w:t>
-            </w:r>
-            <w:proofErr w:type="gramEnd"/>
-            <w:r>
-              <w:rPr>
-                <w:rFonts w:ascii="Times New Roman" w:hAnsi="Times New Roman" w:cs="Times New Roman"/>
-                <w:sz w:val="32"/>
-                <w:szCs w:val="32"/>
-              </w:rPr>
-              <w:t>, tôi cần nắm rõ số sách hiện có trong thư viện để bổ trợ cho việc kiểm kê sách hàng tháng thông qua bảng thống kê sách hiện có trong thư viện.</w:t>
+              <w:t>Là thủ thư, tôi cần nắm rõ số sách hiện có trong thư viện để bổ trợ cho việc kiểm kê sách hàng tháng thông qua bảng thống kê sách hiện có trong thư viện.</w:t>
             </w:r>
           </w:p>
           <w:p>
@@ -2613,25 +2072,7 @@
                 <w:sz w:val="32"/>
                 <w:szCs w:val="32"/>
               </w:rPr>
-              <w:t xml:space="preserve">Là thủ </w:t>
-            </w:r>
-            <w:proofErr w:type="gramStart"/>
-            <w:r>
-              <w:rPr>
-                <w:rFonts w:ascii="Times New Roman" w:hAnsi="Times New Roman" w:cs="Times New Roman"/>
-                <w:sz w:val="32"/>
-                <w:szCs w:val="32"/>
-              </w:rPr>
-              <w:t>thư</w:t>
-            </w:r>
-            <w:proofErr w:type="gramEnd"/>
-            <w:r>
-              <w:rPr>
-                <w:rFonts w:ascii="Times New Roman" w:hAnsi="Times New Roman" w:cs="Times New Roman"/>
-                <w:sz w:val="32"/>
-                <w:szCs w:val="32"/>
-              </w:rPr>
-              <w:t xml:space="preserve">, tôi cần danh sách số sách cần nhập định kỳ hàng tháng để lập phiếu nhập sách yêu cầu </w:t>
+              <w:t xml:space="preserve">Là thủ thư, tôi cần danh sách số sách cần nhập định kỳ hàng tháng để lập phiếu nhập sách yêu cầu </w:t>
             </w:r>
             <w:r>
               <w:rPr>
@@ -2662,25 +2103,7 @@
                 <w:sz w:val="32"/>
                 <w:szCs w:val="32"/>
               </w:rPr>
-              <w:t xml:space="preserve">Là thủ thư, tôi cần thống kê số sách đang được mượn để bổ trợ cho việc thống kê sách hiện </w:t>
-            </w:r>
-            <w:proofErr w:type="gramStart"/>
-            <w:r>
-              <w:rPr>
-                <w:rFonts w:ascii="Times New Roman" w:hAnsi="Times New Roman" w:cs="Times New Roman"/>
-                <w:sz w:val="32"/>
-                <w:szCs w:val="32"/>
-              </w:rPr>
-              <w:t>có ,sách</w:t>
-            </w:r>
-            <w:proofErr w:type="gramEnd"/>
-            <w:r>
-              <w:rPr>
-                <w:rFonts w:ascii="Times New Roman" w:hAnsi="Times New Roman" w:cs="Times New Roman"/>
-                <w:sz w:val="32"/>
-                <w:szCs w:val="32"/>
-              </w:rPr>
-              <w:t xml:space="preserve"> cần nhập và phục vụ cho dịch vụ mượn sách về nhà tại thư viện bằng bảng thống kê số sách được mượ</w:t>
+              <w:t>Là thủ thư, tôi cần thống kê số sách đang được mượn để bổ trợ cho việc thống kê sách hiện có ,sách cần nhập và phục vụ cho dịch vụ mượn sách về nhà tại thư viện bằng bảng thống kê số sách được mượ</w:t>
             </w:r>
             <w:r>
               <w:rPr>
@@ -2769,33 +2192,48 @@
                 <w:sz w:val="32"/>
                 <w:szCs w:val="32"/>
               </w:rPr>
-              <w:t xml:space="preserve">Thủ </w:t>
-            </w:r>
-            <w:proofErr w:type="gramStart"/>
-            <w:r>
-              <w:rPr>
-                <w:rFonts w:ascii="Times New Roman" w:hAnsi="Times New Roman" w:cs="Times New Roman"/>
-                <w:sz w:val="32"/>
-                <w:szCs w:val="32"/>
-              </w:rPr>
-              <w:t>thư</w:t>
-            </w:r>
-            <w:proofErr w:type="gramEnd"/>
-            <w:r>
-              <w:rPr>
-                <w:rFonts w:ascii="Times New Roman" w:hAnsi="Times New Roman" w:cs="Times New Roman"/>
-                <w:sz w:val="32"/>
-                <w:szCs w:val="32"/>
-              </w:rPr>
-              <w:t xml:space="preserve"> ghi chép các tài liệu cần thanh lí trong quá trình kiểm kê hoặc đối với các tài liệ</w:t>
-            </w:r>
-            <w:r>
-              <w:rPr>
-                <w:rFonts w:ascii="Times New Roman" w:hAnsi="Times New Roman" w:cs="Times New Roman"/>
-                <w:sz w:val="32"/>
-                <w:szCs w:val="32"/>
-              </w:rPr>
-              <w:t xml:space="preserve">u có trong phiếu mượn bị mất, hư hỏng nặng hoặc đối với các tài liệu cũ, lạc hậu. </w:t>
+              <w:t>Cho phép thủ thư</w:t>
+            </w:r>
+            <w:r>
+              <w:rPr>
+                <w:rFonts w:ascii="Times New Roman" w:hAnsi="Times New Roman" w:cs="Times New Roman"/>
+                <w:sz w:val="32"/>
+                <w:szCs w:val="32"/>
+              </w:rPr>
+              <w:t xml:space="preserve"> </w:t>
+            </w:r>
+            <w:r>
+              <w:rPr>
+                <w:rFonts w:ascii="Times New Roman" w:hAnsi="Times New Roman" w:cs="Times New Roman"/>
+                <w:sz w:val="32"/>
+                <w:szCs w:val="32"/>
+              </w:rPr>
+              <w:t>lập ra danh sách</w:t>
+            </w:r>
+            <w:r>
+              <w:rPr>
+                <w:rFonts w:ascii="Times New Roman" w:hAnsi="Times New Roman" w:cs="Times New Roman"/>
+                <w:sz w:val="32"/>
+                <w:szCs w:val="32"/>
+              </w:rPr>
+              <w:t xml:space="preserve"> các tài liệu cần thanh lí trong quá trình kiểm kê</w:t>
+            </w:r>
+            <w:r>
+              <w:rPr>
+                <w:rFonts w:ascii="Times New Roman" w:hAnsi="Times New Roman" w:cs="Times New Roman"/>
+                <w:sz w:val="32"/>
+                <w:szCs w:val="32"/>
+              </w:rPr>
+              <w:t xml:space="preserve"> và xử lý các TL thanh lý trong CSDL của hệ thống. Lưu trữ các TL thanh lý vào danh mục </w:t>
+            </w:r>
+            <w:r>
+              <w:rPr>
+                <w:rFonts w:ascii="Times New Roman" w:hAnsi="Times New Roman" w:cs="Times New Roman"/>
+                <w:sz w:val="32"/>
+                <w:szCs w:val="32"/>
+              </w:rPr>
+              <w:lastRenderedPageBreak/>
+              <w:t>riêng trong hệ thống.</w:t>
             </w:r>
           </w:p>
         </w:tc>
@@ -2823,41 +2261,40 @@
                 <w:sz w:val="32"/>
                 <w:szCs w:val="32"/>
               </w:rPr>
-              <w:t>Là thủ thư, tôi cần lập ra danh sách tài liệu cần đượ</w:t>
-            </w:r>
-            <w:r>
-              <w:rPr>
-                <w:rFonts w:ascii="Times New Roman" w:hAnsi="Times New Roman" w:cs="Times New Roman"/>
-                <w:sz w:val="32"/>
-                <w:szCs w:val="32"/>
-              </w:rPr>
-              <w:t xml:space="preserve">c thanh </w:t>
-            </w:r>
-            <w:proofErr w:type="gramStart"/>
-            <w:r>
-              <w:rPr>
-                <w:rFonts w:ascii="Times New Roman" w:hAnsi="Times New Roman" w:cs="Times New Roman"/>
-                <w:sz w:val="32"/>
-                <w:szCs w:val="32"/>
-              </w:rPr>
-              <w:t xml:space="preserve">lý  </w:t>
-            </w:r>
-            <w:r>
-              <w:rPr>
-                <w:rFonts w:ascii="Times New Roman" w:hAnsi="Times New Roman" w:cs="Times New Roman"/>
-                <w:sz w:val="32"/>
-                <w:szCs w:val="32"/>
-              </w:rPr>
-              <w:t>bằng</w:t>
-            </w:r>
-            <w:proofErr w:type="gramEnd"/>
-            <w:r>
-              <w:rPr>
-                <w:rFonts w:ascii="Times New Roman" w:hAnsi="Times New Roman" w:cs="Times New Roman"/>
-                <w:sz w:val="32"/>
-                <w:szCs w:val="32"/>
-              </w:rPr>
-              <w:t xml:space="preserve"> cách nhậ</w:t>
+              <w:lastRenderedPageBreak/>
+              <w:t>Là thủ thư, tôi cần lậ</w:t>
+            </w:r>
+            <w:r>
+              <w:rPr>
+                <w:rFonts w:ascii="Times New Roman" w:hAnsi="Times New Roman" w:cs="Times New Roman"/>
+                <w:sz w:val="32"/>
+                <w:szCs w:val="32"/>
+              </w:rPr>
+              <w:t>p ra danh mục</w:t>
+            </w:r>
+            <w:r>
+              <w:rPr>
+                <w:rFonts w:ascii="Times New Roman" w:hAnsi="Times New Roman" w:cs="Times New Roman"/>
+                <w:sz w:val="32"/>
+                <w:szCs w:val="32"/>
+              </w:rPr>
+              <w:t xml:space="preserve"> tài liệu cần đượ</w:t>
+            </w:r>
+            <w:r>
+              <w:rPr>
+                <w:rFonts w:ascii="Times New Roman" w:hAnsi="Times New Roman" w:cs="Times New Roman"/>
+                <w:sz w:val="32"/>
+                <w:szCs w:val="32"/>
+              </w:rPr>
+              <w:t xml:space="preserve">c thanh lý  </w:t>
+            </w:r>
+            <w:r>
+              <w:rPr>
+                <w:rFonts w:ascii="Times New Roman" w:hAnsi="Times New Roman" w:cs="Times New Roman"/>
+                <w:sz w:val="32"/>
+                <w:szCs w:val="32"/>
+              </w:rPr>
+              <w:t>bằng cách nhậ</w:t>
             </w:r>
             <w:r>
               <w:rPr>
@@ -2898,23 +2335,29 @@
                 <w:szCs w:val="32"/>
               </w:rPr>
             </w:pPr>
-            <w:proofErr w:type="gramStart"/>
-            <w:r>
-              <w:rPr>
-                <w:rFonts w:ascii="Times New Roman" w:hAnsi="Times New Roman" w:cs="Times New Roman"/>
-                <w:sz w:val="32"/>
-                <w:szCs w:val="32"/>
-              </w:rPr>
-              <w:t>Note :</w:t>
-            </w:r>
-            <w:proofErr w:type="gramEnd"/>
-            <w:r>
-              <w:rPr>
-                <w:rFonts w:ascii="Times New Roman" w:hAnsi="Times New Roman" w:cs="Times New Roman"/>
-                <w:sz w:val="32"/>
-                <w:szCs w:val="32"/>
-              </w:rPr>
-              <w:t xml:space="preserve"> Danh sách TL thanh lý :</w:t>
+            <w:r>
+              <w:rPr>
+                <w:rFonts w:ascii="Times New Roman" w:hAnsi="Times New Roman" w:cs="Times New Roman"/>
+                <w:sz w:val="32"/>
+                <w:szCs w:val="32"/>
+              </w:rPr>
+              <w:t xml:space="preserve">Note : Danh </w:t>
+            </w:r>
+            <w:r>
+              <w:rPr>
+                <w:rFonts w:ascii="Times New Roman" w:hAnsi="Times New Roman" w:cs="Times New Roman"/>
+                <w:sz w:val="32"/>
+                <w:szCs w:val="32"/>
+              </w:rPr>
+              <w:t xml:space="preserve">mục </w:t>
+            </w:r>
+            <w:r>
+              <w:rPr>
+                <w:rFonts w:ascii="Times New Roman" w:hAnsi="Times New Roman" w:cs="Times New Roman"/>
+                <w:sz w:val="32"/>
+                <w:szCs w:val="32"/>
+              </w:rPr>
+              <w:t>TL thanh lý :</w:t>
             </w:r>
             <w:r>
               <w:rPr>
@@ -2955,23 +2398,13 @@
                 <w:szCs w:val="32"/>
               </w:rPr>
             </w:pPr>
-            <w:proofErr w:type="gramStart"/>
-            <w:r>
-              <w:rPr>
-                <w:rFonts w:ascii="Times New Roman" w:hAnsi="Times New Roman" w:cs="Times New Roman"/>
-                <w:sz w:val="32"/>
-                <w:szCs w:val="32"/>
-              </w:rPr>
-              <w:t>Note :</w:t>
-            </w:r>
-            <w:proofErr w:type="gramEnd"/>
-            <w:r>
-              <w:rPr>
-                <w:rFonts w:ascii="Times New Roman" w:hAnsi="Times New Roman" w:cs="Times New Roman"/>
-                <w:sz w:val="32"/>
-                <w:szCs w:val="32"/>
-              </w:rPr>
-              <w:t xml:space="preserve"> Trường hợp cần thanh lý TL : Hư hỏng về mặt vật lý, TL thừa bản, TL sau 5 năm xuất bản, TL bị </w:t>
+            <w:r>
+              <w:rPr>
+                <w:rFonts w:ascii="Times New Roman" w:hAnsi="Times New Roman" w:cs="Times New Roman"/>
+                <w:sz w:val="32"/>
+                <w:szCs w:val="32"/>
+              </w:rPr>
+              <w:t xml:space="preserve">Note : Trường hợp cần thanh lý TL : Hư hỏng về mặt vật lý, TL thừa bản, TL sau 5 năm xuất bản, TL bị </w:t>
             </w:r>
             <w:r>
               <w:rPr>
@@ -3003,25 +2436,23 @@
                 <w:sz w:val="32"/>
                 <w:szCs w:val="32"/>
               </w:rPr>
-              <w:t xml:space="preserve">Là thủ </w:t>
-            </w:r>
-            <w:proofErr w:type="gramStart"/>
-            <w:r>
-              <w:rPr>
-                <w:rFonts w:ascii="Times New Roman" w:hAnsi="Times New Roman" w:cs="Times New Roman"/>
-                <w:sz w:val="32"/>
-                <w:szCs w:val="32"/>
-              </w:rPr>
-              <w:t>thư</w:t>
-            </w:r>
-            <w:proofErr w:type="gramEnd"/>
-            <w:r>
-              <w:rPr>
-                <w:rFonts w:ascii="Times New Roman" w:hAnsi="Times New Roman" w:cs="Times New Roman"/>
-                <w:sz w:val="32"/>
-                <w:szCs w:val="32"/>
-              </w:rPr>
-              <w:t xml:space="preserve">, tôi cần danh sách thanh lý để đối chiếu </w:t>
+              <w:t xml:space="preserve">Là thủ thư, tôi cần danh </w:t>
+            </w:r>
+            <w:r>
+              <w:rPr>
+                <w:rFonts w:ascii="Times New Roman" w:hAnsi="Times New Roman" w:cs="Times New Roman"/>
+                <w:sz w:val="32"/>
+                <w:szCs w:val="32"/>
+              </w:rPr>
+              <w:t>mục</w:t>
+            </w:r>
+            <w:r>
+              <w:rPr>
+                <w:rFonts w:ascii="Times New Roman" w:hAnsi="Times New Roman" w:cs="Times New Roman"/>
+                <w:sz w:val="32"/>
+                <w:szCs w:val="32"/>
+              </w:rPr>
+              <w:t xml:space="preserve"> thanh lý để đối chiếu </w:t>
             </w:r>
             <w:r>
               <w:rPr>
@@ -3078,23 +2509,13 @@
                 <w:szCs w:val="32"/>
               </w:rPr>
             </w:pPr>
-            <w:proofErr w:type="gramStart"/>
-            <w:r>
-              <w:rPr>
-                <w:rFonts w:ascii="Times New Roman" w:hAnsi="Times New Roman" w:cs="Times New Roman"/>
-                <w:sz w:val="32"/>
-                <w:szCs w:val="32"/>
-              </w:rPr>
-              <w:t>Note :</w:t>
-            </w:r>
-            <w:proofErr w:type="gramEnd"/>
-            <w:r>
-              <w:rPr>
-                <w:rFonts w:ascii="Times New Roman" w:hAnsi="Times New Roman" w:cs="Times New Roman"/>
-                <w:sz w:val="32"/>
-                <w:szCs w:val="32"/>
-              </w:rPr>
-              <w:t xml:space="preserve"> Tiêu chí lựa chọn sách thanh lý :</w:t>
+            <w:r>
+              <w:rPr>
+                <w:rFonts w:ascii="Times New Roman" w:hAnsi="Times New Roman" w:cs="Times New Roman"/>
+                <w:sz w:val="32"/>
+                <w:szCs w:val="32"/>
+              </w:rPr>
+              <w:t>Note : Tiêu chí lựa chọn sách thanh lý :</w:t>
             </w:r>
             <w:r>
               <w:rPr>
@@ -3181,7 +2602,39 @@
                 <w:sz w:val="32"/>
                 <w:szCs w:val="32"/>
               </w:rPr>
-              <w:t>ng (thủ thư chuyển lại vào kho) và cập nhật trong danh sách thanh lý (Xóa khỏi danh sách thanh lý ban đầu)</w:t>
+              <w:t xml:space="preserve">ng (thủ thư chuyển lại vào kho) và cập nhật trong danh </w:t>
+            </w:r>
+            <w:r>
+              <w:rPr>
+                <w:rFonts w:ascii="Times New Roman" w:hAnsi="Times New Roman" w:cs="Times New Roman"/>
+                <w:sz w:val="32"/>
+                <w:szCs w:val="32"/>
+              </w:rPr>
+              <w:t>mục</w:t>
+            </w:r>
+            <w:r>
+              <w:rPr>
+                <w:rFonts w:ascii="Times New Roman" w:hAnsi="Times New Roman" w:cs="Times New Roman"/>
+                <w:sz w:val="32"/>
+                <w:szCs w:val="32"/>
+              </w:rPr>
+              <w:t xml:space="preserve"> thanh lý (Xóa khỏi danh </w:t>
+            </w:r>
+            <w:r>
+              <w:rPr>
+                <w:rFonts w:ascii="Times New Roman" w:hAnsi="Times New Roman" w:cs="Times New Roman"/>
+                <w:sz w:val="32"/>
+                <w:szCs w:val="32"/>
+              </w:rPr>
+              <w:t>mục</w:t>
+            </w:r>
+            <w:r>
+              <w:rPr>
+                <w:rFonts w:ascii="Times New Roman" w:hAnsi="Times New Roman" w:cs="Times New Roman"/>
+                <w:sz w:val="32"/>
+                <w:szCs w:val="32"/>
+              </w:rPr>
+              <w:t xml:space="preserve"> thanh lý ban đầu)</w:t>
             </w:r>
             <w:r>
               <w:rPr>
@@ -3212,26 +2665,18 @@
                 <w:sz w:val="32"/>
                 <w:szCs w:val="32"/>
               </w:rPr>
-              <w:t xml:space="preserve">Là thủ </w:t>
-            </w:r>
-            <w:proofErr w:type="gramStart"/>
-            <w:r>
-              <w:rPr>
-                <w:rFonts w:ascii="Times New Roman" w:hAnsi="Times New Roman" w:cs="Times New Roman"/>
-                <w:sz w:val="32"/>
-                <w:szCs w:val="32"/>
-              </w:rPr>
-              <w:t>thư</w:t>
-            </w:r>
-            <w:proofErr w:type="gramEnd"/>
-            <w:r>
-              <w:rPr>
-                <w:rFonts w:ascii="Times New Roman" w:hAnsi="Times New Roman" w:cs="Times New Roman"/>
-                <w:sz w:val="32"/>
-                <w:szCs w:val="32"/>
-              </w:rPr>
-              <w:t>, tôi cần danh sách</w:t>
-            </w:r>
+              <w:t xml:space="preserve">Là thủ thư, tôi cần danh </w:t>
+            </w:r>
+            <w:r>
+              <w:rPr>
+                <w:rFonts w:ascii="Times New Roman" w:hAnsi="Times New Roman" w:cs="Times New Roman"/>
+                <w:sz w:val="32"/>
+                <w:szCs w:val="32"/>
+              </w:rPr>
+              <w:t>mục</w:t>
+            </w:r>
+            <w:bookmarkStart w:id="0" w:name="_GoBack"/>
+            <w:bookmarkEnd w:id="0"/>
             <w:r>
               <w:rPr>
                 <w:rFonts w:ascii="Times New Roman" w:hAnsi="Times New Roman" w:cs="Times New Roman"/>
@@ -3246,7 +2691,23 @@
                 <w:sz w:val="32"/>
                 <w:szCs w:val="32"/>
               </w:rPr>
-              <w:t xml:space="preserve"> thanh lí sau khi được phê duyệt lưu trữ vào hệ thố</w:t>
+              <w:t xml:space="preserve"> thanh lí sau khi được phê duyệt lưu trữ vào</w:t>
+            </w:r>
+            <w:r>
+              <w:rPr>
+                <w:rFonts w:ascii="Times New Roman" w:hAnsi="Times New Roman" w:cs="Times New Roman"/>
+                <w:sz w:val="32"/>
+                <w:szCs w:val="32"/>
+              </w:rPr>
+              <w:t xml:space="preserve"> hồ sơ thanh lý trong</w:t>
+            </w:r>
+            <w:r>
+              <w:rPr>
+                <w:rFonts w:ascii="Times New Roman" w:hAnsi="Times New Roman" w:cs="Times New Roman"/>
+                <w:sz w:val="32"/>
+                <w:szCs w:val="32"/>
+              </w:rPr>
+              <w:t xml:space="preserve"> hệ thố</w:t>
             </w:r>
             <w:r>
               <w:rPr>
@@ -3270,8 +2731,6 @@
             </w:pPr>
           </w:p>
         </w:tc>
-        <w:bookmarkStart w:id="0" w:name="_GoBack"/>
-        <w:bookmarkEnd w:id="0"/>
       </w:tr>
     </w:tbl>
     <w:p>
@@ -5449,7 +4908,7 @@
 </file>
 
 <file path=customXml/itemProps1.xml><?xml version="1.0" encoding="utf-8"?>
-<ds:datastoreItem xmlns:ds="http://schemas.openxmlformats.org/officeDocument/2006/customXml" ds:itemID="{36E268B3-10E5-40AA-BB67-0CCFFC915357}">
+<ds:datastoreItem xmlns:ds="http://schemas.openxmlformats.org/officeDocument/2006/customXml" ds:itemID="{120B6CE3-2B7E-40C8-B41B-327ABD505A84}">
   <ds:schemaRefs>
     <ds:schemaRef ds:uri="http://schemas.openxmlformats.org/officeDocument/2006/bibliography"/>
   </ds:schemaRefs>

</xml_diff>

<commit_message>
Update Yêu cầu, UC format
</commit_message>
<xml_diff>
--- a/Library Requirements.docx
+++ b/Library Requirements.docx
@@ -1,6 +1,6 @@
 
 <file path=word/document.xml><?xml version="1.0" encoding="utf-8"?>
-<w:document xmlns:wpc="http://schemas.microsoft.com/office/word/2010/wordprocessingCanvas" xmlns:mc="http://schemas.openxmlformats.org/markup-compatibility/2006" xmlns:o="urn:schemas-microsoft-com:office:office" xmlns:r="http://schemas.openxmlformats.org/officeDocument/2006/relationships" xmlns:m="http://schemas.openxmlformats.org/officeDocument/2006/math" xmlns:v="urn:schemas-microsoft-com:vml" xmlns:wp14="http://schemas.microsoft.com/office/word/2010/wordprocessingDrawing" xmlns:wp="http://schemas.openxmlformats.org/drawingml/2006/wordprocessingDrawing" xmlns:w10="urn:schemas-microsoft-com:office:word" xmlns:w="http://schemas.openxmlformats.org/wordprocessingml/2006/main" xmlns:w14="http://schemas.microsoft.com/office/word/2010/wordml" xmlns:w15="http://schemas.microsoft.com/office/word/2012/wordml" xmlns:wpg="http://schemas.microsoft.com/office/word/2010/wordprocessingGroup" xmlns:wpi="http://schemas.microsoft.com/office/word/2010/wordprocessingInk" xmlns:wne="http://schemas.microsoft.com/office/word/2006/wordml" xmlns:wps="http://schemas.microsoft.com/office/word/2010/wordprocessingShape" mc:Ignorable="w14 w15 wp14">
+<w:document xmlns:wpc="http://schemas.microsoft.com/office/word/2010/wordprocessingCanvas" xmlns:cx="http://schemas.microsoft.com/office/drawing/2014/chartex" xmlns:cx1="http://schemas.microsoft.com/office/drawing/2015/9/8/chartex" xmlns:cx2="http://schemas.microsoft.com/office/drawing/2015/10/21/chartex" xmlns:cx3="http://schemas.microsoft.com/office/drawing/2016/5/9/chartex" xmlns:cx4="http://schemas.microsoft.com/office/drawing/2016/5/10/chartex" xmlns:cx5="http://schemas.microsoft.com/office/drawing/2016/5/11/chartex" xmlns:cx6="http://schemas.microsoft.com/office/drawing/2016/5/12/chartex" xmlns:cx7="http://schemas.microsoft.com/office/drawing/2016/5/13/chartex" xmlns:cx8="http://schemas.microsoft.com/office/drawing/2016/5/14/chartex" xmlns:mc="http://schemas.openxmlformats.org/markup-compatibility/2006" xmlns:aink="http://schemas.microsoft.com/office/drawing/2016/ink" xmlns:am3d="http://schemas.microsoft.com/office/drawing/2017/model3d" xmlns:o="urn:schemas-microsoft-com:office:office" xmlns:r="http://schemas.openxmlformats.org/officeDocument/2006/relationships" xmlns:m="http://schemas.openxmlformats.org/officeDocument/2006/math" xmlns:v="urn:schemas-microsoft-com:vml" xmlns:wp14="http://schemas.microsoft.com/office/word/2010/wordprocessingDrawing" xmlns:wp="http://schemas.openxmlformats.org/drawingml/2006/wordprocessingDrawing" xmlns:w10="urn:schemas-microsoft-com:office:word" xmlns:w="http://schemas.openxmlformats.org/wordprocessingml/2006/main" xmlns:w14="http://schemas.microsoft.com/office/word/2010/wordml" xmlns:w15="http://schemas.microsoft.com/office/word/2012/wordml" xmlns:w16cex="http://schemas.microsoft.com/office/word/2018/wordml/cex" xmlns:w16cid="http://schemas.microsoft.com/office/word/2016/wordml/cid" xmlns:w16="http://schemas.microsoft.com/office/word/2018/wordml" xmlns:w16se="http://schemas.microsoft.com/office/word/2015/wordml/symex" xmlns:wpg="http://schemas.microsoft.com/office/word/2010/wordprocessingGroup" xmlns:wpi="http://schemas.microsoft.com/office/word/2010/wordprocessingInk" xmlns:wne="http://schemas.microsoft.com/office/word/2006/wordml" xmlns:wps="http://schemas.microsoft.com/office/word/2010/wordprocessingShape" mc:Ignorable="w14 w15 w16se w16cid w16 w16cex wp14">
   <w:body>
     <w:p>
       <w:pPr>
@@ -33,9 +33,9 @@
         <w:tblLook w:val="04A0" w:firstRow="1" w:lastRow="0" w:firstColumn="1" w:lastColumn="0" w:noHBand="0" w:noVBand="1"/>
       </w:tblPr>
       <w:tblGrid>
-        <w:gridCol w:w="2425"/>
-        <w:gridCol w:w="3245"/>
-        <w:gridCol w:w="5485"/>
+        <w:gridCol w:w="1909"/>
+        <w:gridCol w:w="1530"/>
+        <w:gridCol w:w="7716"/>
       </w:tblGrid>
       <w:tr>
         <w:tc>
@@ -230,7 +230,199 @@
                 <w:sz w:val="32"/>
                 <w:szCs w:val="32"/>
               </w:rPr>
+              <w:t>Thủ thư cần xem được danh sách các đọc giả đã tạo hồ sơ, in thẻ thư viện và biết được ngày cấp thẻ và ngày hết hạn thẻ thư viện của đọc giả.</w:t>
+            </w:r>
+          </w:p>
+          <w:p>
+            <w:pPr>
+              <w:pStyle w:val="ListParagraph"/>
+              <w:numPr>
+                <w:ilvl w:val="1"/>
+                <w:numId w:val="6"/>
+              </w:numPr>
+              <w:spacing w:line="240" w:lineRule="auto"/>
+              <w:rPr>
+                <w:rFonts w:ascii="Times New Roman" w:hAnsi="Times New Roman" w:cs="Times New Roman"/>
+                <w:sz w:val="32"/>
+                <w:szCs w:val="32"/>
+              </w:rPr>
+            </w:pPr>
+            <w:r>
+              <w:rPr>
+                <w:rFonts w:ascii="Times New Roman" w:hAnsi="Times New Roman" w:cs="Times New Roman"/>
+                <w:sz w:val="32"/>
+                <w:szCs w:val="32"/>
+              </w:rPr>
               <w:t>Là thủ thư, tôi cần form đăng ký thẻ thư viện. Để nhập thông tin đọc giả vào form và tạo thẻ thư viện.</w:t>
+            </w:r>
+          </w:p>
+          <w:p>
+            <w:pPr>
+              <w:pStyle w:val="ListParagraph"/>
+              <w:spacing w:line="240" w:lineRule="auto"/>
+              <w:ind w:left="1080"/>
+              <w:rPr>
+                <w:rFonts w:ascii="Times New Roman" w:hAnsi="Times New Roman" w:cs="Times New Roman"/>
+                <w:sz w:val="32"/>
+                <w:szCs w:val="32"/>
+              </w:rPr>
+            </w:pPr>
+            <w:r>
+              <w:rPr>
+                <w:noProof/>
+              </w:rPr>
+              <w:drawing>
+                <wp:inline distT="0" distB="0" distL="0" distR="0" wp14:anchorId="39FDDA0A" wp14:editId="5AA27884">
+                  <wp:extent cx="4076190" cy="2647619"/>
+                  <wp:effectExtent l="0" t="0" r="635" b="635"/>
+                  <wp:docPr id="3" name="Picture 3"/>
+                  <wp:cNvGraphicFramePr>
+                    <a:graphicFrameLocks xmlns:a="http://schemas.openxmlformats.org/drawingml/2006/main" noChangeAspect="1"/>
+                  </wp:cNvGraphicFramePr>
+                  <a:graphic xmlns:a="http://schemas.openxmlformats.org/drawingml/2006/main">
+                    <a:graphicData uri="http://schemas.openxmlformats.org/drawingml/2006/picture">
+                      <pic:pic xmlns:pic="http://schemas.openxmlformats.org/drawingml/2006/picture">
+                        <pic:nvPicPr>
+                          <pic:cNvPr id="1" name=""/>
+                          <pic:cNvPicPr/>
+                        </pic:nvPicPr>
+                        <pic:blipFill>
+                          <a:blip r:embed="rId6"/>
+                          <a:stretch>
+                            <a:fillRect/>
+                          </a:stretch>
+                        </pic:blipFill>
+                        <pic:spPr>
+                          <a:xfrm>
+                            <a:off x="0" y="0"/>
+                            <a:ext cx="4076190" cy="2647619"/>
+                          </a:xfrm>
+                          <a:prstGeom prst="rect">
+                            <a:avLst/>
+                          </a:prstGeom>
+                        </pic:spPr>
+                      </pic:pic>
+                    </a:graphicData>
+                  </a:graphic>
+                </wp:inline>
+              </w:drawing>
+            </w:r>
+          </w:p>
+          <w:p>
+            <w:pPr>
+              <w:pStyle w:val="ListParagraph"/>
+              <w:numPr>
+                <w:ilvl w:val="1"/>
+                <w:numId w:val="6"/>
+              </w:numPr>
+              <w:spacing w:line="240" w:lineRule="auto"/>
+              <w:rPr>
+                <w:rFonts w:ascii="Times New Roman" w:hAnsi="Times New Roman" w:cs="Times New Roman"/>
+                <w:sz w:val="32"/>
+                <w:szCs w:val="32"/>
+              </w:rPr>
+            </w:pPr>
+            <w:r>
+              <w:rPr>
+                <w:rFonts w:ascii="Times New Roman" w:hAnsi="Times New Roman" w:cs="Times New Roman"/>
+                <w:sz w:val="32"/>
+                <w:szCs w:val="32"/>
+              </w:rPr>
+              <w:t>Là thủ thư, tôi cầ</w:t>
+            </w:r>
+            <w:r>
+              <w:rPr>
+                <w:rFonts w:ascii="Times New Roman" w:hAnsi="Times New Roman" w:cs="Times New Roman"/>
+                <w:sz w:val="32"/>
+                <w:szCs w:val="32"/>
+              </w:rPr>
+              <w:t xml:space="preserve">n </w:t>
+            </w:r>
+            <w:r>
+              <w:rPr>
+                <w:rFonts w:ascii="Times New Roman" w:hAnsi="Times New Roman" w:cs="Times New Roman"/>
+                <w:sz w:val="32"/>
+                <w:szCs w:val="32"/>
+              </w:rPr>
+              <w:t xml:space="preserve">xem chi tiết </w:t>
+            </w:r>
+            <w:r>
+              <w:rPr>
+                <w:rFonts w:ascii="Times New Roman" w:hAnsi="Times New Roman" w:cs="Times New Roman"/>
+                <w:sz w:val="32"/>
+                <w:szCs w:val="32"/>
+              </w:rPr>
+              <w:t>đọc giả để theo dõi hoạt độ</w:t>
+            </w:r>
+            <w:r>
+              <w:rPr>
+                <w:rFonts w:ascii="Times New Roman" w:hAnsi="Times New Roman" w:cs="Times New Roman"/>
+                <w:sz w:val="32"/>
+                <w:szCs w:val="32"/>
+              </w:rPr>
+              <w:t xml:space="preserve">ng </w:t>
+            </w:r>
+            <w:r>
+              <w:rPr>
+                <w:rFonts w:ascii="Times New Roman" w:hAnsi="Times New Roman" w:cs="Times New Roman"/>
+                <w:sz w:val="32"/>
+                <w:szCs w:val="32"/>
+              </w:rPr>
+              <w:t>mượ</w:t>
+            </w:r>
+            <w:r>
+              <w:rPr>
+                <w:rFonts w:ascii="Times New Roman" w:hAnsi="Times New Roman" w:cs="Times New Roman"/>
+                <w:sz w:val="32"/>
+                <w:szCs w:val="32"/>
+              </w:rPr>
+              <w:t>n sách của đọc giả thông qua danh sách đọc giả.</w:t>
+            </w:r>
+          </w:p>
+          <w:p>
+            <w:pPr>
+              <w:pStyle w:val="ListParagraph"/>
+              <w:numPr>
+                <w:ilvl w:val="1"/>
+                <w:numId w:val="6"/>
+              </w:numPr>
+              <w:spacing w:line="240" w:lineRule="auto"/>
+              <w:rPr>
+                <w:rFonts w:ascii="Times New Roman" w:hAnsi="Times New Roman" w:cs="Times New Roman"/>
+                <w:sz w:val="32"/>
+                <w:szCs w:val="32"/>
+              </w:rPr>
+            </w:pPr>
+            <w:r>
+              <w:rPr>
+                <w:rFonts w:ascii="Times New Roman" w:hAnsi="Times New Roman" w:cs="Times New Roman"/>
+                <w:sz w:val="32"/>
+                <w:szCs w:val="32"/>
+              </w:rPr>
+              <w:t>Là thủ thư, tôi cần in thẻ thư viện cho đọc giả đã tạo hồ sơ thành công tại quầy.</w:t>
+            </w:r>
+          </w:p>
+          <w:p>
+            <w:pPr>
+              <w:pStyle w:val="ListParagraph"/>
+              <w:numPr>
+                <w:ilvl w:val="1"/>
+                <w:numId w:val="6"/>
+              </w:numPr>
+              <w:spacing w:line="240" w:lineRule="auto"/>
+              <w:rPr>
+                <w:rFonts w:ascii="Times New Roman" w:hAnsi="Times New Roman" w:cs="Times New Roman"/>
+                <w:sz w:val="32"/>
+                <w:szCs w:val="32"/>
+              </w:rPr>
+            </w:pPr>
+            <w:r>
+              <w:rPr>
+                <w:rFonts w:ascii="Times New Roman" w:hAnsi="Times New Roman" w:cs="Times New Roman"/>
+                <w:sz w:val="32"/>
+                <w:szCs w:val="32"/>
+              </w:rPr>
+              <w:t>Là thủ thư, tôi có thẻ xem thông tin hồ sơ của đọc giả</w:t>
             </w:r>
           </w:p>
           <w:p>
@@ -247,14 +439,7 @@
                 <w:szCs w:val="32"/>
               </w:rPr>
             </w:pPr>
-            <w:r>
-              <w:rPr>
-                <w:rFonts w:ascii="Times New Roman" w:hAnsi="Times New Roman" w:cs="Times New Roman"/>
-                <w:sz w:val="32"/>
-                <w:szCs w:val="32"/>
-              </w:rPr>
-              <w:t xml:space="preserve"> </w:t>
-            </w:r>
+            <w:proofErr w:type="gramStart"/>
             <w:r>
               <w:rPr>
                 <w:rFonts w:ascii="Times New Roman" w:hAnsi="Times New Roman" w:cs="Times New Roman"/>
@@ -263,164 +448,38 @@
               </w:rPr>
               <w:t>Note :</w:t>
             </w:r>
-            <w:r>
-              <w:rPr>
-                <w:rFonts w:ascii="Times New Roman" w:hAnsi="Times New Roman" w:cs="Times New Roman"/>
-                <w:sz w:val="32"/>
-                <w:szCs w:val="32"/>
-              </w:rPr>
-              <w:t xml:space="preserve"> Form</w:t>
-            </w:r>
-            <w:r>
-              <w:rPr>
-                <w:rFonts w:ascii="Times New Roman" w:hAnsi="Times New Roman" w:cs="Times New Roman"/>
-                <w:sz w:val="32"/>
-                <w:szCs w:val="32"/>
-              </w:rPr>
-              <w:t xml:space="preserve"> </w:t>
-            </w:r>
-            <w:r>
-              <w:rPr>
-                <w:rFonts w:ascii="Times New Roman" w:hAnsi="Times New Roman" w:cs="Times New Roman"/>
-                <w:sz w:val="32"/>
-                <w:szCs w:val="32"/>
-              </w:rPr>
-              <w:t>Đăng ký thẻ</w:t>
-            </w:r>
-            <w:r>
-              <w:rPr>
-                <w:rFonts w:ascii="Times New Roman" w:hAnsi="Times New Roman" w:cs="Times New Roman"/>
-                <w:sz w:val="32"/>
-                <w:szCs w:val="32"/>
-              </w:rPr>
-              <w:t xml:space="preserve"> : Họ Tên, Ngày Sinh, CMND, Nghề nghiệp, Email, Địa chỉ, Giới tính, Nơi cấp thẻ, SĐT, Ảnh 3x4.</w:t>
-            </w:r>
-            <w:r>
-              <w:rPr>
-                <w:rFonts w:ascii="Times New Roman" w:hAnsi="Times New Roman" w:cs="Times New Roman"/>
-                <w:sz w:val="32"/>
-                <w:szCs w:val="32"/>
-              </w:rPr>
-              <w:t xml:space="preserve"> </w:t>
-            </w:r>
-            <w:r>
-              <w:rPr>
-                <w:rFonts w:ascii="Times New Roman" w:hAnsi="Times New Roman" w:cs="Times New Roman"/>
-                <w:sz w:val="32"/>
-                <w:szCs w:val="32"/>
-              </w:rPr>
-              <w:t xml:space="preserve">Điều kiện : Đọc giả cần xuất trình CMND </w:t>
-            </w:r>
-            <w:r>
-              <w:rPr>
-                <w:rFonts w:ascii="Times New Roman" w:hAnsi="Times New Roman" w:cs="Times New Roman"/>
-                <w:sz w:val="32"/>
-                <w:szCs w:val="32"/>
-              </w:rPr>
-              <w:t>để kiểm tra tính hợp lệ và đồng bộ thông tin với form</w:t>
-            </w:r>
-            <w:r>
-              <w:rPr>
-                <w:rFonts w:ascii="Times New Roman" w:hAnsi="Times New Roman" w:cs="Times New Roman"/>
-                <w:sz w:val="32"/>
-                <w:szCs w:val="32"/>
-              </w:rPr>
-              <w:t xml:space="preserve"> </w:t>
-            </w:r>
-            <w:r>
-              <w:rPr>
-                <w:rFonts w:ascii="Times New Roman" w:hAnsi="Times New Roman" w:cs="Times New Roman"/>
-                <w:sz w:val="32"/>
-                <w:szCs w:val="32"/>
-              </w:rPr>
-              <w:t>Đăng</w:t>
-            </w:r>
-            <w:r>
-              <w:rPr>
-                <w:rFonts w:ascii="Times New Roman" w:hAnsi="Times New Roman" w:cs="Times New Roman"/>
-                <w:sz w:val="32"/>
-                <w:szCs w:val="32"/>
-              </w:rPr>
-              <w:t xml:space="preserve"> ký</w:t>
-            </w:r>
-            <w:r>
-              <w:rPr>
-                <w:rFonts w:ascii="Times New Roman" w:hAnsi="Times New Roman" w:cs="Times New Roman"/>
-                <w:sz w:val="32"/>
-                <w:szCs w:val="32"/>
-              </w:rPr>
-              <w:t>. Khi đó mới được tạo thẻ thư viện.</w:t>
-            </w:r>
-          </w:p>
-          <w:p>
-            <w:pPr>
-              <w:pStyle w:val="ListParagraph"/>
-              <w:numPr>
-                <w:ilvl w:val="1"/>
-                <w:numId w:val="6"/>
-              </w:numPr>
-              <w:spacing w:line="240" w:lineRule="auto"/>
-              <w:rPr>
-                <w:rFonts w:ascii="Times New Roman" w:hAnsi="Times New Roman" w:cs="Times New Roman"/>
-                <w:sz w:val="32"/>
-                <w:szCs w:val="32"/>
-              </w:rPr>
-            </w:pPr>
-            <w:r>
-              <w:rPr>
-                <w:rFonts w:ascii="Times New Roman" w:hAnsi="Times New Roman" w:cs="Times New Roman"/>
-                <w:sz w:val="32"/>
-                <w:szCs w:val="32"/>
-              </w:rPr>
-              <w:t>Là thủ thư, tôi cầ</w:t>
-            </w:r>
-            <w:r>
-              <w:rPr>
-                <w:rFonts w:ascii="Times New Roman" w:hAnsi="Times New Roman" w:cs="Times New Roman"/>
-                <w:sz w:val="32"/>
-                <w:szCs w:val="32"/>
-              </w:rPr>
-              <w:t xml:space="preserve">n </w:t>
-            </w:r>
-            <w:r>
-              <w:rPr>
-                <w:rFonts w:ascii="Times New Roman" w:hAnsi="Times New Roman" w:cs="Times New Roman"/>
-                <w:sz w:val="32"/>
-                <w:szCs w:val="32"/>
-              </w:rPr>
-              <w:t xml:space="preserve">xem chi tiết </w:t>
-            </w:r>
-            <w:r>
-              <w:rPr>
-                <w:rFonts w:ascii="Times New Roman" w:hAnsi="Times New Roman" w:cs="Times New Roman"/>
-                <w:sz w:val="32"/>
-                <w:szCs w:val="32"/>
-              </w:rPr>
-              <w:t>đọc giả để theo dõi hoạt độ</w:t>
-            </w:r>
-            <w:r>
-              <w:rPr>
-                <w:rFonts w:ascii="Times New Roman" w:hAnsi="Times New Roman" w:cs="Times New Roman"/>
-                <w:sz w:val="32"/>
-                <w:szCs w:val="32"/>
-              </w:rPr>
-              <w:t xml:space="preserve">ng </w:t>
-            </w:r>
-            <w:r>
-              <w:rPr>
-                <w:rFonts w:ascii="Times New Roman" w:hAnsi="Times New Roman" w:cs="Times New Roman"/>
-                <w:sz w:val="32"/>
-                <w:szCs w:val="32"/>
-              </w:rPr>
-              <w:t>mượ</w:t>
-            </w:r>
-            <w:r>
-              <w:rPr>
-                <w:rFonts w:ascii="Times New Roman" w:hAnsi="Times New Roman" w:cs="Times New Roman"/>
-                <w:sz w:val="32"/>
-                <w:szCs w:val="32"/>
-              </w:rPr>
-              <w:t>n sách của đọc giả thông qua danh sách đọc giả.</w:t>
+            <w:proofErr w:type="gramEnd"/>
+            <w:r>
+              <w:rPr>
+                <w:rFonts w:ascii="Times New Roman" w:hAnsi="Times New Roman" w:cs="Times New Roman"/>
+                <w:sz w:val="32"/>
+                <w:szCs w:val="32"/>
+              </w:rPr>
+              <w:t xml:space="preserve"> Danh sách đọc giả : </w:t>
+            </w:r>
+            <w:r>
+              <w:rPr>
+                <w:rFonts w:ascii="Times New Roman" w:hAnsi="Times New Roman" w:cs="Times New Roman"/>
+                <w:sz w:val="32"/>
+                <w:szCs w:val="32"/>
+              </w:rPr>
+              <w:t xml:space="preserve">Mã thẻ, </w:t>
+            </w:r>
+            <w:r>
+              <w:rPr>
+                <w:rFonts w:ascii="Times New Roman" w:hAnsi="Times New Roman" w:cs="Times New Roman"/>
+                <w:sz w:val="32"/>
+                <w:szCs w:val="32"/>
+              </w:rPr>
+              <w:t>Họ tên , SĐT</w:t>
+            </w:r>
+            <w:r>
+              <w:rPr>
+                <w:rFonts w:ascii="Times New Roman" w:hAnsi="Times New Roman" w:cs="Times New Roman"/>
+                <w:sz w:val="32"/>
+                <w:szCs w:val="32"/>
+              </w:rPr>
+              <w:t>, Ngày cấp thẻ, Ngày hết hạn thẻ thư viện.</w:t>
             </w:r>
           </w:p>
           <w:p>
@@ -443,48 +502,66 @@
                 <w:sz w:val="32"/>
                 <w:szCs w:val="32"/>
               </w:rPr>
-              <w:t>Note : Danh sách đọc giả : Họ tên , Ngày Sinh, Email, SĐT.</w:t>
-            </w:r>
-          </w:p>
-          <w:p>
-            <w:pPr>
-              <w:pStyle w:val="ListParagraph"/>
-              <w:numPr>
-                <w:ilvl w:val="0"/>
-                <w:numId w:val="12"/>
-              </w:numPr>
-              <w:spacing w:line="240" w:lineRule="auto"/>
-              <w:rPr>
-                <w:rFonts w:ascii="Times New Roman" w:hAnsi="Times New Roman" w:cs="Times New Roman"/>
-                <w:sz w:val="32"/>
-                <w:szCs w:val="32"/>
-              </w:rPr>
-            </w:pPr>
-            <w:r>
-              <w:rPr>
-                <w:rFonts w:ascii="Times New Roman" w:hAnsi="Times New Roman" w:cs="Times New Roman"/>
-                <w:sz w:val="32"/>
-                <w:szCs w:val="32"/>
-              </w:rPr>
-              <w:t>Chi tiết: Ngày giờ mượn, Tên sách, Hạn ngày mượn (20 ngày) , Số lượng sách mượn</w:t>
-            </w:r>
-            <w:r>
-              <w:rPr>
-                <w:rFonts w:ascii="Times New Roman" w:hAnsi="Times New Roman" w:cs="Times New Roman"/>
-                <w:sz w:val="32"/>
-                <w:szCs w:val="32"/>
-              </w:rPr>
-              <w:t>.</w:t>
-            </w:r>
-          </w:p>
-          <w:p>
-            <w:pPr>
-              <w:rPr>
-                <w:rFonts w:ascii="Times New Roman" w:hAnsi="Times New Roman" w:cs="Times New Roman"/>
-                <w:sz w:val="32"/>
-                <w:szCs w:val="32"/>
-              </w:rPr>
-            </w:pPr>
+              <w:t>Chi tiết:</w:t>
+            </w:r>
+            <w:r>
+              <w:rPr>
+                <w:rFonts w:ascii="Times New Roman" w:hAnsi="Times New Roman" w:cs="Times New Roman"/>
+                <w:sz w:val="32"/>
+                <w:szCs w:val="32"/>
+              </w:rPr>
+              <w:t xml:space="preserve"> Mã phiếu mượn, Ngày mượn</w:t>
+            </w:r>
+          </w:p>
+          <w:p>
+            <w:pPr>
+              <w:rPr>
+                <w:rFonts w:ascii="Times New Roman" w:hAnsi="Times New Roman" w:cs="Times New Roman"/>
+                <w:sz w:val="32"/>
+                <w:szCs w:val="32"/>
+              </w:rPr>
+            </w:pPr>
+            <w:r>
+              <w:rPr>
+                <w:noProof/>
+              </w:rPr>
+              <w:lastRenderedPageBreak/>
+              <w:drawing>
+                <wp:inline distT="0" distB="0" distL="0" distR="0" wp14:anchorId="6C63437E" wp14:editId="3721366E">
+                  <wp:extent cx="3161905" cy="1666667"/>
+                  <wp:effectExtent l="0" t="0" r="635" b="0"/>
+                  <wp:docPr id="1" name="Picture 1"/>
+                  <wp:cNvGraphicFramePr>
+                    <a:graphicFrameLocks xmlns:a="http://schemas.openxmlformats.org/drawingml/2006/main" noChangeAspect="1"/>
+                  </wp:cNvGraphicFramePr>
+                  <a:graphic xmlns:a="http://schemas.openxmlformats.org/drawingml/2006/main">
+                    <a:graphicData uri="http://schemas.openxmlformats.org/drawingml/2006/picture">
+                      <pic:pic xmlns:pic="http://schemas.openxmlformats.org/drawingml/2006/picture">
+                        <pic:nvPicPr>
+                          <pic:cNvPr id="1" name=""/>
+                          <pic:cNvPicPr/>
+                        </pic:nvPicPr>
+                        <pic:blipFill>
+                          <a:blip r:embed="rId7"/>
+                          <a:stretch>
+                            <a:fillRect/>
+                          </a:stretch>
+                        </pic:blipFill>
+                        <pic:spPr>
+                          <a:xfrm>
+                            <a:off x="0" y="0"/>
+                            <a:ext cx="3161905" cy="1666667"/>
+                          </a:xfrm>
+                          <a:prstGeom prst="rect">
+                            <a:avLst/>
+                          </a:prstGeom>
+                        </pic:spPr>
+                      </pic:pic>
+                    </a:graphicData>
+                  </a:graphic>
+                </wp:inline>
+              </w:drawing>
+            </w:r>
           </w:p>
           <w:p>
             <w:pPr>
@@ -522,6 +599,7 @@
                 <w:sz w:val="32"/>
                 <w:szCs w:val="32"/>
               </w:rPr>
+              <w:lastRenderedPageBreak/>
               <w:t>Quản lí mượn sách</w:t>
             </w:r>
           </w:p>
@@ -584,23 +662,31 @@
                 <w:sz w:val="32"/>
                 <w:szCs w:val="32"/>
               </w:rPr>
-              <w:t>ượn để in biên lai</w:t>
-            </w:r>
-            <w:r>
-              <w:rPr>
-                <w:rFonts w:ascii="Times New Roman" w:hAnsi="Times New Roman" w:cs="Times New Roman"/>
-                <w:sz w:val="32"/>
-                <w:szCs w:val="32"/>
-              </w:rPr>
-              <w:t xml:space="preserve"> (phiếu mượn)</w:t>
-            </w:r>
-            <w:r>
-              <w:rPr>
-                <w:rFonts w:ascii="Times New Roman" w:hAnsi="Times New Roman" w:cs="Times New Roman"/>
-                <w:sz w:val="32"/>
-                <w:szCs w:val="32"/>
-              </w:rPr>
-              <w:t xml:space="preserve"> mượn sách cho đọc giả</w:t>
+              <w:t xml:space="preserve">ượn để in </w:t>
+            </w:r>
+            <w:r>
+              <w:rPr>
+                <w:rFonts w:ascii="Times New Roman" w:hAnsi="Times New Roman" w:cs="Times New Roman"/>
+                <w:sz w:val="32"/>
+                <w:szCs w:val="32"/>
+              </w:rPr>
+              <w:t xml:space="preserve">phiếu  </w:t>
+            </w:r>
+            <w:r>
+              <w:rPr>
+                <w:rFonts w:ascii="Times New Roman" w:hAnsi="Times New Roman" w:cs="Times New Roman"/>
+                <w:sz w:val="32"/>
+                <w:szCs w:val="32"/>
+              </w:rPr>
+              <w:t xml:space="preserve"> </w:t>
+            </w:r>
+            <w:r>
+              <w:rPr>
+                <w:rFonts w:ascii="Times New Roman" w:hAnsi="Times New Roman" w:cs="Times New Roman"/>
+                <w:sz w:val="32"/>
+                <w:szCs w:val="32"/>
+              </w:rPr>
+              <w:t>mượn sách cho đọc giả</w:t>
             </w:r>
             <w:r>
               <w:rPr>
@@ -716,7 +802,23 @@
                 <w:sz w:val="32"/>
                 <w:szCs w:val="32"/>
               </w:rPr>
-              <w:t>. In biên lai và cập nhật lại kho sách</w:t>
+              <w:t xml:space="preserve">. In </w:t>
+            </w:r>
+            <w:r>
+              <w:rPr>
+                <w:rFonts w:ascii="Times New Roman" w:hAnsi="Times New Roman" w:cs="Times New Roman"/>
+                <w:sz w:val="32"/>
+                <w:szCs w:val="32"/>
+              </w:rPr>
+              <w:t>phiếu mượn</w:t>
+            </w:r>
+            <w:r>
+              <w:rPr>
+                <w:rFonts w:ascii="Times New Roman" w:hAnsi="Times New Roman" w:cs="Times New Roman"/>
+                <w:sz w:val="32"/>
+                <w:szCs w:val="32"/>
+              </w:rPr>
+              <w:t xml:space="preserve"> và cập nhật lại kho sách</w:t>
             </w:r>
             <w:r>
               <w:rPr>
@@ -725,6 +827,58 @@
                 <w:szCs w:val="32"/>
               </w:rPr>
               <w:t>.</w:t>
+            </w:r>
+          </w:p>
+          <w:p>
+            <w:pPr>
+              <w:pStyle w:val="ListParagraph"/>
+              <w:spacing w:line="240" w:lineRule="auto"/>
+              <w:ind w:left="1080"/>
+              <w:rPr>
+                <w:rFonts w:ascii="Times New Roman" w:hAnsi="Times New Roman" w:cs="Times New Roman"/>
+                <w:sz w:val="32"/>
+                <w:szCs w:val="32"/>
+              </w:rPr>
+            </w:pPr>
+            <w:r>
+              <w:rPr>
+                <w:noProof/>
+              </w:rPr>
+              <w:drawing>
+                <wp:inline distT="0" distB="0" distL="0" distR="0" wp14:anchorId="7272A59A" wp14:editId="3347F08B">
+                  <wp:extent cx="3971429" cy="2266667"/>
+                  <wp:effectExtent l="0" t="0" r="0" b="635"/>
+                  <wp:docPr id="4" name="Picture 4"/>
+                  <wp:cNvGraphicFramePr>
+                    <a:graphicFrameLocks xmlns:a="http://schemas.openxmlformats.org/drawingml/2006/main" noChangeAspect="1"/>
+                  </wp:cNvGraphicFramePr>
+                  <a:graphic xmlns:a="http://schemas.openxmlformats.org/drawingml/2006/main">
+                    <a:graphicData uri="http://schemas.openxmlformats.org/drawingml/2006/picture">
+                      <pic:pic xmlns:pic="http://schemas.openxmlformats.org/drawingml/2006/picture">
+                        <pic:nvPicPr>
+                          <pic:cNvPr id="1" name=""/>
+                          <pic:cNvPicPr/>
+                        </pic:nvPicPr>
+                        <pic:blipFill>
+                          <a:blip r:embed="rId8"/>
+                          <a:stretch>
+                            <a:fillRect/>
+                          </a:stretch>
+                        </pic:blipFill>
+                        <pic:spPr>
+                          <a:xfrm>
+                            <a:off x="0" y="0"/>
+                            <a:ext cx="3971429" cy="2266667"/>
+                          </a:xfrm>
+                          <a:prstGeom prst="rect">
+                            <a:avLst/>
+                          </a:prstGeom>
+                        </pic:spPr>
+                      </pic:pic>
+                    </a:graphicData>
+                  </a:graphic>
+                </wp:inline>
+              </w:drawing>
             </w:r>
           </w:p>
           <w:p>
@@ -747,8 +901,23 @@
                 <w:sz w:val="32"/>
                 <w:szCs w:val="32"/>
               </w:rPr>
-              <w:lastRenderedPageBreak/>
-              <w:t>Khi đọc giả mượn sách, thủ thư lập phiếu mượn và in ra biên lai cho đọc giả. Phiếu mượn cần được lưu lại để khi đọc giả trả sách thủ thư lấy thông tin phiếu mượn ra đối chiếu.</w:t>
+              <w:t xml:space="preserve">Khi đọc giả mượn sách, thủ thư lập phiếu mượn và in ra </w:t>
+            </w:r>
+            <w:r>
+              <w:rPr>
+                <w:rFonts w:ascii="Times New Roman" w:hAnsi="Times New Roman" w:cs="Times New Roman"/>
+                <w:sz w:val="32"/>
+                <w:szCs w:val="32"/>
+              </w:rPr>
+              <w:t>phiếu</w:t>
+            </w:r>
+            <w:r>
+              <w:rPr>
+                <w:rFonts w:ascii="Times New Roman" w:hAnsi="Times New Roman" w:cs="Times New Roman"/>
+                <w:sz w:val="32"/>
+                <w:szCs w:val="32"/>
+              </w:rPr>
+              <w:t xml:space="preserve"> cho đọc giả. Phiếu mượn cần được lưu lại để khi đọc giả trả sách thủ thư lấy thông tin phiếu mượn ra đối chiếu.</w:t>
             </w:r>
           </w:p>
           <w:p>
@@ -879,73 +1048,9 @@
                 <w:sz w:val="32"/>
                 <w:szCs w:val="32"/>
               </w:rPr>
+              <w:lastRenderedPageBreak/>
               <w:t>Chỉ được mượn tối đa 5 quyển, chỉ được mượn tối đa 20 ngày. Khi quá hạn phí phạt sẽ là 10.000 đồng/ngày.</w:t>
             </w:r>
-          </w:p>
-          <w:p>
-            <w:pPr>
-              <w:pStyle w:val="ListParagraph"/>
-              <w:numPr>
-                <w:ilvl w:val="0"/>
-                <w:numId w:val="12"/>
-              </w:numPr>
-              <w:spacing w:line="240" w:lineRule="auto"/>
-              <w:rPr>
-                <w:rFonts w:ascii="Times New Roman" w:hAnsi="Times New Roman" w:cs="Times New Roman"/>
-                <w:sz w:val="32"/>
-                <w:szCs w:val="32"/>
-              </w:rPr>
-            </w:pPr>
-            <w:r>
-              <w:rPr>
-                <w:rFonts w:ascii="Times New Roman" w:hAnsi="Times New Roman" w:cs="Times New Roman"/>
-                <w:sz w:val="32"/>
-                <w:szCs w:val="32"/>
-              </w:rPr>
-              <w:t>Note : Form tạo phiếu mượn : Mã thẻ, Mã sách, Tên sá</w:t>
-            </w:r>
-            <w:r>
-              <w:rPr>
-                <w:rFonts w:ascii="Times New Roman" w:hAnsi="Times New Roman" w:cs="Times New Roman"/>
-                <w:sz w:val="32"/>
-                <w:szCs w:val="32"/>
-              </w:rPr>
-              <w:t xml:space="preserve">ch . </w:t>
-            </w:r>
-          </w:p>
-          <w:p>
-            <w:pPr>
-              <w:pStyle w:val="ListParagraph"/>
-              <w:numPr>
-                <w:ilvl w:val="0"/>
-                <w:numId w:val="12"/>
-              </w:numPr>
-              <w:spacing w:line="240" w:lineRule="auto"/>
-              <w:rPr>
-                <w:rFonts w:ascii="Times New Roman" w:hAnsi="Times New Roman" w:cs="Times New Roman"/>
-                <w:sz w:val="32"/>
-                <w:szCs w:val="32"/>
-              </w:rPr>
-            </w:pPr>
-            <w:r>
-              <w:rPr>
-                <w:rFonts w:ascii="Times New Roman" w:hAnsi="Times New Roman" w:cs="Times New Roman"/>
-                <w:sz w:val="32"/>
-                <w:szCs w:val="32"/>
-              </w:rPr>
-              <w:t>Biên lai: Mã biên lai, tên đọc giả, mã thẻ, tên sách, mã sách.</w:t>
-            </w:r>
-          </w:p>
-          <w:p>
-            <w:pPr>
-              <w:pStyle w:val="ListParagraph"/>
-              <w:spacing w:line="240" w:lineRule="auto"/>
-              <w:rPr>
-                <w:rFonts w:ascii="Times New Roman" w:hAnsi="Times New Roman" w:cs="Times New Roman"/>
-                <w:sz w:val="32"/>
-                <w:szCs w:val="32"/>
-              </w:rPr>
-            </w:pPr>
           </w:p>
         </w:tc>
       </w:tr>
@@ -985,12 +1090,6 @@
           </w:tcPr>
           <w:p>
             <w:pPr>
-              <w:pStyle w:val="ListParagraph"/>
-              <w:numPr>
-                <w:ilvl w:val="0"/>
-                <w:numId w:val="8"/>
-              </w:numPr>
-              <w:spacing w:line="240" w:lineRule="auto"/>
               <w:rPr>
                 <w:rFonts w:ascii="Times New Roman" w:hAnsi="Times New Roman" w:cs="Times New Roman"/>
                 <w:sz w:val="32"/>
@@ -1055,7 +1154,23 @@
                 <w:sz w:val="32"/>
                 <w:szCs w:val="32"/>
               </w:rPr>
-              <w:t>hi đọc giả trả sách, thủ thư cần kiểm tra biên lai (Phiếu mượn) của đọc giả để đối chiếu với Phiếu mượn đã được lưu thông qua mã phiếu mượn. Thủ thư kiểm tra sách trả có khớp với thông tin với phiếu mượn hay không.</w:t>
+              <w:t xml:space="preserve">hi đọc giả trả sách, thủ thư cần kiểm tra </w:t>
+            </w:r>
+            <w:r>
+              <w:rPr>
+                <w:rFonts w:ascii="Times New Roman" w:hAnsi="Times New Roman" w:cs="Times New Roman"/>
+                <w:sz w:val="32"/>
+                <w:szCs w:val="32"/>
+              </w:rPr>
+              <w:t>phiếu mượn</w:t>
+            </w:r>
+            <w:r>
+              <w:rPr>
+                <w:rFonts w:ascii="Times New Roman" w:hAnsi="Times New Roman" w:cs="Times New Roman"/>
+                <w:sz w:val="32"/>
+                <w:szCs w:val="32"/>
+              </w:rPr>
+              <w:t xml:space="preserve"> của đọc giả để đối chiếu với Phiếu mượn đã được lưu thông qua mã phiếu mượn. Thủ thư kiểm tra sách trả có khớp với thông tin với phiếu mượn hay không.</w:t>
             </w:r>
           </w:p>
           <w:p>
@@ -1078,8 +1193,23 @@
                 <w:sz w:val="32"/>
                 <w:szCs w:val="32"/>
               </w:rPr>
-              <w:lastRenderedPageBreak/>
-              <w:t>Khi đọc giả trả sách, thủ thư đối chiếu biên lai của đọc giả với thông tin Phiếu mượn lưu trong hệ thống: tiền cọc sẽ trả theo số ngày mượn (phí cọc mượn sách – 1.000 đồng/ngày = tiền cọc sẽ trả).</w:t>
+              <w:t xml:space="preserve">Khi đọc giả trả sách, thủ thư đối chiếu </w:t>
+            </w:r>
+            <w:r>
+              <w:rPr>
+                <w:rFonts w:ascii="Times New Roman" w:hAnsi="Times New Roman" w:cs="Times New Roman"/>
+                <w:sz w:val="32"/>
+                <w:szCs w:val="32"/>
+              </w:rPr>
+              <w:t>phiếu mượn</w:t>
+            </w:r>
+            <w:r>
+              <w:rPr>
+                <w:rFonts w:ascii="Times New Roman" w:hAnsi="Times New Roman" w:cs="Times New Roman"/>
+                <w:sz w:val="32"/>
+                <w:szCs w:val="32"/>
+              </w:rPr>
+              <w:t xml:space="preserve"> của đọc giả với thông tin Phiếu mượn lưu trong hệ thống: tiền cọc sẽ trả theo số ngày mượn (phí cọc mượn sách – 1.000 đồng/ngày = tiền cọc sẽ trả).</w:t>
             </w:r>
           </w:p>
           <w:p>
@@ -1194,7 +1324,6 @@
                 <w:sz w:val="32"/>
                 <w:szCs w:val="32"/>
               </w:rPr>
-              <w:lastRenderedPageBreak/>
               <w:t>Đăng nhập</w:t>
             </w:r>
           </w:p>
@@ -1205,12 +1334,6 @@
           </w:tcPr>
           <w:p>
             <w:pPr>
-              <w:pStyle w:val="ListParagraph"/>
-              <w:numPr>
-                <w:ilvl w:val="0"/>
-                <w:numId w:val="8"/>
-              </w:numPr>
-              <w:spacing w:line="240" w:lineRule="auto"/>
               <w:rPr>
                 <w:rFonts w:ascii="Times New Roman" w:hAnsi="Times New Roman" w:cs="Times New Roman"/>
                 <w:sz w:val="32"/>
@@ -1291,12 +1414,6 @@
           </w:tcPr>
           <w:p>
             <w:pPr>
-              <w:pStyle w:val="ListParagraph"/>
-              <w:numPr>
-                <w:ilvl w:val="0"/>
-                <w:numId w:val="8"/>
-              </w:numPr>
-              <w:spacing w:line="240" w:lineRule="auto"/>
               <w:rPr>
                 <w:rFonts w:ascii="Times New Roman" w:hAnsi="Times New Roman" w:cs="Times New Roman"/>
                 <w:sz w:val="32"/>
@@ -1360,16 +1477,7 @@
                 <w:sz w:val="32"/>
                 <w:szCs w:val="32"/>
               </w:rPr>
-              <w:t xml:space="preserve">Mỗi cuốn sách được phân theo chủ đề sẽ có thứ tự khi nhập. ví dụ như chủ đề Khoa học có 2 </w:t>
-            </w:r>
-            <w:r>
-              <w:rPr>
-                <w:rFonts w:ascii="Times New Roman" w:hAnsi="Times New Roman" w:cs="Times New Roman"/>
-                <w:sz w:val="32"/>
-                <w:szCs w:val="32"/>
-              </w:rPr>
-              <w:lastRenderedPageBreak/>
-              <w:t>quyển sách mới nhập = KH0001, KH0002.</w:t>
+              <w:t>Mỗi cuốn sách được phân theo chủ đề sẽ có thứ tự khi nhập. ví dụ như chủ đề Khoa học có 2 quyển sách mới nhập = KH0001, KH0002.</w:t>
             </w:r>
           </w:p>
           <w:p>
@@ -1392,6 +1500,7 @@
                 <w:sz w:val="32"/>
                 <w:szCs w:val="32"/>
               </w:rPr>
+              <w:lastRenderedPageBreak/>
               <w:t>Thủ thư cần tra cứu được sách dựa theo tên sách, theo chủ đề, theo tác giả.</w:t>
             </w:r>
           </w:p>
@@ -1433,12 +1542,6 @@
           </w:tcPr>
           <w:p>
             <w:pPr>
-              <w:pStyle w:val="ListParagraph"/>
-              <w:numPr>
-                <w:ilvl w:val="0"/>
-                <w:numId w:val="8"/>
-              </w:numPr>
-              <w:spacing w:line="240" w:lineRule="auto"/>
               <w:rPr>
                 <w:rFonts w:ascii="Times New Roman" w:hAnsi="Times New Roman" w:cs="Times New Roman"/>
                 <w:sz w:val="32"/>
@@ -1654,13 +1757,23 @@
                 <w:szCs w:val="32"/>
               </w:rPr>
             </w:pPr>
-            <w:r>
-              <w:rPr>
-                <w:rFonts w:ascii="Times New Roman" w:hAnsi="Times New Roman" w:cs="Times New Roman"/>
-                <w:sz w:val="32"/>
-                <w:szCs w:val="32"/>
-              </w:rPr>
-              <w:t xml:space="preserve">Note : Form nhập sách : </w:t>
+            <w:proofErr w:type="gramStart"/>
+            <w:r>
+              <w:rPr>
+                <w:rFonts w:ascii="Times New Roman" w:hAnsi="Times New Roman" w:cs="Times New Roman"/>
+                <w:sz w:val="32"/>
+                <w:szCs w:val="32"/>
+              </w:rPr>
+              <w:t>Note :</w:t>
+            </w:r>
+            <w:proofErr w:type="gramEnd"/>
+            <w:r>
+              <w:rPr>
+                <w:rFonts w:ascii="Times New Roman" w:hAnsi="Times New Roman" w:cs="Times New Roman"/>
+                <w:sz w:val="32"/>
+                <w:szCs w:val="32"/>
+              </w:rPr>
+              <w:t xml:space="preserve"> Form nhập sách : </w:t>
             </w:r>
             <w:r>
               <w:rPr>
@@ -1701,36 +1814,23 @@
                 <w:szCs w:val="32"/>
               </w:rPr>
             </w:pPr>
-            <w:r>
-              <w:rPr>
-                <w:rFonts w:ascii="Times New Roman" w:hAnsi="Times New Roman" w:cs="Times New Roman"/>
-                <w:sz w:val="32"/>
-                <w:szCs w:val="32"/>
-              </w:rPr>
-              <w:t>Note : MÃ SÁCH : Chữ cái đầu của mỗi từ trong Tên Sách.</w:t>
-            </w:r>
-          </w:p>
-          <w:p>
-            <w:pPr>
-              <w:pStyle w:val="ListParagraph"/>
-              <w:numPr>
-                <w:ilvl w:val="1"/>
-                <w:numId w:val="6"/>
-              </w:numPr>
-              <w:spacing w:line="240" w:lineRule="auto"/>
-              <w:rPr>
-                <w:rFonts w:ascii="Times New Roman" w:hAnsi="Times New Roman" w:cs="Times New Roman"/>
-                <w:sz w:val="32"/>
-                <w:szCs w:val="32"/>
-              </w:rPr>
-            </w:pPr>
-            <w:r>
-              <w:rPr>
-                <w:rFonts w:ascii="Times New Roman" w:hAnsi="Times New Roman" w:cs="Times New Roman"/>
-                <w:sz w:val="32"/>
-                <w:szCs w:val="32"/>
-              </w:rPr>
-              <w:t>Là thủ thư, tôi cần xác thư</w:t>
+            <w:proofErr w:type="gramStart"/>
+            <w:r>
+              <w:rPr>
+                <w:rFonts w:ascii="Times New Roman" w:hAnsi="Times New Roman" w:cs="Times New Roman"/>
+                <w:sz w:val="32"/>
+                <w:szCs w:val="32"/>
+              </w:rPr>
+              <w:t>Note :</w:t>
+            </w:r>
+            <w:proofErr w:type="gramEnd"/>
+            <w:r>
+              <w:rPr>
+                <w:rFonts w:ascii="Times New Roman" w:hAnsi="Times New Roman" w:cs="Times New Roman"/>
+                <w:sz w:val="32"/>
+                <w:szCs w:val="32"/>
+              </w:rPr>
+              <w:t xml:space="preserve"> MÃ SÁCH : Chữ cái đầu của mỗi từ trong Tên Sách.</w:t>
             </w:r>
           </w:p>
         </w:tc>
@@ -1770,25 +1870,28 @@
           </w:tcPr>
           <w:p>
             <w:pPr>
-              <w:pStyle w:val="ListParagraph"/>
-              <w:numPr>
-                <w:ilvl w:val="0"/>
-                <w:numId w:val="8"/>
-              </w:numPr>
-              <w:spacing w:line="240" w:lineRule="auto"/>
-              <w:rPr>
-                <w:rFonts w:ascii="Times New Roman" w:hAnsi="Times New Roman" w:cs="Times New Roman"/>
-                <w:sz w:val="32"/>
-                <w:szCs w:val="32"/>
-              </w:rPr>
-            </w:pPr>
-            <w:r>
-              <w:rPr>
-                <w:rFonts w:ascii="Times New Roman" w:hAnsi="Times New Roman" w:cs="Times New Roman"/>
-                <w:sz w:val="32"/>
-                <w:szCs w:val="32"/>
-              </w:rPr>
-              <w:t>Lập phiếu nhập sách định kỳ mỗi tháng dựa vào thống kê số lượng sách cần nhập để gửi cho nhà cung cấp phản hồi đơn đặt hàng lại cho thủ thư chuẩn bị ngân sách chi trả</w:t>
+              <w:rPr>
+                <w:rFonts w:ascii="Times New Roman" w:hAnsi="Times New Roman" w:cs="Times New Roman"/>
+                <w:sz w:val="32"/>
+                <w:szCs w:val="32"/>
+              </w:rPr>
+            </w:pPr>
+            <w:r>
+              <w:rPr>
+                <w:rFonts w:ascii="Times New Roman" w:hAnsi="Times New Roman" w:cs="Times New Roman"/>
+                <w:sz w:val="32"/>
+                <w:szCs w:val="32"/>
+              </w:rPr>
+              <w:t xml:space="preserve">Lập phiếu nhập sách định kỳ mỗi tháng dựa vào thống kê số lượng sách cần nhập để gửi cho nhà cung cấp phản hồi đơn đặt hàng lại cho thủ thư chuẩn bị </w:t>
+            </w:r>
+            <w:r>
+              <w:rPr>
+                <w:rFonts w:ascii="Times New Roman" w:hAnsi="Times New Roman" w:cs="Times New Roman"/>
+                <w:sz w:val="32"/>
+                <w:szCs w:val="32"/>
+              </w:rPr>
+              <w:lastRenderedPageBreak/>
+              <w:t>ngân sách chi trả</w:t>
             </w:r>
           </w:p>
         </w:tc>
@@ -1816,6 +1919,7 @@
                 <w:sz w:val="32"/>
                 <w:szCs w:val="32"/>
               </w:rPr>
+              <w:lastRenderedPageBreak/>
               <w:t>Là thủ thư, tôi cần lập phiếu nhập sách để gửi yêu cầu mua sách với nhà cung cấp.</w:t>
             </w:r>
           </w:p>
@@ -1915,7 +2019,6 @@
                 <w:sz w:val="32"/>
                 <w:szCs w:val="32"/>
               </w:rPr>
-              <w:lastRenderedPageBreak/>
               <w:t>Thố</w:t>
             </w:r>
             <w:r>
@@ -1934,12 +2037,6 @@
           </w:tcPr>
           <w:p>
             <w:pPr>
-              <w:pStyle w:val="ListParagraph"/>
-              <w:numPr>
-                <w:ilvl w:val="0"/>
-                <w:numId w:val="8"/>
-              </w:numPr>
-              <w:spacing w:line="240" w:lineRule="auto"/>
               <w:rPr>
                 <w:rFonts w:ascii="Times New Roman" w:hAnsi="Times New Roman" w:cs="Times New Roman"/>
                 <w:sz w:val="32"/>
@@ -1957,12 +2054,6 @@
           </w:p>
           <w:p>
             <w:pPr>
-              <w:pStyle w:val="ListParagraph"/>
-              <w:numPr>
-                <w:ilvl w:val="0"/>
-                <w:numId w:val="8"/>
-              </w:numPr>
-              <w:spacing w:line="240" w:lineRule="auto"/>
               <w:rPr>
                 <w:rFonts w:ascii="Times New Roman" w:hAnsi="Times New Roman" w:cs="Times New Roman"/>
                 <w:sz w:val="32"/>
@@ -1980,12 +2071,6 @@
           </w:p>
           <w:p>
             <w:pPr>
-              <w:pStyle w:val="ListParagraph"/>
-              <w:numPr>
-                <w:ilvl w:val="0"/>
-                <w:numId w:val="8"/>
-              </w:numPr>
-              <w:spacing w:line="240" w:lineRule="auto"/>
               <w:rPr>
                 <w:rFonts w:ascii="Times New Roman" w:hAnsi="Times New Roman" w:cs="Times New Roman"/>
                 <w:sz w:val="32"/>
@@ -2003,12 +2088,6 @@
           </w:p>
           <w:p>
             <w:pPr>
-              <w:pStyle w:val="ListParagraph"/>
-              <w:numPr>
-                <w:ilvl w:val="0"/>
-                <w:numId w:val="8"/>
-              </w:numPr>
-              <w:spacing w:line="240" w:lineRule="auto"/>
               <w:rPr>
                 <w:rFonts w:ascii="Times New Roman" w:hAnsi="Times New Roman" w:cs="Times New Roman"/>
                 <w:sz w:val="32"/>
@@ -2103,7 +2182,25 @@
                 <w:sz w:val="32"/>
                 <w:szCs w:val="32"/>
               </w:rPr>
-              <w:t>Là thủ thư, tôi cần thống kê số sách đang được mượn để bổ trợ cho việc thống kê sách hiện có ,sách cần nhập và phục vụ cho dịch vụ mượn sách về nhà tại thư viện bằng bảng thống kê số sách được mượ</w:t>
+              <w:t xml:space="preserve">Là thủ thư, tôi cần thống kê số sách đang được mượn để bổ trợ cho việc thống kê sách hiện </w:t>
+            </w:r>
+            <w:proofErr w:type="gramStart"/>
+            <w:r>
+              <w:rPr>
+                <w:rFonts w:ascii="Times New Roman" w:hAnsi="Times New Roman" w:cs="Times New Roman"/>
+                <w:sz w:val="32"/>
+                <w:szCs w:val="32"/>
+              </w:rPr>
+              <w:t>có ,sách</w:t>
+            </w:r>
+            <w:proofErr w:type="gramEnd"/>
+            <w:r>
+              <w:rPr>
+                <w:rFonts w:ascii="Times New Roman" w:hAnsi="Times New Roman" w:cs="Times New Roman"/>
+                <w:sz w:val="32"/>
+                <w:szCs w:val="32"/>
+              </w:rPr>
+              <w:t xml:space="preserve"> cần nhập và phục vụ cho dịch vụ mượn sách về nhà tại thư viện bằng bảng thống kê số sách được mượ</w:t>
             </w:r>
             <w:r>
               <w:rPr>
@@ -2174,57 +2271,27 @@
           </w:tcPr>
           <w:p>
             <w:pPr>
-              <w:pStyle w:val="ListParagraph"/>
-              <w:numPr>
-                <w:ilvl w:val="0"/>
-                <w:numId w:val="8"/>
-              </w:numPr>
-              <w:spacing w:line="240" w:lineRule="auto"/>
-              <w:rPr>
-                <w:rFonts w:ascii="Times New Roman" w:hAnsi="Times New Roman" w:cs="Times New Roman"/>
-                <w:sz w:val="32"/>
-                <w:szCs w:val="32"/>
-              </w:rPr>
-            </w:pPr>
-            <w:r>
-              <w:rPr>
-                <w:rFonts w:ascii="Times New Roman" w:hAnsi="Times New Roman" w:cs="Times New Roman"/>
-                <w:sz w:val="32"/>
-                <w:szCs w:val="32"/>
-              </w:rPr>
-              <w:t>Cho phép thủ thư</w:t>
-            </w:r>
-            <w:r>
-              <w:rPr>
-                <w:rFonts w:ascii="Times New Roman" w:hAnsi="Times New Roman" w:cs="Times New Roman"/>
-                <w:sz w:val="32"/>
-                <w:szCs w:val="32"/>
-              </w:rPr>
-              <w:t xml:space="preserve"> </w:t>
-            </w:r>
-            <w:r>
-              <w:rPr>
-                <w:rFonts w:ascii="Times New Roman" w:hAnsi="Times New Roman" w:cs="Times New Roman"/>
-                <w:sz w:val="32"/>
-                <w:szCs w:val="32"/>
-              </w:rPr>
-              <w:t>lập ra danh sách</w:t>
-            </w:r>
-            <w:r>
-              <w:rPr>
-                <w:rFonts w:ascii="Times New Roman" w:hAnsi="Times New Roman" w:cs="Times New Roman"/>
-                <w:sz w:val="32"/>
-                <w:szCs w:val="32"/>
-              </w:rPr>
-              <w:t xml:space="preserve"> các tài liệu cần thanh lí trong quá trình kiểm kê</w:t>
-            </w:r>
-            <w:r>
-              <w:rPr>
-                <w:rFonts w:ascii="Times New Roman" w:hAnsi="Times New Roman" w:cs="Times New Roman"/>
-                <w:sz w:val="32"/>
-                <w:szCs w:val="32"/>
-              </w:rPr>
-              <w:t xml:space="preserve"> và xử lý các TL thanh lý trong CSDL của hệ thống. Lưu trữ các TL thanh lý vào danh mục </w:t>
+              <w:rPr>
+                <w:rFonts w:ascii="Times New Roman" w:hAnsi="Times New Roman" w:cs="Times New Roman"/>
+                <w:sz w:val="32"/>
+                <w:szCs w:val="32"/>
+              </w:rPr>
+            </w:pPr>
+            <w:r>
+              <w:rPr>
+                <w:rFonts w:ascii="Times New Roman" w:hAnsi="Times New Roman" w:cs="Times New Roman"/>
+                <w:sz w:val="32"/>
+                <w:szCs w:val="32"/>
+              </w:rPr>
+              <w:t>Thủ thư ghi chép các tài liệu cần thanh lí trong quá trình kiểm kê hoặc đối với các tài liệ</w:t>
+            </w:r>
+            <w:r>
+              <w:rPr>
+                <w:rFonts w:ascii="Times New Roman" w:hAnsi="Times New Roman" w:cs="Times New Roman"/>
+                <w:sz w:val="32"/>
+                <w:szCs w:val="32"/>
+              </w:rPr>
+              <w:t xml:space="preserve">u có trong phiếu mượn bị mất, hư hỏng nặng hoặc </w:t>
             </w:r>
             <w:r>
               <w:rPr>
@@ -2233,7 +2300,7 @@
                 <w:szCs w:val="32"/>
               </w:rPr>
               <w:lastRenderedPageBreak/>
-              <w:t>riêng trong hệ thống.</w:t>
+              <w:t xml:space="preserve">đối với các tài liệu cũ, lạc hậu. </w:t>
             </w:r>
           </w:p>
         </w:tc>
@@ -2262,39 +2329,41 @@
                 <w:szCs w:val="32"/>
               </w:rPr>
               <w:lastRenderedPageBreak/>
-              <w:t>Là thủ thư, tôi cần lậ</w:t>
-            </w:r>
-            <w:r>
-              <w:rPr>
-                <w:rFonts w:ascii="Times New Roman" w:hAnsi="Times New Roman" w:cs="Times New Roman"/>
-                <w:sz w:val="32"/>
-                <w:szCs w:val="32"/>
-              </w:rPr>
-              <w:t>p ra danh mục</w:t>
-            </w:r>
-            <w:r>
-              <w:rPr>
-                <w:rFonts w:ascii="Times New Roman" w:hAnsi="Times New Roman" w:cs="Times New Roman"/>
-                <w:sz w:val="32"/>
-                <w:szCs w:val="32"/>
-              </w:rPr>
-              <w:t xml:space="preserve"> tài liệu cần đượ</w:t>
-            </w:r>
-            <w:r>
-              <w:rPr>
-                <w:rFonts w:ascii="Times New Roman" w:hAnsi="Times New Roman" w:cs="Times New Roman"/>
-                <w:sz w:val="32"/>
-                <w:szCs w:val="32"/>
-              </w:rPr>
-              <w:t xml:space="preserve">c thanh lý  </w:t>
-            </w:r>
-            <w:r>
-              <w:rPr>
-                <w:rFonts w:ascii="Times New Roman" w:hAnsi="Times New Roman" w:cs="Times New Roman"/>
-                <w:sz w:val="32"/>
-                <w:szCs w:val="32"/>
-              </w:rPr>
-              <w:t>bằng cách nhậ</w:t>
+              <w:t>Là thủ thư, tôi cần lập ra danh sách tài liệu cần đượ</w:t>
+            </w:r>
+            <w:r>
+              <w:rPr>
+                <w:rFonts w:ascii="Times New Roman" w:hAnsi="Times New Roman" w:cs="Times New Roman"/>
+                <w:sz w:val="32"/>
+                <w:szCs w:val="32"/>
+              </w:rPr>
+              <w:t xml:space="preserve">c thanh </w:t>
+            </w:r>
+            <w:proofErr w:type="gramStart"/>
+            <w:r>
+              <w:rPr>
+                <w:rFonts w:ascii="Times New Roman" w:hAnsi="Times New Roman" w:cs="Times New Roman"/>
+                <w:sz w:val="32"/>
+                <w:szCs w:val="32"/>
+              </w:rPr>
+              <w:t xml:space="preserve">lý  </w:t>
+            </w:r>
+            <w:r>
+              <w:rPr>
+                <w:rFonts w:ascii="Times New Roman" w:hAnsi="Times New Roman" w:cs="Times New Roman"/>
+                <w:sz w:val="32"/>
+                <w:szCs w:val="32"/>
+              </w:rPr>
+              <w:t>bằng</w:t>
+            </w:r>
+            <w:proofErr w:type="gramEnd"/>
+            <w:r>
+              <w:rPr>
+                <w:rFonts w:ascii="Times New Roman" w:hAnsi="Times New Roman" w:cs="Times New Roman"/>
+                <w:sz w:val="32"/>
+                <w:szCs w:val="32"/>
+              </w:rPr>
+              <w:t xml:space="preserve"> cách nhậ</w:t>
             </w:r>
             <w:r>
               <w:rPr>
@@ -2335,29 +2404,23 @@
                 <w:szCs w:val="32"/>
               </w:rPr>
             </w:pPr>
-            <w:r>
-              <w:rPr>
-                <w:rFonts w:ascii="Times New Roman" w:hAnsi="Times New Roman" w:cs="Times New Roman"/>
-                <w:sz w:val="32"/>
-                <w:szCs w:val="32"/>
-              </w:rPr>
-              <w:t xml:space="preserve">Note : Danh </w:t>
-            </w:r>
-            <w:r>
-              <w:rPr>
-                <w:rFonts w:ascii="Times New Roman" w:hAnsi="Times New Roman" w:cs="Times New Roman"/>
-                <w:sz w:val="32"/>
-                <w:szCs w:val="32"/>
-              </w:rPr>
-              <w:t xml:space="preserve">mục </w:t>
-            </w:r>
-            <w:r>
-              <w:rPr>
-                <w:rFonts w:ascii="Times New Roman" w:hAnsi="Times New Roman" w:cs="Times New Roman"/>
-                <w:sz w:val="32"/>
-                <w:szCs w:val="32"/>
-              </w:rPr>
-              <w:t>TL thanh lý :</w:t>
+            <w:proofErr w:type="gramStart"/>
+            <w:r>
+              <w:rPr>
+                <w:rFonts w:ascii="Times New Roman" w:hAnsi="Times New Roman" w:cs="Times New Roman"/>
+                <w:sz w:val="32"/>
+                <w:szCs w:val="32"/>
+              </w:rPr>
+              <w:t>Note :</w:t>
+            </w:r>
+            <w:proofErr w:type="gramEnd"/>
+            <w:r>
+              <w:rPr>
+                <w:rFonts w:ascii="Times New Roman" w:hAnsi="Times New Roman" w:cs="Times New Roman"/>
+                <w:sz w:val="32"/>
+                <w:szCs w:val="32"/>
+              </w:rPr>
+              <w:t xml:space="preserve"> Danh sách TL thanh lý :</w:t>
             </w:r>
             <w:r>
               <w:rPr>
@@ -2398,22 +2461,23 @@
                 <w:szCs w:val="32"/>
               </w:rPr>
             </w:pPr>
-            <w:r>
-              <w:rPr>
-                <w:rFonts w:ascii="Times New Roman" w:hAnsi="Times New Roman" w:cs="Times New Roman"/>
-                <w:sz w:val="32"/>
-                <w:szCs w:val="32"/>
-              </w:rPr>
-              <w:t xml:space="preserve">Note : Trường hợp cần thanh lý TL : Hư hỏng về mặt vật lý, TL thừa bản, TL sau 5 năm xuất bản, TL bị </w:t>
-            </w:r>
-            <w:r>
-              <w:rPr>
-                <w:rFonts w:ascii="Times New Roman" w:hAnsi="Times New Roman" w:cs="Times New Roman"/>
-                <w:sz w:val="32"/>
-                <w:szCs w:val="32"/>
-              </w:rPr>
-              <w:lastRenderedPageBreak/>
-              <w:t>mất trong quá trình phục vụ đọc giả.</w:t>
+            <w:proofErr w:type="gramStart"/>
+            <w:r>
+              <w:rPr>
+                <w:rFonts w:ascii="Times New Roman" w:hAnsi="Times New Roman" w:cs="Times New Roman"/>
+                <w:sz w:val="32"/>
+                <w:szCs w:val="32"/>
+              </w:rPr>
+              <w:t>Note :</w:t>
+            </w:r>
+            <w:proofErr w:type="gramEnd"/>
+            <w:r>
+              <w:rPr>
+                <w:rFonts w:ascii="Times New Roman" w:hAnsi="Times New Roman" w:cs="Times New Roman"/>
+                <w:sz w:val="32"/>
+                <w:szCs w:val="32"/>
+              </w:rPr>
+              <w:t xml:space="preserve"> Trường hợp cần thanh lý TL : Hư hỏng về mặt vật lý, TL thừa bản, TL sau 5 năm xuất bản, TL bị mất trong quá trình phục vụ đọc giả.</w:t>
             </w:r>
           </w:p>
           <w:p>
@@ -2436,23 +2500,7 @@
                 <w:sz w:val="32"/>
                 <w:szCs w:val="32"/>
               </w:rPr>
-              <w:t xml:space="preserve">Là thủ thư, tôi cần danh </w:t>
-            </w:r>
-            <w:r>
-              <w:rPr>
-                <w:rFonts w:ascii="Times New Roman" w:hAnsi="Times New Roman" w:cs="Times New Roman"/>
-                <w:sz w:val="32"/>
-                <w:szCs w:val="32"/>
-              </w:rPr>
-              <w:t>mục</w:t>
-            </w:r>
-            <w:r>
-              <w:rPr>
-                <w:rFonts w:ascii="Times New Roman" w:hAnsi="Times New Roman" w:cs="Times New Roman"/>
-                <w:sz w:val="32"/>
-                <w:szCs w:val="32"/>
-              </w:rPr>
-              <w:t xml:space="preserve"> thanh lý để đối chiếu </w:t>
+              <w:t xml:space="preserve">Là thủ thư, tôi cần danh sách thanh lý để đối chiếu </w:t>
             </w:r>
             <w:r>
               <w:rPr>
@@ -2509,13 +2557,23 @@
                 <w:szCs w:val="32"/>
               </w:rPr>
             </w:pPr>
-            <w:r>
-              <w:rPr>
-                <w:rFonts w:ascii="Times New Roman" w:hAnsi="Times New Roman" w:cs="Times New Roman"/>
-                <w:sz w:val="32"/>
-                <w:szCs w:val="32"/>
-              </w:rPr>
-              <w:t>Note : Tiêu chí lựa chọn sách thanh lý :</w:t>
+            <w:proofErr w:type="gramStart"/>
+            <w:r>
+              <w:rPr>
+                <w:rFonts w:ascii="Times New Roman" w:hAnsi="Times New Roman" w:cs="Times New Roman"/>
+                <w:sz w:val="32"/>
+                <w:szCs w:val="32"/>
+              </w:rPr>
+              <w:t>Note :</w:t>
+            </w:r>
+            <w:proofErr w:type="gramEnd"/>
+            <w:r>
+              <w:rPr>
+                <w:rFonts w:ascii="Times New Roman" w:hAnsi="Times New Roman" w:cs="Times New Roman"/>
+                <w:sz w:val="32"/>
+                <w:szCs w:val="32"/>
+              </w:rPr>
+              <w:t xml:space="preserve"> Tiêu chí lựa chọn sách thanh lý :</w:t>
             </w:r>
             <w:r>
               <w:rPr>
@@ -2586,7 +2644,16 @@
                 <w:sz w:val="32"/>
                 <w:szCs w:val="32"/>
               </w:rPr>
-              <w:t xml:space="preserve"> và giữ nguyên mã chủ đề để gán cho những TL mới nhập về</w:t>
+              <w:t xml:space="preserve"> và giữ nguyên mã </w:t>
+            </w:r>
+            <w:r>
+              <w:rPr>
+                <w:rFonts w:ascii="Times New Roman" w:hAnsi="Times New Roman" w:cs="Times New Roman"/>
+                <w:sz w:val="32"/>
+                <w:szCs w:val="32"/>
+              </w:rPr>
+              <w:lastRenderedPageBreak/>
+              <w:t>chủ đề để gán cho những TL mới nhập về</w:t>
             </w:r>
             <w:r>
               <w:rPr>
@@ -2602,39 +2669,7 @@
                 <w:sz w:val="32"/>
                 <w:szCs w:val="32"/>
               </w:rPr>
-              <w:t xml:space="preserve">ng (thủ thư chuyển lại vào kho) và cập nhật trong danh </w:t>
-            </w:r>
-            <w:r>
-              <w:rPr>
-                <w:rFonts w:ascii="Times New Roman" w:hAnsi="Times New Roman" w:cs="Times New Roman"/>
-                <w:sz w:val="32"/>
-                <w:szCs w:val="32"/>
-              </w:rPr>
-              <w:t>mục</w:t>
-            </w:r>
-            <w:r>
-              <w:rPr>
-                <w:rFonts w:ascii="Times New Roman" w:hAnsi="Times New Roman" w:cs="Times New Roman"/>
-                <w:sz w:val="32"/>
-                <w:szCs w:val="32"/>
-              </w:rPr>
-              <w:t xml:space="preserve"> thanh lý (Xóa khỏi danh </w:t>
-            </w:r>
-            <w:r>
-              <w:rPr>
-                <w:rFonts w:ascii="Times New Roman" w:hAnsi="Times New Roman" w:cs="Times New Roman"/>
-                <w:sz w:val="32"/>
-                <w:szCs w:val="32"/>
-              </w:rPr>
-              <w:t>mục</w:t>
-            </w:r>
-            <w:r>
-              <w:rPr>
-                <w:rFonts w:ascii="Times New Roman" w:hAnsi="Times New Roman" w:cs="Times New Roman"/>
-                <w:sz w:val="32"/>
-                <w:szCs w:val="32"/>
-              </w:rPr>
-              <w:t xml:space="preserve"> thanh lý ban đầu)</w:t>
+              <w:t>ng (thủ thư chuyển lại vào kho) và cập nhật trong danh sách thanh lý (Xóa khỏi danh sách thanh lý ban đầu)</w:t>
             </w:r>
             <w:r>
               <w:rPr>
@@ -2665,18 +2700,8 @@
                 <w:sz w:val="32"/>
                 <w:szCs w:val="32"/>
               </w:rPr>
-              <w:t xml:space="preserve">Là thủ thư, tôi cần danh </w:t>
-            </w:r>
-            <w:r>
-              <w:rPr>
-                <w:rFonts w:ascii="Times New Roman" w:hAnsi="Times New Roman" w:cs="Times New Roman"/>
-                <w:sz w:val="32"/>
-                <w:szCs w:val="32"/>
-              </w:rPr>
-              <w:t>mục</w:t>
-            </w:r>
-            <w:bookmarkStart w:id="0" w:name="_GoBack"/>
-            <w:bookmarkEnd w:id="0"/>
+              <w:t>Là thủ thư, tôi cần danh sách</w:t>
+            </w:r>
             <w:r>
               <w:rPr>
                 <w:rFonts w:ascii="Times New Roman" w:hAnsi="Times New Roman" w:cs="Times New Roman"/>
@@ -2691,23 +2716,7 @@
                 <w:sz w:val="32"/>
                 <w:szCs w:val="32"/>
               </w:rPr>
-              <w:t xml:space="preserve"> thanh lí sau khi được phê duyệt lưu trữ vào</w:t>
-            </w:r>
-            <w:r>
-              <w:rPr>
-                <w:rFonts w:ascii="Times New Roman" w:hAnsi="Times New Roman" w:cs="Times New Roman"/>
-                <w:sz w:val="32"/>
-                <w:szCs w:val="32"/>
-              </w:rPr>
-              <w:t xml:space="preserve"> hồ sơ thanh lý trong</w:t>
-            </w:r>
-            <w:r>
-              <w:rPr>
-                <w:rFonts w:ascii="Times New Roman" w:hAnsi="Times New Roman" w:cs="Times New Roman"/>
-                <w:sz w:val="32"/>
-                <w:szCs w:val="32"/>
-              </w:rPr>
-              <w:t xml:space="preserve"> hệ thố</w:t>
+              <w:t xml:space="preserve"> thanh lí sau khi được phê duyệt lưu trữ vào hệ thố</w:t>
             </w:r>
             <w:r>
               <w:rPr>
@@ -2753,8 +2762,8 @@
 </file>
 
 <file path=word/numbering.xml><?xml version="1.0" encoding="utf-8"?>
-<w:numbering xmlns:wpc="http://schemas.microsoft.com/office/word/2010/wordprocessingCanvas" xmlns:mc="http://schemas.openxmlformats.org/markup-compatibility/2006" xmlns:o="urn:schemas-microsoft-com:office:office" xmlns:r="http://schemas.openxmlformats.org/officeDocument/2006/relationships" xmlns:m="http://schemas.openxmlformats.org/officeDocument/2006/math" xmlns:v="urn:schemas-microsoft-com:vml" xmlns:wp14="http://schemas.microsoft.com/office/word/2010/wordprocessingDrawing" xmlns:wp="http://schemas.openxmlformats.org/drawingml/2006/wordprocessingDrawing" xmlns:w10="urn:schemas-microsoft-com:office:word" xmlns:w="http://schemas.openxmlformats.org/wordprocessingml/2006/main" xmlns:w14="http://schemas.microsoft.com/office/word/2010/wordml" xmlns:w15="http://schemas.microsoft.com/office/word/2012/wordml" xmlns:wpg="http://schemas.microsoft.com/office/word/2010/wordprocessingGroup" xmlns:wpi="http://schemas.microsoft.com/office/word/2010/wordprocessingInk" xmlns:wne="http://schemas.microsoft.com/office/word/2006/wordml" xmlns:wps="http://schemas.microsoft.com/office/word/2010/wordprocessingShape" mc:Ignorable="w14 w15 wp14">
-  <w:abstractNum w:abstractNumId="0">
+<w:numbering xmlns:wpc="http://schemas.microsoft.com/office/word/2010/wordprocessingCanvas" xmlns:cx="http://schemas.microsoft.com/office/drawing/2014/chartex" xmlns:cx1="http://schemas.microsoft.com/office/drawing/2015/9/8/chartex" xmlns:cx2="http://schemas.microsoft.com/office/drawing/2015/10/21/chartex" xmlns:cx3="http://schemas.microsoft.com/office/drawing/2016/5/9/chartex" xmlns:cx4="http://schemas.microsoft.com/office/drawing/2016/5/10/chartex" xmlns:cx5="http://schemas.microsoft.com/office/drawing/2016/5/11/chartex" xmlns:cx6="http://schemas.microsoft.com/office/drawing/2016/5/12/chartex" xmlns:cx7="http://schemas.microsoft.com/office/drawing/2016/5/13/chartex" xmlns:cx8="http://schemas.microsoft.com/office/drawing/2016/5/14/chartex" xmlns:mc="http://schemas.openxmlformats.org/markup-compatibility/2006" xmlns:aink="http://schemas.microsoft.com/office/drawing/2016/ink" xmlns:am3d="http://schemas.microsoft.com/office/drawing/2017/model3d" xmlns:o="urn:schemas-microsoft-com:office:office" xmlns:r="http://schemas.openxmlformats.org/officeDocument/2006/relationships" xmlns:m="http://schemas.openxmlformats.org/officeDocument/2006/math" xmlns:v="urn:schemas-microsoft-com:vml" xmlns:wp14="http://schemas.microsoft.com/office/word/2010/wordprocessingDrawing" xmlns:wp="http://schemas.openxmlformats.org/drawingml/2006/wordprocessingDrawing" xmlns:w10="urn:schemas-microsoft-com:office:word" xmlns:w="http://schemas.openxmlformats.org/wordprocessingml/2006/main" xmlns:w14="http://schemas.microsoft.com/office/word/2010/wordml" xmlns:w15="http://schemas.microsoft.com/office/word/2012/wordml" xmlns:w16cex="http://schemas.microsoft.com/office/word/2018/wordml/cex" xmlns:w16cid="http://schemas.microsoft.com/office/word/2016/wordml/cid" xmlns:w16="http://schemas.microsoft.com/office/word/2018/wordml" xmlns:w16se="http://schemas.microsoft.com/office/word/2015/wordml/symex" xmlns:wpg="http://schemas.microsoft.com/office/word/2010/wordprocessingGroup" xmlns:wpi="http://schemas.microsoft.com/office/word/2010/wordprocessingInk" xmlns:wne="http://schemas.microsoft.com/office/word/2006/wordml" xmlns:wps="http://schemas.microsoft.com/office/word/2010/wordprocessingShape" mc:Ignorable="w14 w15 w16se w16cid w16 w16cex wp14">
+  <w:abstractNum w:abstractNumId="0" w15:restartNumberingAfterBreak="0">
     <w:nsid w:val="0573331E"/>
     <w:multiLevelType w:val="multilevel"/>
     <w:tmpl w:val="75C21BA4"/>
@@ -2867,7 +2876,7 @@
       </w:rPr>
     </w:lvl>
   </w:abstractNum>
-  <w:abstractNum w:abstractNumId="1">
+  <w:abstractNum w:abstractNumId="1" w15:restartNumberingAfterBreak="0">
     <w:nsid w:val="0FD75E3C"/>
     <w:multiLevelType w:val="multilevel"/>
     <w:tmpl w:val="B830A9EE"/>
@@ -2980,7 +2989,7 @@
       </w:rPr>
     </w:lvl>
   </w:abstractNum>
-  <w:abstractNum w:abstractNumId="2">
+  <w:abstractNum w:abstractNumId="2" w15:restartNumberingAfterBreak="0">
     <w:nsid w:val="15B5751F"/>
     <w:multiLevelType w:val="multilevel"/>
     <w:tmpl w:val="6BE4740E"/>
@@ -3101,7 +3110,7 @@
       </w:rPr>
     </w:lvl>
   </w:abstractNum>
-  <w:abstractNum w:abstractNumId="3">
+  <w:abstractNum w:abstractNumId="3" w15:restartNumberingAfterBreak="0">
     <w:nsid w:val="22427F26"/>
     <w:multiLevelType w:val="hybridMultilevel"/>
     <w:tmpl w:val="93083C04"/>
@@ -3214,7 +3223,7 @@
       </w:rPr>
     </w:lvl>
   </w:abstractNum>
-  <w:abstractNum w:abstractNumId="4">
+  <w:abstractNum w:abstractNumId="4" w15:restartNumberingAfterBreak="0">
     <w:nsid w:val="2D0B423D"/>
     <w:multiLevelType w:val="hybridMultilevel"/>
     <w:tmpl w:val="A84E32C6"/>
@@ -3327,7 +3336,7 @@
       </w:rPr>
     </w:lvl>
   </w:abstractNum>
-  <w:abstractNum w:abstractNumId="5">
+  <w:abstractNum w:abstractNumId="5" w15:restartNumberingAfterBreak="0">
     <w:nsid w:val="33DF1DE1"/>
     <w:multiLevelType w:val="multilevel"/>
     <w:tmpl w:val="7D1AE2FE"/>
@@ -3421,7 +3430,7 @@
       </w:pPr>
     </w:lvl>
   </w:abstractNum>
-  <w:abstractNum w:abstractNumId="6">
+  <w:abstractNum w:abstractNumId="6" w15:restartNumberingAfterBreak="0">
     <w:nsid w:val="4076238B"/>
     <w:multiLevelType w:val="multilevel"/>
     <w:tmpl w:val="AC7EDBCA"/>
@@ -3507,7 +3516,7 @@
       </w:pPr>
     </w:lvl>
   </w:abstractNum>
-  <w:abstractNum w:abstractNumId="7">
+  <w:abstractNum w:abstractNumId="7" w15:restartNumberingAfterBreak="0">
     <w:nsid w:val="446E7A09"/>
     <w:multiLevelType w:val="hybridMultilevel"/>
     <w:tmpl w:val="D7CAE466"/>
@@ -3593,7 +3602,7 @@
       </w:pPr>
     </w:lvl>
   </w:abstractNum>
-  <w:abstractNum w:abstractNumId="8">
+  <w:abstractNum w:abstractNumId="8" w15:restartNumberingAfterBreak="0">
     <w:nsid w:val="4A2649AF"/>
     <w:multiLevelType w:val="hybridMultilevel"/>
     <w:tmpl w:val="E262497E"/>
@@ -3706,7 +3715,7 @@
       </w:rPr>
     </w:lvl>
   </w:abstractNum>
-  <w:abstractNum w:abstractNumId="9">
+  <w:abstractNum w:abstractNumId="9" w15:restartNumberingAfterBreak="0">
     <w:nsid w:val="4F4F4B64"/>
     <w:multiLevelType w:val="multilevel"/>
     <w:tmpl w:val="E4AAFB7E"/>
@@ -3819,7 +3828,7 @@
       </w:rPr>
     </w:lvl>
   </w:abstractNum>
-  <w:abstractNum w:abstractNumId="10">
+  <w:abstractNum w:abstractNumId="10" w15:restartNumberingAfterBreak="0">
     <w:nsid w:val="6CAC3EDC"/>
     <w:multiLevelType w:val="multilevel"/>
     <w:tmpl w:val="6BE4740E"/>
@@ -3940,7 +3949,7 @@
       </w:rPr>
     </w:lvl>
   </w:abstractNum>
-  <w:abstractNum w:abstractNumId="11">
+  <w:abstractNum w:abstractNumId="11" w15:restartNumberingAfterBreak="0">
     <w:nsid w:val="77C47F31"/>
     <w:multiLevelType w:val="hybridMultilevel"/>
     <w:tmpl w:val="1B608BD2"/>
@@ -4147,7 +4156,7 @@
 </file>
 
 <file path=word/styles.xml><?xml version="1.0" encoding="utf-8"?>
-<w:styles xmlns:mc="http://schemas.openxmlformats.org/markup-compatibility/2006" xmlns:r="http://schemas.openxmlformats.org/officeDocument/2006/relationships" xmlns:w="http://schemas.openxmlformats.org/wordprocessingml/2006/main" xmlns:w14="http://schemas.microsoft.com/office/word/2010/wordml" xmlns:w15="http://schemas.microsoft.com/office/word/2012/wordml" mc:Ignorable="w14 w15">
+<w:styles xmlns:mc="http://schemas.openxmlformats.org/markup-compatibility/2006" xmlns:r="http://schemas.openxmlformats.org/officeDocument/2006/relationships" xmlns:w="http://schemas.openxmlformats.org/wordprocessingml/2006/main" xmlns:w14="http://schemas.microsoft.com/office/word/2010/wordml" xmlns:w15="http://schemas.microsoft.com/office/word/2012/wordml" xmlns:w16cex="http://schemas.microsoft.com/office/word/2018/wordml/cex" xmlns:w16cid="http://schemas.microsoft.com/office/word/2016/wordml/cid" xmlns:w16="http://schemas.microsoft.com/office/word/2018/wordml" xmlns:w16se="http://schemas.microsoft.com/office/word/2015/wordml/symex" mc:Ignorable="w14 w15 w16se w16cid w16 w16cex">
   <w:docDefaults>
     <w:rPrDefault>
       <w:rPr>
@@ -4163,7 +4172,7 @@
       </w:pPr>
     </w:pPrDefault>
   </w:docDefaults>
-  <w:latentStyles w:defLockedState="0" w:defUIPriority="99" w:defSemiHidden="0" w:defUnhideWhenUsed="0" w:defQFormat="0" w:count="371">
+  <w:latentStyles w:defLockedState="0" w:defUIPriority="99" w:defSemiHidden="0" w:defUnhideWhenUsed="0" w:defQFormat="0" w:count="376">
     <w:lsdException w:name="Normal" w:uiPriority="0" w:qFormat="1"/>
     <w:lsdException w:name="heading 1" w:uiPriority="9" w:qFormat="1"/>
     <w:lsdException w:name="heading 2" w:semiHidden="1" w:uiPriority="9" w:unhideWhenUsed="1" w:qFormat="1"/>
@@ -4269,7 +4278,6 @@
     <w:lsdException w:name="HTML Sample" w:semiHidden="1" w:unhideWhenUsed="1"/>
     <w:lsdException w:name="HTML Typewriter" w:semiHidden="1" w:unhideWhenUsed="1"/>
     <w:lsdException w:name="HTML Variable" w:semiHidden="1" w:unhideWhenUsed="1"/>
-    <w:lsdException w:name="Normal Table" w:semiHidden="1" w:unhideWhenUsed="1"/>
     <w:lsdException w:name="annotation subject" w:semiHidden="1" w:unhideWhenUsed="1"/>
     <w:lsdException w:name="No List" w:semiHidden="1" w:unhideWhenUsed="1"/>
     <w:lsdException w:name="Outline List 1" w:semiHidden="1" w:unhideWhenUsed="1"/>
@@ -4312,11 +4320,8 @@
     <w:lsdException w:name="Table Contemporary" w:semiHidden="1" w:unhideWhenUsed="1"/>
     <w:lsdException w:name="Table Elegant" w:semiHidden="1" w:unhideWhenUsed="1"/>
     <w:lsdException w:name="Table Professional" w:semiHidden="1" w:unhideWhenUsed="1"/>
-    <w:lsdException w:name="Table Subtle 1" w:semiHidden="1" w:unhideWhenUsed="1"/>
     <w:lsdException w:name="Table Subtle 2" w:semiHidden="1" w:unhideWhenUsed="1"/>
     <w:lsdException w:name="Table Web 1" w:semiHidden="1" w:unhideWhenUsed="1"/>
-    <w:lsdException w:name="Table Web 2" w:semiHidden="1" w:unhideWhenUsed="1"/>
-    <w:lsdException w:name="Table Web 3" w:semiHidden="1" w:unhideWhenUsed="1"/>
     <w:lsdException w:name="Balloon Text" w:semiHidden="1" w:unhideWhenUsed="1"/>
     <w:lsdException w:name="Table Grid" w:uiPriority="39"/>
     <w:lsdException w:name="Table Theme" w:semiHidden="1" w:unhideWhenUsed="1"/>
@@ -4535,6 +4540,11 @@
     <w:lsdException w:name="List Table 5 Dark Accent 6" w:uiPriority="50"/>
     <w:lsdException w:name="List Table 6 Colorful Accent 6" w:uiPriority="51"/>
     <w:lsdException w:name="List Table 7 Colorful Accent 6" w:uiPriority="52"/>
+    <w:lsdException w:name="Mention" w:semiHidden="1" w:unhideWhenUsed="1"/>
+    <w:lsdException w:name="Smart Hyperlink" w:semiHidden="1" w:unhideWhenUsed="1"/>
+    <w:lsdException w:name="Hashtag" w:semiHidden="1" w:unhideWhenUsed="1"/>
+    <w:lsdException w:name="Unresolved Mention" w:semiHidden="1" w:unhideWhenUsed="1"/>
+    <w:lsdException w:name="Smart Link" w:semiHidden="1" w:unhideWhenUsed="1"/>
   </w:latentStyles>
   <w:style w:type="paragraph" w:default="1" w:styleId="Normal">
     <w:name w:val="Normal"/>
@@ -4576,7 +4586,6 @@
       <w:spacing w:after="0" w:line="240" w:lineRule="auto"/>
     </w:pPr>
     <w:tblPr>
-      <w:tblInd w:w="0" w:type="dxa"/>
       <w:tblBorders>
         <w:top w:val="single" w:sz="4" w:space="0" w:color="auto"/>
         <w:left w:val="single" w:sz="4" w:space="0" w:color="auto"/>
@@ -4585,12 +4594,6 @@
         <w:insideH w:val="single" w:sz="4" w:space="0" w:color="auto"/>
         <w:insideV w:val="single" w:sz="4" w:space="0" w:color="auto"/>
       </w:tblBorders>
-      <w:tblCellMar>
-        <w:top w:w="0" w:type="dxa"/>
-        <w:left w:w="108" w:type="dxa"/>
-        <w:bottom w:w="0" w:type="dxa"/>
-        <w:right w:w="108" w:type="dxa"/>
-      </w:tblCellMar>
     </w:tblPr>
   </w:style>
   <w:style w:type="paragraph" w:styleId="ListParagraph">
@@ -4908,7 +4911,7 @@
 </file>
 
 <file path=customXml/itemProps1.xml><?xml version="1.0" encoding="utf-8"?>
-<ds:datastoreItem xmlns:ds="http://schemas.openxmlformats.org/officeDocument/2006/customXml" ds:itemID="{120B6CE3-2B7E-40C8-B41B-327ABD505A84}">
+<ds:datastoreItem xmlns:ds="http://schemas.openxmlformats.org/officeDocument/2006/customXml" ds:itemID="{36E268B3-10E5-40AA-BB67-0CCFFC915357}">
   <ds:schemaRefs>
     <ds:schemaRef ds:uri="http://schemas.openxmlformats.org/officeDocument/2006/bibliography"/>
   </ds:schemaRefs>

</xml_diff>

<commit_message>
Sua lai yeu cau he thong
</commit_message>
<xml_diff>
--- a/Library Requirements.docx
+++ b/Library Requirements.docx
@@ -1,6 +1,6 @@
 
 <file path=word/document.xml><?xml version="1.0" encoding="utf-8"?>
-<w:document xmlns:wpc="http://schemas.microsoft.com/office/word/2010/wordprocessingCanvas" xmlns:cx="http://schemas.microsoft.com/office/drawing/2014/chartex" xmlns:cx1="http://schemas.microsoft.com/office/drawing/2015/9/8/chartex" xmlns:cx2="http://schemas.microsoft.com/office/drawing/2015/10/21/chartex" xmlns:cx3="http://schemas.microsoft.com/office/drawing/2016/5/9/chartex" xmlns:cx4="http://schemas.microsoft.com/office/drawing/2016/5/10/chartex" xmlns:cx5="http://schemas.microsoft.com/office/drawing/2016/5/11/chartex" xmlns:cx6="http://schemas.microsoft.com/office/drawing/2016/5/12/chartex" xmlns:cx7="http://schemas.microsoft.com/office/drawing/2016/5/13/chartex" xmlns:cx8="http://schemas.microsoft.com/office/drawing/2016/5/14/chartex" xmlns:mc="http://schemas.openxmlformats.org/markup-compatibility/2006" xmlns:aink="http://schemas.microsoft.com/office/drawing/2016/ink" xmlns:am3d="http://schemas.microsoft.com/office/drawing/2017/model3d" xmlns:o="urn:schemas-microsoft-com:office:office" xmlns:r="http://schemas.openxmlformats.org/officeDocument/2006/relationships" xmlns:m="http://schemas.openxmlformats.org/officeDocument/2006/math" xmlns:v="urn:schemas-microsoft-com:vml" xmlns:wp14="http://schemas.microsoft.com/office/word/2010/wordprocessingDrawing" xmlns:wp="http://schemas.openxmlformats.org/drawingml/2006/wordprocessingDrawing" xmlns:w10="urn:schemas-microsoft-com:office:word" xmlns:w="http://schemas.openxmlformats.org/wordprocessingml/2006/main" xmlns:w14="http://schemas.microsoft.com/office/word/2010/wordml" xmlns:w15="http://schemas.microsoft.com/office/word/2012/wordml" xmlns:w16cex="http://schemas.microsoft.com/office/word/2018/wordml/cex" xmlns:w16cid="http://schemas.microsoft.com/office/word/2016/wordml/cid" xmlns:w16="http://schemas.microsoft.com/office/word/2018/wordml" xmlns:w16se="http://schemas.microsoft.com/office/word/2015/wordml/symex" xmlns:wpg="http://schemas.microsoft.com/office/word/2010/wordprocessingGroup" xmlns:wpi="http://schemas.microsoft.com/office/word/2010/wordprocessingInk" xmlns:wne="http://schemas.microsoft.com/office/word/2006/wordml" xmlns:wps="http://schemas.microsoft.com/office/word/2010/wordprocessingShape" mc:Ignorable="w14 w15 w16se w16cid w16 w16cex wp14">
+<w:document xmlns:wpc="http://schemas.microsoft.com/office/word/2010/wordprocessingCanvas" xmlns:mc="http://schemas.openxmlformats.org/markup-compatibility/2006" xmlns:o="urn:schemas-microsoft-com:office:office" xmlns:r="http://schemas.openxmlformats.org/officeDocument/2006/relationships" xmlns:m="http://schemas.openxmlformats.org/officeDocument/2006/math" xmlns:v="urn:schemas-microsoft-com:vml" xmlns:wp14="http://schemas.microsoft.com/office/word/2010/wordprocessingDrawing" xmlns:wp="http://schemas.openxmlformats.org/drawingml/2006/wordprocessingDrawing" xmlns:w10="urn:schemas-microsoft-com:office:word" xmlns:w="http://schemas.openxmlformats.org/wordprocessingml/2006/main" xmlns:w14="http://schemas.microsoft.com/office/word/2010/wordml" xmlns:w15="http://schemas.microsoft.com/office/word/2012/wordml" xmlns:wpg="http://schemas.microsoft.com/office/word/2010/wordprocessingGroup" xmlns:wpi="http://schemas.microsoft.com/office/word/2010/wordprocessingInk" xmlns:wne="http://schemas.microsoft.com/office/word/2006/wordml" xmlns:wps="http://schemas.microsoft.com/office/word/2010/wordprocessingShape" mc:Ignorable="w14 w15 wp14">
   <w:body>
     <w:p>
       <w:pPr>
@@ -34,13 +34,13 @@
       </w:tblPr>
       <w:tblGrid>
         <w:gridCol w:w="1909"/>
-        <w:gridCol w:w="1530"/>
-        <w:gridCol w:w="7716"/>
+        <w:gridCol w:w="2676"/>
+        <w:gridCol w:w="6570"/>
       </w:tblGrid>
       <w:tr>
         <w:tc>
           <w:tcPr>
-            <w:tcW w:w="2425" w:type="dxa"/>
+            <w:tcW w:w="1909" w:type="dxa"/>
           </w:tcPr>
           <w:p>
             <w:pPr>
@@ -62,7 +62,7 @@
         </w:tc>
         <w:tc>
           <w:tcPr>
-            <w:tcW w:w="3245" w:type="dxa"/>
+            <w:tcW w:w="2676" w:type="dxa"/>
           </w:tcPr>
           <w:p>
             <w:pPr>
@@ -84,7 +84,7 @@
         </w:tc>
         <w:tc>
           <w:tcPr>
-            <w:tcW w:w="5485" w:type="dxa"/>
+            <w:tcW w:w="6570" w:type="dxa"/>
           </w:tcPr>
           <w:p>
             <w:pPr>
@@ -108,7 +108,7 @@
       <w:tr>
         <w:tc>
           <w:tcPr>
-            <w:tcW w:w="2425" w:type="dxa"/>
+            <w:tcW w:w="1909" w:type="dxa"/>
           </w:tcPr>
           <w:p>
             <w:pPr>
@@ -130,39 +130,13 @@
                 <w:sz w:val="32"/>
                 <w:szCs w:val="32"/>
               </w:rPr>
-              <w:t>Quản lý đọc giả</w:t>
-            </w:r>
-            <w:r>
-              <w:rPr>
-                <w:rFonts w:ascii="Times New Roman" w:hAnsi="Times New Roman" w:cs="Times New Roman"/>
-                <w:sz w:val="32"/>
-                <w:szCs w:val="32"/>
-              </w:rPr>
-              <w:t xml:space="preserve"> </w:t>
-            </w:r>
-            <w:r>
-              <w:rPr>
-                <w:rFonts w:ascii="Times New Roman" w:hAnsi="Times New Roman" w:cs="Times New Roman"/>
-                <w:sz w:val="32"/>
-                <w:szCs w:val="32"/>
-              </w:rPr>
-              <w:t xml:space="preserve"> </w:t>
-            </w:r>
-          </w:p>
-          <w:p>
-            <w:pPr>
-              <w:ind w:left="360"/>
-              <w:rPr>
-                <w:rFonts w:ascii="Times New Roman" w:hAnsi="Times New Roman" w:cs="Times New Roman"/>
-                <w:sz w:val="32"/>
-                <w:szCs w:val="32"/>
-              </w:rPr>
-            </w:pPr>
+              <w:t>Tạo hồ sơ đọc giả</w:t>
+            </w:r>
           </w:p>
         </w:tc>
         <w:tc>
           <w:tcPr>
-            <w:tcW w:w="3245" w:type="dxa"/>
+            <w:tcW w:w="2676" w:type="dxa"/>
           </w:tcPr>
           <w:p>
             <w:pPr>
@@ -178,37 +152,29 @@
                 <w:sz w:val="32"/>
                 <w:szCs w:val="32"/>
               </w:rPr>
-              <w:t>Thủ thư cần tạo hồ sơ cho đọc giả và l</w:t>
-            </w:r>
-            <w:r>
-              <w:rPr>
-                <w:rFonts w:ascii="Times New Roman" w:hAnsi="Times New Roman" w:cs="Times New Roman"/>
-                <w:sz w:val="32"/>
-                <w:szCs w:val="32"/>
-              </w:rPr>
-              <w:t xml:space="preserve">àm thẻ thư viện cho đọc giả </w:t>
-            </w:r>
-            <w:r>
-              <w:rPr>
-                <w:rFonts w:ascii="Times New Roman" w:hAnsi="Times New Roman" w:cs="Times New Roman"/>
-                <w:sz w:val="32"/>
-                <w:szCs w:val="32"/>
-              </w:rPr>
-              <w:t xml:space="preserve">để quản lý các hoạt động của đọc giả và đọc giả </w:t>
-            </w:r>
-            <w:r>
-              <w:rPr>
-                <w:rFonts w:ascii="Times New Roman" w:hAnsi="Times New Roman" w:cs="Times New Roman"/>
-                <w:sz w:val="32"/>
-                <w:szCs w:val="32"/>
-              </w:rPr>
-              <w:t>sử dụng dịch vụ tại thư viện</w:t>
+              <w:t>Lễ tân, thủ thư q</w:t>
+            </w:r>
+            <w:r>
+              <w:rPr>
+                <w:rFonts w:ascii="Times New Roman" w:hAnsi="Times New Roman" w:cs="Times New Roman"/>
+                <w:sz w:val="32"/>
+                <w:szCs w:val="32"/>
+              </w:rPr>
+              <w:t>uản lí thông tin đọc giả, hoạt động mượn sách và HSD thẻ thư viện của đọc giả</w:t>
+            </w:r>
+            <w:r>
+              <w:rPr>
+                <w:rFonts w:ascii="Times New Roman" w:hAnsi="Times New Roman" w:cs="Times New Roman"/>
+                <w:sz w:val="32"/>
+                <w:szCs w:val="32"/>
+              </w:rPr>
+              <w:t>.</w:t>
             </w:r>
           </w:p>
         </w:tc>
         <w:tc>
           <w:tcPr>
-            <w:tcW w:w="5485" w:type="dxa"/>
+            <w:tcW w:w="6570" w:type="dxa"/>
           </w:tcPr>
           <w:p>
             <w:pPr>
@@ -230,7 +196,15 @@
                 <w:sz w:val="32"/>
                 <w:szCs w:val="32"/>
               </w:rPr>
-              <w:t>Thủ thư cần xem được danh sách các đọc giả đã tạo hồ sơ, in thẻ thư viện và biết được ngày cấp thẻ và ngày hết hạn thẻ thư viện của đọc giả.</w:t>
+              <w:t>Thủ thư chọn chức năng tạo hồ sơ đọc giả, sẽ có form tạo hồ sơ đọc giả và thủ thư sẽ điền thông tin đọc giả vào form đó</w:t>
+            </w:r>
+            <w:r>
+              <w:rPr>
+                <w:rFonts w:ascii="Times New Roman" w:hAnsi="Times New Roman" w:cs="Times New Roman"/>
+                <w:sz w:val="32"/>
+                <w:szCs w:val="32"/>
+              </w:rPr>
+              <w:t>.</w:t>
             </w:r>
           </w:p>
           <w:p>
@@ -253,61 +227,74 @@
                 <w:sz w:val="32"/>
                 <w:szCs w:val="32"/>
               </w:rPr>
-              <w:t>Là thủ thư, tôi cần form đăng ký thẻ thư viện. Để nhập thông tin đọc giả vào form và tạo thẻ thư viện.</w:t>
-            </w:r>
-          </w:p>
+              <w:t>Nếu đọc giả đăng ký trên web của thư viện thì đọc giả sẽ đọc mã số khi đăng ký thành công cho thủ thư để duyệt form tạo hồ sơ cho đọc giả.</w:t>
+            </w:r>
+          </w:p>
+        </w:tc>
+      </w:tr>
+      <w:tr>
+        <w:tc>
+          <w:tcPr>
+            <w:tcW w:w="1909" w:type="dxa"/>
+          </w:tcPr>
           <w:p>
             <w:pPr>
               <w:pStyle w:val="ListParagraph"/>
+              <w:numPr>
+                <w:ilvl w:val="0"/>
+                <w:numId w:val="6"/>
+              </w:numPr>
               <w:spacing w:line="240" w:lineRule="auto"/>
-              <w:ind w:left="1080"/>
-              <w:rPr>
-                <w:rFonts w:ascii="Times New Roman" w:hAnsi="Times New Roman" w:cs="Times New Roman"/>
-                <w:sz w:val="32"/>
-                <w:szCs w:val="32"/>
-              </w:rPr>
-            </w:pPr>
-            <w:r>
-              <w:rPr>
-                <w:noProof/>
-              </w:rPr>
-              <w:drawing>
-                <wp:inline distT="0" distB="0" distL="0" distR="0" wp14:anchorId="39FDDA0A" wp14:editId="5AA27884">
-                  <wp:extent cx="4076190" cy="2647619"/>
-                  <wp:effectExtent l="0" t="0" r="635" b="635"/>
-                  <wp:docPr id="3" name="Picture 3"/>
-                  <wp:cNvGraphicFramePr>
-                    <a:graphicFrameLocks xmlns:a="http://schemas.openxmlformats.org/drawingml/2006/main" noChangeAspect="1"/>
-                  </wp:cNvGraphicFramePr>
-                  <a:graphic xmlns:a="http://schemas.openxmlformats.org/drawingml/2006/main">
-                    <a:graphicData uri="http://schemas.openxmlformats.org/drawingml/2006/picture">
-                      <pic:pic xmlns:pic="http://schemas.openxmlformats.org/drawingml/2006/picture">
-                        <pic:nvPicPr>
-                          <pic:cNvPr id="1" name=""/>
-                          <pic:cNvPicPr/>
-                        </pic:nvPicPr>
-                        <pic:blipFill>
-                          <a:blip r:embed="rId6"/>
-                          <a:stretch>
-                            <a:fillRect/>
-                          </a:stretch>
-                        </pic:blipFill>
-                        <pic:spPr>
-                          <a:xfrm>
-                            <a:off x="0" y="0"/>
-                            <a:ext cx="4076190" cy="2647619"/>
-                          </a:xfrm>
-                          <a:prstGeom prst="rect">
-                            <a:avLst/>
-                          </a:prstGeom>
-                        </pic:spPr>
-                      </pic:pic>
-                    </a:graphicData>
-                  </a:graphic>
-                </wp:inline>
-              </w:drawing>
-            </w:r>
-          </w:p>
+              <w:rPr>
+                <w:rFonts w:ascii="Times New Roman" w:hAnsi="Times New Roman" w:cs="Times New Roman"/>
+                <w:sz w:val="32"/>
+                <w:szCs w:val="32"/>
+              </w:rPr>
+            </w:pPr>
+            <w:r>
+              <w:rPr>
+                <w:rFonts w:ascii="Times New Roman" w:hAnsi="Times New Roman" w:cs="Times New Roman"/>
+                <w:sz w:val="32"/>
+                <w:szCs w:val="32"/>
+              </w:rPr>
+              <w:t>Cấp thẻ thư viện</w:t>
+            </w:r>
+          </w:p>
+        </w:tc>
+        <w:tc>
+          <w:tcPr>
+            <w:tcW w:w="2676" w:type="dxa"/>
+          </w:tcPr>
+          <w:p>
+            <w:pPr>
+              <w:rPr>
+                <w:rFonts w:ascii="Times New Roman" w:hAnsi="Times New Roman" w:cs="Times New Roman"/>
+                <w:sz w:val="32"/>
+                <w:szCs w:val="32"/>
+              </w:rPr>
+            </w:pPr>
+            <w:r>
+              <w:rPr>
+                <w:rFonts w:ascii="Times New Roman" w:hAnsi="Times New Roman" w:cs="Times New Roman"/>
+                <w:sz w:val="32"/>
+                <w:szCs w:val="32"/>
+              </w:rPr>
+              <w:t>Lễ tân cấp thẻ thư viện cho đọc giả</w:t>
+            </w:r>
+            <w:r>
+              <w:rPr>
+                <w:rFonts w:ascii="Times New Roman" w:hAnsi="Times New Roman" w:cs="Times New Roman"/>
+                <w:sz w:val="32"/>
+                <w:szCs w:val="32"/>
+              </w:rPr>
+              <w:t xml:space="preserve"> để quản lí ra vào thư viện của đọc giả</w:t>
+            </w:r>
+          </w:p>
+        </w:tc>
+        <w:tc>
+          <w:tcPr>
+            <w:tcW w:w="6570" w:type="dxa"/>
+          </w:tcPr>
           <w:p>
             <w:pPr>
               <w:pStyle w:val="ListParagraph"/>
@@ -328,55 +315,7 @@
                 <w:sz w:val="32"/>
                 <w:szCs w:val="32"/>
               </w:rPr>
-              <w:t>Là thủ thư, tôi cầ</w:t>
-            </w:r>
-            <w:r>
-              <w:rPr>
-                <w:rFonts w:ascii="Times New Roman" w:hAnsi="Times New Roman" w:cs="Times New Roman"/>
-                <w:sz w:val="32"/>
-                <w:szCs w:val="32"/>
-              </w:rPr>
-              <w:t xml:space="preserve">n </w:t>
-            </w:r>
-            <w:r>
-              <w:rPr>
-                <w:rFonts w:ascii="Times New Roman" w:hAnsi="Times New Roman" w:cs="Times New Roman"/>
-                <w:sz w:val="32"/>
-                <w:szCs w:val="32"/>
-              </w:rPr>
-              <w:t xml:space="preserve">xem chi tiết </w:t>
-            </w:r>
-            <w:r>
-              <w:rPr>
-                <w:rFonts w:ascii="Times New Roman" w:hAnsi="Times New Roman" w:cs="Times New Roman"/>
-                <w:sz w:val="32"/>
-                <w:szCs w:val="32"/>
-              </w:rPr>
-              <w:t>đọc giả để theo dõi hoạt độ</w:t>
-            </w:r>
-            <w:r>
-              <w:rPr>
-                <w:rFonts w:ascii="Times New Roman" w:hAnsi="Times New Roman" w:cs="Times New Roman"/>
-                <w:sz w:val="32"/>
-                <w:szCs w:val="32"/>
-              </w:rPr>
-              <w:t xml:space="preserve">ng </w:t>
-            </w:r>
-            <w:r>
-              <w:rPr>
-                <w:rFonts w:ascii="Times New Roman" w:hAnsi="Times New Roman" w:cs="Times New Roman"/>
-                <w:sz w:val="32"/>
-                <w:szCs w:val="32"/>
-              </w:rPr>
-              <w:t>mượ</w:t>
-            </w:r>
-            <w:r>
-              <w:rPr>
-                <w:rFonts w:ascii="Times New Roman" w:hAnsi="Times New Roman" w:cs="Times New Roman"/>
-                <w:sz w:val="32"/>
-                <w:szCs w:val="32"/>
-              </w:rPr>
-              <w:t>n sách của đọc giả thông qua danh sách đọc giả.</w:t>
+              <w:t>Lễ tân lấy hồ sơ đọc đã tạo chọn đăng ký làm thẻ và tiến hành làm thẻ thư viện cho đọc giả.</w:t>
             </w:r>
           </w:p>
           <w:p>
@@ -399,7 +338,7 @@
                 <w:sz w:val="32"/>
                 <w:szCs w:val="32"/>
               </w:rPr>
-              <w:t>Là thủ thư, tôi cần in thẻ thư viện cho đọc giả đã tạo hồ sơ thành công tại quầy.</w:t>
+              <w:t>Lễ tân có thể xem được ngày cấp thẻ và ngày hết hạn thẻ thư viện của đọc giả.</w:t>
             </w:r>
           </w:p>
           <w:p>
@@ -422,15 +361,15 @@
                 <w:sz w:val="32"/>
                 <w:szCs w:val="32"/>
               </w:rPr>
-              <w:t>Là thủ thư, tôi có thẻ xem thông tin hồ sơ của đọc giả</w:t>
+              <w:t>Thẻ thư viện có HSD 1 năm kể từ ngày in thẻ.</w:t>
             </w:r>
           </w:p>
           <w:p>
             <w:pPr>
               <w:pStyle w:val="ListParagraph"/>
               <w:numPr>
-                <w:ilvl w:val="0"/>
-                <w:numId w:val="12"/>
+                <w:ilvl w:val="1"/>
+                <w:numId w:val="6"/>
               </w:numPr>
               <w:spacing w:line="240" w:lineRule="auto"/>
               <w:rPr>
@@ -439,145 +378,29 @@
                 <w:szCs w:val="32"/>
               </w:rPr>
             </w:pPr>
-            <w:proofErr w:type="gramStart"/>
-            <w:r>
-              <w:rPr>
-                <w:rFonts w:ascii="Times New Roman" w:hAnsi="Times New Roman" w:cs="Times New Roman"/>
-                <w:sz w:val="32"/>
-                <w:szCs w:val="32"/>
-              </w:rPr>
-              <w:t>Note :</w:t>
-            </w:r>
-            <w:proofErr w:type="gramEnd"/>
-            <w:r>
-              <w:rPr>
-                <w:rFonts w:ascii="Times New Roman" w:hAnsi="Times New Roman" w:cs="Times New Roman"/>
-                <w:sz w:val="32"/>
-                <w:szCs w:val="32"/>
-              </w:rPr>
-              <w:t xml:space="preserve"> Danh sách đọc giả : </w:t>
-            </w:r>
-            <w:r>
-              <w:rPr>
-                <w:rFonts w:ascii="Times New Roman" w:hAnsi="Times New Roman" w:cs="Times New Roman"/>
-                <w:sz w:val="32"/>
-                <w:szCs w:val="32"/>
-              </w:rPr>
-              <w:t xml:space="preserve">Mã thẻ, </w:t>
-            </w:r>
-            <w:r>
-              <w:rPr>
-                <w:rFonts w:ascii="Times New Roman" w:hAnsi="Times New Roman" w:cs="Times New Roman"/>
-                <w:sz w:val="32"/>
-                <w:szCs w:val="32"/>
-              </w:rPr>
-              <w:t>Họ tên , SĐT</w:t>
-            </w:r>
-            <w:r>
-              <w:rPr>
-                <w:rFonts w:ascii="Times New Roman" w:hAnsi="Times New Roman" w:cs="Times New Roman"/>
-                <w:sz w:val="32"/>
-                <w:szCs w:val="32"/>
-              </w:rPr>
-              <w:t>, Ngày cấp thẻ, Ngày hết hạn thẻ thư viện.</w:t>
-            </w:r>
-          </w:p>
-          <w:p>
-            <w:pPr>
-              <w:pStyle w:val="ListParagraph"/>
-              <w:numPr>
-                <w:ilvl w:val="0"/>
-                <w:numId w:val="12"/>
-              </w:numPr>
-              <w:spacing w:line="240" w:lineRule="auto"/>
-              <w:rPr>
-                <w:rFonts w:ascii="Times New Roman" w:hAnsi="Times New Roman" w:cs="Times New Roman"/>
-                <w:sz w:val="32"/>
-                <w:szCs w:val="32"/>
-              </w:rPr>
-            </w:pPr>
-            <w:r>
-              <w:rPr>
-                <w:rFonts w:ascii="Times New Roman" w:hAnsi="Times New Roman" w:cs="Times New Roman"/>
-                <w:sz w:val="32"/>
-                <w:szCs w:val="32"/>
-              </w:rPr>
-              <w:t>Chi tiết:</w:t>
-            </w:r>
-            <w:r>
-              <w:rPr>
-                <w:rFonts w:ascii="Times New Roman" w:hAnsi="Times New Roman" w:cs="Times New Roman"/>
-                <w:sz w:val="32"/>
-                <w:szCs w:val="32"/>
-              </w:rPr>
-              <w:t xml:space="preserve"> Mã phiếu mượn, Ngày mượn</w:t>
-            </w:r>
-          </w:p>
-          <w:p>
-            <w:pPr>
-              <w:rPr>
-                <w:rFonts w:ascii="Times New Roman" w:hAnsi="Times New Roman" w:cs="Times New Roman"/>
-                <w:sz w:val="32"/>
-                <w:szCs w:val="32"/>
-              </w:rPr>
-            </w:pPr>
-            <w:r>
-              <w:rPr>
-                <w:noProof/>
-              </w:rPr>
-              <w:lastRenderedPageBreak/>
-              <w:drawing>
-                <wp:inline distT="0" distB="0" distL="0" distR="0" wp14:anchorId="6C63437E" wp14:editId="3721366E">
-                  <wp:extent cx="3161905" cy="1666667"/>
-                  <wp:effectExtent l="0" t="0" r="635" b="0"/>
-                  <wp:docPr id="1" name="Picture 1"/>
-                  <wp:cNvGraphicFramePr>
-                    <a:graphicFrameLocks xmlns:a="http://schemas.openxmlformats.org/drawingml/2006/main" noChangeAspect="1"/>
-                  </wp:cNvGraphicFramePr>
-                  <a:graphic xmlns:a="http://schemas.openxmlformats.org/drawingml/2006/main">
-                    <a:graphicData uri="http://schemas.openxmlformats.org/drawingml/2006/picture">
-                      <pic:pic xmlns:pic="http://schemas.openxmlformats.org/drawingml/2006/picture">
-                        <pic:nvPicPr>
-                          <pic:cNvPr id="1" name=""/>
-                          <pic:cNvPicPr/>
-                        </pic:nvPicPr>
-                        <pic:blipFill>
-                          <a:blip r:embed="rId7"/>
-                          <a:stretch>
-                            <a:fillRect/>
-                          </a:stretch>
-                        </pic:blipFill>
-                        <pic:spPr>
-                          <a:xfrm>
-                            <a:off x="0" y="0"/>
-                            <a:ext cx="3161905" cy="1666667"/>
-                          </a:xfrm>
-                          <a:prstGeom prst="rect">
-                            <a:avLst/>
-                          </a:prstGeom>
-                        </pic:spPr>
-                      </pic:pic>
-                    </a:graphicData>
-                  </a:graphic>
-                </wp:inline>
-              </w:drawing>
-            </w:r>
-          </w:p>
-          <w:p>
-            <w:pPr>
-              <w:rPr>
-                <w:rFonts w:ascii="Times New Roman" w:hAnsi="Times New Roman" w:cs="Times New Roman"/>
-                <w:sz w:val="32"/>
-                <w:szCs w:val="32"/>
-              </w:rPr>
-            </w:pPr>
+            <w:r>
+              <w:rPr>
+                <w:rFonts w:ascii="Times New Roman" w:hAnsi="Times New Roman" w:cs="Times New Roman"/>
+                <w:sz w:val="32"/>
+                <w:szCs w:val="32"/>
+              </w:rPr>
+              <w:t>Khi hết hạn đọc giả phải làm lại thẻ mới</w:t>
+            </w:r>
+            <w:r>
+              <w:rPr>
+                <w:rFonts w:ascii="Times New Roman" w:hAnsi="Times New Roman" w:cs="Times New Roman"/>
+                <w:sz w:val="32"/>
+                <w:szCs w:val="32"/>
+              </w:rPr>
+              <w:t>.</w:t>
+            </w:r>
           </w:p>
         </w:tc>
       </w:tr>
       <w:tr>
         <w:tc>
           <w:tcPr>
-            <w:tcW w:w="2425" w:type="dxa"/>
+            <w:tcW w:w="1909" w:type="dxa"/>
           </w:tcPr>
           <w:p>
             <w:pPr>
@@ -599,14 +422,13 @@
                 <w:sz w:val="32"/>
                 <w:szCs w:val="32"/>
               </w:rPr>
-              <w:lastRenderedPageBreak/>
-              <w:t>Quản lí mượn sách</w:t>
+              <w:t>Tra cứu thông tin đọc giả</w:t>
             </w:r>
           </w:p>
         </w:tc>
         <w:tc>
           <w:tcPr>
-            <w:tcW w:w="3245" w:type="dxa"/>
+            <w:tcW w:w="2676" w:type="dxa"/>
           </w:tcPr>
           <w:p>
             <w:pPr>
@@ -622,125 +444,13 @@
                 <w:sz w:val="32"/>
                 <w:szCs w:val="32"/>
               </w:rPr>
-              <w:t>Cho phép thủ thư t</w:t>
-            </w:r>
-            <w:r>
-              <w:rPr>
-                <w:rFonts w:ascii="Times New Roman" w:hAnsi="Times New Roman" w:cs="Times New Roman"/>
-                <w:sz w:val="32"/>
-                <w:szCs w:val="32"/>
-              </w:rPr>
-              <w:t>ạ</w:t>
-            </w:r>
-            <w:r>
-              <w:rPr>
-                <w:rFonts w:ascii="Times New Roman" w:hAnsi="Times New Roman" w:cs="Times New Roman"/>
-                <w:sz w:val="32"/>
-                <w:szCs w:val="32"/>
-              </w:rPr>
-              <w:t>o p</w:t>
-            </w:r>
-            <w:r>
-              <w:rPr>
-                <w:rFonts w:ascii="Times New Roman" w:hAnsi="Times New Roman" w:cs="Times New Roman"/>
-                <w:sz w:val="32"/>
-                <w:szCs w:val="32"/>
-              </w:rPr>
-              <w:t>hiế</w:t>
-            </w:r>
-            <w:r>
-              <w:rPr>
-                <w:rFonts w:ascii="Times New Roman" w:hAnsi="Times New Roman" w:cs="Times New Roman"/>
-                <w:sz w:val="32"/>
-                <w:szCs w:val="32"/>
-              </w:rPr>
-              <w:t>u m</w:t>
-            </w:r>
-            <w:r>
-              <w:rPr>
-                <w:rFonts w:ascii="Times New Roman" w:hAnsi="Times New Roman" w:cs="Times New Roman"/>
-                <w:sz w:val="32"/>
-                <w:szCs w:val="32"/>
-              </w:rPr>
-              <w:t xml:space="preserve">ượn để in </w:t>
-            </w:r>
-            <w:r>
-              <w:rPr>
-                <w:rFonts w:ascii="Times New Roman" w:hAnsi="Times New Roman" w:cs="Times New Roman"/>
-                <w:sz w:val="32"/>
-                <w:szCs w:val="32"/>
-              </w:rPr>
-              <w:t xml:space="preserve">phiếu  </w:t>
-            </w:r>
-            <w:r>
-              <w:rPr>
-                <w:rFonts w:ascii="Times New Roman" w:hAnsi="Times New Roman" w:cs="Times New Roman"/>
-                <w:sz w:val="32"/>
-                <w:szCs w:val="32"/>
-              </w:rPr>
-              <w:t xml:space="preserve"> </w:t>
-            </w:r>
-            <w:r>
-              <w:rPr>
-                <w:rFonts w:ascii="Times New Roman" w:hAnsi="Times New Roman" w:cs="Times New Roman"/>
-                <w:sz w:val="32"/>
-                <w:szCs w:val="32"/>
-              </w:rPr>
-              <w:t>mượn sách cho đọc giả</w:t>
-            </w:r>
-            <w:r>
-              <w:rPr>
-                <w:rFonts w:ascii="Times New Roman" w:hAnsi="Times New Roman" w:cs="Times New Roman"/>
-                <w:sz w:val="32"/>
-                <w:szCs w:val="32"/>
-              </w:rPr>
-              <w:t xml:space="preserve"> và</w:t>
-            </w:r>
-            <w:r>
-              <w:rPr>
-                <w:rFonts w:ascii="Times New Roman" w:hAnsi="Times New Roman" w:cs="Times New Roman"/>
-                <w:sz w:val="32"/>
-                <w:szCs w:val="32"/>
-              </w:rPr>
-              <w:t xml:space="preserve"> </w:t>
-            </w:r>
-            <w:r>
-              <w:rPr>
-                <w:rFonts w:ascii="Times New Roman" w:hAnsi="Times New Roman" w:cs="Times New Roman"/>
-                <w:sz w:val="32"/>
-                <w:szCs w:val="32"/>
-              </w:rPr>
-              <w:t>cập nhậ</w:t>
-            </w:r>
-            <w:r>
-              <w:rPr>
-                <w:rFonts w:ascii="Times New Roman" w:hAnsi="Times New Roman" w:cs="Times New Roman"/>
-                <w:sz w:val="32"/>
-                <w:szCs w:val="32"/>
-              </w:rPr>
-              <w:t>t kho</w:t>
-            </w:r>
-            <w:r>
-              <w:rPr>
-                <w:rFonts w:ascii="Times New Roman" w:hAnsi="Times New Roman" w:cs="Times New Roman"/>
-                <w:sz w:val="32"/>
-                <w:szCs w:val="32"/>
-              </w:rPr>
-              <w:t xml:space="preserve"> sách trong thư việ</w:t>
-            </w:r>
-            <w:r>
-              <w:rPr>
-                <w:rFonts w:ascii="Times New Roman" w:hAnsi="Times New Roman" w:cs="Times New Roman"/>
-                <w:sz w:val="32"/>
-                <w:szCs w:val="32"/>
-              </w:rPr>
-              <w:t xml:space="preserve">n, lưu thông tin phiếu mượn </w:t>
+              <w:t>Lễ tân, thủ thư có thể xem được thông tin đọc giả và xem được hoạt động mượn sách của đọc giả</w:t>
             </w:r>
           </w:p>
         </w:tc>
         <w:tc>
           <w:tcPr>
-            <w:tcW w:w="5485" w:type="dxa"/>
+            <w:tcW w:w="6570" w:type="dxa"/>
           </w:tcPr>
           <w:p>
             <w:pPr>
@@ -762,63 +472,31 @@
                 <w:sz w:val="32"/>
                 <w:szCs w:val="32"/>
               </w:rPr>
-              <w:t>Là thủ thư, tôi cầ</w:t>
-            </w:r>
-            <w:r>
-              <w:rPr>
-                <w:rFonts w:ascii="Times New Roman" w:hAnsi="Times New Roman" w:cs="Times New Roman"/>
-                <w:sz w:val="32"/>
-                <w:szCs w:val="32"/>
-              </w:rPr>
-              <w:t>n form T</w:t>
-            </w:r>
-            <w:r>
-              <w:rPr>
-                <w:rFonts w:ascii="Times New Roman" w:hAnsi="Times New Roman" w:cs="Times New Roman"/>
-                <w:sz w:val="32"/>
-                <w:szCs w:val="32"/>
-              </w:rPr>
-              <w:t>ạo phiếu mượn cho đọc giả dựa trên thẻ thư viện</w:t>
-            </w:r>
-            <w:r>
-              <w:rPr>
-                <w:rFonts w:ascii="Times New Roman" w:hAnsi="Times New Roman" w:cs="Times New Roman"/>
-                <w:sz w:val="32"/>
-                <w:szCs w:val="32"/>
-              </w:rPr>
-              <w:t xml:space="preserve"> (mã thẻ)</w:t>
-            </w:r>
-            <w:r>
-              <w:rPr>
-                <w:rFonts w:ascii="Times New Roman" w:hAnsi="Times New Roman" w:cs="Times New Roman"/>
-                <w:sz w:val="32"/>
-                <w:szCs w:val="32"/>
-              </w:rPr>
-              <w:t xml:space="preserve"> của đọc giả và thông tin sách muốn mượn</w:t>
-            </w:r>
-            <w:r>
-              <w:rPr>
-                <w:rFonts w:ascii="Times New Roman" w:hAnsi="Times New Roman" w:cs="Times New Roman"/>
-                <w:sz w:val="32"/>
-                <w:szCs w:val="32"/>
-              </w:rPr>
-              <w:t xml:space="preserve">. In </w:t>
-            </w:r>
-            <w:r>
-              <w:rPr>
-                <w:rFonts w:ascii="Times New Roman" w:hAnsi="Times New Roman" w:cs="Times New Roman"/>
-                <w:sz w:val="32"/>
-                <w:szCs w:val="32"/>
-              </w:rPr>
-              <w:t>phiếu mượn</w:t>
-            </w:r>
-            <w:r>
-              <w:rPr>
-                <w:rFonts w:ascii="Times New Roman" w:hAnsi="Times New Roman" w:cs="Times New Roman"/>
-                <w:sz w:val="32"/>
-                <w:szCs w:val="32"/>
-              </w:rPr>
-              <w:t xml:space="preserve"> và cập nhật lại kho sách</w:t>
+              <w:t>Lễ tân hoặc thủ</w:t>
+            </w:r>
+            <w:r>
+              <w:rPr>
+                <w:rFonts w:ascii="Times New Roman" w:hAnsi="Times New Roman" w:cs="Times New Roman"/>
+                <w:sz w:val="32"/>
+                <w:szCs w:val="32"/>
+              </w:rPr>
+              <w:t xml:space="preserve"> thư, tra cứu thông tin đọc giả</w:t>
+            </w:r>
+            <w:r>
+              <w:rPr>
+                <w:rFonts w:ascii="Times New Roman" w:hAnsi="Times New Roman" w:cs="Times New Roman"/>
+                <w:sz w:val="32"/>
+                <w:szCs w:val="32"/>
+              </w:rPr>
+              <w:t xml:space="preserve"> và hoạt động mượn sách</w:t>
+            </w:r>
+            <w:r>
+              <w:rPr>
+                <w:rFonts w:ascii="Times New Roman" w:hAnsi="Times New Roman" w:cs="Times New Roman"/>
+                <w:sz w:val="32"/>
+                <w:szCs w:val="32"/>
+              </w:rPr>
+              <w:t xml:space="preserve"> dựa theo mã thẻ thư viện của đọc</w:t>
             </w:r>
             <w:r>
               <w:rPr>
@@ -827,58 +505,6 @@
                 <w:szCs w:val="32"/>
               </w:rPr>
               <w:t>.</w:t>
-            </w:r>
-          </w:p>
-          <w:p>
-            <w:pPr>
-              <w:pStyle w:val="ListParagraph"/>
-              <w:spacing w:line="240" w:lineRule="auto"/>
-              <w:ind w:left="1080"/>
-              <w:rPr>
-                <w:rFonts w:ascii="Times New Roman" w:hAnsi="Times New Roman" w:cs="Times New Roman"/>
-                <w:sz w:val="32"/>
-                <w:szCs w:val="32"/>
-              </w:rPr>
-            </w:pPr>
-            <w:r>
-              <w:rPr>
-                <w:noProof/>
-              </w:rPr>
-              <w:drawing>
-                <wp:inline distT="0" distB="0" distL="0" distR="0" wp14:anchorId="7272A59A" wp14:editId="3347F08B">
-                  <wp:extent cx="3971429" cy="2266667"/>
-                  <wp:effectExtent l="0" t="0" r="0" b="635"/>
-                  <wp:docPr id="4" name="Picture 4"/>
-                  <wp:cNvGraphicFramePr>
-                    <a:graphicFrameLocks xmlns:a="http://schemas.openxmlformats.org/drawingml/2006/main" noChangeAspect="1"/>
-                  </wp:cNvGraphicFramePr>
-                  <a:graphic xmlns:a="http://schemas.openxmlformats.org/drawingml/2006/main">
-                    <a:graphicData uri="http://schemas.openxmlformats.org/drawingml/2006/picture">
-                      <pic:pic xmlns:pic="http://schemas.openxmlformats.org/drawingml/2006/picture">
-                        <pic:nvPicPr>
-                          <pic:cNvPr id="1" name=""/>
-                          <pic:cNvPicPr/>
-                        </pic:nvPicPr>
-                        <pic:blipFill>
-                          <a:blip r:embed="rId8"/>
-                          <a:stretch>
-                            <a:fillRect/>
-                          </a:stretch>
-                        </pic:blipFill>
-                        <pic:spPr>
-                          <a:xfrm>
-                            <a:off x="0" y="0"/>
-                            <a:ext cx="3971429" cy="2266667"/>
-                          </a:xfrm>
-                          <a:prstGeom prst="rect">
-                            <a:avLst/>
-                          </a:prstGeom>
-                        </pic:spPr>
-                      </pic:pic>
-                    </a:graphicData>
-                  </a:graphic>
-                </wp:inline>
-              </w:drawing>
             </w:r>
           </w:p>
           <w:p>
@@ -901,25 +527,125 @@
                 <w:sz w:val="32"/>
                 <w:szCs w:val="32"/>
               </w:rPr>
-              <w:t xml:space="preserve">Khi đọc giả mượn sách, thủ thư lập phiếu mượn và in ra </w:t>
-            </w:r>
-            <w:r>
-              <w:rPr>
-                <w:rFonts w:ascii="Times New Roman" w:hAnsi="Times New Roman" w:cs="Times New Roman"/>
-                <w:sz w:val="32"/>
-                <w:szCs w:val="32"/>
-              </w:rPr>
-              <w:t>phiếu</w:t>
-            </w:r>
-            <w:r>
-              <w:rPr>
-                <w:rFonts w:ascii="Times New Roman" w:hAnsi="Times New Roman" w:cs="Times New Roman"/>
-                <w:sz w:val="32"/>
-                <w:szCs w:val="32"/>
-              </w:rPr>
-              <w:t xml:space="preserve"> cho đọc giả. Phiếu mượn cần được lưu lại để khi đọc giả trả sách thủ thư lấy thông tin phiếu mượn ra đối chiếu.</w:t>
-            </w:r>
-          </w:p>
+              <w:t>Lễ tân hoặc thủ thư, có quyền xem thông tin đọc giả và có thể cập nhật thông tin của đọc giả.</w:t>
+            </w:r>
+          </w:p>
+        </w:tc>
+      </w:tr>
+      <w:tr>
+        <w:tc>
+          <w:tcPr>
+            <w:tcW w:w="1909" w:type="dxa"/>
+          </w:tcPr>
+          <w:p>
+            <w:pPr>
+              <w:pStyle w:val="ListParagraph"/>
+              <w:numPr>
+                <w:ilvl w:val="0"/>
+                <w:numId w:val="6"/>
+              </w:numPr>
+              <w:spacing w:line="240" w:lineRule="auto"/>
+              <w:rPr>
+                <w:rFonts w:ascii="Times New Roman" w:hAnsi="Times New Roman" w:cs="Times New Roman"/>
+                <w:sz w:val="32"/>
+                <w:szCs w:val="32"/>
+              </w:rPr>
+            </w:pPr>
+            <w:r>
+              <w:rPr>
+                <w:rFonts w:ascii="Times New Roman" w:hAnsi="Times New Roman" w:cs="Times New Roman"/>
+                <w:sz w:val="32"/>
+                <w:szCs w:val="32"/>
+              </w:rPr>
+              <w:t>Kiểm kê</w:t>
+            </w:r>
+            <w:r>
+              <w:rPr>
+                <w:rFonts w:ascii="Times New Roman" w:hAnsi="Times New Roman" w:cs="Times New Roman"/>
+                <w:sz w:val="32"/>
+                <w:szCs w:val="32"/>
+              </w:rPr>
+              <w:t xml:space="preserve"> sách</w:t>
+            </w:r>
+          </w:p>
+        </w:tc>
+        <w:tc>
+          <w:tcPr>
+            <w:tcW w:w="2676" w:type="dxa"/>
+          </w:tcPr>
+          <w:p>
+            <w:pPr>
+              <w:rPr>
+                <w:rFonts w:ascii="Times New Roman" w:hAnsi="Times New Roman" w:cs="Times New Roman"/>
+                <w:sz w:val="32"/>
+                <w:szCs w:val="32"/>
+              </w:rPr>
+            </w:pPr>
+            <w:r>
+              <w:rPr>
+                <w:rFonts w:ascii="Times New Roman" w:hAnsi="Times New Roman" w:cs="Times New Roman"/>
+                <w:sz w:val="32"/>
+                <w:szCs w:val="32"/>
+              </w:rPr>
+              <w:t>Thủ thư quản lí tình trạng sách,</w:t>
+            </w:r>
+            <w:r>
+              <w:rPr>
+                <w:rFonts w:ascii="Times New Roman" w:hAnsi="Times New Roman" w:cs="Times New Roman"/>
+                <w:sz w:val="32"/>
+                <w:szCs w:val="32"/>
+              </w:rPr>
+              <w:t xml:space="preserve"> </w:t>
+            </w:r>
+            <w:r>
+              <w:rPr>
+                <w:rFonts w:ascii="Times New Roman" w:hAnsi="Times New Roman" w:cs="Times New Roman"/>
+                <w:sz w:val="32"/>
+                <w:szCs w:val="32"/>
+              </w:rPr>
+              <w:t>thống kê được số sách trong thư viện, sắp xếp sách theo cùng thể loại, tác giả, NXB.</w:t>
+            </w:r>
+          </w:p>
+          <w:p>
+            <w:pPr>
+              <w:rPr>
+                <w:rFonts w:ascii="Times New Roman" w:hAnsi="Times New Roman" w:cs="Times New Roman"/>
+                <w:sz w:val="32"/>
+                <w:szCs w:val="32"/>
+              </w:rPr>
+            </w:pPr>
+            <w:r>
+              <w:rPr>
+                <w:rFonts w:ascii="Times New Roman" w:hAnsi="Times New Roman" w:cs="Times New Roman"/>
+                <w:sz w:val="32"/>
+                <w:szCs w:val="32"/>
+              </w:rPr>
+              <w:t xml:space="preserve">Biết được số lượng mượn, sách bị hư hỏng đang bảo trì </w:t>
+            </w:r>
+            <w:r>
+              <w:rPr>
+                <w:rFonts w:ascii="Times New Roman" w:hAnsi="Times New Roman" w:cs="Times New Roman"/>
+                <w:sz w:val="32"/>
+                <w:szCs w:val="32"/>
+              </w:rPr>
+              <w:lastRenderedPageBreak/>
+              <w:t>và số sách có trong thư viện.</w:t>
+            </w:r>
+          </w:p>
+          <w:p>
+            <w:pPr>
+              <w:rPr>
+                <w:rFonts w:ascii="Times New Roman" w:hAnsi="Times New Roman" w:cs="Times New Roman"/>
+                <w:sz w:val="32"/>
+                <w:szCs w:val="32"/>
+              </w:rPr>
+            </w:pPr>
+          </w:p>
+        </w:tc>
+        <w:tc>
+          <w:tcPr>
+            <w:tcW w:w="6570" w:type="dxa"/>
+          </w:tcPr>
           <w:p>
             <w:pPr>
               <w:pStyle w:val="ListParagraph"/>
@@ -940,7 +666,65 @@
                 <w:sz w:val="32"/>
                 <w:szCs w:val="32"/>
               </w:rPr>
-              <w:t>Thủ thư cần phải xem được danh sách phiếu mượn.</w:t>
+              <w:lastRenderedPageBreak/>
+              <w:t xml:space="preserve">Mỗi tháng thủ thư sẽ </w:t>
+            </w:r>
+            <w:r>
+              <w:rPr>
+                <w:rFonts w:ascii="Times New Roman" w:hAnsi="Times New Roman" w:cs="Times New Roman"/>
+                <w:sz w:val="32"/>
+                <w:szCs w:val="32"/>
+              </w:rPr>
+              <w:t>kiểm kê lại</w:t>
+            </w:r>
+            <w:r>
+              <w:rPr>
+                <w:rFonts w:ascii="Times New Roman" w:hAnsi="Times New Roman" w:cs="Times New Roman"/>
+                <w:sz w:val="32"/>
+                <w:szCs w:val="32"/>
+              </w:rPr>
+              <w:t xml:space="preserve"> toàn bộ</w:t>
+            </w:r>
+            <w:r>
+              <w:rPr>
+                <w:rFonts w:ascii="Times New Roman" w:hAnsi="Times New Roman" w:cs="Times New Roman"/>
+                <w:sz w:val="32"/>
+                <w:szCs w:val="32"/>
+              </w:rPr>
+              <w:t xml:space="preserve"> sách trong thư viện. Thủ thư kiểm kê được những sách đang được mượn và những sách hiện có trong thư việ</w:t>
+            </w:r>
+            <w:r>
+              <w:rPr>
+                <w:rFonts w:ascii="Times New Roman" w:hAnsi="Times New Roman" w:cs="Times New Roman"/>
+                <w:sz w:val="32"/>
+                <w:szCs w:val="32"/>
+              </w:rPr>
+              <w:t>n. Sách được mượn kiểm kê dựa trên mã sách đã được mượn trong thông tin mượn của đọc giả đang mượn (nếu có).</w:t>
+            </w:r>
+            <w:r>
+              <w:rPr>
+                <w:rFonts w:ascii="Times New Roman" w:hAnsi="Times New Roman" w:cs="Times New Roman"/>
+                <w:sz w:val="32"/>
+                <w:szCs w:val="32"/>
+              </w:rPr>
+              <w:t xml:space="preserve"> Còn lại thủ thư sẽ kiểm tra bằng cách quét mã vạch những sách hiện có trên kệ sách, những sách thiếu sẽ báo lên hệ thống cho thủ </w:t>
+            </w:r>
+            <w:r>
+              <w:rPr>
+                <w:rFonts w:ascii="Times New Roman" w:hAnsi="Times New Roman" w:cs="Times New Roman"/>
+                <w:sz w:val="32"/>
+                <w:szCs w:val="32"/>
+              </w:rPr>
+              <w:lastRenderedPageBreak/>
+              <w:t>thư.</w:t>
+            </w:r>
+            <w:r>
+              <w:rPr>
+                <w:rFonts w:ascii="Times New Roman" w:hAnsi="Times New Roman" w:cs="Times New Roman"/>
+                <w:sz w:val="32"/>
+                <w:szCs w:val="32"/>
+              </w:rPr>
+              <w:t xml:space="preserve"> Và thủ thư sẽ lập báo cáo cho những sách bị mất.</w:t>
             </w:r>
           </w:p>
           <w:p>
@@ -963,9 +747,67 @@
                 <w:sz w:val="32"/>
                 <w:szCs w:val="32"/>
               </w:rPr>
-              <w:t>Khi đọc giả hỏi mượn sách thì thủ thư có thể biết được sách có trong thư viện không để thông báo cho đọc giả biết.</w:t>
-            </w:r>
-          </w:p>
+              <w:t>Thủ thư cần sắp xếp sách theo thể loại.</w:t>
+            </w:r>
+          </w:p>
+        </w:tc>
+      </w:tr>
+      <w:tr>
+        <w:tc>
+          <w:tcPr>
+            <w:tcW w:w="1909" w:type="dxa"/>
+          </w:tcPr>
+          <w:p>
+            <w:pPr>
+              <w:pStyle w:val="ListParagraph"/>
+              <w:numPr>
+                <w:ilvl w:val="0"/>
+                <w:numId w:val="6"/>
+              </w:numPr>
+              <w:spacing w:line="240" w:lineRule="auto"/>
+              <w:rPr>
+                <w:rFonts w:ascii="Times New Roman" w:hAnsi="Times New Roman" w:cs="Times New Roman"/>
+                <w:sz w:val="32"/>
+                <w:szCs w:val="32"/>
+              </w:rPr>
+            </w:pPr>
+            <w:r>
+              <w:rPr>
+                <w:rFonts w:ascii="Times New Roman" w:hAnsi="Times New Roman" w:cs="Times New Roman"/>
+                <w:sz w:val="32"/>
+                <w:szCs w:val="32"/>
+              </w:rPr>
+              <w:lastRenderedPageBreak/>
+              <w:t>Cập nhật kho sách</w:t>
+            </w:r>
+          </w:p>
+        </w:tc>
+        <w:tc>
+          <w:tcPr>
+            <w:tcW w:w="2676" w:type="dxa"/>
+          </w:tcPr>
+          <w:p>
+            <w:pPr>
+              <w:rPr>
+                <w:rFonts w:ascii="Times New Roman" w:hAnsi="Times New Roman" w:cs="Times New Roman"/>
+                <w:sz w:val="32"/>
+                <w:szCs w:val="32"/>
+              </w:rPr>
+            </w:pPr>
+            <w:r>
+              <w:rPr>
+                <w:rFonts w:ascii="Times New Roman" w:hAnsi="Times New Roman" w:cs="Times New Roman"/>
+                <w:sz w:val="32"/>
+                <w:szCs w:val="32"/>
+              </w:rPr>
+              <w:t>Thủ thư nhập sách mới vào thư viện, phân loại theo thể loại gán mã vạch cho sách.</w:t>
+            </w:r>
+          </w:p>
+        </w:tc>
+        <w:tc>
+          <w:tcPr>
+            <w:tcW w:w="6570" w:type="dxa"/>
+          </w:tcPr>
           <w:p>
             <w:pPr>
               <w:pStyle w:val="ListParagraph"/>
@@ -986,23 +828,15 @@
                 <w:sz w:val="32"/>
                 <w:szCs w:val="32"/>
               </w:rPr>
-              <w:t xml:space="preserve">Phí mượn sách được tính theo số trang x 1.000 đồng + </w:t>
-            </w:r>
-            <w:r>
-              <w:rPr>
-                <w:rFonts w:ascii="Times New Roman" w:hAnsi="Times New Roman" w:cs="Times New Roman"/>
-                <w:sz w:val="32"/>
-                <w:szCs w:val="32"/>
-              </w:rPr>
-              <w:t>3</w:t>
-            </w:r>
-            <w:r>
-              <w:rPr>
-                <w:rFonts w:ascii="Times New Roman" w:hAnsi="Times New Roman" w:cs="Times New Roman"/>
-                <w:sz w:val="32"/>
-                <w:szCs w:val="32"/>
-              </w:rPr>
-              <w:t>0.000 đồng = phí cọc mượn sách.</w:t>
+              <w:t>Thủ thư chọn nhập sách, hệ thống sẽ hiện ra form nhập sách thư viện (tên sách, thể loại, tác giả, NXB, thông tin mô tả)</w:t>
+            </w:r>
+            <w:r>
+              <w:rPr>
+                <w:rFonts w:ascii="Times New Roman" w:hAnsi="Times New Roman" w:cs="Times New Roman"/>
+                <w:sz w:val="32"/>
+                <w:szCs w:val="32"/>
+              </w:rPr>
+              <w:t>.</w:t>
             </w:r>
           </w:p>
           <w:p>
@@ -1025,7 +859,118 @@
                 <w:sz w:val="32"/>
                 <w:szCs w:val="32"/>
               </w:rPr>
-              <w:t>Mỗi lần mượn sẽ là một phiếu mượn</w:t>
+              <w:t>Khi sách đã nhập vào hệ thống</w:t>
+            </w:r>
+            <w:r>
+              <w:rPr>
+                <w:rFonts w:ascii="Times New Roman" w:hAnsi="Times New Roman" w:cs="Times New Roman"/>
+                <w:sz w:val="32"/>
+                <w:szCs w:val="32"/>
+              </w:rPr>
+              <w:t>, hệ thống</w:t>
+            </w:r>
+            <w:r>
+              <w:rPr>
+                <w:rFonts w:ascii="Times New Roman" w:hAnsi="Times New Roman" w:cs="Times New Roman"/>
+                <w:sz w:val="32"/>
+                <w:szCs w:val="32"/>
+              </w:rPr>
+              <w:t xml:space="preserve"> sẽ sinh mã vạch</w:t>
+            </w:r>
+            <w:r>
+              <w:rPr>
+                <w:rFonts w:ascii="Times New Roman" w:hAnsi="Times New Roman" w:cs="Times New Roman"/>
+                <w:sz w:val="32"/>
+                <w:szCs w:val="32"/>
+              </w:rPr>
+              <w:t xml:space="preserve"> để phân biệt</w:t>
+            </w:r>
+            <w:r>
+              <w:rPr>
+                <w:rFonts w:ascii="Times New Roman" w:hAnsi="Times New Roman" w:cs="Times New Roman"/>
+                <w:sz w:val="32"/>
+                <w:szCs w:val="32"/>
+              </w:rPr>
+              <w:t>,</w:t>
+            </w:r>
+            <w:r>
+              <w:rPr>
+                <w:rFonts w:ascii="Times New Roman" w:hAnsi="Times New Roman" w:cs="Times New Roman"/>
+                <w:sz w:val="32"/>
+                <w:szCs w:val="32"/>
+              </w:rPr>
+              <w:t xml:space="preserve"> </w:t>
+            </w:r>
+            <w:r>
+              <w:rPr>
+                <w:rFonts w:ascii="Times New Roman" w:hAnsi="Times New Roman" w:cs="Times New Roman"/>
+                <w:sz w:val="32"/>
+                <w:szCs w:val="32"/>
+              </w:rPr>
+              <w:t>mã vạch thể hiện phân loại sách và số sách</w:t>
+            </w:r>
+            <w:r>
+              <w:rPr>
+                <w:rFonts w:ascii="Times New Roman" w:hAnsi="Times New Roman" w:cs="Times New Roman"/>
+                <w:sz w:val="32"/>
+                <w:szCs w:val="32"/>
+              </w:rPr>
+              <w:t xml:space="preserve">. </w:t>
+            </w:r>
+          </w:p>
+          <w:p>
+            <w:pPr>
+              <w:pStyle w:val="ListParagraph"/>
+              <w:numPr>
+                <w:ilvl w:val="0"/>
+                <w:numId w:val="15"/>
+              </w:numPr>
+              <w:spacing w:line="240" w:lineRule="auto"/>
+              <w:rPr>
+                <w:rFonts w:ascii="Times New Roman" w:hAnsi="Times New Roman" w:cs="Times New Roman"/>
+                <w:sz w:val="32"/>
+                <w:szCs w:val="32"/>
+              </w:rPr>
+            </w:pPr>
+            <w:r>
+              <w:rPr>
+                <w:rFonts w:ascii="Times New Roman" w:hAnsi="Times New Roman" w:cs="Times New Roman"/>
+                <w:sz w:val="32"/>
+                <w:szCs w:val="32"/>
+              </w:rPr>
+              <w:t>Note : Mã vạch (</w:t>
+            </w:r>
+            <w:r>
+              <w:rPr>
+                <w:rFonts w:ascii="Times New Roman" w:hAnsi="Times New Roman" w:cs="Times New Roman"/>
+                <w:sz w:val="32"/>
+                <w:szCs w:val="32"/>
+              </w:rPr>
+              <w:t>thể loạ</w:t>
+            </w:r>
+            <w:r>
+              <w:rPr>
+                <w:rFonts w:ascii="Times New Roman" w:hAnsi="Times New Roman" w:cs="Times New Roman"/>
+                <w:sz w:val="32"/>
+                <w:szCs w:val="32"/>
+              </w:rPr>
+              <w:t>i-</w:t>
+            </w:r>
+            <w:r>
+              <w:rPr>
+                <w:rFonts w:ascii="Times New Roman" w:hAnsi="Times New Roman" w:cs="Times New Roman"/>
+                <w:sz w:val="32"/>
+                <w:szCs w:val="32"/>
+              </w:rPr>
+              <w:t>số</w:t>
+            </w:r>
+            <w:r>
+              <w:rPr>
+                <w:rFonts w:ascii="Times New Roman" w:hAnsi="Times New Roman" w:cs="Times New Roman"/>
+                <w:sz w:val="32"/>
+                <w:szCs w:val="32"/>
+              </w:rPr>
+              <w:t xml:space="preserve"> sách) </w:t>
             </w:r>
           </w:p>
           <w:p>
@@ -1048,8 +993,38 @@
                 <w:sz w:val="32"/>
                 <w:szCs w:val="32"/>
               </w:rPr>
-              <w:lastRenderedPageBreak/>
-              <w:t>Chỉ được mượn tối đa 5 quyển, chỉ được mượn tối đa 20 ngày. Khi quá hạn phí phạt sẽ là 10.000 đồng/ngày.</w:t>
+              <w:t>Thủ thư in mã vạch để dán lên sách</w:t>
+            </w:r>
+            <w:r>
+              <w:rPr>
+                <w:rFonts w:ascii="Times New Roman" w:hAnsi="Times New Roman" w:cs="Times New Roman"/>
+                <w:sz w:val="32"/>
+                <w:szCs w:val="32"/>
+              </w:rPr>
+              <w:t xml:space="preserve"> để phân biệt sách và quét mã vạch.</w:t>
+            </w:r>
+          </w:p>
+          <w:p>
+            <w:pPr>
+              <w:pStyle w:val="ListParagraph"/>
+              <w:numPr>
+                <w:ilvl w:val="1"/>
+                <w:numId w:val="6"/>
+              </w:numPr>
+              <w:spacing w:line="240" w:lineRule="auto"/>
+              <w:rPr>
+                <w:rFonts w:ascii="Times New Roman" w:hAnsi="Times New Roman" w:cs="Times New Roman"/>
+                <w:sz w:val="32"/>
+                <w:szCs w:val="32"/>
+              </w:rPr>
+            </w:pPr>
+            <w:r>
+              <w:rPr>
+                <w:rFonts w:ascii="Times New Roman" w:hAnsi="Times New Roman" w:cs="Times New Roman"/>
+                <w:sz w:val="32"/>
+                <w:szCs w:val="32"/>
+              </w:rPr>
+              <w:t xml:space="preserve">Thủ thư cần cập nhật thông tin sách thông qua form Cập nhật thông tin </w:t>
             </w:r>
           </w:p>
         </w:tc>
@@ -1057,7 +1032,7 @@
       <w:tr>
         <w:tc>
           <w:tcPr>
-            <w:tcW w:w="2425" w:type="dxa"/>
+            <w:tcW w:w="1909" w:type="dxa"/>
           </w:tcPr>
           <w:p>
             <w:pPr>
@@ -1079,14 +1054,13 @@
                 <w:sz w:val="32"/>
                 <w:szCs w:val="32"/>
               </w:rPr>
-              <w:lastRenderedPageBreak/>
-              <w:t>Quản lí trả sách</w:t>
+              <w:t>Tra cứu sách</w:t>
             </w:r>
           </w:p>
         </w:tc>
         <w:tc>
           <w:tcPr>
-            <w:tcW w:w="3245" w:type="dxa"/>
+            <w:tcW w:w="2676" w:type="dxa"/>
           </w:tcPr>
           <w:p>
             <w:pPr>
@@ -1102,29 +1076,29 @@
                 <w:sz w:val="32"/>
                 <w:szCs w:val="32"/>
               </w:rPr>
-              <w:t>Thủ thư kiểm tra biên lai (phiếu mượn) và sách</w:t>
-            </w:r>
-            <w:r>
-              <w:rPr>
-                <w:rFonts w:ascii="Times New Roman" w:hAnsi="Times New Roman" w:cs="Times New Roman"/>
-                <w:sz w:val="32"/>
-                <w:szCs w:val="32"/>
-              </w:rPr>
-              <w:t xml:space="preserve"> </w:t>
-            </w:r>
-            <w:r>
-              <w:rPr>
-                <w:rFonts w:ascii="Times New Roman" w:hAnsi="Times New Roman" w:cs="Times New Roman"/>
-                <w:sz w:val="32"/>
-                <w:szCs w:val="32"/>
-              </w:rPr>
-              <w:t>khi đọc giả trả sách nếu có bị lỗi sách hay mất sách thì sẽ được tính phí phạt</w:t>
+              <w:t>Thủ thư, đọc giả có thể tra cứu sách qua tên sách, tên tác giả</w:t>
+            </w:r>
+            <w:r>
+              <w:rPr>
+                <w:rFonts w:ascii="Times New Roman" w:hAnsi="Times New Roman" w:cs="Times New Roman"/>
+                <w:sz w:val="32"/>
+                <w:szCs w:val="32"/>
+              </w:rPr>
+              <w:t>, NXB, thể loại</w:t>
+            </w:r>
+            <w:r>
+              <w:rPr>
+                <w:rFonts w:ascii="Times New Roman" w:hAnsi="Times New Roman" w:cs="Times New Roman"/>
+                <w:sz w:val="32"/>
+                <w:szCs w:val="32"/>
+              </w:rPr>
+              <w:t>.</w:t>
             </w:r>
           </w:p>
         </w:tc>
         <w:tc>
           <w:tcPr>
-            <w:tcW w:w="5485" w:type="dxa"/>
+            <w:tcW w:w="6570" w:type="dxa"/>
           </w:tcPr>
           <w:p>
             <w:pPr>
@@ -1146,31 +1120,39 @@
                 <w:sz w:val="32"/>
                 <w:szCs w:val="32"/>
               </w:rPr>
-              <w:t>K</w:t>
-            </w:r>
-            <w:r>
-              <w:rPr>
-                <w:rFonts w:ascii="Times New Roman" w:hAnsi="Times New Roman" w:cs="Times New Roman"/>
-                <w:sz w:val="32"/>
-                <w:szCs w:val="32"/>
-              </w:rPr>
-              <w:t xml:space="preserve">hi đọc giả trả sách, thủ thư cần kiểm tra </w:t>
-            </w:r>
-            <w:r>
-              <w:rPr>
-                <w:rFonts w:ascii="Times New Roman" w:hAnsi="Times New Roman" w:cs="Times New Roman"/>
-                <w:sz w:val="32"/>
-                <w:szCs w:val="32"/>
-              </w:rPr>
-              <w:t>phiếu mượn</w:t>
-            </w:r>
-            <w:r>
-              <w:rPr>
-                <w:rFonts w:ascii="Times New Roman" w:hAnsi="Times New Roman" w:cs="Times New Roman"/>
-                <w:sz w:val="32"/>
-                <w:szCs w:val="32"/>
-              </w:rPr>
-              <w:t xml:space="preserve"> của đọc giả để đối chiếu với Phiếu mượn đã được lưu thông qua mã phiếu mượn. Thủ thư kiểm tra sách trả có khớp với thông tin với phiếu mượn hay không.</w:t>
+              <w:t>Là thủ thư</w:t>
+            </w:r>
+            <w:r>
+              <w:rPr>
+                <w:rFonts w:ascii="Times New Roman" w:hAnsi="Times New Roman" w:cs="Times New Roman"/>
+                <w:sz w:val="32"/>
+                <w:szCs w:val="32"/>
+              </w:rPr>
+              <w:t xml:space="preserve"> và đọc giả</w:t>
+            </w:r>
+            <w:r>
+              <w:rPr>
+                <w:rFonts w:ascii="Times New Roman" w:hAnsi="Times New Roman" w:cs="Times New Roman"/>
+                <w:sz w:val="32"/>
+                <w:szCs w:val="32"/>
+              </w:rPr>
+              <w:t>, tôi cần tìm kiếm sách qua tên sách, tác giả, NXB, thể loạ</w:t>
+            </w:r>
+            <w:r>
+              <w:rPr>
+                <w:rFonts w:ascii="Times New Roman" w:hAnsi="Times New Roman" w:cs="Times New Roman"/>
+                <w:sz w:val="32"/>
+                <w:szCs w:val="32"/>
+              </w:rPr>
+              <w:t xml:space="preserve">i </w:t>
+            </w:r>
+            <w:r>
+              <w:rPr>
+                <w:rFonts w:ascii="Times New Roman" w:hAnsi="Times New Roman" w:cs="Times New Roman"/>
+                <w:sz w:val="32"/>
+                <w:szCs w:val="32"/>
+              </w:rPr>
+              <w:t>qua thanh tìm kiếm sách.</w:t>
             </w:r>
           </w:p>
           <w:p>
@@ -1193,23 +1175,7 @@
                 <w:sz w:val="32"/>
                 <w:szCs w:val="32"/>
               </w:rPr>
-              <w:t xml:space="preserve">Khi đọc giả trả sách, thủ thư đối chiếu </w:t>
-            </w:r>
-            <w:r>
-              <w:rPr>
-                <w:rFonts w:ascii="Times New Roman" w:hAnsi="Times New Roman" w:cs="Times New Roman"/>
-                <w:sz w:val="32"/>
-                <w:szCs w:val="32"/>
-              </w:rPr>
-              <w:t>phiếu mượn</w:t>
-            </w:r>
-            <w:r>
-              <w:rPr>
-                <w:rFonts w:ascii="Times New Roman" w:hAnsi="Times New Roman" w:cs="Times New Roman"/>
-                <w:sz w:val="32"/>
-                <w:szCs w:val="32"/>
-              </w:rPr>
-              <w:t xml:space="preserve"> của đọc giả với thông tin Phiếu mượn lưu trong hệ thống: tiền cọc sẽ trả theo số ngày mượn (phí cọc mượn sách – 1.000 đồng/ngày = tiền cọc sẽ trả).</w:t>
+              <w:t>Là thủ thư và đọc giả, tôi cần xem thông tin sách khi tìm kiếm sách.</w:t>
             </w:r>
           </w:p>
           <w:p>
@@ -1232,9 +1198,158 @@
                 <w:sz w:val="32"/>
                 <w:szCs w:val="32"/>
               </w:rPr>
-              <w:t>Nếu trả thiếu sách thì tiền cọc và phí mượn sách x với số trang của sách đó sẽ bị thu. Kiểm tra sách có bị thiệt hại gì không. Mức thiệt hại từ 50.000 – 300.000 đồng.</w:t>
-            </w:r>
-          </w:p>
+              <w:t>Là thủ thư, tôi có thể biết được trạ</w:t>
+            </w:r>
+            <w:r>
+              <w:rPr>
+                <w:rFonts w:ascii="Times New Roman" w:hAnsi="Times New Roman" w:cs="Times New Roman"/>
+                <w:sz w:val="32"/>
+                <w:szCs w:val="32"/>
+              </w:rPr>
+              <w:t xml:space="preserve">ng thái sách: đang </w:t>
+            </w:r>
+            <w:r>
+              <w:rPr>
+                <w:rFonts w:ascii="Times New Roman" w:hAnsi="Times New Roman" w:cs="Times New Roman"/>
+                <w:sz w:val="32"/>
+                <w:szCs w:val="32"/>
+              </w:rPr>
+              <w:t>bậ</w:t>
+            </w:r>
+            <w:r>
+              <w:rPr>
+                <w:rFonts w:ascii="Times New Roman" w:hAnsi="Times New Roman" w:cs="Times New Roman"/>
+                <w:sz w:val="32"/>
+                <w:szCs w:val="32"/>
+              </w:rPr>
+              <w:t>n</w:t>
+            </w:r>
+            <w:r>
+              <w:rPr>
+                <w:rFonts w:ascii="Times New Roman" w:hAnsi="Times New Roman" w:cs="Times New Roman"/>
+                <w:sz w:val="32"/>
+                <w:szCs w:val="32"/>
+              </w:rPr>
+              <w:t xml:space="preserve"> và sẵn s</w:t>
+            </w:r>
+            <w:r>
+              <w:rPr>
+                <w:rFonts w:ascii="Times New Roman" w:hAnsi="Times New Roman" w:cs="Times New Roman"/>
+                <w:sz w:val="32"/>
+                <w:szCs w:val="32"/>
+              </w:rPr>
+              <w:t>àng.</w:t>
+            </w:r>
+          </w:p>
+        </w:tc>
+      </w:tr>
+      <w:tr>
+        <w:tc>
+          <w:tcPr>
+            <w:tcW w:w="1909" w:type="dxa"/>
+          </w:tcPr>
+          <w:p>
+            <w:pPr>
+              <w:pStyle w:val="ListParagraph"/>
+              <w:numPr>
+                <w:ilvl w:val="0"/>
+                <w:numId w:val="6"/>
+              </w:numPr>
+              <w:spacing w:line="240" w:lineRule="auto"/>
+              <w:rPr>
+                <w:rFonts w:ascii="Times New Roman" w:hAnsi="Times New Roman" w:cs="Times New Roman"/>
+                <w:sz w:val="32"/>
+                <w:szCs w:val="32"/>
+              </w:rPr>
+            </w:pPr>
+            <w:bookmarkStart w:id="0" w:name="_GoBack"/>
+            <w:bookmarkEnd w:id="0"/>
+          </w:p>
+        </w:tc>
+        <w:tc>
+          <w:tcPr>
+            <w:tcW w:w="2676" w:type="dxa"/>
+          </w:tcPr>
+          <w:p>
+            <w:pPr>
+              <w:rPr>
+                <w:rFonts w:ascii="Times New Roman" w:hAnsi="Times New Roman" w:cs="Times New Roman"/>
+                <w:sz w:val="32"/>
+                <w:szCs w:val="32"/>
+              </w:rPr>
+            </w:pPr>
+          </w:p>
+        </w:tc>
+        <w:tc>
+          <w:tcPr>
+            <w:tcW w:w="6570" w:type="dxa"/>
+          </w:tcPr>
+          <w:p>
+            <w:pPr>
+              <w:rPr>
+                <w:rFonts w:ascii="Times New Roman" w:hAnsi="Times New Roman" w:cs="Times New Roman"/>
+                <w:sz w:val="32"/>
+                <w:szCs w:val="32"/>
+              </w:rPr>
+            </w:pPr>
+          </w:p>
+        </w:tc>
+      </w:tr>
+      <w:tr>
+        <w:tc>
+          <w:tcPr>
+            <w:tcW w:w="1909" w:type="dxa"/>
+          </w:tcPr>
+          <w:p>
+            <w:pPr>
+              <w:pStyle w:val="ListParagraph"/>
+              <w:numPr>
+                <w:ilvl w:val="0"/>
+                <w:numId w:val="6"/>
+              </w:numPr>
+              <w:spacing w:line="240" w:lineRule="auto"/>
+              <w:rPr>
+                <w:rFonts w:ascii="Times New Roman" w:hAnsi="Times New Roman" w:cs="Times New Roman"/>
+                <w:sz w:val="32"/>
+                <w:szCs w:val="32"/>
+              </w:rPr>
+            </w:pPr>
+            <w:r>
+              <w:rPr>
+                <w:rFonts w:ascii="Times New Roman" w:hAnsi="Times New Roman" w:cs="Times New Roman"/>
+                <w:sz w:val="32"/>
+                <w:szCs w:val="32"/>
+              </w:rPr>
+              <w:t>Đăng nhập</w:t>
+            </w:r>
+          </w:p>
+        </w:tc>
+        <w:tc>
+          <w:tcPr>
+            <w:tcW w:w="2676" w:type="dxa"/>
+          </w:tcPr>
+          <w:p>
+            <w:pPr>
+              <w:rPr>
+                <w:rFonts w:ascii="Times New Roman" w:hAnsi="Times New Roman" w:cs="Times New Roman"/>
+                <w:sz w:val="32"/>
+                <w:szCs w:val="32"/>
+              </w:rPr>
+            </w:pPr>
+            <w:r>
+              <w:rPr>
+                <w:rFonts w:ascii="Times New Roman" w:hAnsi="Times New Roman" w:cs="Times New Roman"/>
+                <w:sz w:val="32"/>
+                <w:szCs w:val="32"/>
+              </w:rPr>
+              <w:t>Thủ thư cần có tài khoản để quản lí</w:t>
+            </w:r>
+          </w:p>
+        </w:tc>
+        <w:tc>
+          <w:tcPr>
+            <w:tcW w:w="6570" w:type="dxa"/>
+          </w:tcPr>
           <w:p>
             <w:pPr>
               <w:pStyle w:val="ListParagraph"/>
@@ -1255,25 +1370,75 @@
                 <w:sz w:val="32"/>
                 <w:szCs w:val="32"/>
               </w:rPr>
-              <w:t>Khi đọc giả trả đủ và thủ thư kiểm tra đủ, phiếu mượn của đọc giả sẽ bị thu lại và thủ thư cập nhật lại</w:t>
-            </w:r>
-            <w:r>
-              <w:rPr>
-                <w:rFonts w:ascii="Times New Roman" w:hAnsi="Times New Roman" w:cs="Times New Roman"/>
-                <w:sz w:val="32"/>
-                <w:szCs w:val="32"/>
-              </w:rPr>
-              <w:t xml:space="preserve"> danh sách</w:t>
-            </w:r>
-            <w:r>
-              <w:rPr>
-                <w:rFonts w:ascii="Times New Roman" w:hAnsi="Times New Roman" w:cs="Times New Roman"/>
-                <w:sz w:val="32"/>
-                <w:szCs w:val="32"/>
-              </w:rPr>
-              <w:t xml:space="preserve"> phiếu mượn, phiếu mượn sẽ bị xóa trong lưu trữ thông tin phiếu mượn, sách trả sẽ được cập nhật lại trong thư viện.</w:t>
-            </w:r>
-          </w:p>
+              <w:t>Thủ thư cần có tài khoản để truy cập vào các chức năng quản lí sách, quản lí mượn/trả sách, nhập sách, thanh lí, thống kê.</w:t>
+            </w:r>
+          </w:p>
+        </w:tc>
+      </w:tr>
+      <w:tr>
+        <w:tc>
+          <w:tcPr>
+            <w:tcW w:w="1909" w:type="dxa"/>
+          </w:tcPr>
+          <w:p>
+            <w:pPr>
+              <w:pStyle w:val="ListParagraph"/>
+              <w:numPr>
+                <w:ilvl w:val="0"/>
+                <w:numId w:val="6"/>
+              </w:numPr>
+              <w:spacing w:line="240" w:lineRule="auto"/>
+              <w:rPr>
+                <w:rFonts w:ascii="Times New Roman" w:hAnsi="Times New Roman" w:cs="Times New Roman"/>
+                <w:sz w:val="32"/>
+                <w:szCs w:val="32"/>
+              </w:rPr>
+            </w:pPr>
+            <w:r>
+              <w:rPr>
+                <w:rFonts w:ascii="Times New Roman" w:hAnsi="Times New Roman" w:cs="Times New Roman"/>
+                <w:sz w:val="32"/>
+                <w:szCs w:val="32"/>
+              </w:rPr>
+              <w:t>Lập phiếu nhập sách</w:t>
+            </w:r>
+          </w:p>
+        </w:tc>
+        <w:tc>
+          <w:tcPr>
+            <w:tcW w:w="2676" w:type="dxa"/>
+          </w:tcPr>
+          <w:p>
+            <w:pPr>
+              <w:rPr>
+                <w:rFonts w:ascii="Times New Roman" w:hAnsi="Times New Roman" w:cs="Times New Roman"/>
+                <w:sz w:val="32"/>
+                <w:szCs w:val="32"/>
+              </w:rPr>
+            </w:pPr>
+            <w:r>
+              <w:rPr>
+                <w:rFonts w:ascii="Times New Roman" w:hAnsi="Times New Roman" w:cs="Times New Roman"/>
+                <w:sz w:val="32"/>
+                <w:szCs w:val="32"/>
+              </w:rPr>
+              <w:t xml:space="preserve">Lập phiếu nhập sách định kỳ mỗi tháng dựa vào thống kê số lượng sách cần nhập để gửi cho nhà cung cấp phản hồi đơn </w:t>
+            </w:r>
+            <w:r>
+              <w:rPr>
+                <w:rFonts w:ascii="Times New Roman" w:hAnsi="Times New Roman" w:cs="Times New Roman"/>
+                <w:sz w:val="32"/>
+                <w:szCs w:val="32"/>
+              </w:rPr>
+              <w:lastRenderedPageBreak/>
+              <w:t>đặt hàng lại cho thủ thư chuẩn bị ngân sách chi trả</w:t>
+            </w:r>
+          </w:p>
+        </w:tc>
+        <w:tc>
+          <w:tcPr>
+            <w:tcW w:w="6570" w:type="dxa"/>
+          </w:tcPr>
           <w:p>
             <w:pPr>
               <w:pStyle w:val="ListParagraph"/>
@@ -1294,7 +1459,78 @@
                 <w:sz w:val="32"/>
                 <w:szCs w:val="32"/>
               </w:rPr>
-              <w:t>Thủ thư sẽ in biên lai trả sách và trả tiền cho đọc giả (đã qua kiểm tra phạt).</w:t>
+              <w:lastRenderedPageBreak/>
+              <w:t>Là thủ thư, tôi cần lập phiếu nhập sách để gửi yêu cầu mua sách với nhà cung cấp.</w:t>
+            </w:r>
+          </w:p>
+          <w:p>
+            <w:pPr>
+              <w:pStyle w:val="ListParagraph"/>
+              <w:numPr>
+                <w:ilvl w:val="1"/>
+                <w:numId w:val="6"/>
+              </w:numPr>
+              <w:spacing w:line="240" w:lineRule="auto"/>
+              <w:rPr>
+                <w:rFonts w:ascii="Times New Roman" w:hAnsi="Times New Roman" w:cs="Times New Roman"/>
+                <w:sz w:val="32"/>
+                <w:szCs w:val="32"/>
+              </w:rPr>
+            </w:pPr>
+            <w:r>
+              <w:rPr>
+                <w:rFonts w:ascii="Times New Roman" w:hAnsi="Times New Roman" w:cs="Times New Roman"/>
+                <w:sz w:val="32"/>
+                <w:szCs w:val="32"/>
+              </w:rPr>
+              <w:t>Là thủ thư, tôi cần Phiếu nhập sách để điền các thông tin sách cần nhập từ bảng thống kê hàng tháng.</w:t>
+            </w:r>
+          </w:p>
+          <w:p>
+            <w:pPr>
+              <w:pStyle w:val="ListParagraph"/>
+              <w:numPr>
+                <w:ilvl w:val="1"/>
+                <w:numId w:val="6"/>
+              </w:numPr>
+              <w:spacing w:line="240" w:lineRule="auto"/>
+              <w:rPr>
+                <w:rFonts w:ascii="Times New Roman" w:hAnsi="Times New Roman" w:cs="Times New Roman"/>
+                <w:sz w:val="32"/>
+                <w:szCs w:val="32"/>
+              </w:rPr>
+            </w:pPr>
+            <w:r>
+              <w:rPr>
+                <w:rFonts w:ascii="Times New Roman" w:hAnsi="Times New Roman" w:cs="Times New Roman"/>
+                <w:sz w:val="32"/>
+                <w:szCs w:val="32"/>
+              </w:rPr>
+              <w:lastRenderedPageBreak/>
+              <w:t>Thủ thư cần in Phiếu nhập sách gửi cho nhà cung cấp để nhận phản hồi đơn đặt hàng.</w:t>
+            </w:r>
+          </w:p>
+          <w:p>
+            <w:pPr>
+              <w:pStyle w:val="ListParagraph"/>
+              <w:numPr>
+                <w:ilvl w:val="1"/>
+                <w:numId w:val="6"/>
+              </w:numPr>
+              <w:spacing w:line="240" w:lineRule="auto"/>
+              <w:rPr>
+                <w:rFonts w:ascii="Times New Roman" w:hAnsi="Times New Roman" w:cs="Times New Roman"/>
+                <w:sz w:val="32"/>
+                <w:szCs w:val="32"/>
+              </w:rPr>
+            </w:pPr>
+            <w:r>
+              <w:rPr>
+                <w:rFonts w:ascii="Times New Roman" w:hAnsi="Times New Roman" w:cs="Times New Roman"/>
+                <w:sz w:val="32"/>
+                <w:szCs w:val="32"/>
+              </w:rPr>
+              <w:t>Là thủ thư, khi có phản hồi đơn đặt hàng của NCC, tôi cần lưu trữ và cập nhật vào danh sách phiếu nhập của thư viện để kiểm tra sách cũng như số lượng khi sách được giao tới thư viện.</w:t>
             </w:r>
           </w:p>
         </w:tc>
@@ -1302,7 +1538,7 @@
       <w:tr>
         <w:tc>
           <w:tcPr>
-            <w:tcW w:w="2425" w:type="dxa"/>
+            <w:tcW w:w="1909" w:type="dxa"/>
           </w:tcPr>
           <w:p>
             <w:pPr>
@@ -1324,13 +1560,22 @@
                 <w:sz w:val="32"/>
                 <w:szCs w:val="32"/>
               </w:rPr>
-              <w:t>Đăng nhập</w:t>
+              <w:lastRenderedPageBreak/>
+              <w:t>Thố</w:t>
+            </w:r>
+            <w:r>
+              <w:rPr>
+                <w:rFonts w:ascii="Times New Roman" w:hAnsi="Times New Roman" w:cs="Times New Roman"/>
+                <w:sz w:val="32"/>
+                <w:szCs w:val="32"/>
+              </w:rPr>
+              <w:t>ng kê, báo cáo</w:t>
             </w:r>
           </w:p>
         </w:tc>
         <w:tc>
           <w:tcPr>
-            <w:tcW w:w="3245" w:type="dxa"/>
+            <w:tcW w:w="2676" w:type="dxa"/>
           </w:tcPr>
           <w:p>
             <w:pPr>
@@ -1346,13 +1591,55 @@
                 <w:sz w:val="32"/>
                 <w:szCs w:val="32"/>
               </w:rPr>
-              <w:t>Thủ thư cần có tài khoản để quản lí</w:t>
+              <w:t>Thống kê số lượng sách hiện có trong thư viện.</w:t>
+            </w:r>
+          </w:p>
+          <w:p>
+            <w:pPr>
+              <w:rPr>
+                <w:rFonts w:ascii="Times New Roman" w:hAnsi="Times New Roman" w:cs="Times New Roman"/>
+                <w:sz w:val="32"/>
+                <w:szCs w:val="32"/>
+              </w:rPr>
+            </w:pPr>
+            <w:r>
+              <w:rPr>
+                <w:rFonts w:ascii="Times New Roman" w:hAnsi="Times New Roman" w:cs="Times New Roman"/>
+                <w:sz w:val="32"/>
+                <w:szCs w:val="32"/>
+              </w:rPr>
+              <w:t>Thống kê số sách được mượ</w:t>
+            </w:r>
+            <w:r>
+              <w:rPr>
+                <w:rFonts w:ascii="Times New Roman" w:hAnsi="Times New Roman" w:cs="Times New Roman"/>
+                <w:sz w:val="32"/>
+                <w:szCs w:val="32"/>
+              </w:rPr>
+              <w:t>n hàng tháng.</w:t>
+            </w:r>
+          </w:p>
+          <w:p>
+            <w:pPr>
+              <w:rPr>
+                <w:rFonts w:ascii="Times New Roman" w:hAnsi="Times New Roman" w:cs="Times New Roman"/>
+                <w:sz w:val="32"/>
+                <w:szCs w:val="32"/>
+              </w:rPr>
+            </w:pPr>
+            <w:r>
+              <w:rPr>
+                <w:rFonts w:ascii="Times New Roman" w:hAnsi="Times New Roman" w:cs="Times New Roman"/>
+                <w:sz w:val="32"/>
+                <w:szCs w:val="32"/>
+              </w:rPr>
+              <w:t>Thống kê số sách nhập hàng tháng.</w:t>
             </w:r>
           </w:p>
         </w:tc>
         <w:tc>
           <w:tcPr>
-            <w:tcW w:w="5485" w:type="dxa"/>
+            <w:tcW w:w="6570" w:type="dxa"/>
           </w:tcPr>
           <w:p>
             <w:pPr>
@@ -1374,66 +1661,9 @@
                 <w:sz w:val="32"/>
                 <w:szCs w:val="32"/>
               </w:rPr>
-              <w:t>Thủ thư cần có tài khoản để truy cập vào các chức năng quản lí sách, quản lí mượn/trả sách, nhập sách, thanh lí, thống kê.</w:t>
-            </w:r>
-          </w:p>
-        </w:tc>
-      </w:tr>
-      <w:tr>
-        <w:tc>
-          <w:tcPr>
-            <w:tcW w:w="2425" w:type="dxa"/>
-          </w:tcPr>
-          <w:p>
-            <w:pPr>
-              <w:pStyle w:val="ListParagraph"/>
-              <w:numPr>
-                <w:ilvl w:val="0"/>
-                <w:numId w:val="6"/>
-              </w:numPr>
-              <w:spacing w:line="240" w:lineRule="auto"/>
-              <w:rPr>
-                <w:rFonts w:ascii="Times New Roman" w:hAnsi="Times New Roman" w:cs="Times New Roman"/>
-                <w:sz w:val="32"/>
-                <w:szCs w:val="32"/>
-              </w:rPr>
-            </w:pPr>
-            <w:r>
-              <w:rPr>
-                <w:rFonts w:ascii="Times New Roman" w:hAnsi="Times New Roman" w:cs="Times New Roman"/>
-                <w:sz w:val="32"/>
-                <w:szCs w:val="32"/>
-              </w:rPr>
-              <w:t>Quản lí sách</w:t>
-            </w:r>
-          </w:p>
-        </w:tc>
-        <w:tc>
-          <w:tcPr>
-            <w:tcW w:w="3245" w:type="dxa"/>
-          </w:tcPr>
-          <w:p>
-            <w:pPr>
-              <w:rPr>
-                <w:rFonts w:ascii="Times New Roman" w:hAnsi="Times New Roman" w:cs="Times New Roman"/>
-                <w:sz w:val="32"/>
-                <w:szCs w:val="32"/>
-              </w:rPr>
-            </w:pPr>
-            <w:r>
-              <w:rPr>
-                <w:rFonts w:ascii="Times New Roman" w:hAnsi="Times New Roman" w:cs="Times New Roman"/>
-                <w:sz w:val="32"/>
-                <w:szCs w:val="32"/>
-              </w:rPr>
-              <w:t>Thủ thư cần phân sách theo chủ đề để quản lí</w:t>
-            </w:r>
-          </w:p>
-        </w:tc>
-        <w:tc>
-          <w:tcPr>
-            <w:tcW w:w="5485" w:type="dxa"/>
-          </w:tcPr>
+              <w:t>Là thủ thư, tôi cần nắm rõ số sách hiện có trong thư viện để bổ trợ cho việc kiểm kê sách hàng tháng thông qua bảng thống kê sách hiện có trong thư viện.</w:t>
+            </w:r>
+          </w:p>
           <w:p>
             <w:pPr>
               <w:pStyle w:val="ListParagraph"/>
@@ -1454,7 +1684,15 @@
                 <w:sz w:val="32"/>
                 <w:szCs w:val="32"/>
               </w:rPr>
-              <w:t>Thủ thư khi nhập sách vào thư viện phải phân theo chủ để (XX). Ví dụ như chủ đề Khoa học = KH.</w:t>
+              <w:t xml:space="preserve">Là thủ thư, tôi cần danh sách số sách cần nhập định kỳ hàng tháng để lập phiếu nhập sách yêu cầu </w:t>
+            </w:r>
+            <w:r>
+              <w:rPr>
+                <w:rFonts w:ascii="Times New Roman" w:hAnsi="Times New Roman" w:cs="Times New Roman"/>
+                <w:sz w:val="32"/>
+                <w:szCs w:val="32"/>
+              </w:rPr>
+              <w:t>NCC cung cấp thêm sách, bổ sung cho kho sách cho thư viện thông qua bảng thống kê sách cần nhập.</w:t>
             </w:r>
           </w:p>
           <w:p>
@@ -1477,7 +1715,15 @@
                 <w:sz w:val="32"/>
                 <w:szCs w:val="32"/>
               </w:rPr>
-              <w:t>Mỗi cuốn sách được phân theo chủ đề sẽ có thứ tự khi nhập. ví dụ như chủ đề Khoa học có 2 quyển sách mới nhập = KH0001, KH0002.</w:t>
+              <w:t>Là thủ thư, tôi cần thống kê số sách đang được mượn để bổ trợ cho việc thống kê sách hiện có ,sách cần nhập và phục vụ cho dịch vụ mượn sách về nhà tại thư viện bằng bảng thống kê số sách được mượ</w:t>
+            </w:r>
+            <w:r>
+              <w:rPr>
+                <w:rFonts w:ascii="Times New Roman" w:hAnsi="Times New Roman" w:cs="Times New Roman"/>
+                <w:sz w:val="32"/>
+                <w:szCs w:val="32"/>
+              </w:rPr>
+              <w:t>n thông qua danh sách phiếu mượn.</w:t>
             </w:r>
           </w:p>
           <w:p>
@@ -1500,1244 +1746,8 @@
                 <w:sz w:val="32"/>
                 <w:szCs w:val="32"/>
               </w:rPr>
-              <w:lastRenderedPageBreak/>
-              <w:t>Thủ thư cần tra cứu được sách dựa theo tên sách, theo chủ đề, theo tác giả.</w:t>
-            </w:r>
-          </w:p>
-        </w:tc>
-      </w:tr>
-      <w:tr>
-        <w:tc>
-          <w:tcPr>
-            <w:tcW w:w="2425" w:type="dxa"/>
-          </w:tcPr>
-          <w:p>
-            <w:pPr>
-              <w:pStyle w:val="ListParagraph"/>
-              <w:numPr>
-                <w:ilvl w:val="0"/>
-                <w:numId w:val="6"/>
-              </w:numPr>
-              <w:spacing w:line="240" w:lineRule="auto"/>
-              <w:rPr>
-                <w:rFonts w:ascii="Times New Roman" w:hAnsi="Times New Roman" w:cs="Times New Roman"/>
-                <w:sz w:val="32"/>
-                <w:szCs w:val="32"/>
-              </w:rPr>
-            </w:pPr>
-            <w:r>
-              <w:rPr>
-                <w:rFonts w:ascii="Times New Roman" w:hAnsi="Times New Roman" w:cs="Times New Roman"/>
-                <w:sz w:val="32"/>
-                <w:szCs w:val="32"/>
-              </w:rPr>
-              <w:lastRenderedPageBreak/>
-              <w:t>Nhập sách</w:t>
-            </w:r>
-          </w:p>
-        </w:tc>
-        <w:tc>
-          <w:tcPr>
-            <w:tcW w:w="3245" w:type="dxa"/>
-          </w:tcPr>
-          <w:p>
-            <w:pPr>
-              <w:rPr>
-                <w:rFonts w:ascii="Times New Roman" w:hAnsi="Times New Roman" w:cs="Times New Roman"/>
-                <w:sz w:val="32"/>
-                <w:szCs w:val="32"/>
-              </w:rPr>
-            </w:pPr>
-            <w:r>
-              <w:rPr>
-                <w:rFonts w:ascii="Times New Roman" w:hAnsi="Times New Roman" w:cs="Times New Roman"/>
-                <w:sz w:val="32"/>
-                <w:szCs w:val="32"/>
-              </w:rPr>
-              <w:t xml:space="preserve">Cho phép thủ thư </w:t>
-            </w:r>
-            <w:r>
-              <w:rPr>
-                <w:rFonts w:ascii="Times New Roman" w:hAnsi="Times New Roman" w:cs="Times New Roman"/>
-                <w:sz w:val="32"/>
-                <w:szCs w:val="32"/>
-              </w:rPr>
-              <w:t>nhập sách mới vào kho sách của thư viện</w:t>
-            </w:r>
-            <w:r>
-              <w:rPr>
-                <w:rFonts w:ascii="Times New Roman" w:hAnsi="Times New Roman" w:cs="Times New Roman"/>
-                <w:sz w:val="32"/>
-                <w:szCs w:val="32"/>
-              </w:rPr>
-              <w:t xml:space="preserve"> khi có</w:t>
-            </w:r>
-            <w:r>
-              <w:rPr>
-                <w:rFonts w:ascii="Times New Roman" w:hAnsi="Times New Roman" w:cs="Times New Roman"/>
-                <w:sz w:val="32"/>
-                <w:szCs w:val="32"/>
-              </w:rPr>
-              <w:t xml:space="preserve"> sách mớ</w:t>
-            </w:r>
-            <w:r>
-              <w:rPr>
-                <w:rFonts w:ascii="Times New Roman" w:hAnsi="Times New Roman" w:cs="Times New Roman"/>
-                <w:sz w:val="32"/>
-                <w:szCs w:val="32"/>
-              </w:rPr>
-              <w:t>i được giao tới thư viện từ nhà cung cấp.</w:t>
-            </w:r>
-          </w:p>
-          <w:p>
-            <w:pPr>
-              <w:pStyle w:val="ListParagraph"/>
-              <w:spacing w:line="240" w:lineRule="auto"/>
-              <w:rPr>
-                <w:rFonts w:ascii="Times New Roman" w:hAnsi="Times New Roman" w:cs="Times New Roman"/>
-                <w:sz w:val="32"/>
-                <w:szCs w:val="32"/>
-              </w:rPr>
-            </w:pPr>
-          </w:p>
-          <w:p>
-            <w:pPr>
-              <w:pStyle w:val="ListParagraph"/>
-              <w:spacing w:line="240" w:lineRule="auto"/>
-              <w:rPr>
-                <w:rFonts w:ascii="Times New Roman" w:hAnsi="Times New Roman" w:cs="Times New Roman"/>
-                <w:sz w:val="32"/>
-                <w:szCs w:val="32"/>
-              </w:rPr>
-            </w:pPr>
-          </w:p>
-        </w:tc>
-        <w:tc>
-          <w:tcPr>
-            <w:tcW w:w="5485" w:type="dxa"/>
-          </w:tcPr>
-          <w:p>
-            <w:pPr>
-              <w:pStyle w:val="ListParagraph"/>
-              <w:numPr>
-                <w:ilvl w:val="1"/>
-                <w:numId w:val="6"/>
-              </w:numPr>
-              <w:spacing w:line="240" w:lineRule="auto"/>
-              <w:rPr>
-                <w:rFonts w:ascii="Times New Roman" w:hAnsi="Times New Roman" w:cs="Times New Roman"/>
-                <w:sz w:val="32"/>
-                <w:szCs w:val="32"/>
-              </w:rPr>
-            </w:pPr>
-            <w:r>
-              <w:rPr>
-                <w:rFonts w:ascii="Times New Roman" w:hAnsi="Times New Roman" w:cs="Times New Roman"/>
-                <w:sz w:val="32"/>
-                <w:szCs w:val="32"/>
-              </w:rPr>
-              <w:t>Là thủ thư, tôi cầ</w:t>
-            </w:r>
-            <w:r>
-              <w:rPr>
-                <w:rFonts w:ascii="Times New Roman" w:hAnsi="Times New Roman" w:cs="Times New Roman"/>
-                <w:sz w:val="32"/>
-                <w:szCs w:val="32"/>
-              </w:rPr>
-              <w:t xml:space="preserve">n </w:t>
-            </w:r>
-            <w:r>
-              <w:rPr>
-                <w:rFonts w:ascii="Times New Roman" w:hAnsi="Times New Roman" w:cs="Times New Roman"/>
-                <w:sz w:val="32"/>
-                <w:szCs w:val="32"/>
-              </w:rPr>
-              <w:t xml:space="preserve">cập nhật </w:t>
-            </w:r>
-            <w:r>
-              <w:rPr>
-                <w:rFonts w:ascii="Times New Roman" w:hAnsi="Times New Roman" w:cs="Times New Roman"/>
-                <w:sz w:val="32"/>
-                <w:szCs w:val="32"/>
-              </w:rPr>
-              <w:t>kho sách</w:t>
-            </w:r>
-            <w:r>
-              <w:rPr>
-                <w:rFonts w:ascii="Times New Roman" w:hAnsi="Times New Roman" w:cs="Times New Roman"/>
-                <w:sz w:val="32"/>
-                <w:szCs w:val="32"/>
-              </w:rPr>
-              <w:t xml:space="preserve"> </w:t>
-            </w:r>
-            <w:r>
-              <w:rPr>
-                <w:rFonts w:ascii="Times New Roman" w:hAnsi="Times New Roman" w:cs="Times New Roman"/>
-                <w:sz w:val="32"/>
-                <w:szCs w:val="32"/>
-              </w:rPr>
-              <w:t>trong</w:t>
-            </w:r>
-            <w:r>
-              <w:rPr>
-                <w:rFonts w:ascii="Times New Roman" w:hAnsi="Times New Roman" w:cs="Times New Roman"/>
-                <w:sz w:val="32"/>
-                <w:szCs w:val="32"/>
-              </w:rPr>
-              <w:t xml:space="preserve"> hệ thống</w:t>
-            </w:r>
-            <w:r>
-              <w:rPr>
-                <w:rFonts w:ascii="Times New Roman" w:hAnsi="Times New Roman" w:cs="Times New Roman"/>
-                <w:sz w:val="32"/>
-                <w:szCs w:val="32"/>
-              </w:rPr>
-              <w:t xml:space="preserve"> khi có sách mới nhập về thư viện</w:t>
-            </w:r>
-            <w:r>
-              <w:rPr>
-                <w:rFonts w:ascii="Times New Roman" w:hAnsi="Times New Roman" w:cs="Times New Roman"/>
-                <w:sz w:val="32"/>
-                <w:szCs w:val="32"/>
-              </w:rPr>
-              <w:t xml:space="preserve"> bằng cách điền các thông tin sách</w:t>
-            </w:r>
-            <w:r>
-              <w:rPr>
-                <w:rFonts w:ascii="Times New Roman" w:hAnsi="Times New Roman" w:cs="Times New Roman"/>
-                <w:sz w:val="32"/>
-                <w:szCs w:val="32"/>
-              </w:rPr>
-              <w:t xml:space="preserve"> vào</w:t>
-            </w:r>
-            <w:r>
-              <w:rPr>
-                <w:rFonts w:ascii="Times New Roman" w:hAnsi="Times New Roman" w:cs="Times New Roman"/>
-                <w:sz w:val="32"/>
-                <w:szCs w:val="32"/>
-              </w:rPr>
-              <w:t xml:space="preserve"> </w:t>
-            </w:r>
-            <w:r>
-              <w:rPr>
-                <w:rFonts w:ascii="Times New Roman" w:hAnsi="Times New Roman" w:cs="Times New Roman"/>
-                <w:sz w:val="32"/>
-                <w:szCs w:val="32"/>
-              </w:rPr>
-              <w:t>form nhậ</w:t>
-            </w:r>
-            <w:r>
-              <w:rPr>
-                <w:rFonts w:ascii="Times New Roman" w:hAnsi="Times New Roman" w:cs="Times New Roman"/>
-                <w:sz w:val="32"/>
-                <w:szCs w:val="32"/>
-              </w:rPr>
-              <w:t>p sách</w:t>
-            </w:r>
-            <w:r>
-              <w:rPr>
-                <w:rFonts w:ascii="Times New Roman" w:hAnsi="Times New Roman" w:cs="Times New Roman"/>
-                <w:sz w:val="32"/>
-                <w:szCs w:val="32"/>
-              </w:rPr>
-              <w:t xml:space="preserve"> để quản lý và phân loại sách trong thư viện.</w:t>
-            </w:r>
-          </w:p>
-          <w:p>
-            <w:pPr>
-              <w:pStyle w:val="ListParagraph"/>
-              <w:numPr>
-                <w:ilvl w:val="0"/>
-                <w:numId w:val="12"/>
-              </w:numPr>
-              <w:spacing w:line="240" w:lineRule="auto"/>
-              <w:rPr>
-                <w:rFonts w:ascii="Times New Roman" w:hAnsi="Times New Roman" w:cs="Times New Roman"/>
-                <w:sz w:val="32"/>
-                <w:szCs w:val="32"/>
-              </w:rPr>
-            </w:pPr>
-            <w:proofErr w:type="gramStart"/>
-            <w:r>
-              <w:rPr>
-                <w:rFonts w:ascii="Times New Roman" w:hAnsi="Times New Roman" w:cs="Times New Roman"/>
-                <w:sz w:val="32"/>
-                <w:szCs w:val="32"/>
-              </w:rPr>
-              <w:t>Note :</w:t>
-            </w:r>
-            <w:proofErr w:type="gramEnd"/>
-            <w:r>
-              <w:rPr>
-                <w:rFonts w:ascii="Times New Roman" w:hAnsi="Times New Roman" w:cs="Times New Roman"/>
-                <w:sz w:val="32"/>
-                <w:szCs w:val="32"/>
-              </w:rPr>
-              <w:t xml:space="preserve"> Form nhập sách : </w:t>
-            </w:r>
-            <w:r>
-              <w:rPr>
-                <w:rFonts w:ascii="Times New Roman" w:hAnsi="Times New Roman" w:cs="Times New Roman"/>
-                <w:sz w:val="32"/>
-                <w:szCs w:val="32"/>
-              </w:rPr>
-              <w:t xml:space="preserve">Mã Sách, </w:t>
-            </w:r>
-            <w:r>
-              <w:rPr>
-                <w:rFonts w:ascii="Times New Roman" w:hAnsi="Times New Roman" w:cs="Times New Roman"/>
-                <w:sz w:val="32"/>
-                <w:szCs w:val="32"/>
-              </w:rPr>
-              <w:t>Tên sách</w:t>
-            </w:r>
-            <w:r>
-              <w:rPr>
-                <w:rFonts w:ascii="Times New Roman" w:hAnsi="Times New Roman" w:cs="Times New Roman"/>
-                <w:sz w:val="32"/>
-                <w:szCs w:val="32"/>
-              </w:rPr>
-              <w:t>, Tên tác giả, NXB, Năm XB, Số trang.</w:t>
-            </w:r>
-          </w:p>
-          <w:p>
-            <w:pPr>
-              <w:pStyle w:val="ListParagraph"/>
-              <w:numPr>
-                <w:ilvl w:val="0"/>
-                <w:numId w:val="12"/>
-              </w:numPr>
-              <w:spacing w:line="240" w:lineRule="auto"/>
-              <w:rPr>
-                <w:rFonts w:ascii="Times New Roman" w:hAnsi="Times New Roman" w:cs="Times New Roman"/>
-                <w:sz w:val="32"/>
-                <w:szCs w:val="32"/>
-              </w:rPr>
-            </w:pPr>
-            <w:proofErr w:type="gramStart"/>
-            <w:r>
-              <w:rPr>
-                <w:rFonts w:ascii="Times New Roman" w:hAnsi="Times New Roman" w:cs="Times New Roman"/>
-                <w:sz w:val="32"/>
-                <w:szCs w:val="32"/>
-              </w:rPr>
-              <w:t>Note :</w:t>
-            </w:r>
-            <w:proofErr w:type="gramEnd"/>
-            <w:r>
-              <w:rPr>
-                <w:rFonts w:ascii="Times New Roman" w:hAnsi="Times New Roman" w:cs="Times New Roman"/>
-                <w:sz w:val="32"/>
-                <w:szCs w:val="32"/>
-              </w:rPr>
-              <w:t xml:space="preserve"> MÃ SÁCH : Chữ cái đầu của mỗi từ trong Tên Sách.</w:t>
-            </w:r>
-          </w:p>
-        </w:tc>
-      </w:tr>
-      <w:tr>
-        <w:tc>
-          <w:tcPr>
-            <w:tcW w:w="2425" w:type="dxa"/>
-          </w:tcPr>
-          <w:p>
-            <w:pPr>
-              <w:pStyle w:val="ListParagraph"/>
-              <w:numPr>
-                <w:ilvl w:val="0"/>
-                <w:numId w:val="6"/>
-              </w:numPr>
-              <w:spacing w:line="240" w:lineRule="auto"/>
-              <w:rPr>
-                <w:rFonts w:ascii="Times New Roman" w:hAnsi="Times New Roman" w:cs="Times New Roman"/>
-                <w:sz w:val="32"/>
-                <w:szCs w:val="32"/>
-              </w:rPr>
-            </w:pPr>
-            <w:r>
-              <w:rPr>
-                <w:rFonts w:ascii="Times New Roman" w:hAnsi="Times New Roman" w:cs="Times New Roman"/>
-                <w:sz w:val="32"/>
-                <w:szCs w:val="32"/>
-              </w:rPr>
-              <w:t>Lập phiếu nhập sách</w:t>
-            </w:r>
-          </w:p>
-        </w:tc>
-        <w:tc>
-          <w:tcPr>
-            <w:tcW w:w="3245" w:type="dxa"/>
-          </w:tcPr>
-          <w:p>
-            <w:pPr>
-              <w:rPr>
-                <w:rFonts w:ascii="Times New Roman" w:hAnsi="Times New Roman" w:cs="Times New Roman"/>
-                <w:sz w:val="32"/>
-                <w:szCs w:val="32"/>
-              </w:rPr>
-            </w:pPr>
-            <w:r>
-              <w:rPr>
-                <w:rFonts w:ascii="Times New Roman" w:hAnsi="Times New Roman" w:cs="Times New Roman"/>
-                <w:sz w:val="32"/>
-                <w:szCs w:val="32"/>
-              </w:rPr>
-              <w:t xml:space="preserve">Lập phiếu nhập sách định kỳ mỗi tháng dựa vào thống kê số lượng sách cần nhập để gửi cho nhà cung cấp phản hồi đơn đặt hàng lại cho thủ thư chuẩn bị </w:t>
-            </w:r>
-            <w:r>
-              <w:rPr>
-                <w:rFonts w:ascii="Times New Roman" w:hAnsi="Times New Roman" w:cs="Times New Roman"/>
-                <w:sz w:val="32"/>
-                <w:szCs w:val="32"/>
-              </w:rPr>
-              <w:lastRenderedPageBreak/>
-              <w:t>ngân sách chi trả</w:t>
-            </w:r>
-          </w:p>
-        </w:tc>
-        <w:tc>
-          <w:tcPr>
-            <w:tcW w:w="5485" w:type="dxa"/>
-          </w:tcPr>
-          <w:p>
-            <w:pPr>
-              <w:pStyle w:val="ListParagraph"/>
-              <w:numPr>
-                <w:ilvl w:val="1"/>
-                <w:numId w:val="6"/>
-              </w:numPr>
-              <w:spacing w:line="240" w:lineRule="auto"/>
-              <w:rPr>
-                <w:rFonts w:ascii="Times New Roman" w:hAnsi="Times New Roman" w:cs="Times New Roman"/>
-                <w:sz w:val="32"/>
-                <w:szCs w:val="32"/>
-              </w:rPr>
-            </w:pPr>
-            <w:r>
-              <w:rPr>
-                <w:rFonts w:ascii="Times New Roman" w:hAnsi="Times New Roman" w:cs="Times New Roman"/>
-                <w:sz w:val="32"/>
-                <w:szCs w:val="32"/>
-              </w:rPr>
-              <w:lastRenderedPageBreak/>
-              <w:t>Là thủ thư, tôi cần lập phiếu nhập sách để gửi yêu cầu mua sách với nhà cung cấp.</w:t>
-            </w:r>
-          </w:p>
-          <w:p>
-            <w:pPr>
-              <w:pStyle w:val="ListParagraph"/>
-              <w:numPr>
-                <w:ilvl w:val="1"/>
-                <w:numId w:val="6"/>
-              </w:numPr>
-              <w:spacing w:line="240" w:lineRule="auto"/>
-              <w:rPr>
-                <w:rFonts w:ascii="Times New Roman" w:hAnsi="Times New Roman" w:cs="Times New Roman"/>
-                <w:sz w:val="32"/>
-                <w:szCs w:val="32"/>
-              </w:rPr>
-            </w:pPr>
-            <w:r>
-              <w:rPr>
-                <w:rFonts w:ascii="Times New Roman" w:hAnsi="Times New Roman" w:cs="Times New Roman"/>
-                <w:sz w:val="32"/>
-                <w:szCs w:val="32"/>
-              </w:rPr>
-              <w:t>Là thủ thư, tôi cần Phiếu nhập sách để điền các thông tin sách cần nhập từ bảng thống kê hàng tháng.</w:t>
-            </w:r>
-          </w:p>
-          <w:p>
-            <w:pPr>
-              <w:pStyle w:val="ListParagraph"/>
-              <w:numPr>
-                <w:ilvl w:val="1"/>
-                <w:numId w:val="6"/>
-              </w:numPr>
-              <w:spacing w:line="240" w:lineRule="auto"/>
-              <w:rPr>
-                <w:rFonts w:ascii="Times New Roman" w:hAnsi="Times New Roman" w:cs="Times New Roman"/>
-                <w:sz w:val="32"/>
-                <w:szCs w:val="32"/>
-              </w:rPr>
-            </w:pPr>
-            <w:r>
-              <w:rPr>
-                <w:rFonts w:ascii="Times New Roman" w:hAnsi="Times New Roman" w:cs="Times New Roman"/>
-                <w:sz w:val="32"/>
-                <w:szCs w:val="32"/>
-              </w:rPr>
-              <w:t>Thủ thư cần in Phiếu nhập sách gửi cho nhà cung cấp để nhận phản hồi đơn đặt hàng.</w:t>
-            </w:r>
-          </w:p>
-          <w:p>
-            <w:pPr>
-              <w:pStyle w:val="ListParagraph"/>
-              <w:numPr>
-                <w:ilvl w:val="1"/>
-                <w:numId w:val="6"/>
-              </w:numPr>
-              <w:spacing w:line="240" w:lineRule="auto"/>
-              <w:rPr>
-                <w:rFonts w:ascii="Times New Roman" w:hAnsi="Times New Roman" w:cs="Times New Roman"/>
-                <w:sz w:val="32"/>
-                <w:szCs w:val="32"/>
-              </w:rPr>
-            </w:pPr>
-            <w:r>
-              <w:rPr>
-                <w:rFonts w:ascii="Times New Roman" w:hAnsi="Times New Roman" w:cs="Times New Roman"/>
-                <w:sz w:val="32"/>
-                <w:szCs w:val="32"/>
-              </w:rPr>
-              <w:t>Là thủ thư, khi có phản hồi đơn đặt hàng của NCC, tôi cần lưu trữ và cập nhật vào danh sách phiếu nhập của thư viện để kiểm tra sách cũng như số lượng khi sách được giao tới thư viện.</w:t>
-            </w:r>
-          </w:p>
-        </w:tc>
-      </w:tr>
-      <w:tr>
-        <w:tc>
-          <w:tcPr>
-            <w:tcW w:w="2425" w:type="dxa"/>
-          </w:tcPr>
-          <w:p>
-            <w:pPr>
-              <w:pStyle w:val="ListParagraph"/>
-              <w:numPr>
-                <w:ilvl w:val="0"/>
-                <w:numId w:val="6"/>
-              </w:numPr>
-              <w:spacing w:line="240" w:lineRule="auto"/>
-              <w:rPr>
-                <w:rFonts w:ascii="Times New Roman" w:hAnsi="Times New Roman" w:cs="Times New Roman"/>
-                <w:sz w:val="32"/>
-                <w:szCs w:val="32"/>
-              </w:rPr>
-            </w:pPr>
-            <w:r>
-              <w:rPr>
-                <w:rFonts w:ascii="Times New Roman" w:hAnsi="Times New Roman" w:cs="Times New Roman"/>
-                <w:sz w:val="32"/>
-                <w:szCs w:val="32"/>
-              </w:rPr>
-              <w:t>Thố</w:t>
-            </w:r>
-            <w:r>
-              <w:rPr>
-                <w:rFonts w:ascii="Times New Roman" w:hAnsi="Times New Roman" w:cs="Times New Roman"/>
-                <w:sz w:val="32"/>
-                <w:szCs w:val="32"/>
-              </w:rPr>
-              <w:t>ng kê kho sách</w:t>
-            </w:r>
-          </w:p>
-        </w:tc>
-        <w:tc>
-          <w:tcPr>
-            <w:tcW w:w="3245" w:type="dxa"/>
-          </w:tcPr>
-          <w:p>
-            <w:pPr>
-              <w:rPr>
-                <w:rFonts w:ascii="Times New Roman" w:hAnsi="Times New Roman" w:cs="Times New Roman"/>
-                <w:sz w:val="32"/>
-                <w:szCs w:val="32"/>
-              </w:rPr>
-            </w:pPr>
-            <w:r>
-              <w:rPr>
-                <w:rFonts w:ascii="Times New Roman" w:hAnsi="Times New Roman" w:cs="Times New Roman"/>
-                <w:sz w:val="32"/>
-                <w:szCs w:val="32"/>
-              </w:rPr>
-              <w:t>Thống kê số lượng sách hiện có trong thư viện.</w:t>
-            </w:r>
-          </w:p>
-          <w:p>
-            <w:pPr>
-              <w:rPr>
-                <w:rFonts w:ascii="Times New Roman" w:hAnsi="Times New Roman" w:cs="Times New Roman"/>
-                <w:sz w:val="32"/>
-                <w:szCs w:val="32"/>
-              </w:rPr>
-            </w:pPr>
-            <w:r>
-              <w:rPr>
-                <w:rFonts w:ascii="Times New Roman" w:hAnsi="Times New Roman" w:cs="Times New Roman"/>
-                <w:sz w:val="32"/>
-                <w:szCs w:val="32"/>
-              </w:rPr>
-              <w:t>Thống kê sách cần nhập.</w:t>
-            </w:r>
-          </w:p>
-          <w:p>
-            <w:pPr>
-              <w:rPr>
-                <w:rFonts w:ascii="Times New Roman" w:hAnsi="Times New Roman" w:cs="Times New Roman"/>
-                <w:sz w:val="32"/>
-                <w:szCs w:val="32"/>
-              </w:rPr>
-            </w:pPr>
-            <w:r>
-              <w:rPr>
-                <w:rFonts w:ascii="Times New Roman" w:hAnsi="Times New Roman" w:cs="Times New Roman"/>
-                <w:sz w:val="32"/>
-                <w:szCs w:val="32"/>
-              </w:rPr>
-              <w:t>Thống kê số sách được mượn.</w:t>
-            </w:r>
-          </w:p>
-          <w:p>
-            <w:pPr>
-              <w:rPr>
-                <w:rFonts w:ascii="Times New Roman" w:hAnsi="Times New Roman" w:cs="Times New Roman"/>
-                <w:sz w:val="32"/>
-                <w:szCs w:val="32"/>
-              </w:rPr>
-            </w:pPr>
-            <w:r>
-              <w:rPr>
-                <w:rFonts w:ascii="Times New Roman" w:hAnsi="Times New Roman" w:cs="Times New Roman"/>
-                <w:sz w:val="32"/>
-                <w:szCs w:val="32"/>
-              </w:rPr>
-              <w:t>Thống kê sách thanh lý.</w:t>
-            </w:r>
-          </w:p>
-        </w:tc>
-        <w:tc>
-          <w:tcPr>
-            <w:tcW w:w="5485" w:type="dxa"/>
-          </w:tcPr>
-          <w:p>
-            <w:pPr>
-              <w:pStyle w:val="ListParagraph"/>
-              <w:numPr>
-                <w:ilvl w:val="1"/>
-                <w:numId w:val="6"/>
-              </w:numPr>
-              <w:spacing w:line="240" w:lineRule="auto"/>
-              <w:rPr>
-                <w:rFonts w:ascii="Times New Roman" w:hAnsi="Times New Roman" w:cs="Times New Roman"/>
-                <w:sz w:val="32"/>
-                <w:szCs w:val="32"/>
-              </w:rPr>
-            </w:pPr>
-            <w:r>
-              <w:rPr>
-                <w:rFonts w:ascii="Times New Roman" w:hAnsi="Times New Roman" w:cs="Times New Roman"/>
-                <w:sz w:val="32"/>
-                <w:szCs w:val="32"/>
-              </w:rPr>
-              <w:t>Là thủ thư, tôi cần nắm rõ số sách hiện có trong thư viện để bổ trợ cho việc kiểm kê sách hàng tháng thông qua bảng thống kê sách hiện có trong thư viện.</w:t>
-            </w:r>
-          </w:p>
-          <w:p>
-            <w:pPr>
-              <w:pStyle w:val="ListParagraph"/>
-              <w:numPr>
-                <w:ilvl w:val="1"/>
-                <w:numId w:val="6"/>
-              </w:numPr>
-              <w:spacing w:line="240" w:lineRule="auto"/>
-              <w:rPr>
-                <w:rFonts w:ascii="Times New Roman" w:hAnsi="Times New Roman" w:cs="Times New Roman"/>
-                <w:sz w:val="32"/>
-                <w:szCs w:val="32"/>
-              </w:rPr>
-            </w:pPr>
-            <w:r>
-              <w:rPr>
-                <w:rFonts w:ascii="Times New Roman" w:hAnsi="Times New Roman" w:cs="Times New Roman"/>
-                <w:sz w:val="32"/>
-                <w:szCs w:val="32"/>
-              </w:rPr>
-              <w:t xml:space="preserve">Là thủ thư, tôi cần danh sách số sách cần nhập định kỳ hàng tháng để lập phiếu nhập sách yêu cầu </w:t>
-            </w:r>
-            <w:r>
-              <w:rPr>
-                <w:rFonts w:ascii="Times New Roman" w:hAnsi="Times New Roman" w:cs="Times New Roman"/>
-                <w:sz w:val="32"/>
-                <w:szCs w:val="32"/>
-              </w:rPr>
-              <w:t>NCC cung cấp thêm sách, bổ sung cho kho sách cho thư viện thông qua bảng thống kê sách cần nhập.</w:t>
-            </w:r>
-          </w:p>
-          <w:p>
-            <w:pPr>
-              <w:pStyle w:val="ListParagraph"/>
-              <w:numPr>
-                <w:ilvl w:val="1"/>
-                <w:numId w:val="6"/>
-              </w:numPr>
-              <w:spacing w:line="240" w:lineRule="auto"/>
-              <w:rPr>
-                <w:rFonts w:ascii="Times New Roman" w:hAnsi="Times New Roman" w:cs="Times New Roman"/>
-                <w:sz w:val="32"/>
-                <w:szCs w:val="32"/>
-              </w:rPr>
-            </w:pPr>
-            <w:r>
-              <w:rPr>
-                <w:rFonts w:ascii="Times New Roman" w:hAnsi="Times New Roman" w:cs="Times New Roman"/>
-                <w:sz w:val="32"/>
-                <w:szCs w:val="32"/>
-              </w:rPr>
-              <w:t xml:space="preserve">Là thủ thư, tôi cần thống kê số sách đang được mượn để bổ trợ cho việc thống kê sách hiện </w:t>
-            </w:r>
-            <w:proofErr w:type="gramStart"/>
-            <w:r>
-              <w:rPr>
-                <w:rFonts w:ascii="Times New Roman" w:hAnsi="Times New Roman" w:cs="Times New Roman"/>
-                <w:sz w:val="32"/>
-                <w:szCs w:val="32"/>
-              </w:rPr>
-              <w:t>có ,sách</w:t>
-            </w:r>
-            <w:proofErr w:type="gramEnd"/>
-            <w:r>
-              <w:rPr>
-                <w:rFonts w:ascii="Times New Roman" w:hAnsi="Times New Roman" w:cs="Times New Roman"/>
-                <w:sz w:val="32"/>
-                <w:szCs w:val="32"/>
-              </w:rPr>
-              <w:t xml:space="preserve"> cần nhập và phục vụ cho dịch vụ mượn sách về nhà tại thư viện bằng bảng thống kê số sách được mượ</w:t>
-            </w:r>
-            <w:r>
-              <w:rPr>
-                <w:rFonts w:ascii="Times New Roman" w:hAnsi="Times New Roman" w:cs="Times New Roman"/>
-                <w:sz w:val="32"/>
-                <w:szCs w:val="32"/>
-              </w:rPr>
-              <w:t>n thông qua danh sách phiếu mượn.</w:t>
-            </w:r>
-          </w:p>
-          <w:p>
-            <w:pPr>
-              <w:pStyle w:val="ListParagraph"/>
-              <w:numPr>
-                <w:ilvl w:val="1"/>
-                <w:numId w:val="6"/>
-              </w:numPr>
-              <w:spacing w:line="240" w:lineRule="auto"/>
-              <w:rPr>
-                <w:rFonts w:ascii="Times New Roman" w:hAnsi="Times New Roman" w:cs="Times New Roman"/>
-                <w:sz w:val="32"/>
-                <w:szCs w:val="32"/>
-              </w:rPr>
-            </w:pPr>
-            <w:r>
-              <w:rPr>
-                <w:rFonts w:ascii="Times New Roman" w:hAnsi="Times New Roman" w:cs="Times New Roman"/>
-                <w:sz w:val="32"/>
-                <w:szCs w:val="32"/>
-              </w:rPr>
               <w:t xml:space="preserve">Là thủ thư, tôi cần danh sách những TL đã thanh lý để </w:t>
             </w:r>
-          </w:p>
-        </w:tc>
-      </w:tr>
-      <w:tr>
-        <w:tc>
-          <w:tcPr>
-            <w:tcW w:w="2425" w:type="dxa"/>
-          </w:tcPr>
-          <w:p>
-            <w:pPr>
-              <w:pStyle w:val="ListParagraph"/>
-              <w:numPr>
-                <w:ilvl w:val="0"/>
-                <w:numId w:val="6"/>
-              </w:numPr>
-              <w:spacing w:line="240" w:lineRule="auto"/>
-              <w:rPr>
-                <w:rFonts w:ascii="Times New Roman" w:hAnsi="Times New Roman" w:cs="Times New Roman"/>
-                <w:sz w:val="32"/>
-                <w:szCs w:val="32"/>
-              </w:rPr>
-            </w:pPr>
-            <w:r>
-              <w:rPr>
-                <w:rFonts w:ascii="Times New Roman" w:hAnsi="Times New Roman" w:cs="Times New Roman"/>
-                <w:sz w:val="32"/>
-                <w:szCs w:val="32"/>
-              </w:rPr>
-              <w:t>Thanh lí</w:t>
-            </w:r>
-          </w:p>
-        </w:tc>
-        <w:tc>
-          <w:tcPr>
-            <w:tcW w:w="3245" w:type="dxa"/>
-          </w:tcPr>
-          <w:p>
-            <w:pPr>
-              <w:rPr>
-                <w:rFonts w:ascii="Times New Roman" w:hAnsi="Times New Roman" w:cs="Times New Roman"/>
-                <w:sz w:val="32"/>
-                <w:szCs w:val="32"/>
-              </w:rPr>
-            </w:pPr>
-            <w:r>
-              <w:rPr>
-                <w:rFonts w:ascii="Times New Roman" w:hAnsi="Times New Roman" w:cs="Times New Roman"/>
-                <w:sz w:val="32"/>
-                <w:szCs w:val="32"/>
-              </w:rPr>
-              <w:t>Thủ thư ghi chép các tài liệu cần thanh lí trong quá trình kiểm kê hoặc đối với các tài liệ</w:t>
-            </w:r>
-            <w:r>
-              <w:rPr>
-                <w:rFonts w:ascii="Times New Roman" w:hAnsi="Times New Roman" w:cs="Times New Roman"/>
-                <w:sz w:val="32"/>
-                <w:szCs w:val="32"/>
-              </w:rPr>
-              <w:t xml:space="preserve">u có trong phiếu mượn bị mất, hư hỏng nặng hoặc </w:t>
-            </w:r>
-            <w:r>
-              <w:rPr>
-                <w:rFonts w:ascii="Times New Roman" w:hAnsi="Times New Roman" w:cs="Times New Roman"/>
-                <w:sz w:val="32"/>
-                <w:szCs w:val="32"/>
-              </w:rPr>
-              <w:lastRenderedPageBreak/>
-              <w:t xml:space="preserve">đối với các tài liệu cũ, lạc hậu. </w:t>
-            </w:r>
-          </w:p>
-        </w:tc>
-        <w:tc>
-          <w:tcPr>
-            <w:tcW w:w="5485" w:type="dxa"/>
-          </w:tcPr>
-          <w:p>
-            <w:pPr>
-              <w:pStyle w:val="ListParagraph"/>
-              <w:numPr>
-                <w:ilvl w:val="1"/>
-                <w:numId w:val="6"/>
-              </w:numPr>
-              <w:spacing w:line="240" w:lineRule="auto"/>
-              <w:rPr>
-                <w:rFonts w:ascii="Times New Roman" w:hAnsi="Times New Roman" w:cs="Times New Roman"/>
-                <w:sz w:val="32"/>
-                <w:szCs w:val="32"/>
-              </w:rPr>
-            </w:pPr>
-            <w:r>
-              <w:rPr>
-                <w:rFonts w:ascii="Times New Roman" w:hAnsi="Times New Roman" w:cs="Times New Roman"/>
-                <w:sz w:val="32"/>
-                <w:szCs w:val="32"/>
-              </w:rPr>
-              <w:lastRenderedPageBreak/>
-              <w:t>Là thủ thư, tôi cần lập ra danh sách tài liệu cần đượ</w:t>
-            </w:r>
-            <w:r>
-              <w:rPr>
-                <w:rFonts w:ascii="Times New Roman" w:hAnsi="Times New Roman" w:cs="Times New Roman"/>
-                <w:sz w:val="32"/>
-                <w:szCs w:val="32"/>
-              </w:rPr>
-              <w:t xml:space="preserve">c thanh </w:t>
-            </w:r>
-            <w:proofErr w:type="gramStart"/>
-            <w:r>
-              <w:rPr>
-                <w:rFonts w:ascii="Times New Roman" w:hAnsi="Times New Roman" w:cs="Times New Roman"/>
-                <w:sz w:val="32"/>
-                <w:szCs w:val="32"/>
-              </w:rPr>
-              <w:t xml:space="preserve">lý  </w:t>
-            </w:r>
-            <w:r>
-              <w:rPr>
-                <w:rFonts w:ascii="Times New Roman" w:hAnsi="Times New Roman" w:cs="Times New Roman"/>
-                <w:sz w:val="32"/>
-                <w:szCs w:val="32"/>
-              </w:rPr>
-              <w:t>bằng</w:t>
-            </w:r>
-            <w:proofErr w:type="gramEnd"/>
-            <w:r>
-              <w:rPr>
-                <w:rFonts w:ascii="Times New Roman" w:hAnsi="Times New Roman" w:cs="Times New Roman"/>
-                <w:sz w:val="32"/>
-                <w:szCs w:val="32"/>
-              </w:rPr>
-              <w:t xml:space="preserve"> cách nhậ</w:t>
-            </w:r>
-            <w:r>
-              <w:rPr>
-                <w:rFonts w:ascii="Times New Roman" w:hAnsi="Times New Roman" w:cs="Times New Roman"/>
-                <w:sz w:val="32"/>
-                <w:szCs w:val="32"/>
-              </w:rPr>
-              <w:t xml:space="preserve">p thông tin TL cùng với </w:t>
-            </w:r>
-            <w:r>
-              <w:rPr>
-                <w:rFonts w:ascii="Times New Roman" w:hAnsi="Times New Roman" w:cs="Times New Roman"/>
-                <w:sz w:val="32"/>
-                <w:szCs w:val="32"/>
-              </w:rPr>
-              <w:t>lý do thanh lý</w:t>
-            </w:r>
-            <w:r>
-              <w:rPr>
-                <w:rFonts w:ascii="Times New Roman" w:hAnsi="Times New Roman" w:cs="Times New Roman"/>
-                <w:sz w:val="32"/>
-                <w:szCs w:val="32"/>
-              </w:rPr>
-              <w:t xml:space="preserve"> vào danh sách.</w:t>
-            </w:r>
-          </w:p>
-          <w:p>
-            <w:pPr>
-              <w:pStyle w:val="ListParagraph"/>
-              <w:numPr>
-                <w:ilvl w:val="0"/>
-                <w:numId w:val="12"/>
-              </w:numPr>
-              <w:spacing w:line="240" w:lineRule="auto"/>
-              <w:rPr>
-                <w:rFonts w:ascii="Times New Roman" w:hAnsi="Times New Roman" w:cs="Times New Roman"/>
-                <w:sz w:val="32"/>
-                <w:szCs w:val="32"/>
-              </w:rPr>
-            </w:pPr>
-            <w:proofErr w:type="gramStart"/>
-            <w:r>
-              <w:rPr>
-                <w:rFonts w:ascii="Times New Roman" w:hAnsi="Times New Roman" w:cs="Times New Roman"/>
-                <w:sz w:val="32"/>
-                <w:szCs w:val="32"/>
-              </w:rPr>
-              <w:t>Note :</w:t>
-            </w:r>
-            <w:proofErr w:type="gramEnd"/>
-            <w:r>
-              <w:rPr>
-                <w:rFonts w:ascii="Times New Roman" w:hAnsi="Times New Roman" w:cs="Times New Roman"/>
-                <w:sz w:val="32"/>
-                <w:szCs w:val="32"/>
-              </w:rPr>
-              <w:t xml:space="preserve"> Danh sách TL thanh lý :</w:t>
-            </w:r>
-            <w:r>
-              <w:rPr>
-                <w:rFonts w:ascii="Times New Roman" w:hAnsi="Times New Roman" w:cs="Times New Roman"/>
-                <w:sz w:val="32"/>
-                <w:szCs w:val="32"/>
-              </w:rPr>
-              <w:t xml:space="preserve">  Mã Sách, Tên sách, Tên tác giả</w:t>
-            </w:r>
-            <w:r>
-              <w:rPr>
-                <w:rFonts w:ascii="Times New Roman" w:hAnsi="Times New Roman" w:cs="Times New Roman"/>
-                <w:sz w:val="32"/>
-                <w:szCs w:val="32"/>
-              </w:rPr>
-              <w:t>, NXB, Năm XB</w:t>
-            </w:r>
-            <w:r>
-              <w:rPr>
-                <w:rFonts w:ascii="Times New Roman" w:hAnsi="Times New Roman" w:cs="Times New Roman"/>
-                <w:sz w:val="32"/>
-                <w:szCs w:val="32"/>
-              </w:rPr>
-              <w:t xml:space="preserve"> ,Lý do thanh lý.</w:t>
-            </w:r>
-          </w:p>
-          <w:p>
-            <w:pPr>
-              <w:pStyle w:val="ListParagraph"/>
-              <w:numPr>
-                <w:ilvl w:val="0"/>
-                <w:numId w:val="12"/>
-              </w:numPr>
-              <w:spacing w:line="240" w:lineRule="auto"/>
-              <w:rPr>
-                <w:rFonts w:ascii="Times New Roman" w:hAnsi="Times New Roman" w:cs="Times New Roman"/>
-                <w:sz w:val="32"/>
-                <w:szCs w:val="32"/>
-              </w:rPr>
-            </w:pPr>
-            <w:proofErr w:type="gramStart"/>
-            <w:r>
-              <w:rPr>
-                <w:rFonts w:ascii="Times New Roman" w:hAnsi="Times New Roman" w:cs="Times New Roman"/>
-                <w:sz w:val="32"/>
-                <w:szCs w:val="32"/>
-              </w:rPr>
-              <w:t>Note :</w:t>
-            </w:r>
-            <w:proofErr w:type="gramEnd"/>
-            <w:r>
-              <w:rPr>
-                <w:rFonts w:ascii="Times New Roman" w:hAnsi="Times New Roman" w:cs="Times New Roman"/>
-                <w:sz w:val="32"/>
-                <w:szCs w:val="32"/>
-              </w:rPr>
-              <w:t xml:space="preserve"> Trường hợp cần thanh lý TL : Hư hỏng về mặt vật lý, TL thừa bản, TL sau 5 năm xuất bản, TL bị mất trong quá trình phục vụ đọc giả.</w:t>
-            </w:r>
-          </w:p>
-          <w:p>
-            <w:pPr>
-              <w:pStyle w:val="ListParagraph"/>
-              <w:numPr>
-                <w:ilvl w:val="1"/>
-                <w:numId w:val="6"/>
-              </w:numPr>
-              <w:spacing w:line="240" w:lineRule="auto"/>
-              <w:rPr>
-                <w:rFonts w:ascii="Times New Roman" w:hAnsi="Times New Roman" w:cs="Times New Roman"/>
-                <w:sz w:val="32"/>
-                <w:szCs w:val="32"/>
-              </w:rPr>
-            </w:pPr>
-            <w:r>
-              <w:rPr>
-                <w:rFonts w:ascii="Times New Roman" w:hAnsi="Times New Roman" w:cs="Times New Roman"/>
-                <w:sz w:val="32"/>
-                <w:szCs w:val="32"/>
-              </w:rPr>
-              <w:t xml:space="preserve">Là thủ thư, tôi cần danh sách thanh lý để đối chiếu </w:t>
-            </w:r>
-            <w:r>
-              <w:rPr>
-                <w:rFonts w:ascii="Times New Roman" w:hAnsi="Times New Roman" w:cs="Times New Roman"/>
-                <w:sz w:val="32"/>
-                <w:szCs w:val="32"/>
-              </w:rPr>
-              <w:t>trong</w:t>
-            </w:r>
-            <w:r>
-              <w:rPr>
-                <w:rFonts w:ascii="Times New Roman" w:hAnsi="Times New Roman" w:cs="Times New Roman"/>
-                <w:sz w:val="32"/>
-                <w:szCs w:val="32"/>
-              </w:rPr>
-              <w:t xml:space="preserve"> quá trình xác thực</w:t>
-            </w:r>
-            <w:r>
-              <w:rPr>
-                <w:rFonts w:ascii="Times New Roman" w:hAnsi="Times New Roman" w:cs="Times New Roman"/>
-                <w:sz w:val="32"/>
-                <w:szCs w:val="32"/>
-              </w:rPr>
-              <w:t xml:space="preserve"> tình trạng</w:t>
-            </w:r>
-            <w:r>
-              <w:rPr>
-                <w:rFonts w:ascii="Times New Roman" w:hAnsi="Times New Roman" w:cs="Times New Roman"/>
-                <w:sz w:val="32"/>
-                <w:szCs w:val="32"/>
-              </w:rPr>
-              <w:t xml:space="preserve"> tài liệu thực tế </w:t>
-            </w:r>
-            <w:r>
-              <w:rPr>
-                <w:rFonts w:ascii="Times New Roman" w:hAnsi="Times New Roman" w:cs="Times New Roman"/>
-                <w:sz w:val="32"/>
-                <w:szCs w:val="32"/>
-              </w:rPr>
-              <w:t>theo tiêu chí.</w:t>
-            </w:r>
-          </w:p>
-          <w:p>
-            <w:pPr>
-              <w:pStyle w:val="ListParagraph"/>
-              <w:numPr>
-                <w:ilvl w:val="0"/>
-                <w:numId w:val="12"/>
-              </w:numPr>
-              <w:spacing w:line="240" w:lineRule="auto"/>
-              <w:rPr>
-                <w:rFonts w:ascii="Times New Roman" w:hAnsi="Times New Roman" w:cs="Times New Roman"/>
-                <w:sz w:val="32"/>
-                <w:szCs w:val="32"/>
-              </w:rPr>
-            </w:pPr>
-            <w:proofErr w:type="gramStart"/>
-            <w:r>
-              <w:rPr>
-                <w:rFonts w:ascii="Times New Roman" w:hAnsi="Times New Roman" w:cs="Times New Roman"/>
-                <w:sz w:val="32"/>
-                <w:szCs w:val="32"/>
-              </w:rPr>
-              <w:t>Note :</w:t>
-            </w:r>
-            <w:proofErr w:type="gramEnd"/>
-            <w:r>
-              <w:rPr>
-                <w:rFonts w:ascii="Times New Roman" w:hAnsi="Times New Roman" w:cs="Times New Roman"/>
-                <w:sz w:val="32"/>
-                <w:szCs w:val="32"/>
-              </w:rPr>
-              <w:t xml:space="preserve"> Tiêu chí lựa chọn sách thanh lý :</w:t>
-            </w:r>
-            <w:r>
-              <w:rPr>
-                <w:rFonts w:ascii="Times New Roman" w:hAnsi="Times New Roman" w:cs="Times New Roman"/>
-                <w:sz w:val="32"/>
-                <w:szCs w:val="32"/>
-              </w:rPr>
-              <w:t xml:space="preserve"> Theo tình trạng TL, Theo số lượng bản.</w:t>
-            </w:r>
-          </w:p>
-          <w:p>
-            <w:pPr>
-              <w:pStyle w:val="ListParagraph"/>
-              <w:numPr>
-                <w:ilvl w:val="1"/>
-                <w:numId w:val="6"/>
-              </w:numPr>
-              <w:spacing w:line="240" w:lineRule="auto"/>
-              <w:rPr>
-                <w:rFonts w:ascii="Times New Roman" w:hAnsi="Times New Roman" w:cs="Times New Roman"/>
-                <w:sz w:val="32"/>
-                <w:szCs w:val="32"/>
-              </w:rPr>
-            </w:pPr>
-            <w:r>
-              <w:rPr>
-                <w:rFonts w:ascii="Times New Roman" w:hAnsi="Times New Roman" w:cs="Times New Roman"/>
-                <w:sz w:val="32"/>
-                <w:szCs w:val="32"/>
-              </w:rPr>
-              <w:t xml:space="preserve">Sau khi xác thực tài liệu thực tế, là thủ thư, tôi cần các tài liệu xác thực đúng </w:t>
-            </w:r>
-            <w:r>
-              <w:rPr>
-                <w:rFonts w:ascii="Times New Roman" w:hAnsi="Times New Roman" w:cs="Times New Roman"/>
-                <w:sz w:val="32"/>
-                <w:szCs w:val="32"/>
-              </w:rPr>
-              <w:t>với</w:t>
-            </w:r>
-            <w:r>
-              <w:rPr>
-                <w:rFonts w:ascii="Times New Roman" w:hAnsi="Times New Roman" w:cs="Times New Roman"/>
-                <w:sz w:val="32"/>
-                <w:szCs w:val="32"/>
-              </w:rPr>
-              <w:t xml:space="preserve"> thực tế sẽ bị xóa bỏ</w:t>
-            </w:r>
-            <w:r>
-              <w:rPr>
-                <w:rFonts w:ascii="Times New Roman" w:hAnsi="Times New Roman" w:cs="Times New Roman"/>
-                <w:sz w:val="32"/>
-                <w:szCs w:val="32"/>
-              </w:rPr>
-              <w:t xml:space="preserve"> dữ liệu</w:t>
-            </w:r>
-            <w:r>
-              <w:rPr>
-                <w:rFonts w:ascii="Times New Roman" w:hAnsi="Times New Roman" w:cs="Times New Roman"/>
-                <w:sz w:val="32"/>
-                <w:szCs w:val="32"/>
-              </w:rPr>
-              <w:t xml:space="preserve"> khỏi hệ thống</w:t>
-            </w:r>
-            <w:r>
-              <w:rPr>
-                <w:rFonts w:ascii="Times New Roman" w:hAnsi="Times New Roman" w:cs="Times New Roman"/>
-                <w:sz w:val="32"/>
-                <w:szCs w:val="32"/>
-              </w:rPr>
-              <w:t xml:space="preserve"> và giữ nguyên mã </w:t>
-            </w:r>
-            <w:r>
-              <w:rPr>
-                <w:rFonts w:ascii="Times New Roman" w:hAnsi="Times New Roman" w:cs="Times New Roman"/>
-                <w:sz w:val="32"/>
-                <w:szCs w:val="32"/>
-              </w:rPr>
-              <w:lastRenderedPageBreak/>
-              <w:t>chủ đề để gán cho những TL mới nhập về</w:t>
-            </w:r>
-            <w:r>
-              <w:rPr>
-                <w:rFonts w:ascii="Times New Roman" w:hAnsi="Times New Roman" w:cs="Times New Roman"/>
-                <w:sz w:val="32"/>
-                <w:szCs w:val="32"/>
-              </w:rPr>
-              <w:t>, nếu ko đúng hoặc ko quyết định thanh lí, tôi cần giữ nguyên thông tin tài liệu đó trong hệ thố</w:t>
-            </w:r>
-            <w:r>
-              <w:rPr>
-                <w:rFonts w:ascii="Times New Roman" w:hAnsi="Times New Roman" w:cs="Times New Roman"/>
-                <w:sz w:val="32"/>
-                <w:szCs w:val="32"/>
-              </w:rPr>
-              <w:t>ng (thủ thư chuyển lại vào kho) và cập nhật trong danh sách thanh lý (Xóa khỏi danh sách thanh lý ban đầu)</w:t>
-            </w:r>
-            <w:r>
-              <w:rPr>
-                <w:rFonts w:ascii="Times New Roman" w:hAnsi="Times New Roman" w:cs="Times New Roman"/>
-                <w:sz w:val="32"/>
-                <w:szCs w:val="32"/>
-              </w:rPr>
-              <w:t>.</w:t>
-            </w:r>
-          </w:p>
-          <w:p>
-            <w:pPr>
-              <w:pStyle w:val="ListParagraph"/>
-              <w:numPr>
-                <w:ilvl w:val="1"/>
-                <w:numId w:val="6"/>
-              </w:numPr>
-              <w:spacing w:line="240" w:lineRule="auto"/>
-              <w:rPr>
-                <w:rFonts w:ascii="Times New Roman" w:hAnsi="Times New Roman" w:cs="Times New Roman"/>
-                <w:sz w:val="32"/>
-                <w:szCs w:val="32"/>
-              </w:rPr>
-            </w:pPr>
-            <w:r>
-              <w:rPr>
-                <w:rFonts w:ascii="Times New Roman" w:hAnsi="Times New Roman" w:cs="Times New Roman"/>
-                <w:sz w:val="32"/>
-                <w:szCs w:val="32"/>
-              </w:rPr>
-              <w:t>Là thủ thư, tôi cần danh sách</w:t>
-            </w:r>
-            <w:r>
-              <w:rPr>
-                <w:rFonts w:ascii="Times New Roman" w:hAnsi="Times New Roman" w:cs="Times New Roman"/>
-                <w:sz w:val="32"/>
-                <w:szCs w:val="32"/>
-              </w:rPr>
-              <w:t xml:space="preserve"> TL đã</w:t>
-            </w:r>
-            <w:r>
-              <w:rPr>
-                <w:rFonts w:ascii="Times New Roman" w:hAnsi="Times New Roman" w:cs="Times New Roman"/>
-                <w:sz w:val="32"/>
-                <w:szCs w:val="32"/>
-              </w:rPr>
-              <w:t xml:space="preserve"> thanh lí sau khi được phê duyệt lưu trữ vào hệ thố</w:t>
-            </w:r>
-            <w:r>
-              <w:rPr>
-                <w:rFonts w:ascii="Times New Roman" w:hAnsi="Times New Roman" w:cs="Times New Roman"/>
-                <w:sz w:val="32"/>
-                <w:szCs w:val="32"/>
-              </w:rPr>
-              <w:t>ng.</w:t>
-            </w:r>
-          </w:p>
-          <w:p>
-            <w:pPr>
-              <w:pStyle w:val="ListParagraph"/>
-              <w:spacing w:line="240" w:lineRule="auto"/>
-              <w:ind w:left="1080"/>
-              <w:rPr>
-                <w:rFonts w:ascii="Times New Roman" w:hAnsi="Times New Roman" w:cs="Times New Roman"/>
-                <w:sz w:val="32"/>
-                <w:szCs w:val="32"/>
-              </w:rPr>
-            </w:pPr>
           </w:p>
         </w:tc>
       </w:tr>
@@ -2762,8 +1772,8 @@
 </file>
 
 <file path=word/numbering.xml><?xml version="1.0" encoding="utf-8"?>
-<w:numbering xmlns:wpc="http://schemas.microsoft.com/office/word/2010/wordprocessingCanvas" xmlns:cx="http://schemas.microsoft.com/office/drawing/2014/chartex" xmlns:cx1="http://schemas.microsoft.com/office/drawing/2015/9/8/chartex" xmlns:cx2="http://schemas.microsoft.com/office/drawing/2015/10/21/chartex" xmlns:cx3="http://schemas.microsoft.com/office/drawing/2016/5/9/chartex" xmlns:cx4="http://schemas.microsoft.com/office/drawing/2016/5/10/chartex" xmlns:cx5="http://schemas.microsoft.com/office/drawing/2016/5/11/chartex" xmlns:cx6="http://schemas.microsoft.com/office/drawing/2016/5/12/chartex" xmlns:cx7="http://schemas.microsoft.com/office/drawing/2016/5/13/chartex" xmlns:cx8="http://schemas.microsoft.com/office/drawing/2016/5/14/chartex" xmlns:mc="http://schemas.openxmlformats.org/markup-compatibility/2006" xmlns:aink="http://schemas.microsoft.com/office/drawing/2016/ink" xmlns:am3d="http://schemas.microsoft.com/office/drawing/2017/model3d" xmlns:o="urn:schemas-microsoft-com:office:office" xmlns:r="http://schemas.openxmlformats.org/officeDocument/2006/relationships" xmlns:m="http://schemas.openxmlformats.org/officeDocument/2006/math" xmlns:v="urn:schemas-microsoft-com:vml" xmlns:wp14="http://schemas.microsoft.com/office/word/2010/wordprocessingDrawing" xmlns:wp="http://schemas.openxmlformats.org/drawingml/2006/wordprocessingDrawing" xmlns:w10="urn:schemas-microsoft-com:office:word" xmlns:w="http://schemas.openxmlformats.org/wordprocessingml/2006/main" xmlns:w14="http://schemas.microsoft.com/office/word/2010/wordml" xmlns:w15="http://schemas.microsoft.com/office/word/2012/wordml" xmlns:w16cex="http://schemas.microsoft.com/office/word/2018/wordml/cex" xmlns:w16cid="http://schemas.microsoft.com/office/word/2016/wordml/cid" xmlns:w16="http://schemas.microsoft.com/office/word/2018/wordml" xmlns:w16se="http://schemas.microsoft.com/office/word/2015/wordml/symex" xmlns:wpg="http://schemas.microsoft.com/office/word/2010/wordprocessingGroup" xmlns:wpi="http://schemas.microsoft.com/office/word/2010/wordprocessingInk" xmlns:wne="http://schemas.microsoft.com/office/word/2006/wordml" xmlns:wps="http://schemas.microsoft.com/office/word/2010/wordprocessingShape" mc:Ignorable="w14 w15 w16se w16cid w16 w16cex wp14">
-  <w:abstractNum w:abstractNumId="0" w15:restartNumberingAfterBreak="0">
+<w:numbering xmlns:wpc="http://schemas.microsoft.com/office/word/2010/wordprocessingCanvas" xmlns:mc="http://schemas.openxmlformats.org/markup-compatibility/2006" xmlns:o="urn:schemas-microsoft-com:office:office" xmlns:r="http://schemas.openxmlformats.org/officeDocument/2006/relationships" xmlns:m="http://schemas.openxmlformats.org/officeDocument/2006/math" xmlns:v="urn:schemas-microsoft-com:vml" xmlns:wp14="http://schemas.microsoft.com/office/word/2010/wordprocessingDrawing" xmlns:wp="http://schemas.openxmlformats.org/drawingml/2006/wordprocessingDrawing" xmlns:w10="urn:schemas-microsoft-com:office:word" xmlns:w="http://schemas.openxmlformats.org/wordprocessingml/2006/main" xmlns:w14="http://schemas.microsoft.com/office/word/2010/wordml" xmlns:w15="http://schemas.microsoft.com/office/word/2012/wordml" xmlns:wpg="http://schemas.microsoft.com/office/word/2010/wordprocessingGroup" xmlns:wpi="http://schemas.microsoft.com/office/word/2010/wordprocessingInk" xmlns:wne="http://schemas.microsoft.com/office/word/2006/wordml" xmlns:wps="http://schemas.microsoft.com/office/word/2010/wordprocessingShape" mc:Ignorable="w14 w15 wp14">
+  <w:abstractNum w:abstractNumId="0">
     <w:nsid w:val="0573331E"/>
     <w:multiLevelType w:val="multilevel"/>
     <w:tmpl w:val="75C21BA4"/>
@@ -2876,7 +1886,96 @@
       </w:rPr>
     </w:lvl>
   </w:abstractNum>
-  <w:abstractNum w:abstractNumId="1" w15:restartNumberingAfterBreak="0">
+  <w:abstractNum w:abstractNumId="1">
+    <w:nsid w:val="0B0B5190"/>
+    <w:multiLevelType w:val="hybridMultilevel"/>
+    <w:tmpl w:val="CA105E16"/>
+    <w:lvl w:ilvl="0" w:tplc="0409000F">
+      <w:start w:val="1"/>
+      <w:numFmt w:val="decimal"/>
+      <w:lvlText w:val="%1."/>
+      <w:lvlJc w:val="left"/>
+      <w:pPr>
+        <w:ind w:left="720" w:hanging="360"/>
+      </w:pPr>
+      <w:rPr>
+        <w:rFonts w:hint="default"/>
+      </w:rPr>
+    </w:lvl>
+    <w:lvl w:ilvl="1" w:tplc="04090019" w:tentative="1">
+      <w:start w:val="1"/>
+      <w:numFmt w:val="lowerLetter"/>
+      <w:lvlText w:val="%2."/>
+      <w:lvlJc w:val="left"/>
+      <w:pPr>
+        <w:ind w:left="1440" w:hanging="360"/>
+      </w:pPr>
+    </w:lvl>
+    <w:lvl w:ilvl="2" w:tplc="0409001B" w:tentative="1">
+      <w:start w:val="1"/>
+      <w:numFmt w:val="lowerRoman"/>
+      <w:lvlText w:val="%3."/>
+      <w:lvlJc w:val="right"/>
+      <w:pPr>
+        <w:ind w:left="2160" w:hanging="180"/>
+      </w:pPr>
+    </w:lvl>
+    <w:lvl w:ilvl="3" w:tplc="0409000F" w:tentative="1">
+      <w:start w:val="1"/>
+      <w:numFmt w:val="decimal"/>
+      <w:lvlText w:val="%4."/>
+      <w:lvlJc w:val="left"/>
+      <w:pPr>
+        <w:ind w:left="2880" w:hanging="360"/>
+      </w:pPr>
+    </w:lvl>
+    <w:lvl w:ilvl="4" w:tplc="04090019" w:tentative="1">
+      <w:start w:val="1"/>
+      <w:numFmt w:val="lowerLetter"/>
+      <w:lvlText w:val="%5."/>
+      <w:lvlJc w:val="left"/>
+      <w:pPr>
+        <w:ind w:left="3600" w:hanging="360"/>
+      </w:pPr>
+    </w:lvl>
+    <w:lvl w:ilvl="5" w:tplc="0409001B" w:tentative="1">
+      <w:start w:val="1"/>
+      <w:numFmt w:val="lowerRoman"/>
+      <w:lvlText w:val="%6."/>
+      <w:lvlJc w:val="right"/>
+      <w:pPr>
+        <w:ind w:left="4320" w:hanging="180"/>
+      </w:pPr>
+    </w:lvl>
+    <w:lvl w:ilvl="6" w:tplc="0409000F" w:tentative="1">
+      <w:start w:val="1"/>
+      <w:numFmt w:val="decimal"/>
+      <w:lvlText w:val="%7."/>
+      <w:lvlJc w:val="left"/>
+      <w:pPr>
+        <w:ind w:left="5040" w:hanging="360"/>
+      </w:pPr>
+    </w:lvl>
+    <w:lvl w:ilvl="7" w:tplc="04090019" w:tentative="1">
+      <w:start w:val="1"/>
+      <w:numFmt w:val="lowerLetter"/>
+      <w:lvlText w:val="%8."/>
+      <w:lvlJc w:val="left"/>
+      <w:pPr>
+        <w:ind w:left="5760" w:hanging="360"/>
+      </w:pPr>
+    </w:lvl>
+    <w:lvl w:ilvl="8" w:tplc="0409001B" w:tentative="1">
+      <w:start w:val="1"/>
+      <w:numFmt w:val="lowerRoman"/>
+      <w:lvlText w:val="%9."/>
+      <w:lvlJc w:val="right"/>
+      <w:pPr>
+        <w:ind w:left="6480" w:hanging="180"/>
+      </w:pPr>
+    </w:lvl>
+  </w:abstractNum>
+  <w:abstractNum w:abstractNumId="2">
     <w:nsid w:val="0FD75E3C"/>
     <w:multiLevelType w:val="multilevel"/>
     <w:tmpl w:val="B830A9EE"/>
@@ -2989,7 +2088,7 @@
       </w:rPr>
     </w:lvl>
   </w:abstractNum>
-  <w:abstractNum w:abstractNumId="2" w15:restartNumberingAfterBreak="0">
+  <w:abstractNum w:abstractNumId="3">
     <w:nsid w:val="15B5751F"/>
     <w:multiLevelType w:val="multilevel"/>
     <w:tmpl w:val="6BE4740E"/>
@@ -3110,7 +2209,7 @@
       </w:rPr>
     </w:lvl>
   </w:abstractNum>
-  <w:abstractNum w:abstractNumId="3" w15:restartNumberingAfterBreak="0">
+  <w:abstractNum w:abstractNumId="4">
     <w:nsid w:val="22427F26"/>
     <w:multiLevelType w:val="hybridMultilevel"/>
     <w:tmpl w:val="93083C04"/>
@@ -3223,7 +2322,7 @@
       </w:rPr>
     </w:lvl>
   </w:abstractNum>
-  <w:abstractNum w:abstractNumId="4" w15:restartNumberingAfterBreak="0">
+  <w:abstractNum w:abstractNumId="5">
     <w:nsid w:val="2D0B423D"/>
     <w:multiLevelType w:val="hybridMultilevel"/>
     <w:tmpl w:val="A84E32C6"/>
@@ -3336,7 +2435,7 @@
       </w:rPr>
     </w:lvl>
   </w:abstractNum>
-  <w:abstractNum w:abstractNumId="5" w15:restartNumberingAfterBreak="0">
+  <w:abstractNum w:abstractNumId="6">
     <w:nsid w:val="33DF1DE1"/>
     <w:multiLevelType w:val="multilevel"/>
     <w:tmpl w:val="7D1AE2FE"/>
@@ -3430,7 +2529,120 @@
       </w:pPr>
     </w:lvl>
   </w:abstractNum>
-  <w:abstractNum w:abstractNumId="6" w15:restartNumberingAfterBreak="0">
+  <w:abstractNum w:abstractNumId="7">
+    <w:nsid w:val="3745063E"/>
+    <w:multiLevelType w:val="hybridMultilevel"/>
+    <w:tmpl w:val="D9B6AE98"/>
+    <w:lvl w:ilvl="0" w:tplc="7786B0FA">
+      <w:start w:val="2"/>
+      <w:numFmt w:val="bullet"/>
+      <w:lvlText w:val="-"/>
+      <w:lvlJc w:val="left"/>
+      <w:pPr>
+        <w:ind w:left="720" w:hanging="360"/>
+      </w:pPr>
+      <w:rPr>
+        <w:rFonts w:ascii="Times New Roman" w:eastAsiaTheme="minorHAnsi" w:hAnsi="Times New Roman" w:cs="Times New Roman" w:hint="default"/>
+      </w:rPr>
+    </w:lvl>
+    <w:lvl w:ilvl="1" w:tplc="04090003" w:tentative="1">
+      <w:start w:val="1"/>
+      <w:numFmt w:val="bullet"/>
+      <w:lvlText w:val="o"/>
+      <w:lvlJc w:val="left"/>
+      <w:pPr>
+        <w:ind w:left="1440" w:hanging="360"/>
+      </w:pPr>
+      <w:rPr>
+        <w:rFonts w:ascii="Courier New" w:hAnsi="Courier New" w:cs="Courier New" w:hint="default"/>
+      </w:rPr>
+    </w:lvl>
+    <w:lvl w:ilvl="2" w:tplc="04090005" w:tentative="1">
+      <w:start w:val="1"/>
+      <w:numFmt w:val="bullet"/>
+      <w:lvlText w:val=""/>
+      <w:lvlJc w:val="left"/>
+      <w:pPr>
+        <w:ind w:left="2160" w:hanging="360"/>
+      </w:pPr>
+      <w:rPr>
+        <w:rFonts w:ascii="Wingdings" w:hAnsi="Wingdings" w:hint="default"/>
+      </w:rPr>
+    </w:lvl>
+    <w:lvl w:ilvl="3" w:tplc="04090001" w:tentative="1">
+      <w:start w:val="1"/>
+      <w:numFmt w:val="bullet"/>
+      <w:lvlText w:val=""/>
+      <w:lvlJc w:val="left"/>
+      <w:pPr>
+        <w:ind w:left="2880" w:hanging="360"/>
+      </w:pPr>
+      <w:rPr>
+        <w:rFonts w:ascii="Symbol" w:hAnsi="Symbol" w:hint="default"/>
+      </w:rPr>
+    </w:lvl>
+    <w:lvl w:ilvl="4" w:tplc="04090003" w:tentative="1">
+      <w:start w:val="1"/>
+      <w:numFmt w:val="bullet"/>
+      <w:lvlText w:val="o"/>
+      <w:lvlJc w:val="left"/>
+      <w:pPr>
+        <w:ind w:left="3600" w:hanging="360"/>
+      </w:pPr>
+      <w:rPr>
+        <w:rFonts w:ascii="Courier New" w:hAnsi="Courier New" w:cs="Courier New" w:hint="default"/>
+      </w:rPr>
+    </w:lvl>
+    <w:lvl w:ilvl="5" w:tplc="04090005" w:tentative="1">
+      <w:start w:val="1"/>
+      <w:numFmt w:val="bullet"/>
+      <w:lvlText w:val=""/>
+      <w:lvlJc w:val="left"/>
+      <w:pPr>
+        <w:ind w:left="4320" w:hanging="360"/>
+      </w:pPr>
+      <w:rPr>
+        <w:rFonts w:ascii="Wingdings" w:hAnsi="Wingdings" w:hint="default"/>
+      </w:rPr>
+    </w:lvl>
+    <w:lvl w:ilvl="6" w:tplc="04090001" w:tentative="1">
+      <w:start w:val="1"/>
+      <w:numFmt w:val="bullet"/>
+      <w:lvlText w:val=""/>
+      <w:lvlJc w:val="left"/>
+      <w:pPr>
+        <w:ind w:left="5040" w:hanging="360"/>
+      </w:pPr>
+      <w:rPr>
+        <w:rFonts w:ascii="Symbol" w:hAnsi="Symbol" w:hint="default"/>
+      </w:rPr>
+    </w:lvl>
+    <w:lvl w:ilvl="7" w:tplc="04090003" w:tentative="1">
+      <w:start w:val="1"/>
+      <w:numFmt w:val="bullet"/>
+      <w:lvlText w:val="o"/>
+      <w:lvlJc w:val="left"/>
+      <w:pPr>
+        <w:ind w:left="5760" w:hanging="360"/>
+      </w:pPr>
+      <w:rPr>
+        <w:rFonts w:ascii="Courier New" w:hAnsi="Courier New" w:cs="Courier New" w:hint="default"/>
+      </w:rPr>
+    </w:lvl>
+    <w:lvl w:ilvl="8" w:tplc="04090005" w:tentative="1">
+      <w:start w:val="1"/>
+      <w:numFmt w:val="bullet"/>
+      <w:lvlText w:val=""/>
+      <w:lvlJc w:val="left"/>
+      <w:pPr>
+        <w:ind w:left="6480" w:hanging="360"/>
+      </w:pPr>
+      <w:rPr>
+        <w:rFonts w:ascii="Wingdings" w:hAnsi="Wingdings" w:hint="default"/>
+      </w:rPr>
+    </w:lvl>
+  </w:abstractNum>
+  <w:abstractNum w:abstractNumId="8">
     <w:nsid w:val="4076238B"/>
     <w:multiLevelType w:val="multilevel"/>
     <w:tmpl w:val="AC7EDBCA"/>
@@ -3516,7 +2728,7 @@
       </w:pPr>
     </w:lvl>
   </w:abstractNum>
-  <w:abstractNum w:abstractNumId="7" w15:restartNumberingAfterBreak="0">
+  <w:abstractNum w:abstractNumId="9">
     <w:nsid w:val="446E7A09"/>
     <w:multiLevelType w:val="hybridMultilevel"/>
     <w:tmpl w:val="D7CAE466"/>
@@ -3602,7 +2814,7 @@
       </w:pPr>
     </w:lvl>
   </w:abstractNum>
-  <w:abstractNum w:abstractNumId="8" w15:restartNumberingAfterBreak="0">
+  <w:abstractNum w:abstractNumId="10">
     <w:nsid w:val="4A2649AF"/>
     <w:multiLevelType w:val="hybridMultilevel"/>
     <w:tmpl w:val="E262497E"/>
@@ -3715,7 +2927,7 @@
       </w:rPr>
     </w:lvl>
   </w:abstractNum>
-  <w:abstractNum w:abstractNumId="9" w15:restartNumberingAfterBreak="0">
+  <w:abstractNum w:abstractNumId="11">
     <w:nsid w:val="4F4F4B64"/>
     <w:multiLevelType w:val="multilevel"/>
     <w:tmpl w:val="E4AAFB7E"/>
@@ -3828,7 +3040,120 @@
       </w:rPr>
     </w:lvl>
   </w:abstractNum>
-  <w:abstractNum w:abstractNumId="10" w15:restartNumberingAfterBreak="0">
+  <w:abstractNum w:abstractNumId="12">
+    <w:nsid w:val="61165E68"/>
+    <w:multiLevelType w:val="hybridMultilevel"/>
+    <w:tmpl w:val="F0CC4446"/>
+    <w:lvl w:ilvl="0" w:tplc="3EC45C08">
+      <w:start w:val="4"/>
+      <w:numFmt w:val="bullet"/>
+      <w:lvlText w:val=""/>
+      <w:lvlJc w:val="left"/>
+      <w:pPr>
+        <w:ind w:left="1440" w:hanging="360"/>
+      </w:pPr>
+      <w:rPr>
+        <w:rFonts w:ascii="Symbol" w:eastAsiaTheme="minorHAnsi" w:hAnsi="Symbol" w:cs="Times New Roman" w:hint="default"/>
+      </w:rPr>
+    </w:lvl>
+    <w:lvl w:ilvl="1" w:tplc="04090003" w:tentative="1">
+      <w:start w:val="1"/>
+      <w:numFmt w:val="bullet"/>
+      <w:lvlText w:val="o"/>
+      <w:lvlJc w:val="left"/>
+      <w:pPr>
+        <w:ind w:left="2160" w:hanging="360"/>
+      </w:pPr>
+      <w:rPr>
+        <w:rFonts w:ascii="Courier New" w:hAnsi="Courier New" w:cs="Courier New" w:hint="default"/>
+      </w:rPr>
+    </w:lvl>
+    <w:lvl w:ilvl="2" w:tplc="04090005" w:tentative="1">
+      <w:start w:val="1"/>
+      <w:numFmt w:val="bullet"/>
+      <w:lvlText w:val=""/>
+      <w:lvlJc w:val="left"/>
+      <w:pPr>
+        <w:ind w:left="2880" w:hanging="360"/>
+      </w:pPr>
+      <w:rPr>
+        <w:rFonts w:ascii="Wingdings" w:hAnsi="Wingdings" w:hint="default"/>
+      </w:rPr>
+    </w:lvl>
+    <w:lvl w:ilvl="3" w:tplc="04090001" w:tentative="1">
+      <w:start w:val="1"/>
+      <w:numFmt w:val="bullet"/>
+      <w:lvlText w:val=""/>
+      <w:lvlJc w:val="left"/>
+      <w:pPr>
+        <w:ind w:left="3600" w:hanging="360"/>
+      </w:pPr>
+      <w:rPr>
+        <w:rFonts w:ascii="Symbol" w:hAnsi="Symbol" w:hint="default"/>
+      </w:rPr>
+    </w:lvl>
+    <w:lvl w:ilvl="4" w:tplc="04090003" w:tentative="1">
+      <w:start w:val="1"/>
+      <w:numFmt w:val="bullet"/>
+      <w:lvlText w:val="o"/>
+      <w:lvlJc w:val="left"/>
+      <w:pPr>
+        <w:ind w:left="4320" w:hanging="360"/>
+      </w:pPr>
+      <w:rPr>
+        <w:rFonts w:ascii="Courier New" w:hAnsi="Courier New" w:cs="Courier New" w:hint="default"/>
+      </w:rPr>
+    </w:lvl>
+    <w:lvl w:ilvl="5" w:tplc="04090005" w:tentative="1">
+      <w:start w:val="1"/>
+      <w:numFmt w:val="bullet"/>
+      <w:lvlText w:val=""/>
+      <w:lvlJc w:val="left"/>
+      <w:pPr>
+        <w:ind w:left="5040" w:hanging="360"/>
+      </w:pPr>
+      <w:rPr>
+        <w:rFonts w:ascii="Wingdings" w:hAnsi="Wingdings" w:hint="default"/>
+      </w:rPr>
+    </w:lvl>
+    <w:lvl w:ilvl="6" w:tplc="04090001" w:tentative="1">
+      <w:start w:val="1"/>
+      <w:numFmt w:val="bullet"/>
+      <w:lvlText w:val=""/>
+      <w:lvlJc w:val="left"/>
+      <w:pPr>
+        <w:ind w:left="5760" w:hanging="360"/>
+      </w:pPr>
+      <w:rPr>
+        <w:rFonts w:ascii="Symbol" w:hAnsi="Symbol" w:hint="default"/>
+      </w:rPr>
+    </w:lvl>
+    <w:lvl w:ilvl="7" w:tplc="04090003" w:tentative="1">
+      <w:start w:val="1"/>
+      <w:numFmt w:val="bullet"/>
+      <w:lvlText w:val="o"/>
+      <w:lvlJc w:val="left"/>
+      <w:pPr>
+        <w:ind w:left="6480" w:hanging="360"/>
+      </w:pPr>
+      <w:rPr>
+        <w:rFonts w:ascii="Courier New" w:hAnsi="Courier New" w:cs="Courier New" w:hint="default"/>
+      </w:rPr>
+    </w:lvl>
+    <w:lvl w:ilvl="8" w:tplc="04090005" w:tentative="1">
+      <w:start w:val="1"/>
+      <w:numFmt w:val="bullet"/>
+      <w:lvlText w:val=""/>
+      <w:lvlJc w:val="left"/>
+      <w:pPr>
+        <w:ind w:left="7200" w:hanging="360"/>
+      </w:pPr>
+      <w:rPr>
+        <w:rFonts w:ascii="Wingdings" w:hAnsi="Wingdings" w:hint="default"/>
+      </w:rPr>
+    </w:lvl>
+  </w:abstractNum>
+  <w:abstractNum w:abstractNumId="13">
     <w:nsid w:val="6CAC3EDC"/>
     <w:multiLevelType w:val="multilevel"/>
     <w:tmpl w:val="6BE4740E"/>
@@ -3949,7 +3274,7 @@
       </w:rPr>
     </w:lvl>
   </w:abstractNum>
-  <w:abstractNum w:abstractNumId="11" w15:restartNumberingAfterBreak="0">
+  <w:abstractNum w:abstractNumId="14">
     <w:nsid w:val="77C47F31"/>
     <w:multiLevelType w:val="hybridMultilevel"/>
     <w:tmpl w:val="1B608BD2"/>
@@ -4063,7 +3388,7 @@
     </w:lvl>
   </w:abstractNum>
   <w:num w:numId="1">
-    <w:abstractNumId w:val="6"/>
+    <w:abstractNumId w:val="8"/>
     <w:lvlOverride w:ilvl="0">
       <w:startOverride w:val="1"/>
     </w:lvlOverride>
@@ -4093,7 +3418,7 @@
     </w:lvlOverride>
   </w:num>
   <w:num w:numId="2">
-    <w:abstractNumId w:val="5"/>
+    <w:abstractNumId w:val="6"/>
     <w:lvlOverride w:ilvl="0">
       <w:startOverride w:val="1"/>
     </w:lvlOverride>
@@ -4126,37 +3451,46 @@
     <w:abstractNumId w:val="0"/>
   </w:num>
   <w:num w:numId="4">
+    <w:abstractNumId w:val="2"/>
+  </w:num>
+  <w:num w:numId="5">
+    <w:abstractNumId w:val="11"/>
+  </w:num>
+  <w:num w:numId="6">
+    <w:abstractNumId w:val="13"/>
+  </w:num>
+  <w:num w:numId="7">
+    <w:abstractNumId w:val="14"/>
+  </w:num>
+  <w:num w:numId="8">
+    <w:abstractNumId w:val="10"/>
+  </w:num>
+  <w:num w:numId="9">
+    <w:abstractNumId w:val="9"/>
+  </w:num>
+  <w:num w:numId="10">
+    <w:abstractNumId w:val="3"/>
+  </w:num>
+  <w:num w:numId="11">
+    <w:abstractNumId w:val="4"/>
+  </w:num>
+  <w:num w:numId="12">
+    <w:abstractNumId w:val="5"/>
+  </w:num>
+  <w:num w:numId="13">
     <w:abstractNumId w:val="1"/>
   </w:num>
-  <w:num w:numId="5">
-    <w:abstractNumId w:val="9"/>
-  </w:num>
-  <w:num w:numId="6">
-    <w:abstractNumId w:val="10"/>
-  </w:num>
-  <w:num w:numId="7">
-    <w:abstractNumId w:val="11"/>
-  </w:num>
-  <w:num w:numId="8">
-    <w:abstractNumId w:val="8"/>
-  </w:num>
-  <w:num w:numId="9">
+  <w:num w:numId="14">
     <w:abstractNumId w:val="7"/>
   </w:num>
-  <w:num w:numId="10">
-    <w:abstractNumId w:val="2"/>
-  </w:num>
-  <w:num w:numId="11">
-    <w:abstractNumId w:val="3"/>
-  </w:num>
-  <w:num w:numId="12">
-    <w:abstractNumId w:val="4"/>
+  <w:num w:numId="15">
+    <w:abstractNumId w:val="12"/>
   </w:num>
 </w:numbering>
 </file>
 
 <file path=word/styles.xml><?xml version="1.0" encoding="utf-8"?>
-<w:styles xmlns:mc="http://schemas.openxmlformats.org/markup-compatibility/2006" xmlns:r="http://schemas.openxmlformats.org/officeDocument/2006/relationships" xmlns:w="http://schemas.openxmlformats.org/wordprocessingml/2006/main" xmlns:w14="http://schemas.microsoft.com/office/word/2010/wordml" xmlns:w15="http://schemas.microsoft.com/office/word/2012/wordml" xmlns:w16cex="http://schemas.microsoft.com/office/word/2018/wordml/cex" xmlns:w16cid="http://schemas.microsoft.com/office/word/2016/wordml/cid" xmlns:w16="http://schemas.microsoft.com/office/word/2018/wordml" xmlns:w16se="http://schemas.microsoft.com/office/word/2015/wordml/symex" mc:Ignorable="w14 w15 w16se w16cid w16 w16cex">
+<w:styles xmlns:mc="http://schemas.openxmlformats.org/markup-compatibility/2006" xmlns:r="http://schemas.openxmlformats.org/officeDocument/2006/relationships" xmlns:w="http://schemas.openxmlformats.org/wordprocessingml/2006/main" xmlns:w14="http://schemas.microsoft.com/office/word/2010/wordml" xmlns:w15="http://schemas.microsoft.com/office/word/2012/wordml" mc:Ignorable="w14 w15">
   <w:docDefaults>
     <w:rPrDefault>
       <w:rPr>
@@ -4172,7 +3506,7 @@
       </w:pPr>
     </w:pPrDefault>
   </w:docDefaults>
-  <w:latentStyles w:defLockedState="0" w:defUIPriority="99" w:defSemiHidden="0" w:defUnhideWhenUsed="0" w:defQFormat="0" w:count="376">
+  <w:latentStyles w:defLockedState="0" w:defUIPriority="99" w:defSemiHidden="0" w:defUnhideWhenUsed="0" w:defQFormat="0" w:count="371">
     <w:lsdException w:name="Normal" w:uiPriority="0" w:qFormat="1"/>
     <w:lsdException w:name="heading 1" w:uiPriority="9" w:qFormat="1"/>
     <w:lsdException w:name="heading 2" w:semiHidden="1" w:uiPriority="9" w:unhideWhenUsed="1" w:qFormat="1"/>
@@ -4278,6 +3612,7 @@
     <w:lsdException w:name="HTML Sample" w:semiHidden="1" w:unhideWhenUsed="1"/>
     <w:lsdException w:name="HTML Typewriter" w:semiHidden="1" w:unhideWhenUsed="1"/>
     <w:lsdException w:name="HTML Variable" w:semiHidden="1" w:unhideWhenUsed="1"/>
+    <w:lsdException w:name="Normal Table" w:semiHidden="1" w:unhideWhenUsed="1"/>
     <w:lsdException w:name="annotation subject" w:semiHidden="1" w:unhideWhenUsed="1"/>
     <w:lsdException w:name="No List" w:semiHidden="1" w:unhideWhenUsed="1"/>
     <w:lsdException w:name="Outline List 1" w:semiHidden="1" w:unhideWhenUsed="1"/>
@@ -4320,8 +3655,11 @@
     <w:lsdException w:name="Table Contemporary" w:semiHidden="1" w:unhideWhenUsed="1"/>
     <w:lsdException w:name="Table Elegant" w:semiHidden="1" w:unhideWhenUsed="1"/>
     <w:lsdException w:name="Table Professional" w:semiHidden="1" w:unhideWhenUsed="1"/>
+    <w:lsdException w:name="Table Subtle 1" w:semiHidden="1" w:unhideWhenUsed="1"/>
     <w:lsdException w:name="Table Subtle 2" w:semiHidden="1" w:unhideWhenUsed="1"/>
     <w:lsdException w:name="Table Web 1" w:semiHidden="1" w:unhideWhenUsed="1"/>
+    <w:lsdException w:name="Table Web 2" w:semiHidden="1" w:unhideWhenUsed="1"/>
+    <w:lsdException w:name="Table Web 3" w:semiHidden="1" w:unhideWhenUsed="1"/>
     <w:lsdException w:name="Balloon Text" w:semiHidden="1" w:unhideWhenUsed="1"/>
     <w:lsdException w:name="Table Grid" w:uiPriority="39"/>
     <w:lsdException w:name="Table Theme" w:semiHidden="1" w:unhideWhenUsed="1"/>
@@ -4540,11 +3878,6 @@
     <w:lsdException w:name="List Table 5 Dark Accent 6" w:uiPriority="50"/>
     <w:lsdException w:name="List Table 6 Colorful Accent 6" w:uiPriority="51"/>
     <w:lsdException w:name="List Table 7 Colorful Accent 6" w:uiPriority="52"/>
-    <w:lsdException w:name="Mention" w:semiHidden="1" w:unhideWhenUsed="1"/>
-    <w:lsdException w:name="Smart Hyperlink" w:semiHidden="1" w:unhideWhenUsed="1"/>
-    <w:lsdException w:name="Hashtag" w:semiHidden="1" w:unhideWhenUsed="1"/>
-    <w:lsdException w:name="Unresolved Mention" w:semiHidden="1" w:unhideWhenUsed="1"/>
-    <w:lsdException w:name="Smart Link" w:semiHidden="1" w:unhideWhenUsed="1"/>
   </w:latentStyles>
   <w:style w:type="paragraph" w:default="1" w:styleId="Normal">
     <w:name w:val="Normal"/>
@@ -4586,6 +3919,7 @@
       <w:spacing w:after="0" w:line="240" w:lineRule="auto"/>
     </w:pPr>
     <w:tblPr>
+      <w:tblInd w:w="0" w:type="dxa"/>
       <w:tblBorders>
         <w:top w:val="single" w:sz="4" w:space="0" w:color="auto"/>
         <w:left w:val="single" w:sz="4" w:space="0" w:color="auto"/>
@@ -4594,6 +3928,12 @@
         <w:insideH w:val="single" w:sz="4" w:space="0" w:color="auto"/>
         <w:insideV w:val="single" w:sz="4" w:space="0" w:color="auto"/>
       </w:tblBorders>
+      <w:tblCellMar>
+        <w:top w:w="0" w:type="dxa"/>
+        <w:left w:w="108" w:type="dxa"/>
+        <w:bottom w:w="0" w:type="dxa"/>
+        <w:right w:w="108" w:type="dxa"/>
+      </w:tblCellMar>
     </w:tblPr>
   </w:style>
   <w:style w:type="paragraph" w:styleId="ListParagraph">
@@ -4607,6 +3947,17 @@
       <w:ind w:left="720"/>
       <w:contextualSpacing/>
     </w:pPr>
+  </w:style>
+  <w:style w:type="character" w:styleId="Emphasis">
+    <w:name w:val="Emphasis"/>
+    <w:basedOn w:val="DefaultParagraphFont"/>
+    <w:uiPriority w:val="20"/>
+    <w:qFormat/>
+    <w:rsid w:val="0046272D"/>
+    <w:rPr>
+      <w:i/>
+      <w:iCs/>
+    </w:rPr>
   </w:style>
 </w:styles>
 </file>
@@ -4911,7 +4262,7 @@
 </file>
 
 <file path=customXml/itemProps1.xml><?xml version="1.0" encoding="utf-8"?>
-<ds:datastoreItem xmlns:ds="http://schemas.openxmlformats.org/officeDocument/2006/customXml" ds:itemID="{36E268B3-10E5-40AA-BB67-0CCFFC915357}">
+<ds:datastoreItem xmlns:ds="http://schemas.openxmlformats.org/officeDocument/2006/customXml" ds:itemID="{D122D1D0-C40B-41FE-9F40-99B7AB220535}">
   <ds:schemaRefs>
     <ds:schemaRef ds:uri="http://schemas.openxmlformats.org/officeDocument/2006/bibliography"/>
   </ds:schemaRefs>

</xml_diff>

<commit_message>
Cap nhat bang yeu cau
</commit_message>
<xml_diff>
--- a/Library Requirements.docx
+++ b/Library Requirements.docx
@@ -1,6 +1,6 @@
 
 <file path=word/document.xml><?xml version="1.0" encoding="utf-8"?>
-<w:document xmlns:wpc="http://schemas.microsoft.com/office/word/2010/wordprocessingCanvas" xmlns:cx="http://schemas.microsoft.com/office/drawing/2014/chartex" xmlns:cx1="http://schemas.microsoft.com/office/drawing/2015/9/8/chartex" xmlns:cx2="http://schemas.microsoft.com/office/drawing/2015/10/21/chartex" xmlns:cx3="http://schemas.microsoft.com/office/drawing/2016/5/9/chartex" xmlns:cx4="http://schemas.microsoft.com/office/drawing/2016/5/10/chartex" xmlns:cx5="http://schemas.microsoft.com/office/drawing/2016/5/11/chartex" xmlns:cx6="http://schemas.microsoft.com/office/drawing/2016/5/12/chartex" xmlns:cx7="http://schemas.microsoft.com/office/drawing/2016/5/13/chartex" xmlns:cx8="http://schemas.microsoft.com/office/drawing/2016/5/14/chartex" xmlns:mc="http://schemas.openxmlformats.org/markup-compatibility/2006" xmlns:aink="http://schemas.microsoft.com/office/drawing/2016/ink" xmlns:am3d="http://schemas.microsoft.com/office/drawing/2017/model3d" xmlns:o="urn:schemas-microsoft-com:office:office" xmlns:r="http://schemas.openxmlformats.org/officeDocument/2006/relationships" xmlns:m="http://schemas.openxmlformats.org/officeDocument/2006/math" xmlns:v="urn:schemas-microsoft-com:vml" xmlns:wp14="http://schemas.microsoft.com/office/word/2010/wordprocessingDrawing" xmlns:wp="http://schemas.openxmlformats.org/drawingml/2006/wordprocessingDrawing" xmlns:w10="urn:schemas-microsoft-com:office:word" xmlns:w="http://schemas.openxmlformats.org/wordprocessingml/2006/main" xmlns:w14="http://schemas.microsoft.com/office/word/2010/wordml" xmlns:w15="http://schemas.microsoft.com/office/word/2012/wordml" xmlns:w16cex="http://schemas.microsoft.com/office/word/2018/wordml/cex" xmlns:w16cid="http://schemas.microsoft.com/office/word/2016/wordml/cid" xmlns:w16="http://schemas.microsoft.com/office/word/2018/wordml" xmlns:w16se="http://schemas.microsoft.com/office/word/2015/wordml/symex" xmlns:wpg="http://schemas.microsoft.com/office/word/2010/wordprocessingGroup" xmlns:wpi="http://schemas.microsoft.com/office/word/2010/wordprocessingInk" xmlns:wne="http://schemas.microsoft.com/office/word/2006/wordml" xmlns:wps="http://schemas.microsoft.com/office/word/2010/wordprocessingShape" mc:Ignorable="w14 w15 w16se w16cid w16 w16cex wp14">
+<w:document xmlns:wpc="http://schemas.microsoft.com/office/word/2010/wordprocessingCanvas" xmlns:mc="http://schemas.openxmlformats.org/markup-compatibility/2006" xmlns:o="urn:schemas-microsoft-com:office:office" xmlns:r="http://schemas.openxmlformats.org/officeDocument/2006/relationships" xmlns:m="http://schemas.openxmlformats.org/officeDocument/2006/math" xmlns:v="urn:schemas-microsoft-com:vml" xmlns:wp14="http://schemas.microsoft.com/office/word/2010/wordprocessingDrawing" xmlns:wp="http://schemas.openxmlformats.org/drawingml/2006/wordprocessingDrawing" xmlns:w10="urn:schemas-microsoft-com:office:word" xmlns:w="http://schemas.openxmlformats.org/wordprocessingml/2006/main" xmlns:w14="http://schemas.microsoft.com/office/word/2010/wordml" xmlns:w15="http://schemas.microsoft.com/office/word/2012/wordml" xmlns:wpg="http://schemas.microsoft.com/office/word/2010/wordprocessingGroup" xmlns:wpi="http://schemas.microsoft.com/office/word/2010/wordprocessingInk" xmlns:wne="http://schemas.microsoft.com/office/word/2006/wordml" xmlns:wps="http://schemas.microsoft.com/office/word/2010/wordprocessingShape" mc:Ignorable="w14 w15 wp14">
   <w:body>
     <w:p>
       <w:pPr>
@@ -13,6 +13,16 @@
           <w:szCs w:val="32"/>
         </w:rPr>
       </w:pPr>
+      <w:r>
+        <w:rPr>
+          <w:rFonts w:ascii="Times New Roman" w:hAnsi="Times New Roman" w:cs="Times New Roman"/>
+          <w:b/>
+          <w:i/>
+          <w:sz w:val="48"/>
+          <w:szCs w:val="32"/>
+        </w:rPr>
+        <w:t>/</w:t>
+      </w:r>
       <w:r>
         <w:rPr>
           <w:rFonts w:ascii="Times New Roman" w:hAnsi="Times New Roman" w:cs="Times New Roman"/>
@@ -29,18 +39,18 @@
         <w:tblStyle w:val="TableGrid"/>
         <w:tblpPr w:leftFromText="180" w:rightFromText="180" w:vertAnchor="text" w:tblpXSpec="center" w:tblpY="1"/>
         <w:tblOverlap w:val="never"/>
-        <w:tblW w:w="11155" w:type="dxa"/>
+        <w:tblW w:w="11610" w:type="dxa"/>
         <w:tblLook w:val="04A0" w:firstRow="1" w:lastRow="0" w:firstColumn="1" w:lastColumn="0" w:noHBand="0" w:noVBand="1"/>
       </w:tblPr>
       <w:tblGrid>
-        <w:gridCol w:w="2492"/>
+        <w:gridCol w:w="2772"/>
         <w:gridCol w:w="2514"/>
-        <w:gridCol w:w="6149"/>
+        <w:gridCol w:w="6324"/>
       </w:tblGrid>
       <w:tr>
         <w:tc>
           <w:tcPr>
-            <w:tcW w:w="2492" w:type="dxa"/>
+            <w:tcW w:w="2772" w:type="dxa"/>
           </w:tcPr>
           <w:p>
             <w:pPr>
@@ -84,7 +94,7 @@
         </w:tc>
         <w:tc>
           <w:tcPr>
-            <w:tcW w:w="6149" w:type="dxa"/>
+            <w:tcW w:w="6324" w:type="dxa"/>
           </w:tcPr>
           <w:p>
             <w:pPr>
@@ -101,6 +111,160 @@
                 <w:szCs w:val="32"/>
               </w:rPr>
               <w:t>System level</w:t>
+            </w:r>
+          </w:p>
+        </w:tc>
+      </w:tr>
+      <w:tr>
+        <w:trPr>
+          <w:trHeight w:val="3128"/>
+        </w:trPr>
+        <w:tc>
+          <w:tcPr>
+            <w:tcW w:w="2772" w:type="dxa"/>
+          </w:tcPr>
+          <w:p>
+            <w:pPr>
+              <w:pStyle w:val="ListParagraph"/>
+              <w:numPr>
+                <w:ilvl w:val="0"/>
+                <w:numId w:val="6"/>
+              </w:numPr>
+              <w:spacing w:line="240" w:lineRule="auto"/>
+              <w:rPr>
+                <w:rFonts w:ascii="Times New Roman" w:hAnsi="Times New Roman" w:cs="Times New Roman"/>
+                <w:sz w:val="32"/>
+                <w:szCs w:val="32"/>
+              </w:rPr>
+            </w:pPr>
+            <w:r>
+              <w:rPr>
+                <w:rFonts w:ascii="Times New Roman" w:hAnsi="Times New Roman" w:cs="Times New Roman"/>
+                <w:sz w:val="32"/>
+                <w:szCs w:val="32"/>
+              </w:rPr>
+              <w:t>Tạo hồ sơ đọc giả</w:t>
+            </w:r>
+            <w:r>
+              <w:rPr>
+                <w:rFonts w:ascii="Times New Roman" w:hAnsi="Times New Roman" w:cs="Times New Roman"/>
+                <w:sz w:val="32"/>
+                <w:szCs w:val="32"/>
+              </w:rPr>
+              <w:t>.</w:t>
+            </w:r>
+          </w:p>
+        </w:tc>
+        <w:tc>
+          <w:tcPr>
+            <w:tcW w:w="2514" w:type="dxa"/>
+          </w:tcPr>
+          <w:p>
+            <w:pPr>
+              <w:rPr>
+                <w:rFonts w:ascii="Times New Roman" w:hAnsi="Times New Roman" w:cs="Times New Roman"/>
+                <w:sz w:val="32"/>
+                <w:szCs w:val="32"/>
+              </w:rPr>
+            </w:pPr>
+            <w:r>
+              <w:rPr>
+                <w:rFonts w:ascii="Times New Roman" w:hAnsi="Times New Roman" w:cs="Times New Roman"/>
+                <w:sz w:val="32"/>
+                <w:szCs w:val="32"/>
+              </w:rPr>
+              <w:t>Lễ tân, thủ thư</w:t>
+            </w:r>
+            <w:r>
+              <w:rPr>
+                <w:rFonts w:ascii="Times New Roman" w:hAnsi="Times New Roman" w:cs="Times New Roman"/>
+                <w:sz w:val="32"/>
+                <w:szCs w:val="32"/>
+              </w:rPr>
+              <w:t xml:space="preserve"> tạo hồ sơ và lưu lại hồ sơ đọc giả để</w:t>
+            </w:r>
+            <w:r>
+              <w:rPr>
+                <w:rFonts w:ascii="Times New Roman" w:hAnsi="Times New Roman" w:cs="Times New Roman"/>
+                <w:sz w:val="32"/>
+                <w:szCs w:val="32"/>
+              </w:rPr>
+              <w:t xml:space="preserve"> q</w:t>
+            </w:r>
+            <w:r>
+              <w:rPr>
+                <w:rFonts w:ascii="Times New Roman" w:hAnsi="Times New Roman" w:cs="Times New Roman"/>
+                <w:sz w:val="32"/>
+                <w:szCs w:val="32"/>
+              </w:rPr>
+              <w:t>uản lí thông tin đọc giả, hoạt động mượn sách và HSD thẻ thư viện của đọc giả</w:t>
+            </w:r>
+            <w:r>
+              <w:rPr>
+                <w:rFonts w:ascii="Times New Roman" w:hAnsi="Times New Roman" w:cs="Times New Roman"/>
+                <w:sz w:val="32"/>
+                <w:szCs w:val="32"/>
+              </w:rPr>
+              <w:t>.</w:t>
+            </w:r>
+          </w:p>
+        </w:tc>
+        <w:tc>
+          <w:tcPr>
+            <w:tcW w:w="6324" w:type="dxa"/>
+          </w:tcPr>
+          <w:p>
+            <w:pPr>
+              <w:pStyle w:val="ListParagraph"/>
+              <w:numPr>
+                <w:ilvl w:val="1"/>
+                <w:numId w:val="6"/>
+              </w:numPr>
+              <w:spacing w:line="240" w:lineRule="auto"/>
+              <w:rPr>
+                <w:rFonts w:ascii="Times New Roman" w:hAnsi="Times New Roman" w:cs="Times New Roman"/>
+                <w:sz w:val="32"/>
+                <w:szCs w:val="32"/>
+              </w:rPr>
+            </w:pPr>
+            <w:r>
+              <w:rPr>
+                <w:rFonts w:ascii="Times New Roman" w:hAnsi="Times New Roman" w:cs="Times New Roman"/>
+                <w:sz w:val="32"/>
+                <w:szCs w:val="32"/>
+              </w:rPr>
+              <w:t>Thủ thư chọn chức năng tạo hồ sơ đọc giả, sẽ có form tạo hồ sơ đọc giả và thủ thư sẽ điền thông tin đọc giả vào form đó</w:t>
+            </w:r>
+            <w:r>
+              <w:rPr>
+                <w:rFonts w:ascii="Times New Roman" w:hAnsi="Times New Roman" w:cs="Times New Roman"/>
+                <w:sz w:val="32"/>
+                <w:szCs w:val="32"/>
+              </w:rPr>
+              <w:t>.</w:t>
+            </w:r>
+          </w:p>
+          <w:p>
+            <w:pPr>
+              <w:pStyle w:val="ListParagraph"/>
+              <w:numPr>
+                <w:ilvl w:val="1"/>
+                <w:numId w:val="6"/>
+              </w:numPr>
+              <w:spacing w:line="240" w:lineRule="auto"/>
+              <w:rPr>
+                <w:rFonts w:ascii="Times New Roman" w:hAnsi="Times New Roman" w:cs="Times New Roman"/>
+                <w:sz w:val="32"/>
+                <w:szCs w:val="32"/>
+              </w:rPr>
+            </w:pPr>
+            <w:r>
+              <w:rPr>
+                <w:rFonts w:ascii="Times New Roman" w:hAnsi="Times New Roman" w:cs="Times New Roman"/>
+                <w:sz w:val="32"/>
+                <w:szCs w:val="32"/>
+              </w:rPr>
+              <w:t>Nếu đọc giả đăng ký trên web của thư viện thì đọc giả sẽ đọc mã số khi đăng ký thành công cho thủ thư để duyệt form tạo hồ sơ cho đọc giả.</w:t>
             </w:r>
           </w:p>
         </w:tc>
@@ -108,7 +272,7 @@
       <w:tr>
         <w:tc>
           <w:tcPr>
-            <w:tcW w:w="2492" w:type="dxa"/>
+            <w:tcW w:w="2772" w:type="dxa"/>
           </w:tcPr>
           <w:p>
             <w:pPr>
@@ -130,7 +294,7 @@
                 <w:sz w:val="32"/>
                 <w:szCs w:val="32"/>
               </w:rPr>
-              <w:t>Tạo hồ sơ đọc giả</w:t>
+              <w:t>Cấp thẻ thư viện</w:t>
             </w:r>
           </w:p>
         </w:tc>
@@ -152,29 +316,21 @@
                 <w:sz w:val="32"/>
                 <w:szCs w:val="32"/>
               </w:rPr>
-              <w:t>Lễ tân, thủ thư q</w:t>
-            </w:r>
-            <w:r>
-              <w:rPr>
-                <w:rFonts w:ascii="Times New Roman" w:hAnsi="Times New Roman" w:cs="Times New Roman"/>
-                <w:sz w:val="32"/>
-                <w:szCs w:val="32"/>
-              </w:rPr>
-              <w:t>uản lí thông tin đọc giả, hoạt động mượn sách và HSD thẻ thư viện của đọc giả</w:t>
-            </w:r>
-            <w:r>
-              <w:rPr>
-                <w:rFonts w:ascii="Times New Roman" w:hAnsi="Times New Roman" w:cs="Times New Roman"/>
-                <w:sz w:val="32"/>
-                <w:szCs w:val="32"/>
-              </w:rPr>
-              <w:t>.</w:t>
+              <w:t>Lễ tân cấp thẻ thư viện cho đọc giả</w:t>
+            </w:r>
+            <w:r>
+              <w:rPr>
+                <w:rFonts w:ascii="Times New Roman" w:hAnsi="Times New Roman" w:cs="Times New Roman"/>
+                <w:sz w:val="32"/>
+                <w:szCs w:val="32"/>
+              </w:rPr>
+              <w:t xml:space="preserve"> để quản lí ra vào thư viện của đọc giả</w:t>
             </w:r>
           </w:p>
         </w:tc>
         <w:tc>
           <w:tcPr>
-            <w:tcW w:w="6149" w:type="dxa"/>
+            <w:tcW w:w="6324" w:type="dxa"/>
           </w:tcPr>
           <w:p>
             <w:pPr>
@@ -196,15 +352,23 @@
                 <w:sz w:val="32"/>
                 <w:szCs w:val="32"/>
               </w:rPr>
-              <w:t>Thủ thư chọn chức năng tạo hồ sơ đọc giả, sẽ có form tạo hồ sơ đọc giả và thủ thư sẽ điền thông tin đọc giả vào form đó</w:t>
-            </w:r>
-            <w:r>
-              <w:rPr>
-                <w:rFonts w:ascii="Times New Roman" w:hAnsi="Times New Roman" w:cs="Times New Roman"/>
-                <w:sz w:val="32"/>
-                <w:szCs w:val="32"/>
-              </w:rPr>
-              <w:t>.</w:t>
+              <w:t>Lễ tân lấy hồ sơ đọc</w:t>
+            </w:r>
+            <w:r>
+              <w:rPr>
+                <w:rFonts w:ascii="Times New Roman" w:hAnsi="Times New Roman" w:cs="Times New Roman"/>
+                <w:sz w:val="32"/>
+                <w:szCs w:val="32"/>
+              </w:rPr>
+              <w:t xml:space="preserve"> giả</w:t>
+            </w:r>
+            <w:r>
+              <w:rPr>
+                <w:rFonts w:ascii="Times New Roman" w:hAnsi="Times New Roman" w:cs="Times New Roman"/>
+                <w:sz w:val="32"/>
+                <w:szCs w:val="32"/>
+              </w:rPr>
+              <w:t xml:space="preserve"> đã tạo chọn đăng ký làm thẻ và tiến hành làm thẻ thư viện cho đọc giả.</w:t>
             </w:r>
           </w:p>
           <w:p>
@@ -227,7 +391,123 @@
                 <w:sz w:val="32"/>
                 <w:szCs w:val="32"/>
               </w:rPr>
-              <w:t>Nếu đọc giả đăng ký trên web của thư viện thì đọc giả sẽ đọc mã số khi đăng ký thành công cho thủ thư để duyệt form tạo hồ sơ cho đọc giả.</w:t>
+              <w:t>Là lễ tân, tôi cần mỗi thẻ thư viện khi được cấp sẽ có mã vạch riêng để nhận dạng đọc giả khi đến thư viện.</w:t>
+            </w:r>
+          </w:p>
+          <w:p>
+            <w:pPr>
+              <w:pStyle w:val="ListParagraph"/>
+              <w:numPr>
+                <w:ilvl w:val="1"/>
+                <w:numId w:val="6"/>
+              </w:numPr>
+              <w:spacing w:line="240" w:lineRule="auto"/>
+              <w:rPr>
+                <w:rFonts w:ascii="Times New Roman" w:hAnsi="Times New Roman" w:cs="Times New Roman"/>
+                <w:sz w:val="32"/>
+                <w:szCs w:val="32"/>
+              </w:rPr>
+            </w:pPr>
+            <w:r>
+              <w:rPr>
+                <w:rFonts w:ascii="Times New Roman" w:hAnsi="Times New Roman" w:cs="Times New Roman"/>
+                <w:sz w:val="32"/>
+                <w:szCs w:val="32"/>
+              </w:rPr>
+              <w:t>Lễ tân có thể xem được ngày cấp thẻ và ngày hết hạn thẻ thư viện của đọc giả.</w:t>
+            </w:r>
+          </w:p>
+          <w:p>
+            <w:pPr>
+              <w:pStyle w:val="ListParagraph"/>
+              <w:numPr>
+                <w:ilvl w:val="0"/>
+                <w:numId w:val="17"/>
+              </w:numPr>
+              <w:spacing w:line="240" w:lineRule="auto"/>
+              <w:rPr>
+                <w:rFonts w:ascii="Times New Roman" w:hAnsi="Times New Roman" w:cs="Times New Roman"/>
+                <w:sz w:val="32"/>
+                <w:szCs w:val="32"/>
+              </w:rPr>
+            </w:pPr>
+            <w:r>
+              <w:rPr>
+                <w:rFonts w:ascii="Times New Roman" w:hAnsi="Times New Roman" w:cs="Times New Roman"/>
+                <w:sz w:val="32"/>
+                <w:szCs w:val="32"/>
+              </w:rPr>
+              <w:t xml:space="preserve">Note : </w:t>
+            </w:r>
+            <w:r>
+              <w:rPr>
+                <w:rFonts w:ascii="Times New Roman" w:hAnsi="Times New Roman" w:cs="Times New Roman"/>
+                <w:sz w:val="32"/>
+                <w:szCs w:val="32"/>
+              </w:rPr>
+              <w:t>Thẻ thư viện có HSD 1 năm kể từ ngày in thẻ.</w:t>
+            </w:r>
+          </w:p>
+          <w:p>
+            <w:pPr>
+              <w:pStyle w:val="ListParagraph"/>
+              <w:numPr>
+                <w:ilvl w:val="0"/>
+                <w:numId w:val="17"/>
+              </w:numPr>
+              <w:spacing w:line="240" w:lineRule="auto"/>
+              <w:rPr>
+                <w:rFonts w:ascii="Times New Roman" w:hAnsi="Times New Roman" w:cs="Times New Roman"/>
+                <w:sz w:val="32"/>
+                <w:szCs w:val="32"/>
+              </w:rPr>
+            </w:pPr>
+            <w:r>
+              <w:rPr>
+                <w:rFonts w:ascii="Times New Roman" w:hAnsi="Times New Roman" w:cs="Times New Roman"/>
+                <w:sz w:val="32"/>
+                <w:szCs w:val="32"/>
+              </w:rPr>
+              <w:t xml:space="preserve">Note : </w:t>
+            </w:r>
+            <w:r>
+              <w:rPr>
+                <w:rFonts w:ascii="Times New Roman" w:hAnsi="Times New Roman" w:cs="Times New Roman"/>
+                <w:sz w:val="32"/>
+                <w:szCs w:val="32"/>
+              </w:rPr>
+              <w:t>Khi hết hạn đọc giả phải làm lại thẻ mới</w:t>
+            </w:r>
+            <w:r>
+              <w:rPr>
+                <w:rFonts w:ascii="Times New Roman" w:hAnsi="Times New Roman" w:cs="Times New Roman"/>
+                <w:sz w:val="32"/>
+                <w:szCs w:val="32"/>
+              </w:rPr>
+              <w:t>.</w:t>
+            </w:r>
+          </w:p>
+          <w:p>
+            <w:pPr>
+              <w:pStyle w:val="ListParagraph"/>
+              <w:numPr>
+                <w:ilvl w:val="0"/>
+                <w:numId w:val="17"/>
+              </w:numPr>
+              <w:spacing w:line="240" w:lineRule="auto"/>
+              <w:rPr>
+                <w:rFonts w:ascii="Times New Roman" w:hAnsi="Times New Roman" w:cs="Times New Roman"/>
+                <w:sz w:val="32"/>
+                <w:szCs w:val="32"/>
+              </w:rPr>
+            </w:pPr>
+            <w:r>
+              <w:rPr>
+                <w:rFonts w:ascii="Times New Roman" w:hAnsi="Times New Roman" w:cs="Times New Roman"/>
+                <w:sz w:val="32"/>
+                <w:szCs w:val="32"/>
+              </w:rPr>
+              <w:t>Note : Mã vạch thẻ tự phát sinh trong hệ thống khi tiến hành làm thẻ và in thẻ thư viện cho đọc giả.</w:t>
             </w:r>
           </w:p>
         </w:tc>
@@ -235,7 +515,7 @@
       <w:tr>
         <w:tc>
           <w:tcPr>
-            <w:tcW w:w="2492" w:type="dxa"/>
+            <w:tcW w:w="2772" w:type="dxa"/>
           </w:tcPr>
           <w:p>
             <w:pPr>
@@ -257,7 +537,7 @@
                 <w:sz w:val="32"/>
                 <w:szCs w:val="32"/>
               </w:rPr>
-              <w:t>Cấp thẻ thư viện</w:t>
+              <w:t xml:space="preserve">Quét mã thẻ </w:t>
             </w:r>
           </w:p>
         </w:tc>
@@ -279,21 +559,22 @@
                 <w:sz w:val="32"/>
                 <w:szCs w:val="32"/>
               </w:rPr>
-              <w:t>Lễ tân cấp thẻ thư viện cho đọc giả</w:t>
-            </w:r>
-            <w:r>
-              <w:rPr>
-                <w:rFonts w:ascii="Times New Roman" w:hAnsi="Times New Roman" w:cs="Times New Roman"/>
-                <w:sz w:val="32"/>
-                <w:szCs w:val="32"/>
-              </w:rPr>
-              <w:t xml:space="preserve"> để quản lí ra vào thư viện của đọc giả</w:t>
+              <w:t xml:space="preserve">Máy quét mã sẽ quét mã thẻ thư viện mỗi khi đọc giả đến thư viện và cung cấp thông tin đọc giả cho lễ tân để lễ </w:t>
+            </w:r>
+            <w:r>
+              <w:rPr>
+                <w:rFonts w:ascii="Times New Roman" w:hAnsi="Times New Roman" w:cs="Times New Roman"/>
+                <w:sz w:val="32"/>
+                <w:szCs w:val="32"/>
+              </w:rPr>
+              <w:lastRenderedPageBreak/>
+              <w:t xml:space="preserve">tân nhận biết đọc giả của thư viện ở cổng vào. </w:t>
             </w:r>
           </w:p>
         </w:tc>
         <w:tc>
           <w:tcPr>
-            <w:tcW w:w="6149" w:type="dxa"/>
+            <w:tcW w:w="6324" w:type="dxa"/>
           </w:tcPr>
           <w:p>
             <w:pPr>
@@ -315,7 +596,8 @@
                 <w:sz w:val="32"/>
                 <w:szCs w:val="32"/>
               </w:rPr>
-              <w:t>Lễ tân lấy hồ sơ đọc đã tạo chọn đăng ký làm thẻ và tiến hành làm thẻ thư viện cho đọc giả.</w:t>
+              <w:lastRenderedPageBreak/>
+              <w:t>Lễ tân cần nhận biết đọc giả thue viện thông qua mã vạch trên thư viện của đọc giả.</w:t>
             </w:r>
           </w:p>
           <w:p>
@@ -338,7 +620,7 @@
                 <w:sz w:val="32"/>
                 <w:szCs w:val="32"/>
               </w:rPr>
-              <w:t>Lễ tân có thể xem được ngày cấp thẻ và ngày hết hạn thẻ thư viện của đọc giả.</w:t>
+              <w:t>Máy quét quét mã vạch của thẻ thư viện và gửi 1 form chứa thông tin đọc giả cho lễ tân, bao gồm cả hạn sử của thẻ.</w:t>
             </w:r>
           </w:p>
           <w:p>
@@ -361,15 +643,24 @@
                 <w:sz w:val="32"/>
                 <w:szCs w:val="32"/>
               </w:rPr>
-              <w:t>Thẻ thư viện có HSD 1 năm kể từ ngày in thẻ.</w:t>
+              <w:lastRenderedPageBreak/>
+              <w:t xml:space="preserve">Đọc giả cần được thông báo hết hạn thẻ thư viện thông qua cảnh báo </w:t>
+            </w:r>
+            <w:r>
+              <w:rPr>
+                <w:rFonts w:ascii="Times New Roman" w:hAnsi="Times New Roman" w:cs="Times New Roman"/>
+                <w:sz w:val="32"/>
+                <w:szCs w:val="32"/>
+              </w:rPr>
+              <w:t>của máy quét mã thẻ.</w:t>
             </w:r>
           </w:p>
           <w:p>
             <w:pPr>
               <w:pStyle w:val="ListParagraph"/>
               <w:numPr>
-                <w:ilvl w:val="1"/>
-                <w:numId w:val="6"/>
+                <w:ilvl w:val="0"/>
+                <w:numId w:val="17"/>
               </w:numPr>
               <w:spacing w:line="240" w:lineRule="auto"/>
               <w:rPr>
@@ -384,15 +675,7 @@
                 <w:sz w:val="32"/>
                 <w:szCs w:val="32"/>
               </w:rPr>
-              <w:t>Khi hết hạn đọc giả phải làm lại thẻ mới</w:t>
-            </w:r>
-            <w:r>
-              <w:rPr>
-                <w:rFonts w:ascii="Times New Roman" w:hAnsi="Times New Roman" w:cs="Times New Roman"/>
-                <w:sz w:val="32"/>
-                <w:szCs w:val="32"/>
-              </w:rPr>
-              <w:t>.</w:t>
+              <w:t>Bussiness Rule : Đọc giả đến thư viện phải quét mã thẻ bằng máy quét mã ở quầy lễ tân mới được vào thư viện.</w:t>
             </w:r>
           </w:p>
         </w:tc>
@@ -400,7 +683,7 @@
       <w:tr>
         <w:tc>
           <w:tcPr>
-            <w:tcW w:w="2492" w:type="dxa"/>
+            <w:tcW w:w="2772" w:type="dxa"/>
           </w:tcPr>
           <w:p>
             <w:pPr>
@@ -422,6 +705,7 @@
                 <w:sz w:val="32"/>
                 <w:szCs w:val="32"/>
               </w:rPr>
+              <w:lastRenderedPageBreak/>
               <w:t>Tra cứu thông tin đọc giả</w:t>
             </w:r>
           </w:p>
@@ -450,7 +734,7 @@
         </w:tc>
         <w:tc>
           <w:tcPr>
-            <w:tcW w:w="6149" w:type="dxa"/>
+            <w:tcW w:w="6324" w:type="dxa"/>
           </w:tcPr>
           <w:p>
             <w:pPr>
@@ -504,6 +788,14 @@
                 <w:sz w:val="32"/>
                 <w:szCs w:val="32"/>
               </w:rPr>
+              <w:t xml:space="preserve"> giả</w:t>
+            </w:r>
+            <w:r>
+              <w:rPr>
+                <w:rFonts w:ascii="Times New Roman" w:hAnsi="Times New Roman" w:cs="Times New Roman"/>
+                <w:sz w:val="32"/>
+                <w:szCs w:val="32"/>
+              </w:rPr>
               <w:t>.</w:t>
             </w:r>
           </w:p>
@@ -534,8 +826,8 @@
             <w:pPr>
               <w:pStyle w:val="ListParagraph"/>
               <w:numPr>
-                <w:ilvl w:val="1"/>
-                <w:numId w:val="6"/>
+                <w:ilvl w:val="0"/>
+                <w:numId w:val="17"/>
               </w:numPr>
               <w:spacing w:line="240" w:lineRule="auto"/>
               <w:rPr>
@@ -550,15 +842,40 @@
                 <w:sz w:val="32"/>
                 <w:szCs w:val="32"/>
               </w:rPr>
-              <w:t>Cần có máy quét mã vạch thẻ thư viện cho đọc giả mỗi lần đọc giả tới thư viện có thể kiểm tra thẻ còn HSD hay không?</w:t>
-            </w:r>
+              <w:t>Note : Form cập nhật thông tin đọc giả</w:t>
+            </w:r>
+            <w:r>
+              <w:rPr>
+                <w:rFonts w:ascii="Times New Roman" w:hAnsi="Times New Roman" w:cs="Times New Roman"/>
+                <w:sz w:val="32"/>
+                <w:szCs w:val="32"/>
+              </w:rPr>
+              <w:t xml:space="preserve"> : </w:t>
+            </w:r>
+            <w:r>
+              <w:rPr>
+                <w:rFonts w:ascii="Times New Roman" w:hAnsi="Times New Roman" w:cs="Times New Roman"/>
+                <w:sz w:val="32"/>
+                <w:szCs w:val="32"/>
+              </w:rPr>
+              <w:t xml:space="preserve"> </w:t>
+            </w:r>
+          </w:p>
+          <w:p>
+            <w:pPr>
+              <w:rPr>
+                <w:rFonts w:ascii="Times New Roman" w:hAnsi="Times New Roman" w:cs="Times New Roman"/>
+                <w:sz w:val="32"/>
+                <w:szCs w:val="32"/>
+              </w:rPr>
+            </w:pPr>
           </w:p>
         </w:tc>
       </w:tr>
       <w:tr>
         <w:tc>
           <w:tcPr>
-            <w:tcW w:w="2492" w:type="dxa"/>
+            <w:tcW w:w="2772" w:type="dxa"/>
           </w:tcPr>
           <w:p>
             <w:pPr>
@@ -610,64 +927,13 @@
                 <w:sz w:val="32"/>
                 <w:szCs w:val="32"/>
               </w:rPr>
-              <w:t>Thủ thư quản lí tình trạng sách,</w:t>
-            </w:r>
-            <w:r>
-              <w:rPr>
-                <w:rFonts w:ascii="Times New Roman" w:hAnsi="Times New Roman" w:cs="Times New Roman"/>
-                <w:sz w:val="32"/>
-                <w:szCs w:val="32"/>
-              </w:rPr>
-              <w:t xml:space="preserve"> </w:t>
-            </w:r>
-            <w:r>
-              <w:rPr>
-                <w:rFonts w:ascii="Times New Roman" w:hAnsi="Times New Roman" w:cs="Times New Roman"/>
-                <w:sz w:val="32"/>
-                <w:szCs w:val="32"/>
-              </w:rPr>
-              <w:t xml:space="preserve">thống kê được số sách trong thư </w:t>
-            </w:r>
-            <w:r>
-              <w:rPr>
-                <w:rFonts w:ascii="Times New Roman" w:hAnsi="Times New Roman" w:cs="Times New Roman"/>
-                <w:sz w:val="32"/>
-                <w:szCs w:val="32"/>
-              </w:rPr>
-              <w:lastRenderedPageBreak/>
-              <w:t>viện, sắp xếp sách theo cùng thể loại, tác giả, NXB.</w:t>
-            </w:r>
-          </w:p>
-          <w:p>
-            <w:pPr>
-              <w:rPr>
-                <w:rFonts w:ascii="Times New Roman" w:hAnsi="Times New Roman" w:cs="Times New Roman"/>
-                <w:sz w:val="32"/>
-                <w:szCs w:val="32"/>
-              </w:rPr>
-            </w:pPr>
-            <w:r>
-              <w:rPr>
-                <w:rFonts w:ascii="Times New Roman" w:hAnsi="Times New Roman" w:cs="Times New Roman"/>
-                <w:sz w:val="32"/>
-                <w:szCs w:val="32"/>
-              </w:rPr>
-              <w:t>Biết được số lượng mượn, sách bị hư hỏng đang bảo trì và số sách có trong thư viện.</w:t>
-            </w:r>
-          </w:p>
-          <w:p>
-            <w:pPr>
-              <w:rPr>
-                <w:rFonts w:ascii="Times New Roman" w:hAnsi="Times New Roman" w:cs="Times New Roman"/>
-                <w:sz w:val="32"/>
-                <w:szCs w:val="32"/>
-              </w:rPr>
-            </w:pPr>
+              <w:t>Thủ thư kiểm kê toàn bộ sách trong thư viện thông qua việc quét mã vạch của sách và kiểm tra tính đồng bộ của kho sách thực tế và trên CSDL của hệ thống, lập báo cáo và lưu lại kết quả kiểm kê vào CSDL.</w:t>
+            </w:r>
           </w:p>
         </w:tc>
         <w:tc>
           <w:tcPr>
-            <w:tcW w:w="6149" w:type="dxa"/>
+            <w:tcW w:w="6324" w:type="dxa"/>
           </w:tcPr>
           <w:p>
             <w:pPr>
@@ -689,7 +955,6 @@
                 <w:sz w:val="32"/>
                 <w:szCs w:val="32"/>
               </w:rPr>
-              <w:lastRenderedPageBreak/>
               <w:t xml:space="preserve">Mỗi tháng thủ thư sẽ </w:t>
             </w:r>
             <w:r>
@@ -714,23 +979,37 @@
                 <w:sz w:val="32"/>
                 <w:szCs w:val="32"/>
               </w:rPr>
-              <w:t xml:space="preserve"> sách trong thư viện. Thủ thư kiểm kê được những sách đang được mượn và những sách hiện có trong thư việ</w:t>
-            </w:r>
-            <w:r>
-              <w:rPr>
-                <w:rFonts w:ascii="Times New Roman" w:hAnsi="Times New Roman" w:cs="Times New Roman"/>
-                <w:sz w:val="32"/>
-                <w:szCs w:val="32"/>
-              </w:rPr>
-              <w:t xml:space="preserve">n. </w:t>
-            </w:r>
-            <w:r>
-              <w:rPr>
-                <w:rFonts w:ascii="Times New Roman" w:hAnsi="Times New Roman" w:cs="Times New Roman"/>
-                <w:sz w:val="32"/>
-                <w:szCs w:val="32"/>
-              </w:rPr>
-              <w:lastRenderedPageBreak/>
+              <w:t xml:space="preserve"> sách trong thư viện. </w:t>
+            </w:r>
+            <w:r>
+              <w:rPr>
+                <w:rFonts w:ascii="Times New Roman" w:hAnsi="Times New Roman" w:cs="Times New Roman"/>
+                <w:sz w:val="32"/>
+                <w:szCs w:val="32"/>
+              </w:rPr>
+              <w:t>Kết quả kiểm kê, thủ thư sẽ biết tổng hợp được : Sách hiện có trong thư viện, Sách đang được mượn, Sách bị mất.</w:t>
+            </w:r>
+          </w:p>
+          <w:p>
+            <w:pPr>
+              <w:pStyle w:val="ListParagraph"/>
+              <w:numPr>
+                <w:ilvl w:val="0"/>
+                <w:numId w:val="17"/>
+              </w:numPr>
+              <w:spacing w:line="240" w:lineRule="auto"/>
+              <w:rPr>
+                <w:rFonts w:ascii="Times New Roman" w:hAnsi="Times New Roman" w:cs="Times New Roman"/>
+                <w:sz w:val="32"/>
+                <w:szCs w:val="32"/>
+              </w:rPr>
+            </w:pPr>
+            <w:r>
+              <w:rPr>
+                <w:rFonts w:ascii="Times New Roman" w:hAnsi="Times New Roman" w:cs="Times New Roman"/>
+                <w:sz w:val="32"/>
+                <w:szCs w:val="32"/>
+              </w:rPr>
               <w:t>Sách được mượn kiểm kê dựa trên mã sách đã được mượn trong thông tin mượn của đọc giả đang mượn (nếu có).</w:t>
             </w:r>
             <w:r>
@@ -739,7 +1018,30 @@
                 <w:sz w:val="32"/>
                 <w:szCs w:val="32"/>
               </w:rPr>
-              <w:t xml:space="preserve"> Còn lại thủ thư sẽ kiểm tra bằng cách quét mã vạch những sách hiện có trên kệ sách, những sách thiếu sẽ báo lên hệ thống cho thủ thư.</w:t>
+              <w:t xml:space="preserve"> </w:t>
+            </w:r>
+          </w:p>
+          <w:p>
+            <w:pPr>
+              <w:pStyle w:val="ListParagraph"/>
+              <w:numPr>
+                <w:ilvl w:val="0"/>
+                <w:numId w:val="17"/>
+              </w:numPr>
+              <w:spacing w:line="240" w:lineRule="auto"/>
+              <w:rPr>
+                <w:rFonts w:ascii="Times New Roman" w:hAnsi="Times New Roman" w:cs="Times New Roman"/>
+                <w:sz w:val="32"/>
+                <w:szCs w:val="32"/>
+              </w:rPr>
+            </w:pPr>
+            <w:r>
+              <w:rPr>
+                <w:rFonts w:ascii="Times New Roman" w:hAnsi="Times New Roman" w:cs="Times New Roman"/>
+                <w:sz w:val="32"/>
+                <w:szCs w:val="32"/>
+              </w:rPr>
+              <w:t>Còn lại thủ thư sẽ kiểm tra bằng cách quét mã vạch những sách hiện có trên kệ sách, những sách thiếu sẽ báo lên hệ thống cho thủ thư.</w:t>
             </w:r>
             <w:r>
               <w:rPr>
@@ -770,31 +1072,23 @@
                 <w:sz w:val="32"/>
                 <w:szCs w:val="32"/>
               </w:rPr>
-              <w:t>Định kì một năm, thủ thư thống kê được sách không có đọc giả mượn, sách bị hư hỏng cần bảo dưỡng.</w:t>
-            </w:r>
-            <w:r>
-              <w:rPr>
-                <w:rFonts w:ascii="Times New Roman" w:hAnsi="Times New Roman" w:cs="Times New Roman"/>
-                <w:sz w:val="32"/>
-                <w:szCs w:val="32"/>
-              </w:rPr>
-              <w:t xml:space="preserve"> Thủ thư kiểm tra bằng xem được lịch sử mượn của sách đó</w:t>
-            </w:r>
-            <w:r>
-              <w:rPr>
-                <w:rFonts w:ascii="Times New Roman" w:hAnsi="Times New Roman" w:cs="Times New Roman"/>
-                <w:sz w:val="32"/>
-                <w:szCs w:val="32"/>
-              </w:rPr>
-              <w:t>.</w:t>
+              <w:t>Thủ thư cần lập báo cáo kết quả kiểm kê sau mỗi lần kiểm kê toàn bộ kho sách trong thư việ</w:t>
+            </w:r>
+            <w:r>
+              <w:rPr>
+                <w:rFonts w:ascii="Times New Roman" w:hAnsi="Times New Roman" w:cs="Times New Roman"/>
+                <w:sz w:val="32"/>
+                <w:szCs w:val="32"/>
+              </w:rPr>
+              <w:t>n.</w:t>
             </w:r>
           </w:p>
           <w:p>
             <w:pPr>
               <w:pStyle w:val="ListParagraph"/>
               <w:numPr>
-                <w:ilvl w:val="1"/>
-                <w:numId w:val="6"/>
+                <w:ilvl w:val="0"/>
+                <w:numId w:val="17"/>
               </w:numPr>
               <w:spacing w:line="240" w:lineRule="auto"/>
               <w:rPr>
@@ -809,15 +1103,17 @@
                 <w:sz w:val="32"/>
                 <w:szCs w:val="32"/>
               </w:rPr>
-              <w:t>Khi có sách cần bảo dưỡng, thủ thư sẽ lập danh sách và chuyển đến bộ phận bảo dưỡng sách.</w:t>
-            </w:r>
+              <w:t>Note : Báo cáo kết quả kiểm kê gồm : Số sách hiện có trong thư viện, số sách đang được mượn, số sách bị mất (thông tin sách chi tiết) .</w:t>
+            </w:r>
+            <w:bookmarkStart w:id="0" w:name="_GoBack"/>
+            <w:bookmarkEnd w:id="0"/>
           </w:p>
         </w:tc>
       </w:tr>
       <w:tr>
         <w:tc>
           <w:tcPr>
-            <w:tcW w:w="2492" w:type="dxa"/>
+            <w:tcW w:w="2772" w:type="dxa"/>
           </w:tcPr>
           <w:p>
             <w:pPr>
@@ -868,7 +1164,7 @@
         </w:tc>
         <w:tc>
           <w:tcPr>
-            <w:tcW w:w="6149" w:type="dxa"/>
+            <w:tcW w:w="6324" w:type="dxa"/>
           </w:tcPr>
           <w:p>
             <w:pPr>
@@ -985,7 +1281,7 @@
               <w:pStyle w:val="ListParagraph"/>
               <w:numPr>
                 <w:ilvl w:val="0"/>
-                <w:numId w:val="15"/>
+                <w:numId w:val="17"/>
               </w:numPr>
               <w:spacing w:line="240" w:lineRule="auto"/>
               <w:rPr>
@@ -1088,13 +1384,63 @@
               </w:rPr>
               <w:t xml:space="preserve">Thủ thư cần cập nhật thông tin sách thông qua form Cập nhật thông tin </w:t>
             </w:r>
+          </w:p>
+          <w:p>
+            <w:pPr>
+              <w:pStyle w:val="ListParagraph"/>
+              <w:numPr>
+                <w:ilvl w:val="0"/>
+                <w:numId w:val="17"/>
+              </w:numPr>
+              <w:spacing w:line="240" w:lineRule="auto"/>
+              <w:rPr>
+                <w:rFonts w:ascii="Times New Roman" w:hAnsi="Times New Roman" w:cs="Times New Roman"/>
+                <w:sz w:val="32"/>
+                <w:szCs w:val="32"/>
+              </w:rPr>
+            </w:pPr>
+            <w:r>
+              <w:rPr>
+                <w:rFonts w:ascii="Times New Roman" w:hAnsi="Times New Roman" w:cs="Times New Roman"/>
+                <w:sz w:val="32"/>
+                <w:szCs w:val="32"/>
+              </w:rPr>
+              <w:t xml:space="preserve">Note : </w:t>
+            </w:r>
+            <w:r>
+              <w:rPr>
+                <w:rFonts w:ascii="Times New Roman" w:hAnsi="Times New Roman" w:cs="Times New Roman"/>
+                <w:sz w:val="32"/>
+                <w:szCs w:val="32"/>
+              </w:rPr>
+              <w:t>Form cập nhật thông tin</w:t>
+            </w:r>
+            <w:r>
+              <w:rPr>
+                <w:rFonts w:ascii="Times New Roman" w:hAnsi="Times New Roman" w:cs="Times New Roman"/>
+                <w:sz w:val="32"/>
+                <w:szCs w:val="32"/>
+              </w:rPr>
+              <w:t xml:space="preserve"> sách :</w:t>
+            </w:r>
+          </w:p>
+          <w:p>
+            <w:pPr>
+              <w:pStyle w:val="ListParagraph"/>
+              <w:spacing w:line="240" w:lineRule="auto"/>
+              <w:rPr>
+                <w:rFonts w:ascii="Times New Roman" w:hAnsi="Times New Roman" w:cs="Times New Roman"/>
+                <w:sz w:val="32"/>
+                <w:szCs w:val="32"/>
+              </w:rPr>
+            </w:pPr>
           </w:p>
         </w:tc>
       </w:tr>
       <w:tr>
         <w:tc>
           <w:tcPr>
-            <w:tcW w:w="2492" w:type="dxa"/>
+            <w:tcW w:w="2772" w:type="dxa"/>
           </w:tcPr>
           <w:p>
             <w:pPr>
@@ -1160,7 +1506,7 @@
         </w:tc>
         <w:tc>
           <w:tcPr>
-            <w:tcW w:w="6149" w:type="dxa"/>
+            <w:tcW w:w="6324" w:type="dxa"/>
           </w:tcPr>
           <w:p>
             <w:pPr>
@@ -1237,7 +1583,6 @@
                 <w:sz w:val="32"/>
                 <w:szCs w:val="32"/>
               </w:rPr>
-              <w:lastRenderedPageBreak/>
               <w:t>Là thủ thư và đọc giả, tôi cần xem thông tin sách khi tìm kiếm sách.</w:t>
             </w:r>
           </w:p>
@@ -1303,13 +1648,25 @@
               </w:rPr>
               <w:t>àng.</w:t>
             </w:r>
+          </w:p>
+          <w:p>
+            <w:pPr>
+              <w:pStyle w:val="ListParagraph"/>
+              <w:spacing w:line="240" w:lineRule="auto"/>
+              <w:ind w:left="1080"/>
+              <w:rPr>
+                <w:rFonts w:ascii="Times New Roman" w:hAnsi="Times New Roman" w:cs="Times New Roman"/>
+                <w:sz w:val="32"/>
+                <w:szCs w:val="32"/>
+              </w:rPr>
+            </w:pPr>
           </w:p>
         </w:tc>
       </w:tr>
       <w:tr>
         <w:tc>
           <w:tcPr>
-            <w:tcW w:w="2492" w:type="dxa"/>
+            <w:tcW w:w="2772" w:type="dxa"/>
           </w:tcPr>
           <w:p>
             <w:pPr>
@@ -1331,7 +1688,6 @@
                 <w:sz w:val="32"/>
                 <w:szCs w:val="32"/>
               </w:rPr>
-              <w:lastRenderedPageBreak/>
               <w:t>Lập phiếu mượn</w:t>
             </w:r>
           </w:p>
@@ -1354,13 +1710,22 @@
                 <w:sz w:val="32"/>
                 <w:szCs w:val="32"/>
               </w:rPr>
-              <w:t>Thủ thư cần lập phiếu mượn đối với những đọc giả muốn mượn sách để lưu thông tin phiếu mượn và thay đổi trạng thái sách trong thư viện để thông báo bận cho mỗi lần thủ thư kiểm kê sách</w:t>
+              <w:t xml:space="preserve">Thủ thư cần lập phiếu mượn đối với những đọc giả muốn mượn sách để lưu thông tin phiếu mượn và thay đổi trạng thái sách trong thư viện để thông báo bận cho mỗi </w:t>
+            </w:r>
+            <w:r>
+              <w:rPr>
+                <w:rFonts w:ascii="Times New Roman" w:hAnsi="Times New Roman" w:cs="Times New Roman"/>
+                <w:sz w:val="32"/>
+                <w:szCs w:val="32"/>
+              </w:rPr>
+              <w:lastRenderedPageBreak/>
+              <w:t>lần thủ thư kiểm kê sách</w:t>
             </w:r>
           </w:p>
         </w:tc>
         <w:tc>
           <w:tcPr>
-            <w:tcW w:w="6149" w:type="dxa"/>
+            <w:tcW w:w="6324" w:type="dxa"/>
           </w:tcPr>
           <w:p>
             <w:pPr>
@@ -1382,6 +1747,7 @@
                 <w:sz w:val="32"/>
                 <w:szCs w:val="32"/>
               </w:rPr>
+              <w:lastRenderedPageBreak/>
               <w:t xml:space="preserve">Khi đọc giả mượn sách thủ </w:t>
             </w:r>
             <w:r>
@@ -1453,7 +1819,16 @@
                 <w:sz w:val="32"/>
                 <w:szCs w:val="32"/>
               </w:rPr>
-              <w:t xml:space="preserve"> Mã phiếu mượn tự tạo mỗi khi chọn lập phiếu.</w:t>
+              <w:t xml:space="preserve"> </w:t>
+            </w:r>
+            <w:r>
+              <w:rPr>
+                <w:rFonts w:ascii="Times New Roman" w:hAnsi="Times New Roman" w:cs="Times New Roman"/>
+                <w:sz w:val="32"/>
+                <w:szCs w:val="32"/>
+              </w:rPr>
+              <w:lastRenderedPageBreak/>
+              <w:t>Mã phiếu mượn tự tạo mỗi khi chọn lập phiếu.</w:t>
             </w:r>
           </w:p>
           <w:p>
@@ -1526,13 +1901,25 @@
               </w:rPr>
               <w:t xml:space="preserve"> Sách trong thư viện sẽ được cập nhật lại thông qua mã phiếu mượn.</w:t>
             </w:r>
+          </w:p>
+          <w:p>
+            <w:pPr>
+              <w:pStyle w:val="ListParagraph"/>
+              <w:spacing w:line="240" w:lineRule="auto"/>
+              <w:ind w:left="1080"/>
+              <w:rPr>
+                <w:rFonts w:ascii="Times New Roman" w:hAnsi="Times New Roman" w:cs="Times New Roman"/>
+                <w:sz w:val="32"/>
+                <w:szCs w:val="32"/>
+              </w:rPr>
+            </w:pPr>
           </w:p>
         </w:tc>
       </w:tr>
       <w:tr>
         <w:tc>
           <w:tcPr>
-            <w:tcW w:w="2492" w:type="dxa"/>
+            <w:tcW w:w="2772" w:type="dxa"/>
           </w:tcPr>
           <w:p>
             <w:pPr>
@@ -1554,6 +1941,7 @@
                 <w:sz w:val="32"/>
                 <w:szCs w:val="32"/>
               </w:rPr>
+              <w:lastRenderedPageBreak/>
               <w:t>Tra cứu phiếu mượn</w:t>
             </w:r>
           </w:p>
@@ -1582,7 +1970,7 @@
         </w:tc>
         <w:tc>
           <w:tcPr>
-            <w:tcW w:w="6149" w:type="dxa"/>
+            <w:tcW w:w="6324" w:type="dxa"/>
           </w:tcPr>
           <w:p>
             <w:pPr>
@@ -1622,13 +2010,25 @@
               </w:rPr>
               <w:t>. Nếu đủ thủ thư chọn trả sách để xóa phiếu mượn và cập nhật lại sách thư viện.</w:t>
             </w:r>
+          </w:p>
+          <w:p>
+            <w:pPr>
+              <w:pStyle w:val="ListParagraph"/>
+              <w:spacing w:line="240" w:lineRule="auto"/>
+              <w:ind w:left="1080"/>
+              <w:rPr>
+                <w:rFonts w:ascii="Times New Roman" w:hAnsi="Times New Roman" w:cs="Times New Roman"/>
+                <w:sz w:val="32"/>
+                <w:szCs w:val="32"/>
+              </w:rPr>
+            </w:pPr>
           </w:p>
         </w:tc>
       </w:tr>
       <w:tr>
         <w:tc>
           <w:tcPr>
-            <w:tcW w:w="2492" w:type="dxa"/>
+            <w:tcW w:w="2772" w:type="dxa"/>
           </w:tcPr>
           <w:p>
             <w:pPr>
@@ -1660,52 +2060,25 @@
           </w:tcPr>
           <w:p>
             <w:pPr>
-              <w:rPr>
-                <w:rFonts w:ascii="Times New Roman" w:hAnsi="Times New Roman" w:cs="Times New Roman"/>
-                <w:sz w:val="32"/>
-                <w:szCs w:val="32"/>
-              </w:rPr>
-            </w:pPr>
-            <w:r>
-              <w:rPr>
-                <w:rFonts w:ascii="Times New Roman" w:hAnsi="Times New Roman" w:cs="Times New Roman"/>
-                <w:sz w:val="32"/>
-                <w:szCs w:val="32"/>
-              </w:rPr>
-              <w:t>T</w:t>
-            </w:r>
-            <w:r>
-              <w:rPr>
-                <w:rFonts w:ascii="Times New Roman" w:hAnsi="Times New Roman" w:cs="Times New Roman"/>
-                <w:sz w:val="32"/>
-                <w:szCs w:val="32"/>
-              </w:rPr>
-              <w:t xml:space="preserve">hủ thư cần phải thống kê và báo cáo </w:t>
-            </w:r>
-            <w:r>
-              <w:rPr>
-                <w:rFonts w:ascii="Times New Roman" w:hAnsi="Times New Roman" w:cs="Times New Roman"/>
-                <w:sz w:val="32"/>
-                <w:szCs w:val="32"/>
-              </w:rPr>
-              <w:t xml:space="preserve">doanh thu </w:t>
-            </w:r>
-            <w:r>
-              <w:rPr>
-                <w:rFonts w:ascii="Times New Roman" w:hAnsi="Times New Roman" w:cs="Times New Roman"/>
-                <w:sz w:val="32"/>
-                <w:szCs w:val="32"/>
-              </w:rPr>
-              <w:lastRenderedPageBreak/>
-              <w:t>hàng</w:t>
-            </w:r>
-            <w:r>
-              <w:rPr>
-                <w:rFonts w:ascii="Times New Roman" w:hAnsi="Times New Roman" w:cs="Times New Roman"/>
-                <w:sz w:val="32"/>
-                <w:szCs w:val="32"/>
-              </w:rPr>
-              <w:t xml:space="preserve"> tháng,</w:t>
+              <w:pStyle w:val="ListParagraph"/>
+              <w:numPr>
+                <w:ilvl w:val="0"/>
+                <w:numId w:val="18"/>
+              </w:numPr>
+              <w:spacing w:line="240" w:lineRule="auto"/>
+              <w:rPr>
+                <w:rFonts w:ascii="Times New Roman" w:hAnsi="Times New Roman" w:cs="Times New Roman"/>
+                <w:sz w:val="32"/>
+                <w:szCs w:val="32"/>
+              </w:rPr>
+            </w:pPr>
+            <w:r>
+              <w:rPr>
+                <w:rFonts w:ascii="Times New Roman" w:hAnsi="Times New Roman" w:cs="Times New Roman"/>
+                <w:sz w:val="32"/>
+                <w:szCs w:val="32"/>
+              </w:rPr>
+              <w:t xml:space="preserve">Thống kê số sách hiện có trong thư viện </w:t>
             </w:r>
             <w:r>
               <w:rPr>
@@ -1721,21 +2094,36 @@
                 <w:sz w:val="32"/>
                 <w:szCs w:val="32"/>
               </w:rPr>
-              <w:t>hàng năm</w:t>
-            </w:r>
-            <w:r>
-              <w:rPr>
-                <w:rFonts w:ascii="Times New Roman" w:hAnsi="Times New Roman" w:cs="Times New Roman"/>
-                <w:sz w:val="32"/>
-                <w:szCs w:val="32"/>
-              </w:rPr>
-              <w:t xml:space="preserve"> năm</w:t>
+              <w:t>‘</w:t>
+            </w:r>
+          </w:p>
+          <w:p>
+            <w:pPr>
+              <w:pStyle w:val="ListParagraph"/>
+              <w:numPr>
+                <w:ilvl w:val="0"/>
+                <w:numId w:val="18"/>
+              </w:numPr>
+              <w:spacing w:line="240" w:lineRule="auto"/>
+              <w:rPr>
+                <w:rFonts w:ascii="Times New Roman" w:hAnsi="Times New Roman" w:cs="Times New Roman"/>
+                <w:sz w:val="32"/>
+                <w:szCs w:val="32"/>
+              </w:rPr>
+            </w:pPr>
+            <w:r>
+              <w:rPr>
+                <w:rFonts w:ascii="Times New Roman" w:hAnsi="Times New Roman" w:cs="Times New Roman"/>
+                <w:sz w:val="32"/>
+                <w:szCs w:val="32"/>
+              </w:rPr>
+              <w:t>Thống kê số sách được mượn nhiều nhất trong năm</w:t>
             </w:r>
           </w:p>
         </w:tc>
         <w:tc>
           <w:tcPr>
-            <w:tcW w:w="6149" w:type="dxa"/>
+            <w:tcW w:w="6324" w:type="dxa"/>
           </w:tcPr>
           <w:p>
             <w:pPr>
@@ -1757,7 +2145,6 @@
                 <w:sz w:val="32"/>
                 <w:szCs w:val="32"/>
               </w:rPr>
-              <w:lastRenderedPageBreak/>
               <w:t xml:space="preserve">Mỗi tháng, thủ thư </w:t>
             </w:r>
             <w:r>
@@ -1828,7 +2215,6 @@
                 <w:sz w:val="32"/>
                 <w:szCs w:val="32"/>
               </w:rPr>
-              <w:lastRenderedPageBreak/>
               <w:t>Số lượng đọc tạo hồ sơ</w:t>
             </w:r>
           </w:p>
@@ -1878,8 +2264,121 @@
 </file>
 
 <file path=word/numbering.xml><?xml version="1.0" encoding="utf-8"?>
-<w:numbering xmlns:wpc="http://schemas.microsoft.com/office/word/2010/wordprocessingCanvas" xmlns:cx="http://schemas.microsoft.com/office/drawing/2014/chartex" xmlns:cx1="http://schemas.microsoft.com/office/drawing/2015/9/8/chartex" xmlns:cx2="http://schemas.microsoft.com/office/drawing/2015/10/21/chartex" xmlns:cx3="http://schemas.microsoft.com/office/drawing/2016/5/9/chartex" xmlns:cx4="http://schemas.microsoft.com/office/drawing/2016/5/10/chartex" xmlns:cx5="http://schemas.microsoft.com/office/drawing/2016/5/11/chartex" xmlns:cx6="http://schemas.microsoft.com/office/drawing/2016/5/12/chartex" xmlns:cx7="http://schemas.microsoft.com/office/drawing/2016/5/13/chartex" xmlns:cx8="http://schemas.microsoft.com/office/drawing/2016/5/14/chartex" xmlns:mc="http://schemas.openxmlformats.org/markup-compatibility/2006" xmlns:aink="http://schemas.microsoft.com/office/drawing/2016/ink" xmlns:am3d="http://schemas.microsoft.com/office/drawing/2017/model3d" xmlns:o="urn:schemas-microsoft-com:office:office" xmlns:r="http://schemas.openxmlformats.org/officeDocument/2006/relationships" xmlns:m="http://schemas.openxmlformats.org/officeDocument/2006/math" xmlns:v="urn:schemas-microsoft-com:vml" xmlns:wp14="http://schemas.microsoft.com/office/word/2010/wordprocessingDrawing" xmlns:wp="http://schemas.openxmlformats.org/drawingml/2006/wordprocessingDrawing" xmlns:w10="urn:schemas-microsoft-com:office:word" xmlns:w="http://schemas.openxmlformats.org/wordprocessingml/2006/main" xmlns:w14="http://schemas.microsoft.com/office/word/2010/wordml" xmlns:w15="http://schemas.microsoft.com/office/word/2012/wordml" xmlns:w16cex="http://schemas.microsoft.com/office/word/2018/wordml/cex" xmlns:w16cid="http://schemas.microsoft.com/office/word/2016/wordml/cid" xmlns:w16="http://schemas.microsoft.com/office/word/2018/wordml" xmlns:w16se="http://schemas.microsoft.com/office/word/2015/wordml/symex" xmlns:wpg="http://schemas.microsoft.com/office/word/2010/wordprocessingGroup" xmlns:wpi="http://schemas.microsoft.com/office/word/2010/wordprocessingInk" xmlns:wne="http://schemas.microsoft.com/office/word/2006/wordml" xmlns:wps="http://schemas.microsoft.com/office/word/2010/wordprocessingShape" mc:Ignorable="w14 w15 w16se w16cid w16 w16cex wp14">
-  <w:abstractNum w:abstractNumId="0" w15:restartNumberingAfterBreak="0">
+<w:numbering xmlns:wpc="http://schemas.microsoft.com/office/word/2010/wordprocessingCanvas" xmlns:mc="http://schemas.openxmlformats.org/markup-compatibility/2006" xmlns:o="urn:schemas-microsoft-com:office:office" xmlns:r="http://schemas.openxmlformats.org/officeDocument/2006/relationships" xmlns:m="http://schemas.openxmlformats.org/officeDocument/2006/math" xmlns:v="urn:schemas-microsoft-com:vml" xmlns:wp14="http://schemas.microsoft.com/office/word/2010/wordprocessingDrawing" xmlns:wp="http://schemas.openxmlformats.org/drawingml/2006/wordprocessingDrawing" xmlns:w10="urn:schemas-microsoft-com:office:word" xmlns:w="http://schemas.openxmlformats.org/wordprocessingml/2006/main" xmlns:w14="http://schemas.microsoft.com/office/word/2010/wordml" xmlns:w15="http://schemas.microsoft.com/office/word/2012/wordml" xmlns:wpg="http://schemas.microsoft.com/office/word/2010/wordprocessingGroup" xmlns:wpi="http://schemas.microsoft.com/office/word/2010/wordprocessingInk" xmlns:wne="http://schemas.microsoft.com/office/word/2006/wordml" xmlns:wps="http://schemas.microsoft.com/office/word/2010/wordprocessingShape" mc:Ignorable="w14 w15 wp14">
+  <w:abstractNum w:abstractNumId="0">
+    <w:nsid w:val="02F93471"/>
+    <w:multiLevelType w:val="hybridMultilevel"/>
+    <w:tmpl w:val="59FEBFE2"/>
+    <w:lvl w:ilvl="0" w:tplc="1214CA38">
+      <w:start w:val="3"/>
+      <w:numFmt w:val="bullet"/>
+      <w:lvlText w:val="-"/>
+      <w:lvlJc w:val="left"/>
+      <w:pPr>
+        <w:ind w:left="720" w:hanging="360"/>
+      </w:pPr>
+      <w:rPr>
+        <w:rFonts w:ascii="Times New Roman" w:eastAsiaTheme="minorHAnsi" w:hAnsi="Times New Roman" w:cs="Times New Roman" w:hint="default"/>
+      </w:rPr>
+    </w:lvl>
+    <w:lvl w:ilvl="1" w:tplc="04090003" w:tentative="1">
+      <w:start w:val="1"/>
+      <w:numFmt w:val="bullet"/>
+      <w:lvlText w:val="o"/>
+      <w:lvlJc w:val="left"/>
+      <w:pPr>
+        <w:ind w:left="1440" w:hanging="360"/>
+      </w:pPr>
+      <w:rPr>
+        <w:rFonts w:ascii="Courier New" w:hAnsi="Courier New" w:cs="Courier New" w:hint="default"/>
+      </w:rPr>
+    </w:lvl>
+    <w:lvl w:ilvl="2" w:tplc="04090005" w:tentative="1">
+      <w:start w:val="1"/>
+      <w:numFmt w:val="bullet"/>
+      <w:lvlText w:val=""/>
+      <w:lvlJc w:val="left"/>
+      <w:pPr>
+        <w:ind w:left="2160" w:hanging="360"/>
+      </w:pPr>
+      <w:rPr>
+        <w:rFonts w:ascii="Wingdings" w:hAnsi="Wingdings" w:hint="default"/>
+      </w:rPr>
+    </w:lvl>
+    <w:lvl w:ilvl="3" w:tplc="04090001" w:tentative="1">
+      <w:start w:val="1"/>
+      <w:numFmt w:val="bullet"/>
+      <w:lvlText w:val=""/>
+      <w:lvlJc w:val="left"/>
+      <w:pPr>
+        <w:ind w:left="2880" w:hanging="360"/>
+      </w:pPr>
+      <w:rPr>
+        <w:rFonts w:ascii="Symbol" w:hAnsi="Symbol" w:hint="default"/>
+      </w:rPr>
+    </w:lvl>
+    <w:lvl w:ilvl="4" w:tplc="04090003" w:tentative="1">
+      <w:start w:val="1"/>
+      <w:numFmt w:val="bullet"/>
+      <w:lvlText w:val="o"/>
+      <w:lvlJc w:val="left"/>
+      <w:pPr>
+        <w:ind w:left="3600" w:hanging="360"/>
+      </w:pPr>
+      <w:rPr>
+        <w:rFonts w:ascii="Courier New" w:hAnsi="Courier New" w:cs="Courier New" w:hint="default"/>
+      </w:rPr>
+    </w:lvl>
+    <w:lvl w:ilvl="5" w:tplc="04090005" w:tentative="1">
+      <w:start w:val="1"/>
+      <w:numFmt w:val="bullet"/>
+      <w:lvlText w:val=""/>
+      <w:lvlJc w:val="left"/>
+      <w:pPr>
+        <w:ind w:left="4320" w:hanging="360"/>
+      </w:pPr>
+      <w:rPr>
+        <w:rFonts w:ascii="Wingdings" w:hAnsi="Wingdings" w:hint="default"/>
+      </w:rPr>
+    </w:lvl>
+    <w:lvl w:ilvl="6" w:tplc="04090001" w:tentative="1">
+      <w:start w:val="1"/>
+      <w:numFmt w:val="bullet"/>
+      <w:lvlText w:val=""/>
+      <w:lvlJc w:val="left"/>
+      <w:pPr>
+        <w:ind w:left="5040" w:hanging="360"/>
+      </w:pPr>
+      <w:rPr>
+        <w:rFonts w:ascii="Symbol" w:hAnsi="Symbol" w:hint="default"/>
+      </w:rPr>
+    </w:lvl>
+    <w:lvl w:ilvl="7" w:tplc="04090003" w:tentative="1">
+      <w:start w:val="1"/>
+      <w:numFmt w:val="bullet"/>
+      <w:lvlText w:val="o"/>
+      <w:lvlJc w:val="left"/>
+      <w:pPr>
+        <w:ind w:left="5760" w:hanging="360"/>
+      </w:pPr>
+      <w:rPr>
+        <w:rFonts w:ascii="Courier New" w:hAnsi="Courier New" w:cs="Courier New" w:hint="default"/>
+      </w:rPr>
+    </w:lvl>
+    <w:lvl w:ilvl="8" w:tplc="04090005" w:tentative="1">
+      <w:start w:val="1"/>
+      <w:numFmt w:val="bullet"/>
+      <w:lvlText w:val=""/>
+      <w:lvlJc w:val="left"/>
+      <w:pPr>
+        <w:ind w:left="6480" w:hanging="360"/>
+      </w:pPr>
+      <w:rPr>
+        <w:rFonts w:ascii="Wingdings" w:hAnsi="Wingdings" w:hint="default"/>
+      </w:rPr>
+    </w:lvl>
+  </w:abstractNum>
+  <w:abstractNum w:abstractNumId="1">
     <w:nsid w:val="0573331E"/>
     <w:multiLevelType w:val="multilevel"/>
     <w:tmpl w:val="75C21BA4"/>
@@ -1992,7 +2491,7 @@
       </w:rPr>
     </w:lvl>
   </w:abstractNum>
-  <w:abstractNum w:abstractNumId="1" w15:restartNumberingAfterBreak="0">
+  <w:abstractNum w:abstractNumId="2">
     <w:nsid w:val="0B0B5190"/>
     <w:multiLevelType w:val="hybridMultilevel"/>
     <w:tmpl w:val="CA105E16"/>
@@ -2081,7 +2580,7 @@
       </w:pPr>
     </w:lvl>
   </w:abstractNum>
-  <w:abstractNum w:abstractNumId="2" w15:restartNumberingAfterBreak="0">
+  <w:abstractNum w:abstractNumId="3">
     <w:nsid w:val="0FD75E3C"/>
     <w:multiLevelType w:val="multilevel"/>
     <w:tmpl w:val="B830A9EE"/>
@@ -2194,7 +2693,119 @@
       </w:rPr>
     </w:lvl>
   </w:abstractNum>
-  <w:abstractNum w:abstractNumId="3" w15:restartNumberingAfterBreak="0">
+  <w:abstractNum w:abstractNumId="4">
+    <w:nsid w:val="1274171F"/>
+    <w:multiLevelType w:val="hybridMultilevel"/>
+    <w:tmpl w:val="73E0F93A"/>
+    <w:lvl w:ilvl="0" w:tplc="A3EAF39E">
+      <w:numFmt w:val="bullet"/>
+      <w:lvlText w:val=""/>
+      <w:lvlJc w:val="left"/>
+      <w:pPr>
+        <w:ind w:left="720" w:hanging="360"/>
+      </w:pPr>
+      <w:rPr>
+        <w:rFonts w:ascii="Symbol" w:eastAsiaTheme="minorHAnsi" w:hAnsi="Symbol" w:cs="Times New Roman" w:hint="default"/>
+      </w:rPr>
+    </w:lvl>
+    <w:lvl w:ilvl="1" w:tplc="04090003" w:tentative="1">
+      <w:start w:val="1"/>
+      <w:numFmt w:val="bullet"/>
+      <w:lvlText w:val="o"/>
+      <w:lvlJc w:val="left"/>
+      <w:pPr>
+        <w:ind w:left="1440" w:hanging="360"/>
+      </w:pPr>
+      <w:rPr>
+        <w:rFonts w:ascii="Courier New" w:hAnsi="Courier New" w:cs="Courier New" w:hint="default"/>
+      </w:rPr>
+    </w:lvl>
+    <w:lvl w:ilvl="2" w:tplc="04090005" w:tentative="1">
+      <w:start w:val="1"/>
+      <w:numFmt w:val="bullet"/>
+      <w:lvlText w:val=""/>
+      <w:lvlJc w:val="left"/>
+      <w:pPr>
+        <w:ind w:left="2160" w:hanging="360"/>
+      </w:pPr>
+      <w:rPr>
+        <w:rFonts w:ascii="Wingdings" w:hAnsi="Wingdings" w:hint="default"/>
+      </w:rPr>
+    </w:lvl>
+    <w:lvl w:ilvl="3" w:tplc="04090001" w:tentative="1">
+      <w:start w:val="1"/>
+      <w:numFmt w:val="bullet"/>
+      <w:lvlText w:val=""/>
+      <w:lvlJc w:val="left"/>
+      <w:pPr>
+        <w:ind w:left="2880" w:hanging="360"/>
+      </w:pPr>
+      <w:rPr>
+        <w:rFonts w:ascii="Symbol" w:hAnsi="Symbol" w:hint="default"/>
+      </w:rPr>
+    </w:lvl>
+    <w:lvl w:ilvl="4" w:tplc="04090003" w:tentative="1">
+      <w:start w:val="1"/>
+      <w:numFmt w:val="bullet"/>
+      <w:lvlText w:val="o"/>
+      <w:lvlJc w:val="left"/>
+      <w:pPr>
+        <w:ind w:left="3600" w:hanging="360"/>
+      </w:pPr>
+      <w:rPr>
+        <w:rFonts w:ascii="Courier New" w:hAnsi="Courier New" w:cs="Courier New" w:hint="default"/>
+      </w:rPr>
+    </w:lvl>
+    <w:lvl w:ilvl="5" w:tplc="04090005" w:tentative="1">
+      <w:start w:val="1"/>
+      <w:numFmt w:val="bullet"/>
+      <w:lvlText w:val=""/>
+      <w:lvlJc w:val="left"/>
+      <w:pPr>
+        <w:ind w:left="4320" w:hanging="360"/>
+      </w:pPr>
+      <w:rPr>
+        <w:rFonts w:ascii="Wingdings" w:hAnsi="Wingdings" w:hint="default"/>
+      </w:rPr>
+    </w:lvl>
+    <w:lvl w:ilvl="6" w:tplc="04090001" w:tentative="1">
+      <w:start w:val="1"/>
+      <w:numFmt w:val="bullet"/>
+      <w:lvlText w:val=""/>
+      <w:lvlJc w:val="left"/>
+      <w:pPr>
+        <w:ind w:left="5040" w:hanging="360"/>
+      </w:pPr>
+      <w:rPr>
+        <w:rFonts w:ascii="Symbol" w:hAnsi="Symbol" w:hint="default"/>
+      </w:rPr>
+    </w:lvl>
+    <w:lvl w:ilvl="7" w:tplc="04090003" w:tentative="1">
+      <w:start w:val="1"/>
+      <w:numFmt w:val="bullet"/>
+      <w:lvlText w:val="o"/>
+      <w:lvlJc w:val="left"/>
+      <w:pPr>
+        <w:ind w:left="5760" w:hanging="360"/>
+      </w:pPr>
+      <w:rPr>
+        <w:rFonts w:ascii="Courier New" w:hAnsi="Courier New" w:cs="Courier New" w:hint="default"/>
+      </w:rPr>
+    </w:lvl>
+    <w:lvl w:ilvl="8" w:tplc="04090005" w:tentative="1">
+      <w:start w:val="1"/>
+      <w:numFmt w:val="bullet"/>
+      <w:lvlText w:val=""/>
+      <w:lvlJc w:val="left"/>
+      <w:pPr>
+        <w:ind w:left="6480" w:hanging="360"/>
+      </w:pPr>
+      <w:rPr>
+        <w:rFonts w:ascii="Wingdings" w:hAnsi="Wingdings" w:hint="default"/>
+      </w:rPr>
+    </w:lvl>
+  </w:abstractNum>
+  <w:abstractNum w:abstractNumId="5">
     <w:nsid w:val="15B5751F"/>
     <w:multiLevelType w:val="multilevel"/>
     <w:tmpl w:val="6BE4740E"/>
@@ -2315,7 +2926,7 @@
       </w:rPr>
     </w:lvl>
   </w:abstractNum>
-  <w:abstractNum w:abstractNumId="4" w15:restartNumberingAfterBreak="0">
+  <w:abstractNum w:abstractNumId="6">
     <w:nsid w:val="22427F26"/>
     <w:multiLevelType w:val="hybridMultilevel"/>
     <w:tmpl w:val="93083C04"/>
@@ -2428,7 +3039,7 @@
       </w:rPr>
     </w:lvl>
   </w:abstractNum>
-  <w:abstractNum w:abstractNumId="5" w15:restartNumberingAfterBreak="0">
+  <w:abstractNum w:abstractNumId="7">
     <w:nsid w:val="2D0B423D"/>
     <w:multiLevelType w:val="hybridMultilevel"/>
     <w:tmpl w:val="A84E32C6"/>
@@ -2541,7 +3152,7 @@
       </w:rPr>
     </w:lvl>
   </w:abstractNum>
-  <w:abstractNum w:abstractNumId="6" w15:restartNumberingAfterBreak="0">
+  <w:abstractNum w:abstractNumId="8">
     <w:nsid w:val="33DF1DE1"/>
     <w:multiLevelType w:val="multilevel"/>
     <w:tmpl w:val="7D1AE2FE"/>
@@ -2635,7 +3246,7 @@
       </w:pPr>
     </w:lvl>
   </w:abstractNum>
-  <w:abstractNum w:abstractNumId="7" w15:restartNumberingAfterBreak="0">
+  <w:abstractNum w:abstractNumId="9">
     <w:nsid w:val="3745063E"/>
     <w:multiLevelType w:val="hybridMultilevel"/>
     <w:tmpl w:val="D9B6AE98"/>
@@ -2748,7 +3359,7 @@
       </w:rPr>
     </w:lvl>
   </w:abstractNum>
-  <w:abstractNum w:abstractNumId="8" w15:restartNumberingAfterBreak="0">
+  <w:abstractNum w:abstractNumId="10">
     <w:nsid w:val="4076238B"/>
     <w:multiLevelType w:val="multilevel"/>
     <w:tmpl w:val="AC7EDBCA"/>
@@ -2834,7 +3445,7 @@
       </w:pPr>
     </w:lvl>
   </w:abstractNum>
-  <w:abstractNum w:abstractNumId="9" w15:restartNumberingAfterBreak="0">
+  <w:abstractNum w:abstractNumId="11">
     <w:nsid w:val="446E7A09"/>
     <w:multiLevelType w:val="hybridMultilevel"/>
     <w:tmpl w:val="D7CAE466"/>
@@ -2920,7 +3531,7 @@
       </w:pPr>
     </w:lvl>
   </w:abstractNum>
-  <w:abstractNum w:abstractNumId="10" w15:restartNumberingAfterBreak="0">
+  <w:abstractNum w:abstractNumId="12">
     <w:nsid w:val="4A2649AF"/>
     <w:multiLevelType w:val="hybridMultilevel"/>
     <w:tmpl w:val="E262497E"/>
@@ -3033,7 +3644,7 @@
       </w:rPr>
     </w:lvl>
   </w:abstractNum>
-  <w:abstractNum w:abstractNumId="11" w15:restartNumberingAfterBreak="0">
+  <w:abstractNum w:abstractNumId="13">
     <w:nsid w:val="4F4F4B64"/>
     <w:multiLevelType w:val="multilevel"/>
     <w:tmpl w:val="E4AAFB7E"/>
@@ -3146,7 +3757,7 @@
       </w:rPr>
     </w:lvl>
   </w:abstractNum>
-  <w:abstractNum w:abstractNumId="12" w15:restartNumberingAfterBreak="0">
+  <w:abstractNum w:abstractNumId="14">
     <w:nsid w:val="4FF834EE"/>
     <w:multiLevelType w:val="hybridMultilevel"/>
     <w:tmpl w:val="B79EC9E4"/>
@@ -3259,7 +3870,7 @@
       </w:rPr>
     </w:lvl>
   </w:abstractNum>
-  <w:abstractNum w:abstractNumId="13" w15:restartNumberingAfterBreak="0">
+  <w:abstractNum w:abstractNumId="15">
     <w:nsid w:val="61165E68"/>
     <w:multiLevelType w:val="hybridMultilevel"/>
     <w:tmpl w:val="F0CC4446"/>
@@ -3372,7 +3983,7 @@
       </w:rPr>
     </w:lvl>
   </w:abstractNum>
-  <w:abstractNum w:abstractNumId="14" w15:restartNumberingAfterBreak="0">
+  <w:abstractNum w:abstractNumId="16">
     <w:nsid w:val="6CAC3EDC"/>
     <w:multiLevelType w:val="multilevel"/>
     <w:tmpl w:val="6BE4740E"/>
@@ -3493,7 +4104,7 @@
       </w:rPr>
     </w:lvl>
   </w:abstractNum>
-  <w:abstractNum w:abstractNumId="15" w15:restartNumberingAfterBreak="0">
+  <w:abstractNum w:abstractNumId="17">
     <w:nsid w:val="77C47F31"/>
     <w:multiLevelType w:val="hybridMultilevel"/>
     <w:tmpl w:val="1B608BD2"/>
@@ -3607,6 +4218,36 @@
     </w:lvl>
   </w:abstractNum>
   <w:num w:numId="1">
+    <w:abstractNumId w:val="10"/>
+    <w:lvlOverride w:ilvl="0">
+      <w:startOverride w:val="1"/>
+    </w:lvlOverride>
+    <w:lvlOverride w:ilvl="1">
+      <w:startOverride w:val="1"/>
+    </w:lvlOverride>
+    <w:lvlOverride w:ilvl="2">
+      <w:startOverride w:val="1"/>
+    </w:lvlOverride>
+    <w:lvlOverride w:ilvl="3">
+      <w:startOverride w:val="1"/>
+    </w:lvlOverride>
+    <w:lvlOverride w:ilvl="4">
+      <w:startOverride w:val="1"/>
+    </w:lvlOverride>
+    <w:lvlOverride w:ilvl="5">
+      <w:startOverride w:val="1"/>
+    </w:lvlOverride>
+    <w:lvlOverride w:ilvl="6">
+      <w:startOverride w:val="1"/>
+    </w:lvlOverride>
+    <w:lvlOverride w:ilvl="7">
+      <w:startOverride w:val="1"/>
+    </w:lvlOverride>
+    <w:lvlOverride w:ilvl="8">
+      <w:startOverride w:val="1"/>
+    </w:lvlOverride>
+  </w:num>
+  <w:num w:numId="2">
     <w:abstractNumId w:val="8"/>
     <w:lvlOverride w:ilvl="0">
       <w:startOverride w:val="1"/>
@@ -3636,83 +4277,59 @@
       <w:startOverride w:val="1"/>
     </w:lvlOverride>
   </w:num>
-  <w:num w:numId="2">
-    <w:abstractNumId w:val="6"/>
-    <w:lvlOverride w:ilvl="0">
-      <w:startOverride w:val="1"/>
-    </w:lvlOverride>
-    <w:lvlOverride w:ilvl="1">
-      <w:startOverride w:val="1"/>
-    </w:lvlOverride>
-    <w:lvlOverride w:ilvl="2">
-      <w:startOverride w:val="1"/>
-    </w:lvlOverride>
-    <w:lvlOverride w:ilvl="3">
-      <w:startOverride w:val="1"/>
-    </w:lvlOverride>
-    <w:lvlOverride w:ilvl="4">
-      <w:startOverride w:val="1"/>
-    </w:lvlOverride>
-    <w:lvlOverride w:ilvl="5">
-      <w:startOverride w:val="1"/>
-    </w:lvlOverride>
-    <w:lvlOverride w:ilvl="6">
-      <w:startOverride w:val="1"/>
-    </w:lvlOverride>
-    <w:lvlOverride w:ilvl="7">
-      <w:startOverride w:val="1"/>
-    </w:lvlOverride>
-    <w:lvlOverride w:ilvl="8">
-      <w:startOverride w:val="1"/>
-    </w:lvlOverride>
-  </w:num>
   <w:num w:numId="3">
-    <w:abstractNumId w:val="0"/>
+    <w:abstractNumId w:val="1"/>
   </w:num>
   <w:num w:numId="4">
+    <w:abstractNumId w:val="3"/>
+  </w:num>
+  <w:num w:numId="5">
+    <w:abstractNumId w:val="13"/>
+  </w:num>
+  <w:num w:numId="6">
+    <w:abstractNumId w:val="16"/>
+  </w:num>
+  <w:num w:numId="7">
+    <w:abstractNumId w:val="17"/>
+  </w:num>
+  <w:num w:numId="8">
+    <w:abstractNumId w:val="12"/>
+  </w:num>
+  <w:num w:numId="9">
+    <w:abstractNumId w:val="11"/>
+  </w:num>
+  <w:num w:numId="10">
+    <w:abstractNumId w:val="5"/>
+  </w:num>
+  <w:num w:numId="11">
+    <w:abstractNumId w:val="6"/>
+  </w:num>
+  <w:num w:numId="12">
+    <w:abstractNumId w:val="7"/>
+  </w:num>
+  <w:num w:numId="13">
     <w:abstractNumId w:val="2"/>
   </w:num>
-  <w:num w:numId="5">
-    <w:abstractNumId w:val="11"/>
+  <w:num w:numId="14">
+    <w:abstractNumId w:val="9"/>
   </w:num>
-  <w:num w:numId="6">
+  <w:num w:numId="15">
+    <w:abstractNumId w:val="15"/>
+  </w:num>
+  <w:num w:numId="16">
     <w:abstractNumId w:val="14"/>
   </w:num>
-  <w:num w:numId="7">
-    <w:abstractNumId w:val="15"/>
-  </w:num>
-  <w:num w:numId="8">
-    <w:abstractNumId w:val="10"/>
-  </w:num>
-  <w:num w:numId="9">
-    <w:abstractNumId w:val="9"/>
-  </w:num>
-  <w:num w:numId="10">
-    <w:abstractNumId w:val="3"/>
-  </w:num>
-  <w:num w:numId="11">
+  <w:num w:numId="17">
     <w:abstractNumId w:val="4"/>
   </w:num>
-  <w:num w:numId="12">
-    <w:abstractNumId w:val="5"/>
-  </w:num>
-  <w:num w:numId="13">
-    <w:abstractNumId w:val="1"/>
-  </w:num>
-  <w:num w:numId="14">
-    <w:abstractNumId w:val="7"/>
-  </w:num>
-  <w:num w:numId="15">
-    <w:abstractNumId w:val="13"/>
-  </w:num>
-  <w:num w:numId="16">
-    <w:abstractNumId w:val="12"/>
+  <w:num w:numId="18">
+    <w:abstractNumId w:val="0"/>
   </w:num>
 </w:numbering>
 </file>
 
 <file path=word/styles.xml><?xml version="1.0" encoding="utf-8"?>
-<w:styles xmlns:mc="http://schemas.openxmlformats.org/markup-compatibility/2006" xmlns:r="http://schemas.openxmlformats.org/officeDocument/2006/relationships" xmlns:w="http://schemas.openxmlformats.org/wordprocessingml/2006/main" xmlns:w14="http://schemas.microsoft.com/office/word/2010/wordml" xmlns:w15="http://schemas.microsoft.com/office/word/2012/wordml" xmlns:w16cex="http://schemas.microsoft.com/office/word/2018/wordml/cex" xmlns:w16cid="http://schemas.microsoft.com/office/word/2016/wordml/cid" xmlns:w16="http://schemas.microsoft.com/office/word/2018/wordml" xmlns:w16se="http://schemas.microsoft.com/office/word/2015/wordml/symex" mc:Ignorable="w14 w15 w16se w16cid w16 w16cex">
+<w:styles xmlns:mc="http://schemas.openxmlformats.org/markup-compatibility/2006" xmlns:r="http://schemas.openxmlformats.org/officeDocument/2006/relationships" xmlns:w="http://schemas.openxmlformats.org/wordprocessingml/2006/main" xmlns:w14="http://schemas.microsoft.com/office/word/2010/wordml" xmlns:w15="http://schemas.microsoft.com/office/word/2012/wordml" mc:Ignorable="w14 w15">
   <w:docDefaults>
     <w:rPrDefault>
       <w:rPr>
@@ -3728,7 +4345,7 @@
       </w:pPr>
     </w:pPrDefault>
   </w:docDefaults>
-  <w:latentStyles w:defLockedState="0" w:defUIPriority="99" w:defSemiHidden="0" w:defUnhideWhenUsed="0" w:defQFormat="0" w:count="376">
+  <w:latentStyles w:defLockedState="0" w:defUIPriority="99" w:defSemiHidden="0" w:defUnhideWhenUsed="0" w:defQFormat="0" w:count="371">
     <w:lsdException w:name="Normal" w:uiPriority="0" w:qFormat="1"/>
     <w:lsdException w:name="heading 1" w:uiPriority="9" w:qFormat="1"/>
     <w:lsdException w:name="heading 2" w:semiHidden="1" w:uiPriority="9" w:unhideWhenUsed="1" w:qFormat="1"/>
@@ -3834,6 +4451,7 @@
     <w:lsdException w:name="HTML Sample" w:semiHidden="1" w:unhideWhenUsed="1"/>
     <w:lsdException w:name="HTML Typewriter" w:semiHidden="1" w:unhideWhenUsed="1"/>
     <w:lsdException w:name="HTML Variable" w:semiHidden="1" w:unhideWhenUsed="1"/>
+    <w:lsdException w:name="Normal Table" w:semiHidden="1" w:unhideWhenUsed="1"/>
     <w:lsdException w:name="annotation subject" w:semiHidden="1" w:unhideWhenUsed="1"/>
     <w:lsdException w:name="No List" w:semiHidden="1" w:unhideWhenUsed="1"/>
     <w:lsdException w:name="Outline List 1" w:semiHidden="1" w:unhideWhenUsed="1"/>
@@ -3876,8 +4494,11 @@
     <w:lsdException w:name="Table Contemporary" w:semiHidden="1" w:unhideWhenUsed="1"/>
     <w:lsdException w:name="Table Elegant" w:semiHidden="1" w:unhideWhenUsed="1"/>
     <w:lsdException w:name="Table Professional" w:semiHidden="1" w:unhideWhenUsed="1"/>
+    <w:lsdException w:name="Table Subtle 1" w:semiHidden="1" w:unhideWhenUsed="1"/>
     <w:lsdException w:name="Table Subtle 2" w:semiHidden="1" w:unhideWhenUsed="1"/>
     <w:lsdException w:name="Table Web 1" w:semiHidden="1" w:unhideWhenUsed="1"/>
+    <w:lsdException w:name="Table Web 2" w:semiHidden="1" w:unhideWhenUsed="1"/>
+    <w:lsdException w:name="Table Web 3" w:semiHidden="1" w:unhideWhenUsed="1"/>
     <w:lsdException w:name="Balloon Text" w:semiHidden="1" w:unhideWhenUsed="1"/>
     <w:lsdException w:name="Table Grid" w:uiPriority="39"/>
     <w:lsdException w:name="Table Theme" w:semiHidden="1" w:unhideWhenUsed="1"/>
@@ -4096,11 +4717,6 @@
     <w:lsdException w:name="List Table 5 Dark Accent 6" w:uiPriority="50"/>
     <w:lsdException w:name="List Table 6 Colorful Accent 6" w:uiPriority="51"/>
     <w:lsdException w:name="List Table 7 Colorful Accent 6" w:uiPriority="52"/>
-    <w:lsdException w:name="Mention" w:semiHidden="1" w:unhideWhenUsed="1"/>
-    <w:lsdException w:name="Smart Hyperlink" w:semiHidden="1" w:unhideWhenUsed="1"/>
-    <w:lsdException w:name="Hashtag" w:semiHidden="1" w:unhideWhenUsed="1"/>
-    <w:lsdException w:name="Unresolved Mention" w:semiHidden="1" w:unhideWhenUsed="1"/>
-    <w:lsdException w:name="Smart Link" w:semiHidden="1" w:unhideWhenUsed="1"/>
   </w:latentStyles>
   <w:style w:type="paragraph" w:default="1" w:styleId="Normal">
     <w:name w:val="Normal"/>
@@ -4142,6 +4758,7 @@
       <w:spacing w:after="0" w:line="240" w:lineRule="auto"/>
     </w:pPr>
     <w:tblPr>
+      <w:tblInd w:w="0" w:type="dxa"/>
       <w:tblBorders>
         <w:top w:val="single" w:sz="4" w:space="0" w:color="auto"/>
         <w:left w:val="single" w:sz="4" w:space="0" w:color="auto"/>
@@ -4150,6 +4767,12 @@
         <w:insideH w:val="single" w:sz="4" w:space="0" w:color="auto"/>
         <w:insideV w:val="single" w:sz="4" w:space="0" w:color="auto"/>
       </w:tblBorders>
+      <w:tblCellMar>
+        <w:top w:w="0" w:type="dxa"/>
+        <w:left w:w="108" w:type="dxa"/>
+        <w:bottom w:w="0" w:type="dxa"/>
+        <w:right w:w="108" w:type="dxa"/>
+      </w:tblCellMar>
     </w:tblPr>
   </w:style>
   <w:style w:type="paragraph" w:styleId="ListParagraph">
@@ -4478,7 +5101,7 @@
 </file>
 
 <file path=customXml/itemProps1.xml><?xml version="1.0" encoding="utf-8"?>
-<ds:datastoreItem xmlns:ds="http://schemas.openxmlformats.org/officeDocument/2006/customXml" ds:itemID="{D122D1D0-C40B-41FE-9F40-99B7AB220535}">
+<ds:datastoreItem xmlns:ds="http://schemas.openxmlformats.org/officeDocument/2006/customXml" ds:itemID="{24533EC2-F776-4811-A4DF-A9BD94F3E56A}">
   <ds:schemaRefs>
     <ds:schemaRef ds:uri="http://schemas.openxmlformats.org/officeDocument/2006/bibliography"/>
   </ds:schemaRefs>

</xml_diff>

<commit_message>
Cap nhat Yeu Cau
</commit_message>
<xml_diff>
--- a/Library Requirements.docx
+++ b/Library Requirements.docx
@@ -1105,8 +1105,6 @@
               </w:rPr>
               <w:t>Note : Báo cáo kết quả kiểm kê gồm : Số sách hiện có trong thư viện, số sách đang được mượn, số sách bị mất (thông tin sách chi tiết) .</w:t>
             </w:r>
-            <w:bookmarkStart w:id="0" w:name="_GoBack"/>
-            <w:bookmarkEnd w:id="0"/>
           </w:p>
         </w:tc>
       </w:tr>
@@ -1405,23 +1403,7 @@
                 <w:sz w:val="32"/>
                 <w:szCs w:val="32"/>
               </w:rPr>
-              <w:t xml:space="preserve">Note : </w:t>
-            </w:r>
-            <w:r>
-              <w:rPr>
-                <w:rFonts w:ascii="Times New Roman" w:hAnsi="Times New Roman" w:cs="Times New Roman"/>
-                <w:sz w:val="32"/>
-                <w:szCs w:val="32"/>
-              </w:rPr>
-              <w:t>Form cập nhật thông tin</w:t>
-            </w:r>
-            <w:r>
-              <w:rPr>
-                <w:rFonts w:ascii="Times New Roman" w:hAnsi="Times New Roman" w:cs="Times New Roman"/>
-                <w:sz w:val="32"/>
-                <w:szCs w:val="32"/>
-              </w:rPr>
-              <w:t xml:space="preserve"> sách :</w:t>
+              <w:t>Note : Form cập nhật thông tin sách :</w:t>
             </w:r>
           </w:p>
           <w:p>
@@ -1966,6 +1948,16 @@
               </w:rPr>
               <w:t>Thủ thư có thể tra cứu được thông tin phiếu mượn qua thẻ thư viện hoặc qua mã phiếu mượn</w:t>
             </w:r>
+            <w:r>
+              <w:rPr>
+                <w:rFonts w:ascii="Times New Roman" w:hAnsi="Times New Roman" w:cs="Times New Roman"/>
+                <w:sz w:val="32"/>
+                <w:szCs w:val="32"/>
+              </w:rPr>
+              <w:t>, và cập nhật trạng thái phiếu mượn khi đọc giả trả sách.</w:t>
+            </w:r>
+            <w:bookmarkStart w:id="0" w:name="_GoBack"/>
+            <w:bookmarkEnd w:id="0"/>
           </w:p>
         </w:tc>
         <w:tc>
@@ -2008,7 +2000,7 @@
                 <w:sz w:val="32"/>
                 <w:szCs w:val="32"/>
               </w:rPr>
-              <w:t>. Nếu đủ thủ thư chọn trả sách để xóa phiếu mượn và cập nhật lại sách thư viện.</w:t>
+              <w:t>. Nếu đủ thủ thư chọn trả sách để phiếu mượn và cập nhật lại sách thư viện.</w:t>
             </w:r>
           </w:p>
           <w:p>
@@ -2078,23 +2070,15 @@
                 <w:sz w:val="32"/>
                 <w:szCs w:val="32"/>
               </w:rPr>
-              <w:t xml:space="preserve">Thống kê số sách hiện có trong thư viện </w:t>
-            </w:r>
-            <w:r>
-              <w:rPr>
-                <w:rFonts w:ascii="Times New Roman" w:hAnsi="Times New Roman" w:cs="Times New Roman"/>
-                <w:sz w:val="32"/>
-                <w:szCs w:val="32"/>
-              </w:rPr>
-              <w:t xml:space="preserve"> </w:t>
-            </w:r>
-            <w:r>
-              <w:rPr>
-                <w:rFonts w:ascii="Times New Roman" w:hAnsi="Times New Roman" w:cs="Times New Roman"/>
-                <w:sz w:val="32"/>
-                <w:szCs w:val="32"/>
-              </w:rPr>
-              <w:t>‘</w:t>
+              <w:t>Thống kê số sách hiện có trong thư việ</w:t>
+            </w:r>
+            <w:r>
+              <w:rPr>
+                <w:rFonts w:ascii="Times New Roman" w:hAnsi="Times New Roman" w:cs="Times New Roman"/>
+                <w:sz w:val="32"/>
+                <w:szCs w:val="32"/>
+              </w:rPr>
+              <w:t>n.</w:t>
             </w:r>
           </w:p>
           <w:p>
@@ -2117,7 +2101,69 @@
                 <w:sz w:val="32"/>
                 <w:szCs w:val="32"/>
               </w:rPr>
-              <w:t>Thống kê số sách được mượn nhiều nhất trong năm</w:t>
+              <w:t>Thống kê số sách được mượn nhiều nhất</w:t>
+            </w:r>
+            <w:r>
+              <w:rPr>
+                <w:rFonts w:ascii="Times New Roman" w:hAnsi="Times New Roman" w:cs="Times New Roman"/>
+                <w:sz w:val="32"/>
+                <w:szCs w:val="32"/>
+              </w:rPr>
+              <w:t>.</w:t>
+            </w:r>
+          </w:p>
+          <w:p>
+            <w:pPr>
+              <w:pStyle w:val="ListParagraph"/>
+              <w:numPr>
+                <w:ilvl w:val="0"/>
+                <w:numId w:val="18"/>
+              </w:numPr>
+              <w:spacing w:line="240" w:lineRule="auto"/>
+              <w:rPr>
+                <w:rFonts w:ascii="Times New Roman" w:hAnsi="Times New Roman" w:cs="Times New Roman"/>
+                <w:sz w:val="32"/>
+                <w:szCs w:val="32"/>
+              </w:rPr>
+            </w:pPr>
+            <w:r>
+              <w:rPr>
+                <w:rFonts w:ascii="Times New Roman" w:hAnsi="Times New Roman" w:cs="Times New Roman"/>
+                <w:sz w:val="32"/>
+                <w:szCs w:val="32"/>
+              </w:rPr>
+              <w:t xml:space="preserve">Thống kê </w:t>
+            </w:r>
+            <w:r>
+              <w:rPr>
+                <w:rFonts w:ascii="Times New Roman" w:hAnsi="Times New Roman" w:cs="Times New Roman"/>
+                <w:sz w:val="32"/>
+                <w:szCs w:val="32"/>
+              </w:rPr>
+              <w:t>số sách nhập.</w:t>
+            </w:r>
+          </w:p>
+          <w:p>
+            <w:pPr>
+              <w:pStyle w:val="ListParagraph"/>
+              <w:numPr>
+                <w:ilvl w:val="0"/>
+                <w:numId w:val="18"/>
+              </w:numPr>
+              <w:spacing w:line="240" w:lineRule="auto"/>
+              <w:rPr>
+                <w:rFonts w:ascii="Times New Roman" w:hAnsi="Times New Roman" w:cs="Times New Roman"/>
+                <w:sz w:val="32"/>
+                <w:szCs w:val="32"/>
+              </w:rPr>
+            </w:pPr>
+            <w:r>
+              <w:rPr>
+                <w:rFonts w:ascii="Times New Roman" w:hAnsi="Times New Roman" w:cs="Times New Roman"/>
+                <w:sz w:val="32"/>
+                <w:szCs w:val="32"/>
+              </w:rPr>
+              <w:t>Thống kê số sách mất.</w:t>
             </w:r>
           </w:p>
         </w:tc>
@@ -2145,31 +2191,39 @@
                 <w:sz w:val="32"/>
                 <w:szCs w:val="32"/>
               </w:rPr>
-              <w:t xml:space="preserve">Mỗi tháng, thủ thư </w:t>
-            </w:r>
-            <w:r>
-              <w:rPr>
-                <w:rFonts w:ascii="Times New Roman" w:hAnsi="Times New Roman" w:cs="Times New Roman"/>
-                <w:sz w:val="32"/>
-                <w:szCs w:val="32"/>
-              </w:rPr>
-              <w:t>thống kê trong một tháng</w:t>
-            </w:r>
-            <w:r>
-              <w:rPr>
-                <w:rFonts w:ascii="Times New Roman" w:hAnsi="Times New Roman" w:cs="Times New Roman"/>
-                <w:sz w:val="32"/>
-                <w:szCs w:val="32"/>
-              </w:rPr>
-              <w:t xml:space="preserve"> và in báo cáo</w:t>
-            </w:r>
-            <w:r>
-              <w:rPr>
-                <w:rFonts w:ascii="Times New Roman" w:hAnsi="Times New Roman" w:cs="Times New Roman"/>
-                <w:sz w:val="32"/>
-                <w:szCs w:val="32"/>
-              </w:rPr>
-              <w:t>:</w:t>
+              <w:t>Mỗi tháng, thủ thư</w:t>
+            </w:r>
+            <w:r>
+              <w:rPr>
+                <w:rFonts w:ascii="Times New Roman" w:hAnsi="Times New Roman" w:cs="Times New Roman"/>
+                <w:sz w:val="32"/>
+                <w:szCs w:val="32"/>
+              </w:rPr>
+              <w:t xml:space="preserve"> cần</w:t>
+            </w:r>
+            <w:r>
+              <w:rPr>
+                <w:rFonts w:ascii="Times New Roman" w:hAnsi="Times New Roman" w:cs="Times New Roman"/>
+                <w:sz w:val="32"/>
+                <w:szCs w:val="32"/>
+              </w:rPr>
+              <w:t xml:space="preserve"> </w:t>
+            </w:r>
+            <w:r>
+              <w:rPr>
+                <w:rFonts w:ascii="Times New Roman" w:hAnsi="Times New Roman" w:cs="Times New Roman"/>
+                <w:sz w:val="32"/>
+                <w:szCs w:val="32"/>
+              </w:rPr>
+              <w:t>thố</w:t>
+            </w:r>
+            <w:r>
+              <w:rPr>
+                <w:rFonts w:ascii="Times New Roman" w:hAnsi="Times New Roman" w:cs="Times New Roman"/>
+                <w:sz w:val="32"/>
+                <w:szCs w:val="32"/>
+              </w:rPr>
+              <w:t>ng kê báo cáo hàng tháng :</w:t>
             </w:r>
           </w:p>
           <w:p>
@@ -2192,7 +2246,7 @@
                 <w:sz w:val="32"/>
                 <w:szCs w:val="32"/>
               </w:rPr>
-              <w:t>Số lượng phiếu mượn</w:t>
+              <w:t>Báo cáo số sách được mượn nhiều nhất.</w:t>
             </w:r>
           </w:p>
           <w:p>
@@ -2215,7 +2269,7 @@
                 <w:sz w:val="32"/>
                 <w:szCs w:val="32"/>
               </w:rPr>
-              <w:t>Số lượng đọc tạo hồ sơ</w:t>
+              <w:t>Báo cáo số sách đã nhập.</w:t>
             </w:r>
           </w:p>
           <w:p>
@@ -2238,7 +2292,185 @@
                 <w:sz w:val="32"/>
                 <w:szCs w:val="32"/>
               </w:rPr>
-              <w:t>Số sách nhập trong một tháng</w:t>
+              <w:t>Báo cáo số sách hiện có trong thư viện</w:t>
+            </w:r>
+            <w:r>
+              <w:rPr>
+                <w:rFonts w:ascii="Times New Roman" w:hAnsi="Times New Roman" w:cs="Times New Roman"/>
+                <w:sz w:val="32"/>
+                <w:szCs w:val="32"/>
+              </w:rPr>
+              <w:t>.</w:t>
+            </w:r>
+          </w:p>
+          <w:p>
+            <w:pPr>
+              <w:pStyle w:val="ListParagraph"/>
+              <w:numPr>
+                <w:ilvl w:val="0"/>
+                <w:numId w:val="16"/>
+              </w:numPr>
+              <w:spacing w:line="240" w:lineRule="auto"/>
+              <w:rPr>
+                <w:rFonts w:ascii="Times New Roman" w:hAnsi="Times New Roman" w:cs="Times New Roman"/>
+                <w:sz w:val="32"/>
+                <w:szCs w:val="32"/>
+              </w:rPr>
+            </w:pPr>
+            <w:r>
+              <w:rPr>
+                <w:rFonts w:ascii="Times New Roman" w:hAnsi="Times New Roman" w:cs="Times New Roman"/>
+                <w:sz w:val="32"/>
+                <w:szCs w:val="32"/>
+              </w:rPr>
+              <w:t>Báo cáo số sách mất.</w:t>
+            </w:r>
+          </w:p>
+          <w:p>
+            <w:pPr>
+              <w:pStyle w:val="ListParagraph"/>
+              <w:numPr>
+                <w:ilvl w:val="1"/>
+                <w:numId w:val="6"/>
+              </w:numPr>
+              <w:spacing w:line="240" w:lineRule="auto"/>
+              <w:rPr>
+                <w:rFonts w:ascii="Times New Roman" w:hAnsi="Times New Roman" w:cs="Times New Roman"/>
+                <w:sz w:val="32"/>
+                <w:szCs w:val="32"/>
+              </w:rPr>
+            </w:pPr>
+            <w:r>
+              <w:rPr>
+                <w:rFonts w:ascii="Times New Roman" w:hAnsi="Times New Roman" w:cs="Times New Roman"/>
+                <w:sz w:val="32"/>
+                <w:szCs w:val="32"/>
+              </w:rPr>
+              <w:t>Thủ thư cần tổng kết số liệu thống kê hàng tháng thành bản báo cáo thố</w:t>
+            </w:r>
+            <w:r>
+              <w:rPr>
+                <w:rFonts w:ascii="Times New Roman" w:hAnsi="Times New Roman" w:cs="Times New Roman"/>
+                <w:sz w:val="32"/>
+                <w:szCs w:val="32"/>
+              </w:rPr>
+              <w:t xml:space="preserve">ng kê theo năm. </w:t>
+            </w:r>
+          </w:p>
+          <w:p>
+            <w:pPr>
+              <w:pStyle w:val="ListParagraph"/>
+              <w:numPr>
+                <w:ilvl w:val="0"/>
+                <w:numId w:val="16"/>
+              </w:numPr>
+              <w:spacing w:line="240" w:lineRule="auto"/>
+              <w:rPr>
+                <w:rFonts w:ascii="Times New Roman" w:hAnsi="Times New Roman" w:cs="Times New Roman"/>
+                <w:sz w:val="32"/>
+                <w:szCs w:val="32"/>
+              </w:rPr>
+            </w:pPr>
+            <w:r>
+              <w:rPr>
+                <w:rFonts w:ascii="Times New Roman" w:hAnsi="Times New Roman" w:cs="Times New Roman"/>
+                <w:sz w:val="32"/>
+                <w:szCs w:val="32"/>
+              </w:rPr>
+              <w:t>Báo cáo số sách được mượn nhiều nhất.</w:t>
+            </w:r>
+          </w:p>
+          <w:p>
+            <w:pPr>
+              <w:pStyle w:val="ListParagraph"/>
+              <w:numPr>
+                <w:ilvl w:val="0"/>
+                <w:numId w:val="16"/>
+              </w:numPr>
+              <w:spacing w:line="240" w:lineRule="auto"/>
+              <w:rPr>
+                <w:rFonts w:ascii="Times New Roman" w:hAnsi="Times New Roman" w:cs="Times New Roman"/>
+                <w:sz w:val="32"/>
+                <w:szCs w:val="32"/>
+              </w:rPr>
+            </w:pPr>
+            <w:r>
+              <w:rPr>
+                <w:rFonts w:ascii="Times New Roman" w:hAnsi="Times New Roman" w:cs="Times New Roman"/>
+                <w:sz w:val="32"/>
+                <w:szCs w:val="32"/>
+              </w:rPr>
+              <w:t>Báo cáo số sách đã nhập.</w:t>
+            </w:r>
+          </w:p>
+          <w:p>
+            <w:pPr>
+              <w:pStyle w:val="ListParagraph"/>
+              <w:numPr>
+                <w:ilvl w:val="0"/>
+                <w:numId w:val="16"/>
+              </w:numPr>
+              <w:spacing w:line="240" w:lineRule="auto"/>
+              <w:rPr>
+                <w:rFonts w:ascii="Times New Roman" w:hAnsi="Times New Roman" w:cs="Times New Roman"/>
+                <w:sz w:val="32"/>
+                <w:szCs w:val="32"/>
+              </w:rPr>
+            </w:pPr>
+            <w:r>
+              <w:rPr>
+                <w:rFonts w:ascii="Times New Roman" w:hAnsi="Times New Roman" w:cs="Times New Roman"/>
+                <w:sz w:val="32"/>
+                <w:szCs w:val="32"/>
+              </w:rPr>
+              <w:t>Báo cáo số sách hiện có trong thư viện.</w:t>
+            </w:r>
+          </w:p>
+          <w:p>
+            <w:pPr>
+              <w:pStyle w:val="ListParagraph"/>
+              <w:numPr>
+                <w:ilvl w:val="0"/>
+                <w:numId w:val="16"/>
+              </w:numPr>
+              <w:spacing w:line="240" w:lineRule="auto"/>
+              <w:rPr>
+                <w:rFonts w:ascii="Times New Roman" w:hAnsi="Times New Roman" w:cs="Times New Roman"/>
+                <w:sz w:val="32"/>
+                <w:szCs w:val="32"/>
+              </w:rPr>
+            </w:pPr>
+            <w:r>
+              <w:rPr>
+                <w:rFonts w:ascii="Times New Roman" w:hAnsi="Times New Roman" w:cs="Times New Roman"/>
+                <w:sz w:val="32"/>
+                <w:szCs w:val="32"/>
+              </w:rPr>
+              <w:t>Báo cáo số sách mất.</w:t>
+            </w:r>
+          </w:p>
+          <w:p>
+            <w:pPr>
+              <w:pStyle w:val="ListParagraph"/>
+              <w:numPr>
+                <w:ilvl w:val="1"/>
+                <w:numId w:val="6"/>
+              </w:numPr>
+              <w:spacing w:line="240" w:lineRule="auto"/>
+              <w:rPr>
+                <w:rFonts w:ascii="Times New Roman" w:hAnsi="Times New Roman" w:cs="Times New Roman"/>
+                <w:sz w:val="32"/>
+                <w:szCs w:val="32"/>
+              </w:rPr>
+            </w:pPr>
+            <w:r>
+              <w:rPr>
+                <w:rFonts w:ascii="Times New Roman" w:hAnsi="Times New Roman" w:cs="Times New Roman"/>
+                <w:sz w:val="32"/>
+                <w:szCs w:val="32"/>
+              </w:rPr>
+              <w:lastRenderedPageBreak/>
+              <w:t>Yêu cầu in báo cáo , thủ thư cần lưu trữ hồ sơ giấy và có yêu cầu kê khai bản báo cáo giấy.</w:t>
             </w:r>
           </w:p>
         </w:tc>
@@ -3773,7 +4005,7 @@
         <w:rFonts w:ascii="Times New Roman" w:eastAsiaTheme="minorHAnsi" w:hAnsi="Times New Roman" w:cs="Times New Roman" w:hint="default"/>
       </w:rPr>
     </w:lvl>
-    <w:lvl w:ilvl="1" w:tplc="04090003" w:tentative="1">
+    <w:lvl w:ilvl="1" w:tplc="04090003">
       <w:start w:val="1"/>
       <w:numFmt w:val="bullet"/>
       <w:lvlText w:val="o"/>
@@ -5101,7 +5333,7 @@
 </file>
 
 <file path=customXml/itemProps1.xml><?xml version="1.0" encoding="utf-8"?>
-<ds:datastoreItem xmlns:ds="http://schemas.openxmlformats.org/officeDocument/2006/customXml" ds:itemID="{24533EC2-F776-4811-A4DF-A9BD94F3E56A}">
+<ds:datastoreItem xmlns:ds="http://schemas.openxmlformats.org/officeDocument/2006/customXml" ds:itemID="{5C50C804-7C26-4A88-9F2F-F8DD0DDD1E39}">
   <ds:schemaRefs>
     <ds:schemaRef ds:uri="http://schemas.openxmlformats.org/officeDocument/2006/bibliography"/>
   </ds:schemaRefs>

</xml_diff>